<commit_message>
updated resume.pdf to be resume - bottom
</commit_message>
<xml_diff>
--- a/Resume.docx
+++ b/Resume.docx
@@ -2,200 +2,13 @@
 <file path=word/document.xml><?xml version="1.0" encoding="utf-8"?>
 <w:document xmlns:wpc="http://schemas.microsoft.com/office/word/2010/wordprocessingCanvas" xmlns:mc="http://schemas.openxmlformats.org/markup-compatibility/2006" xmlns:o="urn:schemas-microsoft-com:office:office" xmlns:r="http://schemas.openxmlformats.org/officeDocument/2006/relationships" xmlns:m="http://schemas.openxmlformats.org/officeDocument/2006/math" xmlns:v="urn:schemas-microsoft-com:vml" xmlns:wp14="http://schemas.microsoft.com/office/word/2010/wordprocessingDrawing" xmlns:wp="http://schemas.openxmlformats.org/drawingml/2006/wordprocessingDrawing" xmlns:w10="urn:schemas-microsoft-com:office:word" xmlns:w="http://schemas.openxmlformats.org/wordprocessingml/2006/main" xmlns:w14="http://schemas.microsoft.com/office/word/2010/wordml" xmlns:w15="http://schemas.microsoft.com/office/word/2012/wordml" xmlns:wpg="http://schemas.microsoft.com/office/word/2010/wordprocessingGroup" xmlns:wpi="http://schemas.microsoft.com/office/word/2010/wordprocessingInk" xmlns:wne="http://schemas.microsoft.com/office/word/2006/wordml" xmlns:wps="http://schemas.microsoft.com/office/word/2010/wordprocessingShape" mc:Ignorable="w14 w15 wp14">
   <w:body>
-    <w:tbl>
-      <w:tblPr>
-        <w:tblStyle w:val="TableGrid"/>
-        <w:tblpPr w:leftFromText="180" w:rightFromText="180" w:vertAnchor="text" w:horzAnchor="margin" w:tblpXSpec="right" w:tblpY="-966"/>
-        <w:tblOverlap w:val="never"/>
-        <w:tblW w:w="2851" w:type="dxa"/>
-        <w:tblLayout w:type="fixed"/>
-        <w:tblLook w:val="04A0" w:firstRow="1" w:lastRow="0" w:firstColumn="1" w:lastColumn="0" w:noHBand="0" w:noVBand="1"/>
-      </w:tblPr>
-      <w:tblGrid>
-        <w:gridCol w:w="1944"/>
-        <w:gridCol w:w="907"/>
-      </w:tblGrid>
-      <w:tr>
-        <w:trPr>
-          <w:trHeight w:val="624"/>
-        </w:trPr>
-        <w:tc>
-          <w:tcPr>
-            <w:tcW w:w="1944" w:type="dxa"/>
-            <w:vAlign w:val="center"/>
-          </w:tcPr>
-          <w:p>
-            <w:pPr>
-              <w:pStyle w:val="NoSpacing"/>
-              <w:spacing w:after="0" w:line="240" w:lineRule="auto"/>
-              <w:contextualSpacing/>
-              <w:textboxTightWrap w:val="allLines"/>
-              <w:rPr>
-                <w:rStyle w:val="Hyperlink"/>
-                <w:b/>
-                <w:u w:val="none"/>
-              </w:rPr>
-            </w:pPr>
-            <w:r>
-              <w:rPr>
-                <w:b/>
-              </w:rPr>
-              <w:fldChar w:fldCharType="begin"/>
-            </w:r>
-            <w:r>
-              <w:rPr>
-                <w:b/>
-              </w:rPr>
-              <w:instrText>HYPERLINK "https://www.linkedin.com/in/spencershadley" \o "Go to my LinkedIn Profile"</w:instrText>
-            </w:r>
-            <w:r>
-              <w:rPr>
-                <w:b/>
-              </w:rPr>
-              <w:fldChar w:fldCharType="separate"/>
-            </w:r>
-            <w:r>
-              <w:rPr>
-                <w:rStyle w:val="Hyperlink"/>
-                <w:b/>
-                <w:u w:val="none"/>
-              </w:rPr>
-              <w:t>LinkedIn Profile</w:t>
-            </w:r>
-          </w:p>
-          <w:p>
-            <w:pPr>
-              <w:pStyle w:val="ListParagraph"/>
-              <w:spacing w:after="0" w:line="240" w:lineRule="auto"/>
-              <w:ind w:left="0"/>
-              <w:contextualSpacing w:val="0"/>
-              <w:rPr>
-                <w:rFonts w:cs="Calibri"/>
-                <w:sz w:val="20"/>
-                <w:szCs w:val="20"/>
-              </w:rPr>
-            </w:pPr>
-            <w:r>
-              <w:rPr>
-                <w:rStyle w:val="Hyperlink"/>
-                <w:sz w:val="20"/>
-                <w:szCs w:val="20"/>
-                <w:u w:val="none"/>
-              </w:rPr>
-              <w:t>linkedin.com</w:t>
-            </w:r>
-            <w:r>
-              <w:rPr>
-                <w:rStyle w:val="Hyperlink"/>
-                <w:sz w:val="20"/>
-                <w:szCs w:val="20"/>
-                <w:u w:val="none"/>
-              </w:rPr>
-              <w:br/>
-            </w:r>
-            <w:r>
-              <w:rPr>
-                <w:rStyle w:val="Hyperlink"/>
-                <w:sz w:val="20"/>
-                <w:szCs w:val="20"/>
-                <w:u w:val="none"/>
-              </w:rPr>
-              <w:t>/in/spencershadley</w:t>
-            </w:r>
-            <w:r>
-              <w:rPr>
-                <w:b/>
-              </w:rPr>
-              <w:fldChar w:fldCharType="end"/>
-            </w:r>
-          </w:p>
-        </w:tc>
-        <w:tc>
-          <w:tcPr>
-            <w:tcW w:w="907" w:type="dxa"/>
-            <w:tcMar>
-              <w:top w:w="86" w:type="dxa"/>
-              <w:left w:w="29" w:type="dxa"/>
-              <w:bottom w:w="86" w:type="dxa"/>
-              <w:right w:w="29" w:type="dxa"/>
-            </w:tcMar>
-            <w:tcFitText/>
-            <w:vAlign w:val="center"/>
-          </w:tcPr>
-          <w:p>
-            <w:pPr>
-              <w:spacing w:after="0" w:line="240" w:lineRule="auto"/>
-              <w:jc w:val="center"/>
-              <w:rPr>
-                <w:rFonts w:cs="Calibri"/>
-                <w:sz w:val="19"/>
-                <w:szCs w:val="19"/>
-              </w:rPr>
-            </w:pPr>
-            <w:r>
-              <w:rPr>
-                <w:noProof/>
-              </w:rPr>
-              <w:drawing>
-                <wp:inline distT="0" distB="0" distL="0" distR="0" wp14:anchorId="46410C8D" wp14:editId="4BAF249C">
-                  <wp:extent cx="457200" cy="457200"/>
-                  <wp:effectExtent l="0" t="0" r="0" b="0"/>
-                  <wp:docPr id="8" name="Picture 8" descr="qrcode">
-                    <a:hlinkClick xmlns:a="http://schemas.openxmlformats.org/drawingml/2006/main" r:id="rId8" tooltip="Go to my LinkedIn Profile"/>
-                  </wp:docPr>
-                  <wp:cNvGraphicFramePr/>
-                  <a:graphic xmlns:a="http://schemas.openxmlformats.org/drawingml/2006/main">
-                    <a:graphicData uri="http://schemas.openxmlformats.org/drawingml/2006/picture">
-                      <pic:pic xmlns:pic="http://schemas.openxmlformats.org/drawingml/2006/picture">
-                        <pic:nvPicPr>
-                          <pic:cNvPr id="4" name="Picture 4" descr="qrcode"/>
-                          <pic:cNvPicPr/>
-                        </pic:nvPicPr>
-                        <pic:blipFill>
-                          <a:blip r:embed="rId9" cstate="print">
-                            <a:extLst>
-                              <a:ext uri="{28A0092B-C50C-407E-A947-70E740481C1C}">
-                                <a14:useLocalDpi xmlns:a14="http://schemas.microsoft.com/office/drawing/2010/main" val="0"/>
-                              </a:ext>
-                            </a:extLst>
-                          </a:blip>
-                          <a:srcRect/>
-                          <a:stretch>
-                            <a:fillRect/>
-                          </a:stretch>
-                        </pic:blipFill>
-                        <pic:spPr bwMode="auto">
-                          <a:xfrm>
-                            <a:off x="0" y="0"/>
-                            <a:ext cx="457200" cy="457200"/>
-                          </a:xfrm>
-                          <a:prstGeom prst="rect">
-                            <a:avLst/>
-                          </a:prstGeom>
-                          <a:noFill/>
-                          <a:ln>
-                            <a:noFill/>
-                          </a:ln>
-                        </pic:spPr>
-                      </pic:pic>
-                    </a:graphicData>
-                  </a:graphic>
-                </wp:inline>
-              </w:drawing>
-            </w:r>
-          </w:p>
-        </w:tc>
-      </w:tr>
-    </w:tbl>
     <w:p>
       <w:pPr>
         <w:pStyle w:val="Custom-CategoryTitle"/>
+        <w:spacing w:before="0"/>
       </w:pPr>
       <w:r>
         <w:t>EDUCATION</w:t>
-      </w:r>
-      <w:r>
-        <w:tab/>
       </w:r>
     </w:p>
     <w:tbl>
@@ -249,13 +62,7 @@
               <w:t xml:space="preserve"> </w:t>
             </w:r>
             <w:r>
-              <w:t>B.S.</w:t>
-            </w:r>
-            <w:r>
-              <w:t xml:space="preserve"> in Computer Science</w:t>
-            </w:r>
-            <w:r>
-              <w:t xml:space="preserve">, </w:t>
+              <w:t xml:space="preserve">B.S. in Computer Science, </w:t>
             </w:r>
             <w:r>
               <w:rPr>
@@ -311,44 +118,19 @@
     <w:p>
       <w:pPr>
         <w:spacing w:after="0" w:line="240" w:lineRule="auto"/>
-        <w:ind w:left="1440"/>
-        <w:rPr>
-          <w:rFonts w:cs="Calibri"/>
-          <w:sz w:val="18"/>
-          <w:szCs w:val="18"/>
-        </w:rPr>
-      </w:pPr>
-      <w:r>
-        <w:rPr>
-          <w:rFonts w:cs="Calibri"/>
-          <w:sz w:val="18"/>
-          <w:szCs w:val="18"/>
-        </w:rPr>
-        <w:t>C</w:t>
-      </w:r>
-      <w:r>
-        <w:rPr>
-          <w:rFonts w:cs="Calibri"/>
-          <w:sz w:val="18"/>
-          <w:szCs w:val="18"/>
-        </w:rPr>
-        <w:t xml:space="preserve">omputer </w:t>
-      </w:r>
-      <w:r>
-        <w:rPr>
-          <w:rFonts w:cs="Calibri"/>
-          <w:sz w:val="18"/>
-          <w:szCs w:val="18"/>
-        </w:rPr>
-        <w:t>S</w:t>
-      </w:r>
-      <w:r>
-        <w:rPr>
-          <w:rFonts w:cs="Calibri"/>
-          <w:sz w:val="18"/>
-          <w:szCs w:val="18"/>
-        </w:rPr>
-        <w:t>cience</w:t>
+        <w:rPr>
+          <w:rFonts w:cs="Calibri"/>
+          <w:sz w:val="18"/>
+          <w:szCs w:val="18"/>
+        </w:rPr>
+      </w:pPr>
+      <w:r>
+        <w:rPr>
+          <w:rFonts w:cs="Calibri"/>
+          <w:sz w:val="18"/>
+          <w:szCs w:val="18"/>
+        </w:rPr>
+        <w:t>CS</w:t>
       </w:r>
       <w:r>
         <w:rPr>
@@ -364,32 +146,24 @@
           <w:sz w:val="18"/>
           <w:szCs w:val="18"/>
         </w:rPr>
-        <w:t xml:space="preserve">GPA </w:t>
-      </w:r>
-      <w:r>
-        <w:rPr>
-          <w:rFonts w:cs="Calibri"/>
-          <w:b/>
-          <w:sz w:val="18"/>
-          <w:szCs w:val="18"/>
-        </w:rPr>
-        <w:t xml:space="preserve">– </w:t>
-      </w:r>
-      <w:r>
-        <w:rPr>
-          <w:rFonts w:cs="Calibri"/>
-          <w:sz w:val="18"/>
-          <w:szCs w:val="18"/>
-        </w:rPr>
-        <w:t>3.8</w:t>
-      </w:r>
-      <w:r>
-        <w:rPr>
-          <w:rFonts w:cs="Calibri"/>
-          <w:sz w:val="18"/>
-          <w:szCs w:val="18"/>
-        </w:rPr>
-        <w:t xml:space="preserve"> </w:t>
+        <w:t>GPA</w:t>
+      </w:r>
+      <w:r>
+        <w:rPr>
+          <w:rFonts w:cs="Calibri"/>
+          <w:sz w:val="18"/>
+          <w:szCs w:val="18"/>
+        </w:rPr>
+        <w:tab/>
+      </w:r>
+      <w:r>
+        <w:rPr>
+          <w:rFonts w:cs="Calibri"/>
+          <w:sz w:val="18"/>
+          <w:szCs w:val="18"/>
+        </w:rPr>
+        <w:tab/>
+        <w:t xml:space="preserve">3.8 </w:t>
       </w:r>
       <w:r>
         <w:rPr>
@@ -418,51 +192,21 @@
     </w:p>
     <w:p>
       <w:pPr>
-        <w:tabs>
-          <w:tab w:val="center" w:pos="5400"/>
-        </w:tabs>
         <w:spacing w:after="0" w:line="240" w:lineRule="auto"/>
-        <w:ind w:left="1440"/>
-        <w:rPr>
-          <w:rFonts w:cs="Calibri"/>
-          <w:sz w:val="18"/>
-          <w:szCs w:val="18"/>
-        </w:rPr>
-      </w:pPr>
-      <w:r>
-        <w:rPr>
-          <w:rFonts w:cs="Calibri"/>
-          <w:sz w:val="18"/>
-          <w:szCs w:val="18"/>
-        </w:rPr>
-        <w:t>Enrolling in Integrated Master Program (Master in Computer Science May 2017)</w:t>
-      </w:r>
-    </w:p>
-    <w:p>
-      <w:pPr>
-        <w:spacing w:after="0" w:line="240" w:lineRule="auto"/>
-        <w:ind w:left="2880" w:hanging="1440"/>
-        <w:rPr>
-          <w:rFonts w:cs="Calibri"/>
-          <w:sz w:val="18"/>
-          <w:szCs w:val="18"/>
-        </w:rPr>
-      </w:pPr>
-      <w:r>
-        <w:rPr>
-          <w:rFonts w:cs="Calibri"/>
-          <w:sz w:val="18"/>
-          <w:szCs w:val="18"/>
-        </w:rPr>
-        <w:t xml:space="preserve">Current </w:t>
-      </w:r>
-      <w:r>
-        <w:rPr>
-          <w:rFonts w:cs="Calibri"/>
-          <w:sz w:val="18"/>
-          <w:szCs w:val="18"/>
-        </w:rPr>
-        <w:t>Courses</w:t>
+        <w:ind w:left="1440" w:hanging="1440"/>
+        <w:rPr>
+          <w:rFonts w:cs="Calibri"/>
+          <w:sz w:val="18"/>
+          <w:szCs w:val="18"/>
+        </w:rPr>
+      </w:pPr>
+      <w:r>
+        <w:rPr>
+          <w:rFonts w:cs="Calibri"/>
+          <w:sz w:val="18"/>
+          <w:szCs w:val="18"/>
+        </w:rPr>
+        <w:t xml:space="preserve">Courses </w:t>
       </w:r>
       <w:r>
         <w:rPr>
@@ -478,142 +222,31 @@
           <w:sz w:val="18"/>
           <w:szCs w:val="18"/>
         </w:rPr>
-        <w:t>Object Oriented Programming</w:t>
-      </w:r>
-      <w:r>
-        <w:rPr>
-          <w:rFonts w:cs="Calibri"/>
-          <w:sz w:val="18"/>
-          <w:szCs w:val="18"/>
-        </w:rPr>
-        <w:t xml:space="preserve">, Data Management, </w:t>
-      </w:r>
-      <w:r>
-        <w:rPr>
-          <w:rFonts w:cs="Calibri"/>
-          <w:sz w:val="18"/>
-          <w:szCs w:val="18"/>
-        </w:rPr>
-        <w:t xml:space="preserve">Competitive Programming, </w:t>
-      </w:r>
-    </w:p>
-    <w:p>
-      <w:pPr>
-        <w:spacing w:after="0" w:line="240" w:lineRule="auto"/>
-        <w:ind w:left="2880"/>
-        <w:rPr>
-          <w:rFonts w:cs="Calibri"/>
-          <w:sz w:val="18"/>
-          <w:szCs w:val="18"/>
-        </w:rPr>
-      </w:pPr>
-      <w:r>
-        <w:rPr>
-          <w:rFonts w:cs="Calibri"/>
-          <w:sz w:val="18"/>
-          <w:szCs w:val="18"/>
-        </w:rPr>
-        <w:t>De</w:t>
-      </w:r>
-      <w:r>
-        <w:rPr>
-          <w:rFonts w:cs="Calibri"/>
-          <w:sz w:val="18"/>
-          <w:szCs w:val="18"/>
-        </w:rPr>
-        <w:t xml:space="preserve">bugging </w:t>
-      </w:r>
-      <w:r>
-        <w:rPr>
-          <w:rFonts w:cs="Calibri"/>
-          <w:sz w:val="18"/>
-          <w:szCs w:val="18"/>
-        </w:rPr>
-        <w:t>and</w:t>
-      </w:r>
-      <w:r>
-        <w:rPr>
-          <w:rFonts w:cs="Calibri"/>
-          <w:sz w:val="18"/>
-          <w:szCs w:val="18"/>
-        </w:rPr>
-        <w:t xml:space="preserve"> </w:t>
-      </w:r>
-      <w:r>
-        <w:rPr>
-          <w:rFonts w:cs="Calibri"/>
-          <w:sz w:val="18"/>
-          <w:szCs w:val="18"/>
-        </w:rPr>
-        <w:t>Verifying Programs, Longhorn Startup</w:t>
-      </w:r>
-      <w:r>
-        <w:rPr>
-          <w:rFonts w:cs="Calibri"/>
-          <w:sz w:val="18"/>
-          <w:szCs w:val="18"/>
-        </w:rPr>
-        <w:t xml:space="preserve"> Seminar</w:t>
-      </w:r>
-      <w:r>
-        <w:rPr>
-          <w:rFonts w:cs="Calibri"/>
-          <w:sz w:val="18"/>
-          <w:szCs w:val="18"/>
-        </w:rPr>
-        <w:t>, Matrices and Matrix Calculations</w:t>
-      </w:r>
-    </w:p>
-    <w:p>
-      <w:pPr>
-        <w:spacing w:after="0" w:line="240" w:lineRule="auto"/>
-        <w:ind w:left="720" w:firstLine="720"/>
-        <w:rPr>
-          <w:rFonts w:cs="Calibri"/>
-          <w:sz w:val="18"/>
-          <w:szCs w:val="18"/>
-        </w:rPr>
-      </w:pPr>
-      <w:r>
-        <w:rPr>
-          <w:rFonts w:cs="Calibri"/>
-          <w:sz w:val="18"/>
-          <w:szCs w:val="18"/>
-        </w:rPr>
-        <w:t>Past Courses</w:t>
-      </w:r>
-      <w:r>
-        <w:rPr>
-          <w:rFonts w:cs="Calibri"/>
-          <w:sz w:val="18"/>
-          <w:szCs w:val="18"/>
-        </w:rPr>
-        <w:t xml:space="preserve">  </w:t>
-      </w:r>
-      <w:r>
-        <w:rPr>
-          <w:rFonts w:cs="Calibri"/>
-          <w:sz w:val="18"/>
-          <w:szCs w:val="18"/>
-        </w:rPr>
-        <w:tab/>
-        <w:t>Operating Systems, Compilers, Wireless Networks, Computer Architecture</w:t>
-      </w:r>
-      <w:r>
-        <w:rPr>
-          <w:rFonts w:cs="Calibri"/>
-          <w:sz w:val="18"/>
-          <w:szCs w:val="18"/>
-        </w:rPr>
-        <w:t>, Data Structure</w:t>
-      </w:r>
-      <w:r>
-        <w:rPr>
-          <w:rFonts w:cs="Calibri"/>
-          <w:sz w:val="18"/>
-          <w:szCs w:val="18"/>
-        </w:rPr>
-        <w:t>s</w:t>
+        <w:t xml:space="preserve">Object Oriented Programming, Modern Web Applications, Algorithms and </w:t>
+      </w:r>
+      <w:r>
+        <w:rPr>
+          <w:rFonts w:cs="Calibri"/>
+          <w:sz w:val="18"/>
+          <w:szCs w:val="18"/>
+        </w:rPr>
+        <w:t>C</w:t>
+      </w:r>
+      <w:r>
+        <w:rPr>
+          <w:rFonts w:cs="Calibri"/>
+          <w:sz w:val="18"/>
+          <w:szCs w:val="18"/>
+        </w:rPr>
+        <w:t>omplexity, Data Management, Wireless Networks, Compilers, Operating Systems, Computer Architecture, Debugging and Verifying Prog</w:t>
+      </w:r>
+      <w:r>
+        <w:rPr>
+          <w:rFonts w:cs="Calibri"/>
+          <w:sz w:val="18"/>
+          <w:szCs w:val="18"/>
+        </w:rPr>
+        <w:t>rams, Longhorn Startup Seminar</w:t>
       </w:r>
     </w:p>
     <w:p>
@@ -684,35 +317,7 @@
                 <w:rFonts w:cs="Calibri"/>
                 <w:b/>
               </w:rPr>
-              <w:t>Android</w:t>
-            </w:r>
-            <w:r>
-              <w:rPr>
-                <w:rFonts w:cs="Calibri"/>
-                <w:b/>
-              </w:rPr>
-              <w:t xml:space="preserve"> </w:t>
-            </w:r>
-            <w:r>
-              <w:rPr>
-                <w:rFonts w:cs="Calibri"/>
-                <w:b/>
-              </w:rPr>
-              <w:t>&gt;</w:t>
-            </w:r>
-            <w:r>
-              <w:rPr>
-                <w:rFonts w:cs="Calibri"/>
-                <w:b/>
-              </w:rPr>
-              <w:t xml:space="preserve"> </w:t>
-            </w:r>
-            <w:r>
-              <w:rPr>
-                <w:rFonts w:cs="Calibri"/>
-                <w:b/>
-              </w:rPr>
-              <w:t>Apple Company</w:t>
+              <w:t>Android &gt; Apple Company</w:t>
             </w:r>
             <w:r>
               <w:rPr>
@@ -834,23 +439,7 @@
           <w:sz w:val="18"/>
           <w:szCs w:val="18"/>
         </w:rPr>
-        <w:t>Develop</w:t>
-      </w:r>
-      <w:r>
-        <w:rPr>
-          <w:rFonts w:cs="Calibri"/>
-          <w:sz w:val="18"/>
-          <w:szCs w:val="18"/>
-        </w:rPr>
-        <w:t xml:space="preserve"> mobile applications</w:t>
-      </w:r>
-      <w:r>
-        <w:rPr>
-          <w:rFonts w:cs="Calibri"/>
-          <w:sz w:val="18"/>
-          <w:szCs w:val="18"/>
-        </w:rPr>
-        <w:t xml:space="preserve"> for Android and Blackberry</w:t>
+        <w:t>Develop mobile applications for Android and Blackberry</w:t>
       </w:r>
     </w:p>
     <w:p>
@@ -870,23 +459,7 @@
           <w:sz w:val="18"/>
           <w:szCs w:val="18"/>
         </w:rPr>
-        <w:t xml:space="preserve">Published </w:t>
-      </w:r>
-      <w:r>
-        <w:rPr>
-          <w:rFonts w:cs="Calibri"/>
-          <w:sz w:val="18"/>
-          <w:szCs w:val="18"/>
-        </w:rPr>
-        <w:t>in</w:t>
-      </w:r>
-      <w:r>
-        <w:rPr>
-          <w:rFonts w:cs="Calibri"/>
-          <w:sz w:val="18"/>
-          <w:szCs w:val="18"/>
-        </w:rPr>
-        <w:t xml:space="preserve"> Google Play Store, Amazon AppStore, Nook </w:t>
+        <w:t xml:space="preserve">Published in Google Play Store, Amazon AppStore, Nook </w:t>
       </w:r>
       <w:r>
         <w:rPr>
@@ -903,6 +476,46 @@
           <w:szCs w:val="18"/>
         </w:rPr>
         <w:t>, Blackberry, SlideME, Opera, GetJar, Appia Stores</w:t>
+      </w:r>
+    </w:p>
+    <w:p>
+      <w:pPr>
+        <w:spacing w:after="0" w:line="240" w:lineRule="auto"/>
+        <w:ind w:left="720" w:firstLine="720"/>
+        <w:contextualSpacing/>
+        <w:rPr>
+          <w:rFonts w:cs="Calibri"/>
+          <w:sz w:val="18"/>
+          <w:szCs w:val="18"/>
+        </w:rPr>
+      </w:pPr>
+      <w:r>
+        <w:rPr>
+          <w:rFonts w:cs="Calibri"/>
+          <w:sz w:val="18"/>
+          <w:szCs w:val="18"/>
+        </w:rPr>
+        <w:t>50,000+ total downloads</w:t>
+      </w:r>
+    </w:p>
+    <w:p>
+      <w:pPr>
+        <w:spacing w:after="0" w:line="240" w:lineRule="auto"/>
+        <w:ind w:left="720" w:firstLine="720"/>
+        <w:contextualSpacing/>
+        <w:rPr>
+          <w:rFonts w:cs="Calibri"/>
+          <w:sz w:val="18"/>
+          <w:szCs w:val="18"/>
+        </w:rPr>
+      </w:pPr>
+      <w:r>
+        <w:rPr>
+          <w:rFonts w:cs="Calibri"/>
+          <w:sz w:val="18"/>
+          <w:szCs w:val="18"/>
+        </w:rPr>
+        <w:t>Amazon “Free App of the Day”</w:t>
       </w:r>
     </w:p>
     <w:tbl>
@@ -1128,7 +741,7 @@
         </w:tabs>
         <w:spacing w:after="0" w:line="240" w:lineRule="auto"/>
         <w:rPr>
-          <w:rFonts w:cs="Calibri"/>
+          <w:rStyle w:val="SubtleReference"/>
           <w:sz w:val="18"/>
           <w:szCs w:val="18"/>
         </w:rPr>
@@ -1148,53 +761,7 @@
           <w:sz w:val="18"/>
           <w:szCs w:val="18"/>
         </w:rPr>
-        <w:t xml:space="preserve">Researched and owned two </w:t>
-      </w:r>
-      <w:r>
-        <w:rPr>
-          <w:rFonts w:cs="Calibri"/>
-          <w:sz w:val="18"/>
-          <w:szCs w:val="18"/>
-        </w:rPr>
-        <w:t xml:space="preserve">end-to-end </w:t>
-      </w:r>
-      <w:r>
-        <w:rPr>
-          <w:rFonts w:cs="Calibri"/>
-          <w:sz w:val="18"/>
-          <w:szCs w:val="18"/>
-        </w:rPr>
-        <w:t>projects without a prescribed structure</w:t>
-      </w:r>
-    </w:p>
-    <w:p>
-      <w:pPr>
-        <w:tabs>
-          <w:tab w:val="left" w:pos="3600"/>
-        </w:tabs>
-        <w:spacing w:before="20" w:after="0" w:line="240" w:lineRule="auto"/>
-        <w:ind w:left="720"/>
-        <w:rPr>
-          <w:rStyle w:val="SubtleReference"/>
-          <w:sz w:val="18"/>
-          <w:szCs w:val="18"/>
-        </w:rPr>
-      </w:pPr>
-      <w:r>
-        <w:rPr>
-          <w:rFonts w:cs="Calibri"/>
-          <w:sz w:val="18"/>
-          <w:szCs w:val="18"/>
-        </w:rPr>
-        <w:t>Clickable Architecture</w:t>
-      </w:r>
-      <w:r>
-        <w:rPr>
-          <w:rFonts w:cs="Calibri"/>
-          <w:sz w:val="18"/>
-          <w:szCs w:val="18"/>
-        </w:rPr>
-        <w:t xml:space="preserve"> Project</w:t>
+        <w:t>Clickable Architecture Project</w:t>
       </w:r>
     </w:p>
     <w:p>
@@ -1214,39 +781,23 @@
           <w:sz w:val="18"/>
           <w:szCs w:val="18"/>
         </w:rPr>
-        <w:t xml:space="preserve">Converted static images found </w:t>
-      </w:r>
-      <w:r>
-        <w:rPr>
-          <w:rFonts w:cs="Calibri"/>
-          <w:sz w:val="18"/>
-          <w:szCs w:val="18"/>
-        </w:rPr>
-        <w:t xml:space="preserve">in </w:t>
-      </w:r>
-      <w:r>
-        <w:rPr>
-          <w:rFonts w:cs="Calibri"/>
-          <w:sz w:val="18"/>
-          <w:szCs w:val="18"/>
-        </w:rPr>
-        <w:t xml:space="preserve">PayPal's development wiki pages into live </w:t>
-      </w:r>
-      <w:r>
-        <w:rPr>
-          <w:rFonts w:cs="Calibri"/>
-          <w:sz w:val="18"/>
-          <w:szCs w:val="18"/>
-        </w:rPr>
-        <w:t xml:space="preserve">UML </w:t>
-      </w:r>
-      <w:r>
-        <w:rPr>
-          <w:rFonts w:cs="Calibri"/>
-          <w:sz w:val="18"/>
-          <w:szCs w:val="18"/>
-        </w:rPr>
-        <w:t>diagrams</w:t>
+        <w:t xml:space="preserve">Converted static images </w:t>
+      </w:r>
+      <w:r>
+        <w:rPr>
+          <w:rFonts w:cs="Calibri"/>
+          <w:sz w:val="18"/>
+          <w:szCs w:val="18"/>
+        </w:rPr>
+        <w:t>from</w:t>
+      </w:r>
+      <w:r>
+        <w:rPr>
+          <w:rFonts w:cs="Calibri"/>
+          <w:sz w:val="18"/>
+          <w:szCs w:val="18"/>
+        </w:rPr>
+        <w:t xml:space="preserve"> PayPal's development wiki pages into live UML diagrams</w:t>
       </w:r>
     </w:p>
     <w:p>
@@ -1266,47 +817,7 @@
           <w:sz w:val="18"/>
           <w:szCs w:val="18"/>
         </w:rPr>
-        <w:t>Featured</w:t>
-      </w:r>
-      <w:r>
-        <w:rPr>
-          <w:rFonts w:cs="Calibri"/>
-          <w:sz w:val="18"/>
-          <w:szCs w:val="18"/>
-        </w:rPr>
-        <w:t xml:space="preserve"> </w:t>
-      </w:r>
-      <w:r>
-        <w:rPr>
-          <w:rFonts w:cs="Calibri"/>
-          <w:sz w:val="18"/>
-          <w:szCs w:val="18"/>
-        </w:rPr>
-        <w:t>inline comments</w:t>
-      </w:r>
-      <w:r>
-        <w:rPr>
-          <w:rFonts w:cs="Calibri"/>
-          <w:sz w:val="18"/>
-          <w:szCs w:val="18"/>
-        </w:rPr>
-        <w:t>, granular permissions</w:t>
-      </w:r>
-      <w:r>
-        <w:rPr>
-          <w:rFonts w:cs="Calibri"/>
-          <w:sz w:val="18"/>
-          <w:szCs w:val="18"/>
-        </w:rPr>
-        <w:t xml:space="preserve"> and subscription updates to chang</w:t>
-      </w:r>
-      <w:r>
-        <w:rPr>
-          <w:rFonts w:cs="Calibri"/>
-          <w:sz w:val="18"/>
-          <w:szCs w:val="18"/>
-        </w:rPr>
-        <w:t>es</w:t>
+        <w:t>Featured inline comments, granular permissions and subscription updates to changes</w:t>
       </w:r>
     </w:p>
     <w:p>
@@ -1326,31 +837,7 @@
           <w:sz w:val="18"/>
           <w:szCs w:val="18"/>
         </w:rPr>
-        <w:t>Completed and</w:t>
-      </w:r>
-      <w:r>
-        <w:rPr>
-          <w:rFonts w:cs="Calibri"/>
-          <w:sz w:val="18"/>
-          <w:szCs w:val="18"/>
-        </w:rPr>
-        <w:t xml:space="preserve"> in production </w:t>
-      </w:r>
-      <w:r>
-        <w:rPr>
-          <w:rFonts w:cs="Calibri"/>
-          <w:sz w:val="18"/>
-          <w:szCs w:val="18"/>
-        </w:rPr>
-        <w:t xml:space="preserve">11 weeks </w:t>
-      </w:r>
-      <w:r>
-        <w:rPr>
-          <w:rFonts w:cs="Calibri"/>
-          <w:sz w:val="18"/>
-          <w:szCs w:val="18"/>
-        </w:rPr>
-        <w:t>ahead of anticipated completion</w:t>
+        <w:t>Completed and in production 11 weeks ahead of anticipated completion</w:t>
       </w:r>
     </w:p>
     <w:p>
@@ -1369,15 +856,7 @@
           <w:sz w:val="18"/>
           <w:szCs w:val="18"/>
         </w:rPr>
-        <w:t>Unified</w:t>
-      </w:r>
-      <w:r>
-        <w:rPr>
-          <w:rFonts w:cs="Calibri"/>
-          <w:sz w:val="18"/>
-          <w:szCs w:val="18"/>
-        </w:rPr>
-        <w:t xml:space="preserve"> Alerts Project</w:t>
+        <w:t>Unified Alerts Project</w:t>
       </w:r>
     </w:p>
     <w:p>
@@ -1423,47 +902,7 @@
           <w:sz w:val="18"/>
           <w:szCs w:val="18"/>
         </w:rPr>
-        <w:t>Singl</w:t>
-      </w:r>
-      <w:r>
-        <w:rPr>
-          <w:rFonts w:cs="Calibri"/>
-          <w:sz w:val="18"/>
-          <w:szCs w:val="18"/>
-        </w:rPr>
-        <w:t>e-page web app using the MEAN (m</w:t>
-      </w:r>
-      <w:r>
-        <w:rPr>
-          <w:rFonts w:cs="Calibri"/>
-          <w:sz w:val="18"/>
-          <w:szCs w:val="18"/>
-        </w:rPr>
-        <w:t>ongoDB, Express, Angular</w:t>
-      </w:r>
-      <w:r>
-        <w:rPr>
-          <w:rFonts w:cs="Calibri"/>
-          <w:sz w:val="18"/>
-          <w:szCs w:val="18"/>
-        </w:rPr>
-        <w:t>JS</w:t>
-      </w:r>
-      <w:r>
-        <w:rPr>
-          <w:rFonts w:cs="Calibri"/>
-          <w:sz w:val="18"/>
-          <w:szCs w:val="18"/>
-        </w:rPr>
-        <w:t xml:space="preserve">, Node.js) </w:t>
-      </w:r>
-      <w:r>
-        <w:rPr>
-          <w:rFonts w:cs="Calibri"/>
-          <w:sz w:val="18"/>
-          <w:szCs w:val="18"/>
-        </w:rPr>
-        <w:t>stack</w:t>
+        <w:t xml:space="preserve">Single-page web app using the MEAN (mongoDB, Express, AngularJS, Node.js) stack </w:t>
       </w:r>
     </w:p>
     <w:p>
@@ -1482,328 +921,39 @@
           <w:sz w:val="18"/>
           <w:szCs w:val="18"/>
         </w:rPr>
-        <w:t xml:space="preserve">Implemented using </w:t>
-      </w:r>
-      <w:r>
-        <w:rPr>
-          <w:rFonts w:cs="Calibri"/>
-          <w:sz w:val="18"/>
-          <w:szCs w:val="18"/>
-        </w:rPr>
-        <w:t>a</w:t>
-      </w:r>
-      <w:r>
-        <w:rPr>
-          <w:rFonts w:cs="Calibri"/>
-          <w:sz w:val="18"/>
-          <w:szCs w:val="18"/>
-        </w:rPr>
-        <w:t>n</w:t>
-      </w:r>
-      <w:r>
-        <w:rPr>
-          <w:rFonts w:cs="Calibri"/>
-          <w:sz w:val="18"/>
-          <w:szCs w:val="18"/>
-        </w:rPr>
-        <w:t xml:space="preserve"> </w:t>
-      </w:r>
-      <w:r>
-        <w:rPr>
-          <w:rFonts w:cs="Calibri"/>
-          <w:sz w:val="18"/>
-          <w:szCs w:val="18"/>
-        </w:rPr>
-        <w:t>MVC (</w:t>
-      </w:r>
-      <w:r>
-        <w:rPr>
-          <w:rFonts w:cs="Calibri"/>
-          <w:sz w:val="18"/>
-          <w:szCs w:val="18"/>
-        </w:rPr>
-        <w:t>model-view-controller</w:t>
-      </w:r>
-      <w:r>
-        <w:rPr>
-          <w:rFonts w:cs="Calibri"/>
-          <w:sz w:val="18"/>
-          <w:szCs w:val="18"/>
-        </w:rPr>
-        <w:t>)</w:t>
-      </w:r>
-      <w:r>
-        <w:rPr>
-          <w:rFonts w:cs="Calibri"/>
-          <w:sz w:val="18"/>
-          <w:szCs w:val="18"/>
-        </w:rPr>
-        <w:t xml:space="preserve"> </w:t>
-      </w:r>
-      <w:r>
-        <w:rPr>
-          <w:rFonts w:cs="Calibri"/>
-          <w:sz w:val="18"/>
-          <w:szCs w:val="18"/>
-        </w:rPr>
-        <w:t>paradigm</w:t>
-      </w:r>
-      <w:r>
-        <w:rPr>
-          <w:rFonts w:cs="Calibri"/>
-          <w:sz w:val="18"/>
-          <w:szCs w:val="18"/>
-        </w:rPr>
-        <w:t xml:space="preserve"> </w:t>
-      </w:r>
-      <w:r>
-        <w:rPr>
-          <w:rFonts w:cs="Calibri"/>
-          <w:sz w:val="18"/>
-          <w:szCs w:val="18"/>
-        </w:rPr>
-        <w:t>with</w:t>
-      </w:r>
-      <w:r>
-        <w:rPr>
-          <w:rFonts w:cs="Calibri"/>
-          <w:sz w:val="18"/>
-          <w:szCs w:val="18"/>
-        </w:rPr>
-        <w:t xml:space="preserve"> RESTful APIs</w:t>
-      </w:r>
-      <w:r>
-        <w:rPr>
-          <w:rFonts w:cs="Calibri"/>
-          <w:sz w:val="18"/>
-          <w:szCs w:val="18"/>
-        </w:rPr>
-        <w:t xml:space="preserve"> </w:t>
-      </w:r>
-    </w:p>
-    <w:p>
-      <w:pPr>
-        <w:spacing w:after="0" w:line="240" w:lineRule="auto"/>
-        <w:ind w:left="720" w:firstLine="720"/>
-        <w:rPr>
-          <w:rFonts w:cs="Calibri"/>
-          <w:sz w:val="18"/>
-          <w:szCs w:val="18"/>
-        </w:rPr>
-      </w:pPr>
-      <w:r>
-        <w:rPr>
-          <w:rFonts w:cs="Calibri"/>
-          <w:sz w:val="18"/>
-          <w:szCs w:val="18"/>
-        </w:rPr>
-        <w:t xml:space="preserve">Featured an SSL connection, live chat, Asynchronous JavaScript and JSON (AJAJ) </w:t>
-      </w:r>
-      <w:r>
-        <w:rPr>
-          <w:rFonts w:cs="Calibri"/>
-          <w:sz w:val="18"/>
-          <w:szCs w:val="18"/>
-        </w:rPr>
-        <w:t>and</w:t>
-      </w:r>
-      <w:r>
-        <w:rPr>
-          <w:rFonts w:cs="Calibri"/>
-          <w:sz w:val="18"/>
-          <w:szCs w:val="18"/>
-        </w:rPr>
-        <w:t xml:space="preserve"> responsive design</w:t>
-      </w:r>
-    </w:p>
-    <w:p>
-      <w:pPr>
-        <w:spacing w:after="0" w:line="240" w:lineRule="auto"/>
-        <w:ind w:left="720" w:firstLine="720"/>
-        <w:rPr>
-          <w:rFonts w:cs="Calibri"/>
-          <w:sz w:val="18"/>
-          <w:szCs w:val="18"/>
-        </w:rPr>
-      </w:pPr>
-      <w:r>
-        <w:rPr>
-          <w:rFonts w:cs="Calibri"/>
-          <w:sz w:val="18"/>
-          <w:szCs w:val="18"/>
-        </w:rPr>
-        <w:t>Incorporated</w:t>
-      </w:r>
-      <w:r>
-        <w:rPr>
-          <w:rFonts w:cs="Calibri"/>
-          <w:sz w:val="18"/>
-          <w:szCs w:val="18"/>
-        </w:rPr>
-        <w:t xml:space="preserve"> S</w:t>
-      </w:r>
-      <w:r>
-        <w:rPr>
-          <w:rFonts w:cs="Calibri"/>
-          <w:sz w:val="18"/>
-          <w:szCs w:val="18"/>
-        </w:rPr>
-        <w:t xml:space="preserve">ocket.io, </w:t>
-      </w:r>
-      <w:r>
-        <w:rPr>
-          <w:rFonts w:cs="Calibri"/>
-          <w:sz w:val="18"/>
-          <w:szCs w:val="18"/>
-        </w:rPr>
-        <w:t xml:space="preserve">Bootstrap, Chart.js, Dygraphs, </w:t>
-      </w:r>
-      <w:r>
-        <w:rPr>
-          <w:rFonts w:cs="Calibri"/>
-          <w:sz w:val="18"/>
-          <w:szCs w:val="18"/>
-        </w:rPr>
-        <w:t xml:space="preserve">Context.io, </w:t>
-      </w:r>
-      <w:r>
-        <w:rPr>
-          <w:rFonts w:cs="Calibri"/>
-          <w:sz w:val="18"/>
-          <w:szCs w:val="18"/>
-        </w:rPr>
-        <w:t>Almsaee</w:t>
-      </w:r>
-      <w:r>
-        <w:rPr>
-          <w:rFonts w:cs="Calibri"/>
-          <w:sz w:val="18"/>
-          <w:szCs w:val="18"/>
-        </w:rPr>
-        <w:t xml:space="preserve">d Studio, </w:t>
-      </w:r>
-      <w:r>
-        <w:rPr>
-          <w:rFonts w:cs="Calibri"/>
-          <w:sz w:val="18"/>
-          <w:szCs w:val="18"/>
-        </w:rPr>
-        <w:t>jQuery</w:t>
-      </w:r>
-      <w:r>
-        <w:rPr>
-          <w:rFonts w:cs="Calibri"/>
-          <w:sz w:val="18"/>
-          <w:szCs w:val="18"/>
-        </w:rPr>
-        <w:t xml:space="preserve"> </w:t>
-      </w:r>
-      <w:r>
-        <w:rPr>
-          <w:rFonts w:cs="Calibri"/>
-          <w:sz w:val="18"/>
-          <w:szCs w:val="18"/>
-        </w:rPr>
-        <w:t>and Bootbox</w:t>
-      </w:r>
-      <w:r>
-        <w:rPr>
-          <w:rFonts w:cs="Calibri"/>
-          <w:sz w:val="18"/>
-          <w:szCs w:val="18"/>
-        </w:rPr>
-        <w:t xml:space="preserve"> </w:t>
-      </w:r>
-    </w:p>
-    <w:p>
-      <w:pPr>
-        <w:spacing w:after="0" w:line="240" w:lineRule="auto"/>
-        <w:ind w:left="720" w:firstLine="720"/>
-        <w:rPr>
-          <w:rFonts w:cs="Calibri"/>
-          <w:sz w:val="18"/>
-          <w:szCs w:val="18"/>
-        </w:rPr>
-      </w:pPr>
-      <w:r>
-        <w:rPr>
-          <w:rFonts w:cs="Calibri"/>
-          <w:sz w:val="18"/>
-          <w:szCs w:val="18"/>
-        </w:rPr>
-        <w:t>Performance improved throughout the project (</w:t>
-      </w:r>
-      <w:r>
-        <w:rPr>
-          <w:rFonts w:cs="Calibri"/>
-          <w:sz w:val="18"/>
-          <w:szCs w:val="18"/>
-        </w:rPr>
-        <w:t>load time decreased</w:t>
-      </w:r>
-      <w:r>
-        <w:rPr>
-          <w:rFonts w:cs="Calibri"/>
-          <w:sz w:val="18"/>
-          <w:szCs w:val="18"/>
-        </w:rPr>
-        <w:t xml:space="preserve"> </w:t>
-      </w:r>
-      <w:r>
-        <w:rPr>
-          <w:rFonts w:cs="Calibri"/>
-          <w:sz w:val="18"/>
-          <w:szCs w:val="18"/>
-        </w:rPr>
-        <w:t xml:space="preserve">20X </w:t>
-      </w:r>
-      <w:r>
-        <w:rPr>
-          <w:rFonts w:cs="Calibri"/>
-          <w:sz w:val="18"/>
-          <w:szCs w:val="18"/>
-        </w:rPr>
-        <w:t>by</w:t>
-      </w:r>
-      <w:r>
-        <w:rPr>
-          <w:rFonts w:cs="Calibri"/>
-          <w:sz w:val="18"/>
-          <w:szCs w:val="18"/>
-        </w:rPr>
-        <w:t xml:space="preserve"> </w:t>
-      </w:r>
-      <w:r>
-        <w:rPr>
-          <w:rFonts w:cs="Calibri"/>
-          <w:sz w:val="18"/>
-          <w:szCs w:val="18"/>
-        </w:rPr>
-        <w:t xml:space="preserve">polling </w:t>
-      </w:r>
-      <w:r>
-        <w:rPr>
-          <w:rFonts w:cs="Calibri"/>
-          <w:sz w:val="18"/>
-          <w:szCs w:val="18"/>
-        </w:rPr>
-        <w:t>asynchronous</w:t>
-      </w:r>
-      <w:r>
-        <w:rPr>
-          <w:rFonts w:cs="Calibri"/>
-          <w:sz w:val="18"/>
-          <w:szCs w:val="18"/>
-        </w:rPr>
-        <w:t>ly</w:t>
-      </w:r>
-      <w:r>
-        <w:rPr>
-          <w:rFonts w:cs="Calibri"/>
-          <w:sz w:val="18"/>
-          <w:szCs w:val="18"/>
-        </w:rPr>
-        <w:t>, caching by 100X)</w:t>
+        <w:t xml:space="preserve">Featured </w:t>
+      </w:r>
+      <w:r>
+        <w:rPr>
+          <w:rFonts w:cs="Calibri"/>
+          <w:sz w:val="18"/>
+          <w:szCs w:val="18"/>
+        </w:rPr>
+        <w:t xml:space="preserve">RESTful APIS, </w:t>
+      </w:r>
+      <w:r>
+        <w:rPr>
+          <w:rFonts w:cs="Calibri"/>
+          <w:sz w:val="18"/>
+          <w:szCs w:val="18"/>
+        </w:rPr>
+        <w:t>SSL, live chat, Asynchro</w:t>
+      </w:r>
+      <w:r>
+        <w:rPr>
+          <w:rFonts w:cs="Calibri"/>
+          <w:sz w:val="18"/>
+          <w:szCs w:val="18"/>
+        </w:rPr>
+        <w:t xml:space="preserve">nous JavaScript and JSON (AJAJ) and </w:t>
+      </w:r>
+      <w:r>
+        <w:rPr>
+          <w:rFonts w:cs="Calibri"/>
+          <w:sz w:val="18"/>
+          <w:szCs w:val="18"/>
+        </w:rPr>
+        <w:t>responsive design</w:t>
       </w:r>
     </w:p>
     <w:tbl>
@@ -1983,95 +1133,15 @@
           <w:sz w:val="18"/>
           <w:szCs w:val="18"/>
         </w:rPr>
-        <w:t xml:space="preserve"> </w:t>
-      </w:r>
-      <w:r>
-        <w:rPr>
-          <w:rFonts w:cs="Calibri"/>
-          <w:sz w:val="18"/>
-          <w:szCs w:val="18"/>
-        </w:rPr>
-        <w:t>an end-to-end web app</w:t>
-      </w:r>
-      <w:r>
-        <w:rPr>
-          <w:rFonts w:cs="Calibri"/>
-          <w:sz w:val="18"/>
-          <w:szCs w:val="18"/>
-        </w:rPr>
-        <w:t>lication</w:t>
-      </w:r>
-      <w:r>
-        <w:rPr>
-          <w:rFonts w:cs="Calibri"/>
-          <w:sz w:val="18"/>
-          <w:szCs w:val="18"/>
-        </w:rPr>
-        <w:t xml:space="preserve"> </w:t>
-      </w:r>
-      <w:r>
-        <w:rPr>
-          <w:rFonts w:cs="Calibri"/>
-          <w:sz w:val="18"/>
-          <w:szCs w:val="18"/>
-        </w:rPr>
-        <w:t>to use Reference Data as a Service</w:t>
-      </w:r>
-      <w:r>
-        <w:rPr>
-          <w:rFonts w:cs="Calibri"/>
-          <w:sz w:val="18"/>
-          <w:szCs w:val="18"/>
-        </w:rPr>
-        <w:t xml:space="preserve"> </w:t>
-      </w:r>
-      <w:r>
-        <w:rPr>
-          <w:rFonts w:cs="Calibri"/>
-          <w:sz w:val="18"/>
-          <w:szCs w:val="18"/>
-        </w:rPr>
-        <w:t xml:space="preserve">(replacing </w:t>
-      </w:r>
-      <w:r>
-        <w:rPr>
-          <w:rFonts w:cs="Calibri"/>
-          <w:sz w:val="18"/>
-          <w:szCs w:val="18"/>
-        </w:rPr>
-        <w:t>several</w:t>
-      </w:r>
-      <w:r>
-        <w:rPr>
-          <w:rFonts w:cs="Calibri"/>
-          <w:sz w:val="18"/>
-          <w:szCs w:val="18"/>
-        </w:rPr>
-        <w:t xml:space="preserve"> </w:t>
-      </w:r>
-      <w:r>
-        <w:rPr>
-          <w:rFonts w:cs="Calibri"/>
-          <w:sz w:val="18"/>
-          <w:szCs w:val="18"/>
-        </w:rPr>
-        <w:t>system</w:t>
-      </w:r>
-      <w:r>
-        <w:rPr>
-          <w:rFonts w:cs="Calibri"/>
-          <w:sz w:val="18"/>
-          <w:szCs w:val="18"/>
-        </w:rPr>
-        <w:t>s</w:t>
-      </w:r>
-      <w:r>
-        <w:rPr>
-          <w:rFonts w:cs="Calibri"/>
-          <w:sz w:val="18"/>
-          <w:szCs w:val="18"/>
-        </w:rPr>
-        <w:t>)</w:t>
+        <w:t xml:space="preserve"> an end-to-end web application to use Reference Data as a Service </w:t>
+      </w:r>
+      <w:r>
+        <w:rPr>
+          <w:rFonts w:cs="Calibri"/>
+          <w:sz w:val="18"/>
+          <w:szCs w:val="18"/>
+        </w:rPr>
+        <w:t>(replacing several systems)</w:t>
       </w:r>
     </w:p>
     <w:p>
@@ -2091,15 +1161,39 @@
           <w:sz w:val="18"/>
           <w:szCs w:val="18"/>
         </w:rPr>
-        <w:t>W</w:t>
-      </w:r>
-      <w:r>
-        <w:rPr>
-          <w:rFonts w:cs="Calibri"/>
-          <w:sz w:val="18"/>
-          <w:szCs w:val="18"/>
-        </w:rPr>
-        <w:t>ritten in Java, JavaScript, HTML5 and CSS3</w:t>
+        <w:t>Wri</w:t>
+      </w:r>
+      <w:r>
+        <w:rPr>
+          <w:rFonts w:cs="Calibri"/>
+          <w:sz w:val="18"/>
+          <w:szCs w:val="18"/>
+        </w:rPr>
+        <w:t xml:space="preserve">tten in Java, JavaScript, HTML5, </w:t>
+      </w:r>
+      <w:r>
+        <w:rPr>
+          <w:rFonts w:cs="Calibri"/>
+          <w:sz w:val="18"/>
+          <w:szCs w:val="18"/>
+        </w:rPr>
+        <w:t>CSS3</w:t>
+      </w:r>
+      <w:r>
+        <w:rPr>
+          <w:rFonts w:cs="Calibri"/>
+          <w:sz w:val="18"/>
+          <w:szCs w:val="18"/>
+        </w:rPr>
+        <w:t xml:space="preserve"> </w:t>
+      </w:r>
+      <w:r>
+        <w:rPr>
+          <w:rFonts w:cs="Calibri"/>
+          <w:sz w:val="18"/>
+          <w:szCs w:val="18"/>
+        </w:rPr>
+        <w:t>and SQL</w:t>
       </w:r>
     </w:p>
     <w:p>
@@ -2119,40 +1213,7 @@
           <w:sz w:val="18"/>
           <w:szCs w:val="18"/>
         </w:rPr>
-        <w:t>D</w:t>
-      </w:r>
-      <w:r>
-        <w:rPr>
-          <w:rFonts w:cs="Calibri"/>
-          <w:sz w:val="18"/>
-          <w:szCs w:val="18"/>
-        </w:rPr>
-        <w:t>eployed on BlueMix</w:t>
-      </w:r>
-      <w:r>
-        <w:rPr>
-          <w:rFonts w:cs="Calibri"/>
-          <w:b/>
-          <w:sz w:val="18"/>
-          <w:szCs w:val="18"/>
-        </w:rPr>
-        <w:t xml:space="preserve"> </w:t>
-      </w:r>
-      <w:r>
-        <w:rPr>
-          <w:rFonts w:cs="Calibri"/>
-          <w:sz w:val="18"/>
-          <w:szCs w:val="18"/>
-        </w:rPr>
-        <w:t xml:space="preserve">with </w:t>
-      </w:r>
-      <w:r>
-        <w:rPr>
-          <w:rFonts w:cs="Calibri"/>
-          <w:sz w:val="18"/>
-          <w:szCs w:val="18"/>
-        </w:rPr>
-        <w:t>RESTful APIs</w:t>
+        <w:t>Node.js and shell scripts published JSON data from a SQL relational database to a non-relational NoSQL Cloudant database</w:t>
       </w:r>
     </w:p>
     <w:p>
@@ -2162,26 +1223,6 @@
         <w:contextualSpacing/>
         <w:rPr>
           <w:rFonts w:cs="Calibri"/>
-          <w:sz w:val="18"/>
-          <w:szCs w:val="18"/>
-        </w:rPr>
-      </w:pPr>
-      <w:r>
-        <w:rPr>
-          <w:rFonts w:cs="Calibri"/>
-          <w:sz w:val="18"/>
-          <w:szCs w:val="18"/>
-        </w:rPr>
-        <w:t>Node.js and shell scripts published JSON data from a SQL relational database to a non-relational NoSQL Cloudant database</w:t>
-      </w:r>
-    </w:p>
-    <w:p>
-      <w:pPr>
-        <w:spacing w:after="0" w:line="240" w:lineRule="auto"/>
-        <w:ind w:left="720" w:firstLine="720"/>
-        <w:contextualSpacing/>
-        <w:rPr>
-          <w:rFonts w:cs="Calibri"/>
           <w:b/>
           <w:sz w:val="18"/>
           <w:szCs w:val="18"/>
@@ -2193,23 +1234,40 @@
           <w:sz w:val="18"/>
           <w:szCs w:val="18"/>
         </w:rPr>
-        <w:t xml:space="preserve">Presented to </w:t>
-      </w:r>
-      <w:r>
-        <w:rPr>
-          <w:rFonts w:cs="Calibri"/>
-          <w:sz w:val="18"/>
-          <w:szCs w:val="18"/>
-        </w:rPr>
-        <w:t xml:space="preserve">Senior Management and </w:t>
-      </w:r>
-      <w:r>
-        <w:rPr>
-          <w:rFonts w:cs="Calibri"/>
-          <w:sz w:val="18"/>
-          <w:szCs w:val="18"/>
-        </w:rPr>
-        <w:t>Executive Leadership</w:t>
+        <w:t>D</w:t>
+      </w:r>
+      <w:r>
+        <w:rPr>
+          <w:rFonts w:cs="Calibri"/>
+          <w:sz w:val="18"/>
+          <w:szCs w:val="18"/>
+        </w:rPr>
+        <w:t>eployed on BlueMix</w:t>
+      </w:r>
+      <w:r>
+        <w:rPr>
+          <w:rFonts w:cs="Calibri"/>
+          <w:b/>
+          <w:sz w:val="18"/>
+          <w:szCs w:val="18"/>
+        </w:rPr>
+        <w:t xml:space="preserve"> </w:t>
+      </w:r>
+      <w:r>
+        <w:rPr>
+          <w:rFonts w:cs="Calibri"/>
+          <w:sz w:val="18"/>
+          <w:szCs w:val="18"/>
+        </w:rPr>
+        <w:t xml:space="preserve">with </w:t>
+      </w:r>
+      <w:r>
+        <w:rPr>
+          <w:rFonts w:cs="Calibri"/>
+          <w:sz w:val="18"/>
+          <w:szCs w:val="18"/>
+        </w:rPr>
+        <w:t>RESTful APIs</w:t>
       </w:r>
     </w:p>
     <w:tbl>
@@ -2391,23 +1449,7 @@
           <w:sz w:val="18"/>
           <w:szCs w:val="18"/>
         </w:rPr>
-        <w:t xml:space="preserve">Authored </w:t>
-      </w:r>
-      <w:r>
-        <w:rPr>
-          <w:rFonts w:cs="Calibri"/>
-          <w:sz w:val="18"/>
-          <w:szCs w:val="18"/>
-        </w:rPr>
-        <w:t>Mobile App</w:t>
-      </w:r>
-      <w:r>
-        <w:rPr>
-          <w:rFonts w:cs="Calibri"/>
-          <w:sz w:val="18"/>
-          <w:szCs w:val="18"/>
-        </w:rPr>
-        <w:t>lication Development course</w:t>
+        <w:t>Authored Mobile Application Development course</w:t>
       </w:r>
       <w:r>
         <w:rPr>
@@ -2445,47 +1487,7 @@
           <w:szCs w:val="18"/>
         </w:rPr>
         <w:tab/>
-        <w:t>T</w:t>
-      </w:r>
-      <w:r>
-        <w:rPr>
-          <w:rFonts w:cs="Calibri"/>
-          <w:sz w:val="18"/>
-          <w:szCs w:val="18"/>
-        </w:rPr>
-        <w:t xml:space="preserve">aught in all high schools of </w:t>
-      </w:r>
-      <w:r>
-        <w:rPr>
-          <w:rFonts w:cs="Calibri"/>
-          <w:sz w:val="18"/>
-          <w:szCs w:val="18"/>
-        </w:rPr>
-        <w:t>GISD</w:t>
-      </w:r>
-      <w:r>
-        <w:rPr>
-          <w:rFonts w:cs="Calibri"/>
-          <w:sz w:val="18"/>
-          <w:szCs w:val="18"/>
-        </w:rPr>
-        <w:t xml:space="preserve"> (1,000+ students</w:t>
-      </w:r>
-      <w:r>
-        <w:rPr>
-          <w:rFonts w:cs="Calibri"/>
-          <w:sz w:val="18"/>
-          <w:szCs w:val="18"/>
-        </w:rPr>
-        <w:t xml:space="preserve"> annually</w:t>
-      </w:r>
-      <w:r>
-        <w:rPr>
-          <w:rFonts w:cs="Calibri"/>
-          <w:sz w:val="18"/>
-          <w:szCs w:val="18"/>
-        </w:rPr>
-        <w:t>)</w:t>
+        <w:t>Taught in all high schools of GISD (1,000+ students annually)</w:t>
       </w:r>
     </w:p>
     <w:p>
@@ -2516,62 +1518,7 @@
           <w:szCs w:val="18"/>
         </w:rPr>
         <w:tab/>
-      </w:r>
-      <w:r>
-        <w:rPr>
-          <w:rFonts w:cs="Calibri"/>
-          <w:sz w:val="18"/>
-          <w:szCs w:val="18"/>
-        </w:rPr>
-        <w:t>Produced</w:t>
-      </w:r>
-      <w:r>
-        <w:rPr>
-          <w:rFonts w:cs="Calibri"/>
-          <w:sz w:val="18"/>
-          <w:szCs w:val="18"/>
-        </w:rPr>
-        <w:t xml:space="preserve"> </w:t>
-      </w:r>
-      <w:r>
-        <w:rPr>
-          <w:rFonts w:cs="Calibri"/>
-          <w:sz w:val="18"/>
-          <w:szCs w:val="18"/>
-        </w:rPr>
-        <w:t xml:space="preserve">a flashable system image for </w:t>
-      </w:r>
-      <w:r>
-        <w:rPr>
-          <w:rFonts w:cs="Calibri"/>
-          <w:sz w:val="18"/>
-          <w:szCs w:val="18"/>
-        </w:rPr>
-        <w:t>GISD</w:t>
-      </w:r>
-      <w:r>
-        <w:rPr>
-          <w:rFonts w:cs="Calibri"/>
-          <w:sz w:val="18"/>
-          <w:szCs w:val="18"/>
-        </w:rPr>
-        <w:t xml:space="preserve"> computer network (</w:t>
-      </w:r>
-      <w:r>
-        <w:rPr>
-          <w:rFonts w:cs="Calibri"/>
-          <w:sz w:val="18"/>
-          <w:szCs w:val="18"/>
-        </w:rPr>
-        <w:t>28,000+</w:t>
-      </w:r>
-      <w:r>
-        <w:rPr>
-          <w:rFonts w:cs="Calibri"/>
-          <w:sz w:val="18"/>
-          <w:szCs w:val="18"/>
-        </w:rPr>
-        <w:t xml:space="preserve"> systems)</w:t>
+        <w:t>Produced a flashable system image for GISD computer network (28,000+ systems)</w:t>
       </w:r>
     </w:p>
     <w:p>
@@ -2579,455 +1526,21 @@
         <w:pStyle w:val="Custom-CategoryTitle"/>
       </w:pPr>
       <w:r>
-        <w:t>PROJECTS</w:t>
-      </w:r>
-      <w:r>
-        <w:t xml:space="preserve"> AND TECHNICAL </w:t>
+        <w:t xml:space="preserve">PROJECTS AND TECHNICAL </w:t>
       </w:r>
       <w:r>
         <w:t>SKILLS</w:t>
-      </w:r>
-    </w:p>
-    <w:tbl>
-      <w:tblPr>
-        <w:tblStyle w:val="TableGrid"/>
-        <w:tblpPr w:vertAnchor="page" w:horzAnchor="page" w:tblpX="8858" w:tblpY="11561"/>
-        <w:tblW w:w="2689" w:type="dxa"/>
-        <w:tblLayout w:type="fixed"/>
-        <w:tblLook w:val="04A0" w:firstRow="1" w:lastRow="0" w:firstColumn="1" w:lastColumn="0" w:noHBand="0" w:noVBand="1"/>
-      </w:tblPr>
-      <w:tblGrid>
-        <w:gridCol w:w="1782"/>
-        <w:gridCol w:w="907"/>
-      </w:tblGrid>
-      <w:tr>
-        <w:trPr>
-          <w:trHeight w:val="634"/>
-        </w:trPr>
-        <w:tc>
-          <w:tcPr>
-            <w:tcW w:w="1782" w:type="dxa"/>
-            <w:tcBorders>
-              <w:top w:val="nil"/>
-              <w:left w:val="single" w:sz="4" w:space="0" w:color="auto"/>
-            </w:tcBorders>
-            <w:vAlign w:val="center"/>
-          </w:tcPr>
-          <w:p>
-            <w:pPr>
-              <w:pStyle w:val="NoSpacing"/>
-              <w:spacing w:after="0" w:line="240" w:lineRule="auto"/>
-              <w:contextualSpacing/>
-              <w:textboxTightWrap w:val="allLines"/>
-              <w:rPr>
-                <w:rStyle w:val="Hyperlink"/>
-                <w:b/>
-                <w:u w:val="none"/>
-              </w:rPr>
-            </w:pPr>
-            <w:r>
-              <w:rPr>
-                <w:b/>
-              </w:rPr>
-              <w:fldChar w:fldCharType="begin"/>
-            </w:r>
-            <w:r>
-              <w:rPr>
-                <w:b/>
-              </w:rPr>
-              <w:instrText>HYPERLINK "https://github.com/spencer-shadley" \o "Go to my GitHub Profile"</w:instrText>
-            </w:r>
-            <w:r>
-              <w:rPr>
-                <w:b/>
-              </w:rPr>
-              <w:fldChar w:fldCharType="separate"/>
-            </w:r>
-            <w:r>
-              <w:rPr>
-                <w:rStyle w:val="Hyperlink"/>
-                <w:b/>
-                <w:u w:val="none"/>
-              </w:rPr>
-              <w:t>GitHub Profile</w:t>
-            </w:r>
-          </w:p>
-          <w:p>
-            <w:pPr>
-              <w:pStyle w:val="ListParagraph"/>
-              <w:spacing w:after="0" w:line="240" w:lineRule="auto"/>
-              <w:ind w:left="0"/>
-              <w:contextualSpacing w:val="0"/>
-              <w:rPr>
-                <w:rFonts w:cs="Calibri"/>
-                <w:sz w:val="20"/>
-                <w:szCs w:val="20"/>
-              </w:rPr>
-            </w:pPr>
-            <w:r>
-              <w:rPr>
-                <w:rStyle w:val="Hyperlink"/>
-                <w:sz w:val="20"/>
-                <w:szCs w:val="20"/>
-                <w:u w:val="none"/>
-              </w:rPr>
-              <w:t>github.com</w:t>
-            </w:r>
-            <w:r>
-              <w:rPr>
-                <w:rStyle w:val="Hyperlink"/>
-                <w:sz w:val="20"/>
-                <w:szCs w:val="20"/>
-                <w:u w:val="none"/>
-              </w:rPr>
-              <w:br/>
-            </w:r>
-            <w:r>
-              <w:rPr>
-                <w:rStyle w:val="Hyperlink"/>
-                <w:sz w:val="20"/>
-                <w:szCs w:val="20"/>
-                <w:u w:val="none"/>
-              </w:rPr>
-              <w:t>/spencer-shadley</w:t>
-            </w:r>
-            <w:r>
-              <w:rPr>
-                <w:b/>
-              </w:rPr>
-              <w:fldChar w:fldCharType="end"/>
-            </w:r>
-          </w:p>
-        </w:tc>
-        <w:tc>
-          <w:tcPr>
-            <w:tcW w:w="907" w:type="dxa"/>
-            <w:tcBorders>
-              <w:top w:val="nil"/>
-            </w:tcBorders>
-            <w:tcMar>
-              <w:top w:w="86" w:type="dxa"/>
-              <w:left w:w="29" w:type="dxa"/>
-              <w:bottom w:w="86" w:type="dxa"/>
-              <w:right w:w="29" w:type="dxa"/>
-            </w:tcMar>
-            <w:tcFitText/>
-            <w:vAlign w:val="center"/>
-          </w:tcPr>
-          <w:p>
-            <w:pPr>
-              <w:spacing w:after="0" w:line="240" w:lineRule="auto"/>
-              <w:jc w:val="center"/>
-              <w:rPr>
-                <w:rFonts w:cs="Calibri"/>
-                <w:sz w:val="19"/>
-                <w:szCs w:val="19"/>
-              </w:rPr>
-            </w:pPr>
-            <w:r>
-              <w:rPr>
-                <w:rFonts w:cs="Calibri"/>
-                <w:noProof/>
-                <w:sz w:val="19"/>
-                <w:szCs w:val="19"/>
-              </w:rPr>
-              <w:drawing>
-                <wp:inline distT="0" distB="0" distL="0" distR="0" wp14:anchorId="2D6479E6" wp14:editId="181A13A7">
-                  <wp:extent cx="453224" cy="453224"/>
-                  <wp:effectExtent l="0" t="0" r="4445" b="4445"/>
-                  <wp:docPr id="11" name="Picture 11" descr="C:\Users\sshadley.PAYPALCORP\Downloads\qr.png">
-                    <a:hlinkClick xmlns:a="http://schemas.openxmlformats.org/drawingml/2006/main" r:id="rId10" tooltip="Go to my GitHub Profile"/>
-                  </wp:docPr>
-                  <wp:cNvGraphicFramePr>
-                    <a:graphicFrameLocks xmlns:a="http://schemas.openxmlformats.org/drawingml/2006/main" noChangeAspect="1"/>
-                  </wp:cNvGraphicFramePr>
-                  <a:graphic xmlns:a="http://schemas.openxmlformats.org/drawingml/2006/main">
-                    <a:graphicData uri="http://schemas.openxmlformats.org/drawingml/2006/picture">
-                      <pic:pic xmlns:pic="http://schemas.openxmlformats.org/drawingml/2006/picture">
-                        <pic:nvPicPr>
-                          <pic:cNvPr id="0" name="Picture 3" descr="C:\Users\sshadley.PAYPALCORP\Downloads\qr.png"/>
-                          <pic:cNvPicPr>
-                            <a:picLocks noChangeAspect="1" noChangeArrowheads="1"/>
-                          </pic:cNvPicPr>
-                        </pic:nvPicPr>
-                        <pic:blipFill>
-                          <a:blip r:embed="rId11">
-                            <a:extLst>
-                              <a:ext uri="{28A0092B-C50C-407E-A947-70E740481C1C}">
-                                <a14:useLocalDpi xmlns:a14="http://schemas.microsoft.com/office/drawing/2010/main" val="0"/>
-                              </a:ext>
-                            </a:extLst>
-                          </a:blip>
-                          <a:srcRect/>
-                          <a:stretch>
-                            <a:fillRect/>
-                          </a:stretch>
-                        </pic:blipFill>
-                        <pic:spPr bwMode="auto">
-                          <a:xfrm>
-                            <a:off x="0" y="0"/>
-                            <a:ext cx="453416" cy="453416"/>
-                          </a:xfrm>
-                          <a:prstGeom prst="rect">
-                            <a:avLst/>
-                          </a:prstGeom>
-                          <a:noFill/>
-                          <a:ln>
-                            <a:noFill/>
-                          </a:ln>
-                        </pic:spPr>
-                      </pic:pic>
-                    </a:graphicData>
-                  </a:graphic>
-                </wp:inline>
-              </w:drawing>
-            </w:r>
-          </w:p>
-        </w:tc>
-      </w:tr>
-    </w:tbl>
-    <w:p>
-      <w:pPr>
-        <w:spacing w:before="60" w:after="0" w:line="192" w:lineRule="auto"/>
-        <w:rPr>
-          <w:rFonts w:asciiTheme="minorHAnsi" w:hAnsiTheme="minorHAnsi" w:cs="Calibri"/>
-          <w:sz w:val="18"/>
-          <w:szCs w:val="18"/>
-        </w:rPr>
-      </w:pPr>
-      <w:r>
-        <w:rPr>
-          <w:rFonts w:cs="Calibri"/>
-          <w:b/>
-          <w:sz w:val="18"/>
-          <w:szCs w:val="18"/>
-        </w:rPr>
-        <w:t>Projects</w:t>
-      </w:r>
-      <w:r>
-        <w:rPr>
-          <w:rFonts w:cs="Calibri"/>
-          <w:b/>
-          <w:sz w:val="18"/>
-          <w:szCs w:val="18"/>
-        </w:rPr>
-        <w:t xml:space="preserve"> </w:t>
-      </w:r>
-      <w:r>
-        <w:rPr>
-          <w:rFonts w:cs="Calibri"/>
-          <w:b/>
-          <w:sz w:val="18"/>
-          <w:szCs w:val="18"/>
-        </w:rPr>
-        <w:tab/>
-      </w:r>
-      <w:r>
-        <w:rPr>
-          <w:rFonts w:cs="Calibri"/>
-          <w:b/>
-          <w:sz w:val="18"/>
-          <w:szCs w:val="18"/>
-        </w:rPr>
-        <w:tab/>
-      </w:r>
-      <w:r>
-        <w:rPr>
-          <w:rFonts w:cs="Calibri"/>
-          <w:sz w:val="18"/>
-          <w:szCs w:val="18"/>
-        </w:rPr>
-        <w:t>Wrote</w:t>
-      </w:r>
-      <w:r>
-        <w:rPr>
-          <w:rFonts w:cs="Calibri"/>
-          <w:sz w:val="18"/>
-          <w:szCs w:val="18"/>
-        </w:rPr>
-        <w:t xml:space="preserve"> a Pascal Compiler (</w:t>
-      </w:r>
-      <w:r>
-        <w:rPr>
-          <w:rFonts w:asciiTheme="minorHAnsi" w:hAnsiTheme="minorHAnsi" w:cs="Calibri"/>
-          <w:sz w:val="18"/>
-          <w:szCs w:val="18"/>
-        </w:rPr>
-        <w:t>source</w:t>
-      </w:r>
-      <w:r>
-        <w:rPr>
-          <w:rFonts w:asciiTheme="minorHAnsi" w:hAnsiTheme="minorHAnsi" w:cs="Calibri"/>
-          <w:sz w:val="18"/>
-          <w:szCs w:val="18"/>
-        </w:rPr>
-        <w:t xml:space="preserve"> code</w:t>
-      </w:r>
-      <w:r>
-        <w:rPr>
-          <w:rFonts w:asciiTheme="minorHAnsi" w:hAnsiTheme="minorHAnsi" w:cs="Calibri"/>
-          <w:sz w:val="18"/>
-          <w:szCs w:val="18"/>
-        </w:rPr>
-        <w:t xml:space="preserve"> </w:t>
-      </w:r>
-      <w:r>
-        <w:rPr>
-          <w:rFonts w:ascii="Segoe UI Symbol" w:hAnsi="Segoe UI Symbol" w:cs="Segoe UI Symbol"/>
-          <w:sz w:val="18"/>
-          <w:szCs w:val="18"/>
-        </w:rPr>
-        <w:t>➞</w:t>
-      </w:r>
-      <w:r>
-        <w:rPr>
-          <w:rFonts w:asciiTheme="minorHAnsi" w:hAnsiTheme="minorHAnsi" w:cs="Segoe UI Symbol"/>
-        </w:rPr>
-        <w:t xml:space="preserve"> </w:t>
-      </w:r>
-      <w:r>
-        <w:rPr>
-          <w:rFonts w:asciiTheme="minorHAnsi" w:hAnsiTheme="minorHAnsi" w:cs="Calibri"/>
-          <w:sz w:val="18"/>
-          <w:szCs w:val="18"/>
-        </w:rPr>
-        <w:t xml:space="preserve">lexemes </w:t>
-      </w:r>
-      <w:r>
-        <w:rPr>
-          <w:rFonts w:ascii="Segoe UI Symbol" w:hAnsi="Segoe UI Symbol" w:cs="Segoe UI Symbol"/>
-          <w:sz w:val="18"/>
-          <w:szCs w:val="18"/>
-        </w:rPr>
-        <w:t>➞</w:t>
-      </w:r>
-      <w:r>
-        <w:rPr>
-          <w:rFonts w:asciiTheme="minorHAnsi" w:hAnsiTheme="minorHAnsi" w:cs="Calibri"/>
-          <w:sz w:val="18"/>
-          <w:szCs w:val="18"/>
-        </w:rPr>
-        <w:t xml:space="preserve"> AST </w:t>
-      </w:r>
-      <w:r>
-        <w:rPr>
-          <w:rFonts w:ascii="Segoe UI Symbol" w:hAnsi="Segoe UI Symbol" w:cs="Segoe UI Symbol"/>
-          <w:sz w:val="18"/>
-          <w:szCs w:val="18"/>
-        </w:rPr>
-        <w:t>➞</w:t>
-      </w:r>
-      <w:r>
-        <w:rPr>
-          <w:rFonts w:asciiTheme="minorHAnsi" w:hAnsiTheme="minorHAnsi" w:cs="Calibri"/>
-          <w:sz w:val="18"/>
-          <w:szCs w:val="18"/>
-        </w:rPr>
-        <w:t xml:space="preserve"> executable assembly)</w:t>
       </w:r>
     </w:p>
     <w:p>
       <w:pPr>
-        <w:spacing w:after="0" w:line="240" w:lineRule="auto"/>
-        <w:ind w:left="720" w:firstLine="720"/>
-        <w:rPr>
-          <w:rFonts w:cs="Calibri"/>
-          <w:sz w:val="18"/>
-          <w:szCs w:val="18"/>
-        </w:rPr>
-      </w:pPr>
-      <w:r>
-        <w:rPr>
-          <w:rFonts w:cs="Calibri"/>
-          <w:sz w:val="18"/>
-          <w:szCs w:val="18"/>
-        </w:rPr>
-        <w:t>Created</w:t>
-      </w:r>
-      <w:r>
-        <w:rPr>
-          <w:rFonts w:cs="Calibri"/>
-          <w:sz w:val="18"/>
-          <w:szCs w:val="18"/>
-        </w:rPr>
-        <w:t xml:space="preserve"> an Operating System (included</w:t>
-      </w:r>
-      <w:r>
-        <w:rPr>
-          <w:rFonts w:cs="Calibri"/>
-          <w:sz w:val="18"/>
-          <w:szCs w:val="18"/>
-        </w:rPr>
-        <w:t xml:space="preserve"> threads, virtual memory and file systems)</w:t>
-      </w:r>
-    </w:p>
-    <w:p>
-      <w:pPr>
-        <w:spacing w:after="0" w:line="240" w:lineRule="auto"/>
-        <w:ind w:left="720" w:firstLine="720"/>
-        <w:contextualSpacing/>
-        <w:rPr>
-          <w:rFonts w:cs="Calibri"/>
-          <w:sz w:val="18"/>
-          <w:szCs w:val="18"/>
-        </w:rPr>
-      </w:pPr>
-      <w:r>
-        <w:rPr>
-          <w:rFonts w:cs="Calibri"/>
-          <w:sz w:val="18"/>
-          <w:szCs w:val="18"/>
-        </w:rPr>
-        <w:t>Developed</w:t>
-      </w:r>
-      <w:r>
-        <w:rPr>
-          <w:rFonts w:cs="Calibri"/>
-          <w:sz w:val="18"/>
-          <w:szCs w:val="18"/>
-        </w:rPr>
-        <w:t xml:space="preserve"> an</w:t>
-      </w:r>
-      <w:r>
-        <w:rPr>
-          <w:rFonts w:cs="Calibri"/>
-          <w:sz w:val="18"/>
-          <w:szCs w:val="18"/>
-        </w:rPr>
-        <w:t xml:space="preserve"> Android app to scan </w:t>
-      </w:r>
-      <w:r>
-        <w:rPr>
-          <w:rFonts w:cs="Calibri"/>
-          <w:sz w:val="18"/>
-          <w:szCs w:val="18"/>
-        </w:rPr>
-        <w:t xml:space="preserve">and run </w:t>
-      </w:r>
-      <w:r>
-        <w:rPr>
-          <w:rFonts w:cs="Calibri"/>
-          <w:sz w:val="18"/>
-          <w:szCs w:val="18"/>
-        </w:rPr>
-        <w:t>hand-written code (</w:t>
-      </w:r>
-      <w:r>
-        <w:rPr>
-          <w:rFonts w:cs="Calibri"/>
-          <w:sz w:val="18"/>
-          <w:szCs w:val="18"/>
-        </w:rPr>
-        <w:t xml:space="preserve">four person </w:t>
-      </w:r>
-      <w:r>
-        <w:rPr>
-          <w:rFonts w:cs="Calibri"/>
-          <w:sz w:val="18"/>
-          <w:szCs w:val="18"/>
-        </w:rPr>
-        <w:t>hackathon)</w:t>
-      </w:r>
+        <w:spacing w:before="60" w:after="0" w:line="192" w:lineRule="auto"/>
+        <w:rPr>
+          <w:rFonts w:asciiTheme="minorHAnsi" w:hAnsiTheme="minorHAnsi" w:cs="Calibri"/>
+          <w:sz w:val="18"/>
+          <w:szCs w:val="18"/>
+        </w:rPr>
+      </w:pPr>
       <w:r>
         <w:rPr>
           <w:rFonts w:cs="Calibri"/>
@@ -3035,85 +1548,35 @@
           <w:sz w:val="18"/>
           <w:szCs w:val="18"/>
         </w:rPr>
-        <w:t xml:space="preserve"> </w:t>
-      </w:r>
-    </w:p>
-    <w:p>
-      <w:pPr>
-        <w:spacing w:after="0" w:line="240" w:lineRule="auto"/>
-        <w:ind w:left="720" w:firstLine="720"/>
-        <w:contextualSpacing/>
-        <w:rPr>
-          <w:rFonts w:cs="Calibri"/>
-          <w:sz w:val="18"/>
-          <w:szCs w:val="18"/>
-        </w:rPr>
-      </w:pPr>
-      <w:r>
-        <w:rPr>
-          <w:rFonts w:asciiTheme="minorHAnsi" w:hAnsiTheme="minorHAnsi" w:cs="Calibri"/>
-          <w:sz w:val="18"/>
-          <w:szCs w:val="18"/>
-        </w:rPr>
-        <w:t>Deployed</w:t>
-      </w:r>
-      <w:r>
-        <w:rPr>
-          <w:rFonts w:asciiTheme="minorHAnsi" w:hAnsiTheme="minorHAnsi" w:cs="Calibri"/>
-          <w:sz w:val="18"/>
-          <w:szCs w:val="18"/>
-        </w:rPr>
-        <w:t xml:space="preserve"> a website </w:t>
-      </w:r>
-      <w:r>
-        <w:rPr>
-          <w:rFonts w:asciiTheme="minorHAnsi" w:hAnsiTheme="minorHAnsi" w:cs="Calibri"/>
-          <w:sz w:val="18"/>
-          <w:szCs w:val="18"/>
-        </w:rPr>
-        <w:t>teaching</w:t>
-      </w:r>
-      <w:r>
-        <w:rPr>
-          <w:rFonts w:asciiTheme="minorHAnsi" w:hAnsiTheme="minorHAnsi" w:cs="Calibri"/>
-          <w:sz w:val="18"/>
-          <w:szCs w:val="18"/>
-        </w:rPr>
-        <w:t xml:space="preserve"> Android</w:t>
-      </w:r>
-      <w:r>
-        <w:rPr>
-          <w:rFonts w:asciiTheme="minorHAnsi" w:hAnsiTheme="minorHAnsi" w:cs="Calibri"/>
-          <w:sz w:val="18"/>
-          <w:szCs w:val="18"/>
-        </w:rPr>
-        <w:t xml:space="preserve"> </w:t>
-      </w:r>
-      <w:r>
-        <w:rPr>
-          <w:rFonts w:asciiTheme="minorHAnsi" w:hAnsiTheme="minorHAnsi" w:cs="Calibri"/>
-          <w:sz w:val="18"/>
-          <w:szCs w:val="18"/>
-        </w:rPr>
-        <w:t>d</w:t>
-      </w:r>
-      <w:r>
-        <w:rPr>
-          <w:rFonts w:asciiTheme="minorHAnsi" w:hAnsiTheme="minorHAnsi" w:cs="Calibri"/>
-          <w:sz w:val="18"/>
-          <w:szCs w:val="18"/>
-        </w:rPr>
-        <w:t>evelopment</w:t>
-      </w:r>
-      <w:r>
-        <w:rPr>
-          <w:rFonts w:cs="Calibri"/>
-          <w:sz w:val="18"/>
-          <w:szCs w:val="18"/>
-        </w:rPr>
-        <w:t xml:space="preserve"> (</w:t>
-      </w:r>
-      <w:hyperlink r:id="rId12" w:tooltip="Go to MApp Website" w:history="1">
+        <w:t xml:space="preserve">Projects </w:t>
+      </w:r>
+      <w:r>
+        <w:rPr>
+          <w:rFonts w:cs="Calibri"/>
+          <w:b/>
+          <w:sz w:val="18"/>
+          <w:szCs w:val="18"/>
+        </w:rPr>
+        <w:tab/>
+      </w:r>
+      <w:r>
+        <w:rPr>
+          <w:rFonts w:cs="Calibri"/>
+          <w:b/>
+          <w:sz w:val="18"/>
+          <w:szCs w:val="18"/>
+        </w:rPr>
+        <w:tab/>
+      </w:r>
+      <w:r>
+        <w:rPr>
+          <w:rFonts w:cs="Calibri"/>
+          <w:sz w:val="18"/>
+          <w:szCs w:val="18"/>
+        </w:rPr>
+        <w:t xml:space="preserve">Developed </w:t>
+      </w:r>
+      <w:hyperlink r:id="rId8" w:history="1">
         <w:r>
           <w:rPr>
             <w:rStyle w:val="Hyperlink"/>
@@ -3122,7 +1585,7 @@
             <w:szCs w:val="18"/>
             <w:u w:val="none"/>
           </w:rPr>
-          <w:t>MApp</w:t>
+          <w:t>an Android app</w:t>
         </w:r>
       </w:hyperlink>
       <w:r>
@@ -3131,56 +1594,57 @@
           <w:sz w:val="18"/>
           <w:szCs w:val="18"/>
         </w:rPr>
-        <w:t>)</w:t>
-      </w:r>
-      <w:r>
-        <w:rPr>
-          <w:rFonts w:cs="Calibri"/>
-          <w:sz w:val="18"/>
-          <w:szCs w:val="18"/>
-        </w:rPr>
-        <w:t xml:space="preserve"> </w:t>
+        <w:t xml:space="preserve"> to scan and run hand-written code as part of a four person hackathon</w:t>
       </w:r>
     </w:p>
     <w:p>
       <w:pPr>
-        <w:spacing w:after="0" w:line="240" w:lineRule="auto"/>
-        <w:ind w:left="720" w:firstLine="720"/>
-        <w:contextualSpacing/>
-        <w:rPr>
-          <w:rFonts w:cs="Calibri"/>
-          <w:sz w:val="18"/>
-          <w:szCs w:val="18"/>
-        </w:rPr>
-      </w:pPr>
-      <w:r>
-        <w:rPr>
-          <w:rFonts w:cs="Calibri"/>
-          <w:sz w:val="18"/>
-          <w:szCs w:val="18"/>
-        </w:rPr>
-        <w:t>Progra</w:t>
-      </w:r>
-      <w:r>
-        <w:rPr>
-          <w:rFonts w:cs="Calibri"/>
-          <w:sz w:val="18"/>
-          <w:szCs w:val="18"/>
-        </w:rPr>
-        <w:t>mmed Huffman Compression using Huff T</w:t>
-      </w:r>
-      <w:r>
-        <w:rPr>
-          <w:rFonts w:cs="Calibri"/>
-          <w:sz w:val="18"/>
-          <w:szCs w:val="18"/>
-        </w:rPr>
-        <w:t>rees</w:t>
-      </w:r>
-      <w:r>
-        <w:rPr>
-          <w:rFonts w:cs="Calibri"/>
-          <w:b/>
+        <w:spacing w:before="60" w:after="0" w:line="192" w:lineRule="auto"/>
+        <w:rPr>
+          <w:rFonts w:asciiTheme="minorHAnsi" w:hAnsiTheme="minorHAnsi" w:cs="Calibri"/>
+          <w:sz w:val="18"/>
+          <w:szCs w:val="18"/>
+        </w:rPr>
+      </w:pPr>
+      <w:r>
+        <w:rPr>
+          <w:rFonts w:asciiTheme="minorHAnsi" w:hAnsiTheme="minorHAnsi" w:cs="Calibri"/>
+          <w:sz w:val="18"/>
+          <w:szCs w:val="18"/>
+        </w:rPr>
+        <w:tab/>
+      </w:r>
+      <w:r>
+        <w:rPr>
+          <w:rFonts w:asciiTheme="minorHAnsi" w:hAnsiTheme="minorHAnsi" w:cs="Calibri"/>
+          <w:sz w:val="18"/>
+          <w:szCs w:val="18"/>
+        </w:rPr>
+        <w:tab/>
+        <w:t xml:space="preserve">Constructed </w:t>
+      </w:r>
+      <w:hyperlink r:id="rId9" w:history="1">
+        <w:r>
+          <w:rPr>
+            <w:rStyle w:val="Hyperlink"/>
+            <w:rFonts w:asciiTheme="minorHAnsi" w:hAnsiTheme="minorHAnsi" w:cs="Calibri"/>
+            <w:sz w:val="18"/>
+            <w:szCs w:val="18"/>
+            <w:u w:val="none"/>
+          </w:rPr>
+          <w:t>a school district course exception system</w:t>
+        </w:r>
+      </w:hyperlink>
+      <w:r>
+        <w:rPr>
+          <w:rFonts w:asciiTheme="minorHAnsi" w:hAnsiTheme="minorHAnsi" w:cs="Calibri"/>
+          <w:sz w:val="18"/>
+          <w:szCs w:val="18"/>
+        </w:rPr>
+        <w:t xml:space="preserve"> using Oracle APEX</w:t>
+      </w:r>
+      <w:r>
+        <w:rPr>
           <w:sz w:val="18"/>
           <w:szCs w:val="18"/>
         </w:rPr>
@@ -3189,171 +1653,62 @@
     </w:p>
     <w:p>
       <w:pPr>
-        <w:spacing w:before="120" w:after="0" w:line="240" w:lineRule="auto"/>
-        <w:rPr>
-          <w:rFonts w:cs="Calibri"/>
-          <w:b/>
-          <w:sz w:val="18"/>
-          <w:szCs w:val="18"/>
-        </w:rPr>
-      </w:pPr>
-      <w:r>
-        <w:rPr>
-          <w:rFonts w:cs="Calibri"/>
-          <w:b/>
-          <w:sz w:val="18"/>
-          <w:szCs w:val="18"/>
-        </w:rPr>
-        <w:t>Languages</w:t>
-      </w:r>
-      <w:r>
-        <w:rPr>
-          <w:rFonts w:cs="Calibri"/>
-          <w:b/>
-          <w:sz w:val="18"/>
-          <w:szCs w:val="18"/>
-        </w:rPr>
-        <w:tab/>
-      </w:r>
-      <w:r>
-        <w:rPr>
-          <w:rFonts w:cs="Calibri"/>
-          <w:sz w:val="18"/>
-          <w:szCs w:val="18"/>
-        </w:rPr>
-        <w:t xml:space="preserve">Proficient in Java, </w:t>
-      </w:r>
-      <w:r>
-        <w:rPr>
-          <w:rFonts w:cs="Calibri"/>
-          <w:sz w:val="18"/>
-          <w:szCs w:val="18"/>
-        </w:rPr>
-        <w:t xml:space="preserve">JavaScript, </w:t>
-      </w:r>
-      <w:r>
-        <w:rPr>
-          <w:rFonts w:cs="Calibri"/>
-          <w:sz w:val="18"/>
-          <w:szCs w:val="18"/>
-        </w:rPr>
-        <w:t xml:space="preserve">C++, </w:t>
-      </w:r>
-      <w:r>
-        <w:rPr>
-          <w:rFonts w:cs="Calibri"/>
-          <w:sz w:val="18"/>
-          <w:szCs w:val="18"/>
-        </w:rPr>
-        <w:t xml:space="preserve">C, </w:t>
-      </w:r>
-      <w:r>
-        <w:rPr>
-          <w:rFonts w:cs="Calibri"/>
-          <w:sz w:val="18"/>
-          <w:szCs w:val="18"/>
-        </w:rPr>
-        <w:t xml:space="preserve">SQL, </w:t>
-      </w:r>
-      <w:r>
-        <w:rPr>
-          <w:rFonts w:cs="Calibri"/>
-          <w:sz w:val="18"/>
-          <w:szCs w:val="18"/>
-        </w:rPr>
-        <w:t>HTML5, CSS3, JSON, XML</w:t>
-      </w:r>
-      <w:r>
-        <w:rPr>
-          <w:rFonts w:cs="Calibri"/>
-          <w:sz w:val="18"/>
-          <w:szCs w:val="18"/>
-        </w:rPr>
-        <w:t>, JSP</w:t>
+        <w:spacing w:before="60" w:after="0" w:line="192" w:lineRule="auto"/>
+        <w:ind w:left="720" w:firstLine="720"/>
+        <w:rPr>
+          <w:rFonts w:asciiTheme="minorHAnsi" w:hAnsiTheme="minorHAnsi" w:cs="Calibri"/>
+          <w:sz w:val="18"/>
+          <w:szCs w:val="18"/>
+        </w:rPr>
+      </w:pPr>
+      <w:r>
+        <w:rPr>
+          <w:rFonts w:asciiTheme="minorHAnsi" w:hAnsiTheme="minorHAnsi" w:cs="Calibri"/>
+          <w:sz w:val="18"/>
+          <w:szCs w:val="18"/>
+        </w:rPr>
+        <w:t xml:space="preserve">Deployed </w:t>
+      </w:r>
+      <w:hyperlink r:id="rId10" w:history="1">
+        <w:r>
+          <w:rPr>
+            <w:rStyle w:val="Hyperlink"/>
+            <w:rFonts w:asciiTheme="minorHAnsi" w:hAnsiTheme="minorHAnsi" w:cs="Calibri"/>
+            <w:sz w:val="18"/>
+            <w:szCs w:val="18"/>
+            <w:u w:val="none"/>
+          </w:rPr>
+          <w:t>a website</w:t>
+        </w:r>
+      </w:hyperlink>
+      <w:r>
+        <w:rPr>
+          <w:rFonts w:asciiTheme="minorHAnsi" w:hAnsiTheme="minorHAnsi" w:cs="Calibri"/>
+          <w:sz w:val="18"/>
+          <w:szCs w:val="18"/>
+        </w:rPr>
+        <w:t xml:space="preserve"> teaching Android development (100,000+ views)</w:t>
       </w:r>
     </w:p>
     <w:p>
       <w:pPr>
-        <w:spacing w:after="0" w:line="240" w:lineRule="auto"/>
-        <w:rPr>
-          <w:rFonts w:cs="Calibri"/>
-          <w:b/>
-          <w:sz w:val="18"/>
-          <w:szCs w:val="18"/>
-        </w:rPr>
-      </w:pPr>
-      <w:r>
-        <w:rPr>
-          <w:rFonts w:cs="Calibri"/>
-          <w:b/>
-          <w:sz w:val="18"/>
-          <w:szCs w:val="18"/>
-        </w:rPr>
-        <w:tab/>
-      </w:r>
-      <w:r>
-        <w:rPr>
-          <w:rFonts w:cs="Calibri"/>
-          <w:b/>
-          <w:sz w:val="18"/>
-          <w:szCs w:val="18"/>
-        </w:rPr>
-        <w:tab/>
-      </w:r>
-      <w:r>
-        <w:rPr>
-          <w:rFonts w:cs="Calibri"/>
-          <w:sz w:val="18"/>
-          <w:szCs w:val="18"/>
-        </w:rPr>
-        <w:t xml:space="preserve">Familiar with Shell Scripting, </w:t>
-      </w:r>
-      <w:r>
-        <w:rPr>
-          <w:rFonts w:cs="Calibri"/>
-          <w:sz w:val="18"/>
-          <w:szCs w:val="18"/>
-        </w:rPr>
-        <w:t>x86 Assembly,</w:t>
-      </w:r>
-      <w:r>
-        <w:rPr>
-          <w:rFonts w:cs="Calibri"/>
-          <w:sz w:val="18"/>
-          <w:szCs w:val="18"/>
-        </w:rPr>
-        <w:t xml:space="preserve"> Lisp</w:t>
-      </w:r>
-    </w:p>
-    <w:p>
-      <w:pPr>
-        <w:spacing w:before="120" w:after="0" w:line="240" w:lineRule="auto"/>
-        <w:ind w:left="2160" w:hanging="2160"/>
-        <w:rPr>
-          <w:rFonts w:cs="Calibri"/>
-          <w:sz w:val="18"/>
-          <w:szCs w:val="18"/>
-        </w:rPr>
-      </w:pPr>
-      <w:r>
-        <w:rPr>
-          <w:rFonts w:cs="Calibri"/>
-          <w:b/>
-          <w:sz w:val="18"/>
-          <w:szCs w:val="18"/>
-        </w:rPr>
-        <w:t>S</w:t>
-      </w:r>
-      <w:r>
-        <w:rPr>
-          <w:rFonts w:cs="Calibri"/>
-          <w:b/>
-          <w:sz w:val="18"/>
-          <w:szCs w:val="18"/>
-        </w:rPr>
-        <w:t xml:space="preserve">oftware                   </w:t>
-      </w:r>
-      <w:hyperlink r:id="rId13" w:tooltip="Go to my GitHub Profile" w:history="1">
+        <w:spacing w:before="60" w:after="0" w:line="192" w:lineRule="auto"/>
+        <w:ind w:left="720" w:firstLine="720"/>
+        <w:rPr>
+          <w:rFonts w:asciiTheme="minorHAnsi" w:hAnsiTheme="minorHAnsi" w:cs="Calibri"/>
+          <w:sz w:val="18"/>
+          <w:szCs w:val="18"/>
+        </w:rPr>
+      </w:pPr>
+      <w:r>
+        <w:rPr>
+          <w:rFonts w:cs="Calibri"/>
+          <w:sz w:val="18"/>
+          <w:szCs w:val="18"/>
+        </w:rPr>
+        <w:t xml:space="preserve">Wrote a </w:t>
+      </w:r>
+      <w:hyperlink r:id="rId11" w:history="1">
         <w:r>
           <w:rPr>
             <w:rStyle w:val="Hyperlink"/>
@@ -3362,7 +1717,7 @@
             <w:szCs w:val="18"/>
             <w:u w:val="none"/>
           </w:rPr>
-          <w:t>GitHub</w:t>
+          <w:t>Pascal Compiler</w:t>
         </w:r>
       </w:hyperlink>
       <w:r>
@@ -3371,202 +1726,82 @@
           <w:sz w:val="18"/>
           <w:szCs w:val="18"/>
         </w:rPr>
-        <w:t xml:space="preserve">, GDB, </w:t>
-      </w:r>
-      <w:r>
-        <w:rPr>
-          <w:rFonts w:cs="Calibri"/>
-          <w:sz w:val="18"/>
-          <w:szCs w:val="18"/>
-        </w:rPr>
-        <w:t>Travis CI, GoogleTest, Gcov, Doxygen, Confluence, Valgrind, Oracle SQL Developer, SQL Developer Data Modeler,</w:t>
+        <w:t xml:space="preserve"> to convert </w:t>
+      </w:r>
+      <w:r>
+        <w:rPr>
+          <w:rFonts w:asciiTheme="minorHAnsi" w:hAnsiTheme="minorHAnsi" w:cs="Calibri"/>
+          <w:sz w:val="18"/>
+          <w:szCs w:val="18"/>
+        </w:rPr>
+        <w:t xml:space="preserve">source Pascal code </w:t>
+      </w:r>
+      <w:r>
+        <w:rPr>
+          <w:rFonts w:asciiTheme="minorHAnsi" w:hAnsiTheme="minorHAnsi" w:cs="Segoe UI Symbol"/>
+          <w:sz w:val="18"/>
+          <w:szCs w:val="18"/>
+        </w:rPr>
+        <w:t>to</w:t>
+      </w:r>
+      <w:r>
+        <w:rPr>
+          <w:rFonts w:asciiTheme="minorHAnsi" w:hAnsiTheme="minorHAnsi" w:cs="Calibri"/>
+          <w:sz w:val="18"/>
+          <w:szCs w:val="18"/>
+        </w:rPr>
+        <w:t xml:space="preserve"> executable assembly</w:t>
       </w:r>
     </w:p>
     <w:p>
       <w:pPr>
-        <w:spacing w:after="0" w:line="240" w:lineRule="auto"/>
-        <w:ind w:left="2160" w:hanging="720"/>
-        <w:rPr>
-          <w:rFonts w:cs="Calibri"/>
-          <w:sz w:val="18"/>
-          <w:szCs w:val="18"/>
-        </w:rPr>
-      </w:pPr>
-      <w:r>
-        <w:rPr>
-          <w:rFonts w:cs="Calibri"/>
-          <w:sz w:val="18"/>
-          <w:szCs w:val="18"/>
-        </w:rPr>
-        <w:t xml:space="preserve">Oracle </w:t>
-      </w:r>
-      <w:r>
-        <w:rPr>
-          <w:rFonts w:cs="Calibri"/>
-          <w:sz w:val="18"/>
-          <w:szCs w:val="18"/>
-        </w:rPr>
-        <w:t>APEX</w:t>
-      </w:r>
-      <w:r>
-        <w:rPr>
-          <w:rFonts w:cs="Calibri"/>
-          <w:sz w:val="18"/>
-          <w:szCs w:val="18"/>
-        </w:rPr>
-        <w:t xml:space="preserve">, </w:t>
-      </w:r>
-      <w:r>
-        <w:rPr>
-          <w:rFonts w:cs="Calibri"/>
-          <w:sz w:val="18"/>
-          <w:szCs w:val="18"/>
-        </w:rPr>
-        <w:t xml:space="preserve">FireBug, </w:t>
-      </w:r>
-      <w:r>
-        <w:rPr>
-          <w:rFonts w:cs="Calibri"/>
-          <w:sz w:val="18"/>
-          <w:szCs w:val="18"/>
-        </w:rPr>
-        <w:t xml:space="preserve">BlueMix, </w:t>
-      </w:r>
-      <w:r>
-        <w:rPr>
-          <w:rFonts w:cs="Calibri"/>
-          <w:sz w:val="18"/>
-          <w:szCs w:val="18"/>
-        </w:rPr>
-        <w:t xml:space="preserve">Google App Spot, Apache Tomcat, </w:t>
-      </w:r>
-      <w:r>
-        <w:rPr>
-          <w:rFonts w:cs="Calibri"/>
-          <w:sz w:val="18"/>
-          <w:szCs w:val="18"/>
-        </w:rPr>
-        <w:t>VMWare Player</w:t>
-      </w:r>
-      <w:r>
-        <w:rPr>
-          <w:rFonts w:cs="Calibri"/>
-          <w:sz w:val="18"/>
-          <w:szCs w:val="18"/>
-        </w:rPr>
-        <w:t>,</w:t>
-      </w:r>
-      <w:r>
-        <w:rPr>
-          <w:rFonts w:cs="Calibri"/>
-          <w:sz w:val="18"/>
-          <w:szCs w:val="18"/>
-        </w:rPr>
-        <w:t xml:space="preserve"> </w:t>
-      </w:r>
-      <w:r>
-        <w:rPr>
-          <w:rFonts w:cs="Calibri"/>
-          <w:sz w:val="18"/>
-          <w:szCs w:val="18"/>
-        </w:rPr>
-        <w:t xml:space="preserve">Photoshop, </w:t>
-      </w:r>
-      <w:r>
-        <w:rPr>
-          <w:rFonts w:cs="Calibri"/>
-          <w:sz w:val="18"/>
-          <w:szCs w:val="18"/>
-        </w:rPr>
-        <w:t>IntelliJ, Eclipse, Visual Studio</w:t>
+        <w:spacing w:before="60" w:after="0" w:line="192" w:lineRule="auto"/>
+        <w:rPr>
+          <w:rFonts w:asciiTheme="minorHAnsi" w:hAnsiTheme="minorHAnsi" w:cs="Calibri"/>
+          <w:sz w:val="18"/>
+          <w:szCs w:val="18"/>
+        </w:rPr>
+      </w:pPr>
+      <w:r>
+        <w:rPr>
+          <w:rFonts w:asciiTheme="minorHAnsi" w:hAnsiTheme="minorHAnsi" w:cs="Calibri"/>
+          <w:sz w:val="18"/>
+          <w:szCs w:val="18"/>
+        </w:rPr>
+        <w:tab/>
+      </w:r>
+      <w:r>
+        <w:rPr>
+          <w:rFonts w:asciiTheme="minorHAnsi" w:hAnsiTheme="minorHAnsi" w:cs="Calibri"/>
+          <w:sz w:val="18"/>
+          <w:szCs w:val="18"/>
+        </w:rPr>
+        <w:tab/>
+        <w:t xml:space="preserve">Built a </w:t>
+      </w:r>
+      <w:hyperlink r:id="rId12" w:history="1">
+        <w:r>
+          <w:rPr>
+            <w:rStyle w:val="Hyperlink"/>
+            <w:rFonts w:asciiTheme="minorHAnsi" w:hAnsiTheme="minorHAnsi" w:cs="Calibri"/>
+            <w:sz w:val="18"/>
+            <w:szCs w:val="18"/>
+            <w:u w:val="none"/>
+          </w:rPr>
+          <w:t>personal portfolio website</w:t>
+        </w:r>
+      </w:hyperlink>
+      <w:r>
+        <w:rPr>
+          <w:rFonts w:asciiTheme="minorHAnsi" w:hAnsiTheme="minorHAnsi" w:cs="Calibri"/>
+          <w:sz w:val="18"/>
+          <w:szCs w:val="18"/>
+        </w:rPr>
+        <w:t xml:space="preserve"> using Jekyll (see back of resume for QR code)</w:t>
       </w:r>
     </w:p>
     <w:p>
       <w:pPr>
-        <w:spacing w:before="120" w:after="0" w:line="240" w:lineRule="auto"/>
-        <w:rPr>
-          <w:rFonts w:cs="Calibri"/>
-          <w:sz w:val="18"/>
-          <w:szCs w:val="18"/>
-        </w:rPr>
-      </w:pPr>
-      <w:r>
-        <w:rPr>
-          <w:rFonts w:cs="Calibri"/>
-          <w:b/>
-          <w:sz w:val="18"/>
-          <w:szCs w:val="18"/>
-        </w:rPr>
-        <w:t>Methodologies</w:t>
-      </w:r>
-      <w:r>
-        <w:rPr>
-          <w:rFonts w:cs="Calibri"/>
-          <w:b/>
-          <w:sz w:val="18"/>
-          <w:szCs w:val="18"/>
-        </w:rPr>
-        <w:tab/>
-      </w:r>
-      <w:r>
-        <w:rPr>
-          <w:rFonts w:cs="Calibri"/>
-          <w:sz w:val="18"/>
-          <w:szCs w:val="18"/>
-        </w:rPr>
-        <w:t>Object Oriented Design, Agile Develop</w:t>
-      </w:r>
-      <w:r>
-        <w:rPr>
-          <w:rFonts w:cs="Calibri"/>
-          <w:sz w:val="18"/>
-          <w:szCs w:val="18"/>
-        </w:rPr>
-        <w:t>ment</w:t>
-      </w:r>
-      <w:r>
-        <w:rPr>
-          <w:rFonts w:cs="Calibri"/>
-          <w:sz w:val="18"/>
-          <w:szCs w:val="18"/>
-        </w:rPr>
-        <w:t xml:space="preserve"> (SCRUM)</w:t>
-      </w:r>
-      <w:r>
-        <w:rPr>
-          <w:rFonts w:cs="Calibri"/>
-          <w:sz w:val="18"/>
-          <w:szCs w:val="18"/>
-        </w:rPr>
-        <w:t>, REST</w:t>
-      </w:r>
-      <w:r>
-        <w:rPr>
-          <w:rFonts w:cs="Calibri"/>
-          <w:sz w:val="18"/>
-          <w:szCs w:val="18"/>
-        </w:rPr>
-        <w:t xml:space="preserve">, </w:t>
-      </w:r>
-      <w:r>
-        <w:rPr>
-          <w:rFonts w:cs="Calibri"/>
-          <w:sz w:val="18"/>
-          <w:szCs w:val="18"/>
-        </w:rPr>
-        <w:t xml:space="preserve">Continuous Integration, Unit Testing, </w:t>
-      </w:r>
-      <w:r>
-        <w:rPr>
-          <w:rFonts w:cs="Calibri"/>
-          <w:sz w:val="18"/>
-          <w:szCs w:val="18"/>
-        </w:rPr>
-        <w:t>Code Coverage,</w:t>
-      </w:r>
-    </w:p>
-    <w:p>
-      <w:pPr>
         <w:spacing w:after="0" w:line="240" w:lineRule="auto"/>
         <w:ind w:left="720" w:firstLine="720"/>
         <w:rPr>
@@ -3581,211 +1816,9 @@
           <w:sz w:val="18"/>
           <w:szCs w:val="18"/>
         </w:rPr>
-        <w:t xml:space="preserve">Functional Programming, </w:t>
-      </w:r>
-      <w:r>
-        <w:rPr>
-          <w:rFonts w:cs="Calibri"/>
-          <w:sz w:val="18"/>
-          <w:szCs w:val="18"/>
-        </w:rPr>
-        <w:t>Responsive Design</w:t>
-      </w:r>
-      <w:r>
-        <w:rPr>
-          <w:rFonts w:cs="Calibri"/>
-          <w:sz w:val="18"/>
-          <w:szCs w:val="18"/>
-        </w:rPr>
-        <w:t>,</w:t>
-      </w:r>
-      <w:r>
-        <w:rPr>
-          <w:rFonts w:cs="Calibri"/>
-          <w:sz w:val="18"/>
-          <w:szCs w:val="18"/>
-        </w:rPr>
-        <w:t xml:space="preserve"> </w:t>
-      </w:r>
-      <w:r>
-        <w:rPr>
-          <w:rFonts w:cs="Calibri"/>
-          <w:sz w:val="18"/>
-          <w:szCs w:val="18"/>
-        </w:rPr>
-        <w:t xml:space="preserve">UML, </w:t>
-      </w:r>
-      <w:r>
-        <w:rPr>
-          <w:rFonts w:cs="Calibri"/>
-          <w:sz w:val="18"/>
-          <w:szCs w:val="18"/>
-        </w:rPr>
-        <w:t xml:space="preserve">NoSQL, Relational </w:t>
-      </w:r>
-      <w:r>
-        <w:rPr>
-          <w:rFonts w:cs="Calibri"/>
-          <w:sz w:val="18"/>
-          <w:szCs w:val="18"/>
-        </w:rPr>
-        <w:t>Databases</w:t>
-      </w:r>
-      <w:r>
-        <w:rPr>
-          <w:rFonts w:cs="Calibri"/>
-          <w:sz w:val="18"/>
-          <w:szCs w:val="18"/>
-        </w:rPr>
-        <w:t xml:space="preserve">, </w:t>
-      </w:r>
-      <w:r>
-        <w:rPr>
-          <w:rFonts w:cs="Calibri"/>
-          <w:sz w:val="18"/>
-          <w:szCs w:val="18"/>
-        </w:rPr>
-        <w:t xml:space="preserve">Graph </w:t>
-      </w:r>
-      <w:r>
-        <w:rPr>
-          <w:rFonts w:cs="Calibri"/>
-          <w:sz w:val="18"/>
-          <w:szCs w:val="18"/>
-        </w:rPr>
-        <w:t>Databases</w:t>
-      </w:r>
-      <w:r>
-        <w:rPr>
-          <w:rFonts w:cs="Calibri"/>
-          <w:sz w:val="18"/>
-          <w:szCs w:val="18"/>
-        </w:rPr>
-        <w:t>, Hierarchical Databases</w:t>
-      </w:r>
-    </w:p>
-    <w:p>
-      <w:pPr>
-        <w:pStyle w:val="Custom-CategoryTitle"/>
-      </w:pPr>
-      <w:r>
-        <w:t>HONORS AND ACHIEVEMENTS</w:t>
-      </w:r>
-    </w:p>
-    <w:p>
-      <w:pPr>
-        <w:pStyle w:val="ListParagraph"/>
-        <w:spacing w:before="60" w:after="0" w:line="192" w:lineRule="auto"/>
-        <w:ind w:firstLine="720"/>
-        <w:contextualSpacing w:val="0"/>
-        <w:rPr>
-          <w:rFonts w:cs="Calibri"/>
-          <w:sz w:val="18"/>
-          <w:szCs w:val="18"/>
-        </w:rPr>
-      </w:pPr>
-      <w:r>
-        <w:rPr>
-          <w:rFonts w:cs="Calibri"/>
-          <w:sz w:val="18"/>
-          <w:szCs w:val="18"/>
-        </w:rPr>
-        <w:t xml:space="preserve">Amazon “Free App of the Day” </w:t>
-      </w:r>
-      <w:r>
-        <w:rPr>
-          <w:rFonts w:cs="Calibri"/>
-          <w:sz w:val="18"/>
-          <w:szCs w:val="18"/>
-        </w:rPr>
-        <w:tab/>
-      </w:r>
-      <w:r>
-        <w:rPr>
-          <w:rFonts w:cs="Calibri"/>
-          <w:sz w:val="18"/>
-          <w:szCs w:val="18"/>
-        </w:rPr>
-        <w:tab/>
-      </w:r>
-      <w:r>
-        <w:rPr>
-          <w:rFonts w:cs="Calibri"/>
-          <w:sz w:val="18"/>
-          <w:szCs w:val="18"/>
-        </w:rPr>
-        <w:tab/>
-      </w:r>
-      <w:r>
-        <w:rPr>
-          <w:rFonts w:cs="Calibri"/>
-          <w:sz w:val="18"/>
-          <w:szCs w:val="18"/>
-        </w:rPr>
-        <w:t xml:space="preserve">Judged </w:t>
-      </w:r>
-      <w:r>
-        <w:rPr>
-          <w:rFonts w:cs="Calibri"/>
-          <w:sz w:val="18"/>
-          <w:szCs w:val="18"/>
-        </w:rPr>
-        <w:t xml:space="preserve">Computer Science UIL </w:t>
-      </w:r>
-      <w:r>
-        <w:rPr>
-          <w:rFonts w:cs="Calibri"/>
-          <w:sz w:val="18"/>
-          <w:szCs w:val="18"/>
-        </w:rPr>
-        <w:t>competition</w:t>
-      </w:r>
-    </w:p>
-    <w:p>
-      <w:pPr>
-        <w:pStyle w:val="ListParagraph"/>
-        <w:spacing w:after="0" w:line="240" w:lineRule="auto"/>
-        <w:ind w:firstLine="720"/>
-        <w:contextualSpacing w:val="0"/>
-        <w:rPr>
-          <w:rFonts w:cs="Calibri"/>
-          <w:sz w:val="18"/>
-          <w:szCs w:val="18"/>
-        </w:rPr>
-      </w:pPr>
-      <w:r>
-        <w:rPr>
-          <w:rFonts w:cs="Calibri"/>
-          <w:sz w:val="18"/>
-          <w:szCs w:val="18"/>
-        </w:rPr>
-        <w:t>40,000+ Android app downloads</w:t>
-      </w:r>
-      <w:r>
-        <w:rPr>
-          <w:rFonts w:cs="Calibri"/>
-          <w:sz w:val="18"/>
-          <w:szCs w:val="18"/>
-        </w:rPr>
-        <w:tab/>
-      </w:r>
-      <w:r>
-        <w:rPr>
-          <w:rFonts w:cs="Calibri"/>
-          <w:sz w:val="18"/>
-          <w:szCs w:val="18"/>
-        </w:rPr>
-        <w:tab/>
-      </w:r>
-      <w:r>
-        <w:rPr>
-          <w:rFonts w:cs="Calibri"/>
-          <w:sz w:val="18"/>
-          <w:szCs w:val="18"/>
-        </w:rPr>
-        <w:tab/>
-      </w:r>
-      <w:hyperlink r:id="rId14" w:tooltip="Go to MApp Website" w:history="1">
+        <w:t xml:space="preserve">Created </w:t>
+      </w:r>
+      <w:hyperlink r:id="rId13" w:history="1">
         <w:r>
           <w:rPr>
             <w:rStyle w:val="Hyperlink"/>
@@ -3794,8 +1827,153 @@
             <w:szCs w:val="18"/>
             <w:u w:val="none"/>
           </w:rPr>
-          <w:t>5,000+ unique MApp users with 10</w:t>
+          <w:t>an operating system</w:t>
         </w:r>
+      </w:hyperlink>
+      <w:r>
+        <w:rPr>
+          <w:rFonts w:cs="Calibri"/>
+          <w:sz w:val="18"/>
+          <w:szCs w:val="18"/>
+        </w:rPr>
+        <w:t xml:space="preserve"> including threads, virtual memory and file systems</w:t>
+      </w:r>
+    </w:p>
+    <w:p>
+      <w:pPr>
+        <w:spacing w:after="0" w:line="240" w:lineRule="auto"/>
+        <w:ind w:left="720" w:firstLine="720"/>
+        <w:contextualSpacing/>
+        <w:rPr>
+          <w:rFonts w:cs="Calibri"/>
+          <w:sz w:val="18"/>
+          <w:szCs w:val="18"/>
+        </w:rPr>
+      </w:pPr>
+      <w:r>
+        <w:rPr>
+          <w:rFonts w:cs="Calibri"/>
+          <w:sz w:val="18"/>
+          <w:szCs w:val="18"/>
+        </w:rPr>
+        <w:t>Programmed Huffman Compression using Huff Trees</w:t>
+      </w:r>
+      <w:r>
+        <w:rPr>
+          <w:rFonts w:cs="Calibri"/>
+          <w:b/>
+          <w:sz w:val="18"/>
+          <w:szCs w:val="18"/>
+        </w:rPr>
+        <w:t xml:space="preserve"> </w:t>
+      </w:r>
+    </w:p>
+    <w:p>
+      <w:pPr>
+        <w:tabs>
+          <w:tab w:val="left" w:pos="720"/>
+          <w:tab w:val="left" w:pos="1440"/>
+          <w:tab w:val="left" w:pos="2160"/>
+          <w:tab w:val="left" w:pos="2880"/>
+          <w:tab w:val="left" w:pos="3600"/>
+          <w:tab w:val="left" w:pos="4320"/>
+          <w:tab w:val="left" w:pos="5040"/>
+          <w:tab w:val="left" w:pos="5760"/>
+          <w:tab w:val="left" w:pos="6480"/>
+          <w:tab w:val="left" w:pos="7020"/>
+        </w:tabs>
+        <w:spacing w:before="120" w:after="0" w:line="240" w:lineRule="auto"/>
+        <w:rPr>
+          <w:rFonts w:cs="Calibri"/>
+          <w:b/>
+          <w:sz w:val="18"/>
+          <w:szCs w:val="18"/>
+        </w:rPr>
+      </w:pPr>
+      <w:r>
+        <w:rPr>
+          <w:rFonts w:cs="Calibri"/>
+          <w:b/>
+          <w:sz w:val="18"/>
+          <w:szCs w:val="18"/>
+        </w:rPr>
+        <w:t>Languages</w:t>
+      </w:r>
+      <w:r>
+        <w:rPr>
+          <w:rFonts w:cs="Calibri"/>
+          <w:b/>
+          <w:sz w:val="18"/>
+          <w:szCs w:val="18"/>
+        </w:rPr>
+        <w:tab/>
+      </w:r>
+      <w:r>
+        <w:rPr>
+          <w:rFonts w:cs="Calibri"/>
+          <w:sz w:val="18"/>
+          <w:szCs w:val="18"/>
+        </w:rPr>
+        <w:t>Proficient in Java, JavaScript, C++, C, SQL, HTML5, CSS, JSON, XML, JSP</w:t>
+      </w:r>
+    </w:p>
+    <w:p>
+      <w:pPr>
+        <w:spacing w:after="0" w:line="240" w:lineRule="auto"/>
+        <w:rPr>
+          <w:rFonts w:cs="Calibri"/>
+          <w:b/>
+          <w:sz w:val="18"/>
+          <w:szCs w:val="18"/>
+        </w:rPr>
+      </w:pPr>
+      <w:r>
+        <w:rPr>
+          <w:rFonts w:cs="Calibri"/>
+          <w:b/>
+          <w:sz w:val="18"/>
+          <w:szCs w:val="18"/>
+        </w:rPr>
+        <w:tab/>
+      </w:r>
+      <w:r>
+        <w:rPr>
+          <w:rFonts w:cs="Calibri"/>
+          <w:b/>
+          <w:sz w:val="18"/>
+          <w:szCs w:val="18"/>
+        </w:rPr>
+        <w:tab/>
+      </w:r>
+      <w:r>
+        <w:rPr>
+          <w:rFonts w:cs="Calibri"/>
+          <w:sz w:val="18"/>
+          <w:szCs w:val="18"/>
+        </w:rPr>
+        <w:t>Familiar with Shell Scripting, x86 Assembly, Lisp</w:t>
+      </w:r>
+    </w:p>
+    <w:p>
+      <w:pPr>
+        <w:spacing w:before="120" w:after="0" w:line="240" w:lineRule="auto"/>
+        <w:ind w:left="2160" w:hanging="2160"/>
+        <w:rPr>
+          <w:rFonts w:cs="Calibri"/>
+          <w:sz w:val="18"/>
+          <w:szCs w:val="18"/>
+        </w:rPr>
+      </w:pPr>
+      <w:r>
+        <w:rPr>
+          <w:rFonts w:cs="Calibri"/>
+          <w:b/>
+          <w:sz w:val="18"/>
+          <w:szCs w:val="18"/>
+        </w:rPr>
+        <w:t xml:space="preserve">Software                   </w:t>
+      </w:r>
+      <w:hyperlink r:id="rId14" w:tooltip="Go to my GitHub Profile" w:history="1">
         <w:r>
           <w:rPr>
             <w:rStyle w:val="Hyperlink"/>
@@ -3804,37 +1982,766 @@
             <w:szCs w:val="18"/>
             <w:u w:val="none"/>
           </w:rPr>
-          <w:t xml:space="preserve">0,000+ </w:t>
-        </w:r>
-        <w:r>
-          <w:rPr>
-            <w:rStyle w:val="Hyperlink"/>
-            <w:rFonts w:cs="Calibri"/>
-            <w:sz w:val="18"/>
-            <w:szCs w:val="18"/>
-            <w:u w:val="none"/>
-          </w:rPr>
-          <w:t xml:space="preserve">website </w:t>
-        </w:r>
-        <w:r>
-          <w:rPr>
-            <w:rStyle w:val="Hyperlink"/>
-            <w:rFonts w:cs="Calibri"/>
-            <w:sz w:val="18"/>
-            <w:szCs w:val="18"/>
-            <w:u w:val="none"/>
-          </w:rPr>
-          <w:t>views</w:t>
+          <w:t>Git</w:t>
         </w:r>
       </w:hyperlink>
-      <w:bookmarkStart w:id="0" w:name="_GoBack"/>
-      <w:bookmarkEnd w:id="0"/>
+      <w:r>
+        <w:rPr>
+          <w:rFonts w:cs="Calibri"/>
+          <w:sz w:val="18"/>
+          <w:szCs w:val="18"/>
+        </w:rPr>
+        <w:t xml:space="preserve">, Travis CI, GoogleTest, Gcov, Doxygen, GDB, Valgrind, SQL Developer Data Modeler, Oracle APEX, </w:t>
+      </w:r>
+    </w:p>
+    <w:p>
+      <w:pPr>
+        <w:spacing w:after="0" w:line="240" w:lineRule="auto"/>
+        <w:ind w:left="2160" w:hanging="720"/>
+        <w:rPr>
+          <w:rFonts w:cs="Calibri"/>
+          <w:sz w:val="18"/>
+          <w:szCs w:val="18"/>
+        </w:rPr>
+      </w:pPr>
+      <w:r>
+        <w:rPr>
+          <w:rFonts w:cs="Calibri"/>
+          <w:sz w:val="18"/>
+          <w:szCs w:val="18"/>
+        </w:rPr>
+        <w:t>BlueMix, Google App Spot, VMWare Player, Photoshop</w:t>
+      </w:r>
+    </w:p>
+    <w:p>
+      <w:pPr>
+        <w:spacing w:before="120" w:after="0" w:line="240" w:lineRule="auto"/>
+        <w:rPr>
+          <w:rFonts w:cs="Calibri"/>
+          <w:sz w:val="18"/>
+          <w:szCs w:val="18"/>
+        </w:rPr>
+      </w:pPr>
+      <w:r>
+        <w:rPr>
+          <w:rFonts w:cs="Calibri"/>
+          <w:b/>
+          <w:sz w:val="18"/>
+          <w:szCs w:val="18"/>
+        </w:rPr>
+        <w:t>Methodologies</w:t>
+      </w:r>
+      <w:r>
+        <w:rPr>
+          <w:rFonts w:cs="Calibri"/>
+          <w:b/>
+          <w:sz w:val="18"/>
+          <w:szCs w:val="18"/>
+        </w:rPr>
+        <w:tab/>
+      </w:r>
+      <w:r>
+        <w:rPr>
+          <w:rFonts w:cs="Calibri"/>
+          <w:sz w:val="18"/>
+          <w:szCs w:val="18"/>
+        </w:rPr>
+        <w:t>Object Oriented Design, Agile Development (SCRUM), REST, Continuous Integration, Unit Testing, Code Coverage, MVC,</w:t>
+      </w:r>
+    </w:p>
+    <w:p>
+      <w:pPr>
+        <w:spacing w:after="0" w:line="240" w:lineRule="auto"/>
+        <w:ind w:left="720" w:firstLine="720"/>
+        <w:rPr>
+          <w:rFonts w:cs="Calibri"/>
+          <w:sz w:val="18"/>
+          <w:szCs w:val="18"/>
+        </w:rPr>
+      </w:pPr>
+      <w:r>
+        <w:rPr>
+          <w:rFonts w:cs="Calibri"/>
+          <w:sz w:val="18"/>
+          <w:szCs w:val="18"/>
+        </w:rPr>
+        <w:t>Functional Programming, Responsive Design, UML, NoSQL, Relational Databases, Non-Relational Databases</w:t>
+      </w:r>
+    </w:p>
+    <w:p>
+      <w:pPr>
+        <w:pStyle w:val="Custom-CategoryTitle"/>
+        <w:pBdr>
+          <w:bottom w:val="none" w:sz="0" w:space="0" w:color="auto"/>
+        </w:pBdr>
+      </w:pPr>
+      <w:r>
+        <w:t>MORE INFORMATION</w:t>
+      </w:r>
+    </w:p>
+    <w:tbl>
+      <w:tblPr>
+        <w:tblStyle w:val="TableGrid"/>
+        <w:tblW w:w="0" w:type="auto"/>
+        <w:tblBorders>
+          <w:left w:val="none" w:sz="0" w:space="0" w:color="auto"/>
+          <w:bottom w:val="none" w:sz="0" w:space="0" w:color="auto"/>
+          <w:right w:val="none" w:sz="0" w:space="0" w:color="auto"/>
+          <w:insideH w:val="none" w:sz="0" w:space="0" w:color="auto"/>
+          <w:insideV w:val="none" w:sz="0" w:space="0" w:color="auto"/>
+        </w:tblBorders>
+        <w:tblLayout w:type="fixed"/>
+        <w:tblCellMar>
+          <w:left w:w="0" w:type="dxa"/>
+          <w:right w:w="0" w:type="dxa"/>
+        </w:tblCellMar>
+        <w:tblLook w:val="04A0" w:firstRow="1" w:lastRow="0" w:firstColumn="1" w:lastColumn="0" w:noHBand="0" w:noVBand="1"/>
+      </w:tblPr>
+      <w:tblGrid>
+        <w:gridCol w:w="3596"/>
+        <w:gridCol w:w="3597"/>
+        <w:gridCol w:w="3597"/>
+      </w:tblGrid>
+      <w:tr>
+        <w:tc>
+          <w:tcPr>
+            <w:tcW w:w="3596" w:type="dxa"/>
+          </w:tcPr>
+          <w:tbl>
+            <w:tblPr>
+              <w:tblStyle w:val="TableGrid"/>
+              <w:tblpPr w:vertAnchor="text" w:horzAnchor="margin" w:tblpY="1"/>
+              <w:tblOverlap w:val="never"/>
+              <w:tblW w:w="3200" w:type="dxa"/>
+              <w:tblBorders>
+                <w:top w:val="none" w:sz="0" w:space="0" w:color="auto"/>
+              </w:tblBorders>
+              <w:tblLayout w:type="fixed"/>
+              <w:tblLook w:val="04A0" w:firstRow="1" w:lastRow="0" w:firstColumn="1" w:lastColumn="0" w:noHBand="0" w:noVBand="1"/>
+            </w:tblPr>
+            <w:tblGrid>
+              <w:gridCol w:w="2163"/>
+              <w:gridCol w:w="1037"/>
+            </w:tblGrid>
+            <w:tr>
+              <w:trPr>
+                <w:trHeight w:val="329"/>
+              </w:trPr>
+              <w:tc>
+                <w:tcPr>
+                  <w:tcW w:w="2106" w:type="dxa"/>
+                  <w:vAlign w:val="center"/>
+                </w:tcPr>
+                <w:p>
+                  <w:pPr>
+                    <w:pStyle w:val="NoSpacing"/>
+                    <w:spacing w:after="0" w:line="240" w:lineRule="auto"/>
+                    <w:contextualSpacing/>
+                    <w:textboxTightWrap w:val="allLines"/>
+                    <w:rPr>
+                      <w:rStyle w:val="Hyperlink"/>
+                      <w:b/>
+                      <w:u w:val="none"/>
+                    </w:rPr>
+                  </w:pPr>
+                  <w:r>
+                    <w:rPr>
+                      <w:b/>
+                    </w:rPr>
+                    <w:fldChar w:fldCharType="begin"/>
+                  </w:r>
+                  <w:r>
+                    <w:rPr>
+                      <w:b/>
+                    </w:rPr>
+                    <w:instrText>HYPERLINK "https://github.com/spencer-shadley" \o "Go to GitHub Profile"</w:instrText>
+                  </w:r>
+                  <w:r>
+                    <w:rPr>
+                      <w:b/>
+                    </w:rPr>
+                  </w:r>
+                  <w:r>
+                    <w:rPr>
+                      <w:b/>
+                    </w:rPr>
+                    <w:fldChar w:fldCharType="separate"/>
+                  </w:r>
+                  <w:r>
+                    <w:rPr>
+                      <w:rStyle w:val="Hyperlink"/>
+                      <w:b/>
+                      <w:u w:val="none"/>
+                    </w:rPr>
+                    <w:t>GitHub Profile</w:t>
+                  </w:r>
+                </w:p>
+                <w:p>
+                  <w:pPr>
+                    <w:pStyle w:val="ListParagraph"/>
+                    <w:spacing w:after="0" w:line="240" w:lineRule="auto"/>
+                    <w:ind w:left="0"/>
+                    <w:contextualSpacing w:val="0"/>
+                    <w:rPr>
+                      <w:rFonts w:cs="Calibri"/>
+                      <w:sz w:val="20"/>
+                      <w:szCs w:val="20"/>
+                    </w:rPr>
+                  </w:pPr>
+                  <w:r>
+                    <w:rPr>
+                      <w:rStyle w:val="Hyperlink"/>
+                      <w:sz w:val="20"/>
+                      <w:szCs w:val="20"/>
+                      <w:u w:val="none"/>
+                    </w:rPr>
+                    <w:t>github.com</w:t>
+                  </w:r>
+                  <w:r>
+                    <w:rPr>
+                      <w:rStyle w:val="Hyperlink"/>
+                      <w:sz w:val="20"/>
+                      <w:szCs w:val="20"/>
+                      <w:u w:val="none"/>
+                    </w:rPr>
+                    <w:br/>
+                  </w:r>
+                  <w:r>
+                    <w:rPr>
+                      <w:rStyle w:val="Hyperlink"/>
+                      <w:sz w:val="20"/>
+                      <w:szCs w:val="20"/>
+                      <w:u w:val="none"/>
+                    </w:rPr>
+                    <w:t>/spencer-shadley</w:t>
+                  </w:r>
+                  <w:r>
+                    <w:rPr>
+                      <w:b/>
+                    </w:rPr>
+                    <w:fldChar w:fldCharType="end"/>
+                  </w:r>
+                </w:p>
+              </w:tc>
+              <w:tc>
+                <w:tcPr>
+                  <w:tcW w:w="1009" w:type="dxa"/>
+                  <w:tcMar>
+                    <w:top w:w="86" w:type="dxa"/>
+                    <w:left w:w="29" w:type="dxa"/>
+                    <w:bottom w:w="86" w:type="dxa"/>
+                    <w:right w:w="29" w:type="dxa"/>
+                  </w:tcMar>
+                  <w:tcFitText/>
+                  <w:vAlign w:val="center"/>
+                </w:tcPr>
+                <w:p>
+                  <w:pPr>
+                    <w:spacing w:after="0" w:line="240" w:lineRule="auto"/>
+                    <w:jc w:val="center"/>
+                    <w:rPr>
+                      <w:rFonts w:cs="Calibri"/>
+                      <w:sz w:val="19"/>
+                      <w:szCs w:val="19"/>
+                    </w:rPr>
+                  </w:pPr>
+                  <w:r>
+                    <w:rPr>
+                      <w:rFonts w:cs="Calibri"/>
+                      <w:noProof/>
+                      <w:sz w:val="19"/>
+                      <w:szCs w:val="19"/>
+                    </w:rPr>
+                    <w:drawing>
+                      <wp:inline distT="0" distB="0" distL="0" distR="0" wp14:anchorId="235074A7" wp14:editId="6097F0A6">
+                        <wp:extent cx="453224" cy="453224"/>
+                        <wp:effectExtent l="0" t="0" r="4445" b="4445"/>
+                        <wp:docPr id="3" name="Picture 3" descr="C:\Users\sshadley.PAYPALCORP\Downloads\qr.png">
+                          <a:hlinkClick xmlns:a="http://schemas.openxmlformats.org/drawingml/2006/main" r:id="rId14" tooltip="Go to my GitHub Profile"/>
+                        </wp:docPr>
+                        <wp:cNvGraphicFramePr>
+                          <a:graphicFrameLocks xmlns:a="http://schemas.openxmlformats.org/drawingml/2006/main" noChangeAspect="1"/>
+                        </wp:cNvGraphicFramePr>
+                        <a:graphic xmlns:a="http://schemas.openxmlformats.org/drawingml/2006/main">
+                          <a:graphicData uri="http://schemas.openxmlformats.org/drawingml/2006/picture">
+                            <pic:pic xmlns:pic="http://schemas.openxmlformats.org/drawingml/2006/picture">
+                              <pic:nvPicPr>
+                                <pic:cNvPr id="0" name="Picture 3" descr="C:\Users\sshadley.PAYPALCORP\Downloads\qr.png"/>
+                                <pic:cNvPicPr>
+                                  <a:picLocks noChangeAspect="1" noChangeArrowheads="1"/>
+                                </pic:cNvPicPr>
+                              </pic:nvPicPr>
+                              <pic:blipFill>
+                                <a:blip r:embed="rId15">
+                                  <a:extLst>
+                                    <a:ext uri="{28A0092B-C50C-407E-A947-70E740481C1C}">
+                                      <a14:useLocalDpi xmlns:a14="http://schemas.microsoft.com/office/drawing/2010/main" val="0"/>
+                                    </a:ext>
+                                  </a:extLst>
+                                </a:blip>
+                                <a:srcRect/>
+                                <a:stretch>
+                                  <a:fillRect/>
+                                </a:stretch>
+                              </pic:blipFill>
+                              <pic:spPr bwMode="auto">
+                                <a:xfrm>
+                                  <a:off x="0" y="0"/>
+                                  <a:ext cx="453416" cy="453416"/>
+                                </a:xfrm>
+                                <a:prstGeom prst="rect">
+                                  <a:avLst/>
+                                </a:prstGeom>
+                                <a:noFill/>
+                                <a:ln>
+                                  <a:noFill/>
+                                </a:ln>
+                              </pic:spPr>
+                            </pic:pic>
+                          </a:graphicData>
+                        </a:graphic>
+                      </wp:inline>
+                    </w:drawing>
+                  </w:r>
+                </w:p>
+              </w:tc>
+            </w:tr>
+          </w:tbl>
+          <w:p/>
+        </w:tc>
+        <w:tc>
+          <w:tcPr>
+            <w:tcW w:w="3597" w:type="dxa"/>
+          </w:tcPr>
+          <w:tbl>
+            <w:tblPr>
+              <w:tblStyle w:val="TableGrid"/>
+              <w:tblpPr w:leftFromText="180" w:rightFromText="180" w:vertAnchor="text" w:horzAnchor="margin" w:tblpXSpec="center" w:tblpY="1"/>
+              <w:tblOverlap w:val="never"/>
+              <w:tblW w:w="3200" w:type="dxa"/>
+              <w:tblBorders>
+                <w:top w:val="none" w:sz="0" w:space="0" w:color="auto"/>
+              </w:tblBorders>
+              <w:tblLayout w:type="fixed"/>
+              <w:tblLook w:val="04A0" w:firstRow="1" w:lastRow="0" w:firstColumn="1" w:lastColumn="0" w:noHBand="0" w:noVBand="1"/>
+            </w:tblPr>
+            <w:tblGrid>
+              <w:gridCol w:w="2182"/>
+              <w:gridCol w:w="1018"/>
+            </w:tblGrid>
+            <w:tr>
+              <w:trPr>
+                <w:trHeight w:val="624"/>
+              </w:trPr>
+              <w:tc>
+                <w:tcPr>
+                  <w:tcW w:w="1944" w:type="dxa"/>
+                  <w:vAlign w:val="center"/>
+                </w:tcPr>
+                <w:p>
+                  <w:pPr>
+                    <w:pStyle w:val="NoSpacing"/>
+                    <w:spacing w:after="0" w:line="240" w:lineRule="auto"/>
+                    <w:contextualSpacing/>
+                    <w:textboxTightWrap w:val="allLines"/>
+                    <w:rPr>
+                      <w:rStyle w:val="Hyperlink"/>
+                      <w:b/>
+                      <w:u w:val="none"/>
+                    </w:rPr>
+                  </w:pPr>
+                  <w:r>
+                    <w:rPr>
+                      <w:b/>
+                    </w:rPr>
+                    <w:fldChar w:fldCharType="begin"/>
+                  </w:r>
+                  <w:r>
+                    <w:rPr>
+                      <w:b/>
+                    </w:rPr>
+                    <w:instrText>HYPERLINK "https://www.linkedin.com/in/spencershadley" \o "Go to LinkedIn Profile"</w:instrText>
+                  </w:r>
+                  <w:r>
+                    <w:rPr>
+                      <w:b/>
+                    </w:rPr>
+                  </w:r>
+                  <w:r>
+                    <w:rPr>
+                      <w:b/>
+                    </w:rPr>
+                    <w:fldChar w:fldCharType="separate"/>
+                  </w:r>
+                  <w:r>
+                    <w:rPr>
+                      <w:rStyle w:val="Hyperlink"/>
+                      <w:b/>
+                      <w:u w:val="none"/>
+                    </w:rPr>
+                    <w:t>LinkedIn Profile</w:t>
+                  </w:r>
+                </w:p>
+                <w:p>
+                  <w:pPr>
+                    <w:pStyle w:val="ListParagraph"/>
+                    <w:spacing w:after="0" w:line="240" w:lineRule="auto"/>
+                    <w:ind w:left="0"/>
+                    <w:contextualSpacing w:val="0"/>
+                    <w:rPr>
+                      <w:rFonts w:cs="Calibri"/>
+                      <w:sz w:val="20"/>
+                      <w:szCs w:val="20"/>
+                    </w:rPr>
+                  </w:pPr>
+                  <w:r>
+                    <w:rPr>
+                      <w:rStyle w:val="Hyperlink"/>
+                      <w:sz w:val="20"/>
+                      <w:szCs w:val="20"/>
+                      <w:u w:val="none"/>
+                    </w:rPr>
+                    <w:t>linkedin.com</w:t>
+                  </w:r>
+                  <w:r>
+                    <w:rPr>
+                      <w:rStyle w:val="Hyperlink"/>
+                      <w:sz w:val="20"/>
+                      <w:szCs w:val="20"/>
+                      <w:u w:val="none"/>
+                    </w:rPr>
+                    <w:br/>
+                  </w:r>
+                  <w:r>
+                    <w:rPr>
+                      <w:rStyle w:val="Hyperlink"/>
+                      <w:sz w:val="20"/>
+                      <w:szCs w:val="20"/>
+                      <w:u w:val="none"/>
+                    </w:rPr>
+                    <w:t>/in/spencershadley</w:t>
+                  </w:r>
+                  <w:r>
+                    <w:rPr>
+                      <w:b/>
+                    </w:rPr>
+                    <w:fldChar w:fldCharType="end"/>
+                  </w:r>
+                </w:p>
+              </w:tc>
+              <w:tc>
+                <w:tcPr>
+                  <w:tcW w:w="907" w:type="dxa"/>
+                  <w:tcMar>
+                    <w:top w:w="86" w:type="dxa"/>
+                    <w:left w:w="29" w:type="dxa"/>
+                    <w:bottom w:w="86" w:type="dxa"/>
+                    <w:right w:w="29" w:type="dxa"/>
+                  </w:tcMar>
+                  <w:tcFitText/>
+                  <w:vAlign w:val="center"/>
+                </w:tcPr>
+                <w:p>
+                  <w:pPr>
+                    <w:spacing w:after="0" w:line="240" w:lineRule="auto"/>
+                    <w:jc w:val="center"/>
+                    <w:rPr>
+                      <w:rFonts w:cs="Calibri"/>
+                      <w:sz w:val="19"/>
+                      <w:szCs w:val="19"/>
+                    </w:rPr>
+                  </w:pPr>
+                  <w:r>
+                    <w:rPr>
+                      <w:noProof/>
+                    </w:rPr>
+                    <w:drawing>
+                      <wp:inline distT="0" distB="0" distL="0" distR="0" wp14:anchorId="0A899312" wp14:editId="56E5E0BE">
+                        <wp:extent cx="457200" cy="457200"/>
+                        <wp:effectExtent l="0" t="0" r="0" b="0"/>
+                        <wp:docPr id="4" name="Picture 4" descr="qrcode">
+                          <a:hlinkClick xmlns:a="http://schemas.openxmlformats.org/drawingml/2006/main" r:id="rId16" tooltip="Go to my LinkedIn Profile"/>
+                        </wp:docPr>
+                        <wp:cNvGraphicFramePr/>
+                        <a:graphic xmlns:a="http://schemas.openxmlformats.org/drawingml/2006/main">
+                          <a:graphicData uri="http://schemas.openxmlformats.org/drawingml/2006/picture">
+                            <pic:pic xmlns:pic="http://schemas.openxmlformats.org/drawingml/2006/picture">
+                              <pic:nvPicPr>
+                                <pic:cNvPr id="4" name="Picture 4" descr="qrcode"/>
+                                <pic:cNvPicPr/>
+                              </pic:nvPicPr>
+                              <pic:blipFill>
+                                <a:blip r:embed="rId17" cstate="print">
+                                  <a:extLst>
+                                    <a:ext uri="{28A0092B-C50C-407E-A947-70E740481C1C}">
+                                      <a14:useLocalDpi xmlns:a14="http://schemas.microsoft.com/office/drawing/2010/main" val="0"/>
+                                    </a:ext>
+                                  </a:extLst>
+                                </a:blip>
+                                <a:srcRect/>
+                                <a:stretch>
+                                  <a:fillRect/>
+                                </a:stretch>
+                              </pic:blipFill>
+                              <pic:spPr bwMode="auto">
+                                <a:xfrm>
+                                  <a:off x="0" y="0"/>
+                                  <a:ext cx="457200" cy="457200"/>
+                                </a:xfrm>
+                                <a:prstGeom prst="rect">
+                                  <a:avLst/>
+                                </a:prstGeom>
+                                <a:noFill/>
+                                <a:ln>
+                                  <a:noFill/>
+                                </a:ln>
+                              </pic:spPr>
+                            </pic:pic>
+                          </a:graphicData>
+                        </a:graphic>
+                      </wp:inline>
+                    </w:drawing>
+                  </w:r>
+                </w:p>
+              </w:tc>
+            </w:tr>
+          </w:tbl>
+          <w:p/>
+        </w:tc>
+        <w:tc>
+          <w:tcPr>
+            <w:tcW w:w="3597" w:type="dxa"/>
+          </w:tcPr>
+          <w:tbl>
+            <w:tblPr>
+              <w:tblStyle w:val="TableGrid"/>
+              <w:tblpPr w:leftFromText="180" w:rightFromText="180" w:vertAnchor="text" w:horzAnchor="margin" w:tblpXSpec="right" w:tblpY="1"/>
+              <w:tblOverlap w:val="never"/>
+              <w:tblW w:w="3200" w:type="dxa"/>
+              <w:tblBorders>
+                <w:top w:val="none" w:sz="0" w:space="0" w:color="auto"/>
+              </w:tblBorders>
+              <w:tblLayout w:type="fixed"/>
+              <w:tblLook w:val="04A0" w:firstRow="1" w:lastRow="0" w:firstColumn="1" w:lastColumn="0" w:noHBand="0" w:noVBand="1"/>
+            </w:tblPr>
+            <w:tblGrid>
+              <w:gridCol w:w="2182"/>
+              <w:gridCol w:w="1018"/>
+            </w:tblGrid>
+            <w:tr>
+              <w:trPr>
+                <w:trHeight w:val="642"/>
+              </w:trPr>
+              <w:tc>
+                <w:tcPr>
+                  <w:tcW w:w="2080" w:type="dxa"/>
+                  <w:vAlign w:val="center"/>
+                </w:tcPr>
+                <w:p>
+                  <w:pPr>
+                    <w:pStyle w:val="NoSpacing"/>
+                    <w:spacing w:after="0" w:line="240" w:lineRule="auto"/>
+                    <w:contextualSpacing/>
+                    <w:textboxTightWrap w:val="allLines"/>
+                    <w:rPr>
+                      <w:rStyle w:val="Hyperlink"/>
+                      <w:b/>
+                      <w:u w:val="none"/>
+                    </w:rPr>
+                  </w:pPr>
+                  <w:r>
+                    <w:rPr>
+                      <w:b/>
+                    </w:rPr>
+                    <w:fldChar w:fldCharType="begin"/>
+                  </w:r>
+                  <w:r>
+                    <w:rPr>
+                      <w:b/>
+                    </w:rPr>
+                    <w:instrText>HYPERLINK "http://spencer-shadley.github.io/" \o "Go to Personal Website"</w:instrText>
+                  </w:r>
+                  <w:r>
+                    <w:rPr>
+                      <w:b/>
+                    </w:rPr>
+                  </w:r>
+                  <w:r>
+                    <w:rPr>
+                      <w:b/>
+                    </w:rPr>
+                    <w:fldChar w:fldCharType="separate"/>
+                  </w:r>
+                  <w:r>
+                    <w:rPr>
+                      <w:rStyle w:val="Hyperlink"/>
+                      <w:b/>
+                      <w:u w:val="none"/>
+                    </w:rPr>
+                    <w:t>Personal W</w:t>
+                  </w:r>
+                  <w:r>
+                    <w:rPr>
+                      <w:rStyle w:val="Hyperlink"/>
+                      <w:b/>
+                      <w:u w:val="none"/>
+                    </w:rPr>
+                    <w:t>e</w:t>
+                  </w:r>
+                  <w:r>
+                    <w:rPr>
+                      <w:rStyle w:val="Hyperlink"/>
+                      <w:b/>
+                      <w:u w:val="none"/>
+                    </w:rPr>
+                    <w:t>bsite</w:t>
+                  </w:r>
+                </w:p>
+                <w:p>
+                  <w:pPr>
+                    <w:pStyle w:val="ListParagraph"/>
+                    <w:spacing w:after="0" w:line="240" w:lineRule="auto"/>
+                    <w:ind w:left="0"/>
+                    <w:contextualSpacing w:val="0"/>
+                    <w:rPr>
+                      <w:rFonts w:cs="Calibri"/>
+                      <w:sz w:val="20"/>
+                      <w:szCs w:val="20"/>
+                    </w:rPr>
+                  </w:pPr>
+                  <w:r>
+                    <w:rPr>
+                      <w:rStyle w:val="Hyperlink"/>
+                      <w:sz w:val="20"/>
+                      <w:szCs w:val="20"/>
+                      <w:u w:val="none"/>
+                    </w:rPr>
+                    <w:t>spencer-shadley</w:t>
+                  </w:r>
+                  <w:r>
+                    <w:rPr>
+                      <w:rStyle w:val="Hyperlink"/>
+                      <w:sz w:val="20"/>
+                      <w:szCs w:val="20"/>
+                      <w:u w:val="none"/>
+                    </w:rPr>
+                    <w:br/>
+                    <w:t>.github.io</w:t>
+                  </w:r>
+                  <w:r>
+                    <w:rPr>
+                      <w:b/>
+                    </w:rPr>
+                    <w:fldChar w:fldCharType="end"/>
+                  </w:r>
+                  <w:bookmarkStart w:id="0" w:name="_GoBack"/>
+                  <w:bookmarkEnd w:id="0"/>
+                </w:p>
+              </w:tc>
+              <w:tc>
+                <w:tcPr>
+                  <w:tcW w:w="970" w:type="dxa"/>
+                  <w:tcMar>
+                    <w:top w:w="86" w:type="dxa"/>
+                    <w:left w:w="29" w:type="dxa"/>
+                    <w:bottom w:w="86" w:type="dxa"/>
+                    <w:right w:w="29" w:type="dxa"/>
+                  </w:tcMar>
+                  <w:tcFitText/>
+                  <w:vAlign w:val="center"/>
+                </w:tcPr>
+                <w:p>
+                  <w:pPr>
+                    <w:spacing w:after="0" w:line="240" w:lineRule="auto"/>
+                    <w:jc w:val="center"/>
+                    <w:rPr>
+                      <w:rFonts w:cs="Calibri"/>
+                      <w:sz w:val="19"/>
+                      <w:szCs w:val="19"/>
+                    </w:rPr>
+                  </w:pPr>
+                  <w:r>
+                    <w:rPr>
+                      <w:rFonts w:cs="Calibri"/>
+                      <w:noProof/>
+                      <w:sz w:val="19"/>
+                      <w:szCs w:val="19"/>
+                    </w:rPr>
+                    <w:drawing>
+                      <wp:inline distT="0" distB="0" distL="0" distR="0" wp14:anchorId="19D79309" wp14:editId="053856E3">
+                        <wp:extent cx="457200" cy="457200"/>
+                        <wp:effectExtent l="0" t="0" r="0" b="0"/>
+                        <wp:docPr id="7" name="Picture 7" descr="D:\Downloads\personal-website-qr.png">
+                          <a:hlinkClick xmlns:a="http://schemas.openxmlformats.org/drawingml/2006/main" r:id="rId12" tooltip="Go to Personal Website"/>
+                        </wp:docPr>
+                        <wp:cNvGraphicFramePr>
+                          <a:graphicFrameLocks xmlns:a="http://schemas.openxmlformats.org/drawingml/2006/main" noChangeAspect="1"/>
+                        </wp:cNvGraphicFramePr>
+                        <a:graphic xmlns:a="http://schemas.openxmlformats.org/drawingml/2006/main">
+                          <a:graphicData uri="http://schemas.openxmlformats.org/drawingml/2006/picture">
+                            <pic:pic xmlns:pic="http://schemas.openxmlformats.org/drawingml/2006/picture">
+                              <pic:nvPicPr>
+                                <pic:cNvPr id="0" name="Picture 3" descr="D:\Downloads\personal-website-qr.png"/>
+                                <pic:cNvPicPr>
+                                  <a:picLocks noChangeAspect="1" noChangeArrowheads="1"/>
+                                </pic:cNvPicPr>
+                              </pic:nvPicPr>
+                              <pic:blipFill>
+                                <a:blip r:embed="rId18">
+                                  <a:extLst>
+                                    <a:ext uri="{28A0092B-C50C-407E-A947-70E740481C1C}">
+                                      <a14:useLocalDpi xmlns:a14="http://schemas.microsoft.com/office/drawing/2010/main" val="0"/>
+                                    </a:ext>
+                                  </a:extLst>
+                                </a:blip>
+                                <a:srcRect/>
+                                <a:stretch>
+                                  <a:fillRect/>
+                                </a:stretch>
+                              </pic:blipFill>
+                              <pic:spPr bwMode="auto">
+                                <a:xfrm>
+                                  <a:off x="0" y="0"/>
+                                  <a:ext cx="457200" cy="457200"/>
+                                </a:xfrm>
+                                <a:prstGeom prst="rect">
+                                  <a:avLst/>
+                                </a:prstGeom>
+                                <a:noFill/>
+                                <a:ln>
+                                  <a:noFill/>
+                                </a:ln>
+                              </pic:spPr>
+                            </pic:pic>
+                          </a:graphicData>
+                        </a:graphic>
+                      </wp:inline>
+                    </w:drawing>
+                  </w:r>
+                </w:p>
+              </w:tc>
+            </w:tr>
+          </w:tbl>
+          <w:p/>
+        </w:tc>
+      </w:tr>
+    </w:tbl>
+    <w:p>
+      <w:pPr>
+        <w:spacing w:after="0" w:line="240" w:lineRule="auto"/>
+        <w:rPr>
+          <w:rFonts w:cs="Calibri"/>
+          <w:sz w:val="18"/>
+          <w:szCs w:val="18"/>
+        </w:rPr>
+      </w:pPr>
     </w:p>
     <w:sectPr>
-      <w:headerReference w:type="first" r:id="rId15"/>
-      <w:pgSz w:w="12240" w:h="15840"/>
-      <w:pgMar w:top="720" w:right="720" w:bottom="0" w:left="720" w:header="500" w:footer="0" w:gutter="0"/>
+      <w:headerReference w:type="first" r:id="rId19"/>
+      <w:pgSz w:w="12240" w:h="15840" w:code="1"/>
+      <w:pgMar w:top="720" w:right="720" w:bottom="0" w:left="720" w:header="300" w:footer="0" w:gutter="0"/>
       <w:cols w:space="720"/>
+      <w:vAlign w:val="center"/>
       <w:titlePg/>
       <w:docGrid w:linePitch="360"/>
     </w:sectPr>
@@ -8464,6 +7371,68 @@
       <w:b/>
     </w:rPr>
   </w:style>
+  <w:style w:type="character" w:styleId="CommentReference">
+    <w:name w:val="annotation reference"/>
+    <w:basedOn w:val="DefaultParagraphFont"/>
+    <w:uiPriority w:val="99"/>
+    <w:semiHidden/>
+    <w:unhideWhenUsed/>
+    <w:rsid w:val="00245B77"/>
+    <w:rPr>
+      <w:sz w:val="16"/>
+      <w:szCs w:val="16"/>
+    </w:rPr>
+  </w:style>
+  <w:style w:type="paragraph" w:styleId="CommentText">
+    <w:name w:val="annotation text"/>
+    <w:basedOn w:val="Normal"/>
+    <w:link w:val="CommentTextChar"/>
+    <w:uiPriority w:val="99"/>
+    <w:semiHidden/>
+    <w:unhideWhenUsed/>
+    <w:rsid w:val="00245B77"/>
+    <w:pPr>
+      <w:spacing w:line="240" w:lineRule="auto"/>
+    </w:pPr>
+    <w:rPr>
+      <w:sz w:val="20"/>
+      <w:szCs w:val="20"/>
+    </w:rPr>
+  </w:style>
+  <w:style w:type="character" w:customStyle="1" w:styleId="CommentTextChar">
+    <w:name w:val="Comment Text Char"/>
+    <w:basedOn w:val="DefaultParagraphFont"/>
+    <w:link w:val="CommentText"/>
+    <w:uiPriority w:val="99"/>
+    <w:semiHidden/>
+    <w:rsid w:val="00245B77"/>
+  </w:style>
+  <w:style w:type="paragraph" w:styleId="CommentSubject">
+    <w:name w:val="annotation subject"/>
+    <w:basedOn w:val="CommentText"/>
+    <w:next w:val="CommentText"/>
+    <w:link w:val="CommentSubjectChar"/>
+    <w:uiPriority w:val="99"/>
+    <w:semiHidden/>
+    <w:unhideWhenUsed/>
+    <w:rsid w:val="00245B77"/>
+    <w:rPr>
+      <w:b/>
+      <w:bCs/>
+    </w:rPr>
+  </w:style>
+  <w:style w:type="character" w:customStyle="1" w:styleId="CommentSubjectChar">
+    <w:name w:val="Comment Subject Char"/>
+    <w:basedOn w:val="CommentTextChar"/>
+    <w:link w:val="CommentSubject"/>
+    <w:uiPriority w:val="99"/>
+    <w:semiHidden/>
+    <w:rsid w:val="00245B77"/>
+    <w:rPr>
+      <w:b/>
+      <w:bCs/>
+    </w:rPr>
+  </w:style>
 </w:styles>
 </file>
 
@@ -8757,7 +7726,7 @@
 </file>
 
 <file path=customXml/itemProps1.xml><?xml version="1.0" encoding="utf-8"?>
-<ds:datastoreItem xmlns:ds="http://schemas.openxmlformats.org/officeDocument/2006/customXml" ds:itemID="{4BC1C075-854B-4DFE-9A1D-16BAABD93FE3}">
+<ds:datastoreItem xmlns:ds="http://schemas.openxmlformats.org/officeDocument/2006/customXml" ds:itemID="{5ECF1535-6527-4C1B-9867-053877B84E6A}">
   <ds:schemaRefs>
     <ds:schemaRef ds:uri="http://schemas.openxmlformats.org/officeDocument/2006/bibliography"/>
   </ds:schemaRefs>

</xml_diff>

<commit_message>
updated ordering of more information
</commit_message>
<xml_diff>
--- a/Resume.docx
+++ b/Resume.docx
@@ -2134,17 +2134,7 @@
           <w:sz w:val="18"/>
           <w:szCs w:val="18"/>
         </w:rPr>
-        <w:t>,</w:t>
-      </w:r>
-      <w:bookmarkStart w:id="0" w:name="_GoBack"/>
-      <w:bookmarkEnd w:id="0"/>
-      <w:r>
-        <w:rPr>
-          <w:rFonts w:cs="Calibri"/>
-          <w:sz w:val="18"/>
-          <w:szCs w:val="18"/>
-        </w:rPr>
-        <w:t xml:space="preserve"> Agile Development (SCRUM)</w:t>
+        <w:t>, Agile Development (SCRUM)</w:t>
       </w:r>
       <w:r>
         <w:rPr>
@@ -2184,6 +2174,8 @@
       <w:r>
         <w:t>MORE INFORMATION</w:t>
       </w:r>
+      <w:bookmarkStart w:id="0" w:name="_GoBack"/>
+      <w:bookmarkEnd w:id="0"/>
     </w:p>
     <w:tbl>
       <w:tblPr>
@@ -2461,7 +2453,7 @@
                     <w:rPr>
                       <w:b/>
                     </w:rPr>
-                    <w:instrText>HYPERLINK "https://www.linkedin.com/in/spencershadley" \o "Go to LinkedIn Profile"</w:instrText>
+                    <w:instrText>HYPERLINK "http://spencer-shadley.github.io/" \o "Go to Personal Website"</w:instrText>
                   </w:r>
                   <w:r>
                     <w:rPr>
@@ -2475,7 +2467,7 @@
                       <w:b/>
                       <w:u w:val="none"/>
                     </w:rPr>
-                    <w:t>LinkedIn Profile</w:t>
+                    <w:t>Personal Website</w:t>
                   </w:r>
                 </w:p>
                 <w:p>
@@ -2497,7 +2489,7 @@
                       <w:szCs w:val="20"/>
                       <w:u w:val="none"/>
                     </w:rPr>
-                    <w:t>linkedin.com</w:t>
+                    <w:t>spencer-shadley</w:t>
                   </w:r>
                   <w:r>
                     <w:rPr>
@@ -2507,15 +2499,7 @@
                       <w:u w:val="none"/>
                     </w:rPr>
                     <w:br/>
-                  </w:r>
-                  <w:r>
-                    <w:rPr>
-                      <w:rStyle w:val="Hyperlink"/>
-                      <w:sz w:val="20"/>
-                      <w:szCs w:val="20"/>
-                      <w:u w:val="none"/>
-                    </w:rPr>
-                    <w:t>/in/spencershadley</w:t>
+                    <w:t>.github.io</w:t>
                   </w:r>
                   <w:r>
                     <w:rPr>
@@ -2549,25 +2533,32 @@
                   </w:pPr>
                   <w:r>
                     <w:rPr>
+                      <w:rFonts w:cs="Calibri"/>
                       <w:noProof/>
+                      <w:sz w:val="19"/>
+                      <w:szCs w:val="19"/>
                     </w:rPr>
                     <w:drawing>
-                      <wp:inline distT="0" distB="0" distL="0" distR="0" wp14:anchorId="0A899312" wp14:editId="56E5E0BE">
+                      <wp:inline distT="0" distB="0" distL="0" distR="0" wp14:anchorId="3404037F" wp14:editId="1906F6F5">
                         <wp:extent cx="457200" cy="457200"/>
                         <wp:effectExtent l="0" t="0" r="0" b="0"/>
-                        <wp:docPr id="4" name="Picture 4" descr="qrcode">
-                          <a:hlinkClick xmlns:a="http://schemas.openxmlformats.org/drawingml/2006/main" r:id="rId16" tooltip="Go to my LinkedIn Profile"/>
+                        <wp:docPr id="7" name="Picture 7" descr="D:\Downloads\personal-website-qr.png">
+                          <a:hlinkClick xmlns:a="http://schemas.openxmlformats.org/drawingml/2006/main" r:id="rId12" tooltip="Go to Personal Website"/>
                         </wp:docPr>
-                        <wp:cNvGraphicFramePr/>
+                        <wp:cNvGraphicFramePr>
+                          <a:graphicFrameLocks xmlns:a="http://schemas.openxmlformats.org/drawingml/2006/main" noChangeAspect="1"/>
+                        </wp:cNvGraphicFramePr>
                         <a:graphic xmlns:a="http://schemas.openxmlformats.org/drawingml/2006/main">
                           <a:graphicData uri="http://schemas.openxmlformats.org/drawingml/2006/picture">
                             <pic:pic xmlns:pic="http://schemas.openxmlformats.org/drawingml/2006/picture">
                               <pic:nvPicPr>
-                                <pic:cNvPr id="4" name="Picture 4" descr="qrcode"/>
-                                <pic:cNvPicPr/>
+                                <pic:cNvPr id="0" name="Picture 3" descr="D:\Downloads\personal-website-qr.png"/>
+                                <pic:cNvPicPr>
+                                  <a:picLocks noChangeAspect="1" noChangeArrowheads="1"/>
+                                </pic:cNvPicPr>
                               </pic:nvPicPr>
                               <pic:blipFill>
-                                <a:blip r:embed="rId17" cstate="print">
+                                <a:blip r:embed="rId16">
                                   <a:extLst>
                                     <a:ext uri="{28A0092B-C50C-407E-A947-70E740481C1C}">
                                       <a14:useLocalDpi xmlns:a14="http://schemas.microsoft.com/office/drawing/2010/main" val="0"/>
@@ -2655,7 +2646,7 @@
                     <w:rPr>
                       <w:b/>
                     </w:rPr>
-                    <w:instrText>HYPERLINK "http://spencer-shadley.github.io/" \o "Go to Personal Website"</w:instrText>
+                    <w:instrText>HYPERLINK "https://www.linkedin.com/in/spencershadley" \o "Go to LinkedIn Profile"</w:instrText>
                   </w:r>
                   <w:r>
                     <w:rPr>
@@ -2669,7 +2660,7 @@
                       <w:b/>
                       <w:u w:val="none"/>
                     </w:rPr>
-                    <w:t>Personal Website</w:t>
+                    <w:t>LinkedIn Profile</w:t>
                   </w:r>
                 </w:p>
                 <w:p>
@@ -2691,7 +2682,7 @@
                       <w:szCs w:val="20"/>
                       <w:u w:val="none"/>
                     </w:rPr>
-                    <w:t>spencer-shadley</w:t>
+                    <w:t>linkedin.com</w:t>
                   </w:r>
                   <w:r>
                     <w:rPr>
@@ -2701,7 +2692,15 @@
                       <w:u w:val="none"/>
                     </w:rPr>
                     <w:br/>
-                    <w:t>.github.io</w:t>
+                  </w:r>
+                  <w:r>
+                    <w:rPr>
+                      <w:rStyle w:val="Hyperlink"/>
+                      <w:sz w:val="20"/>
+                      <w:szCs w:val="20"/>
+                      <w:u w:val="none"/>
+                    </w:rPr>
+                    <w:t>/in/spencershadley</w:t>
                   </w:r>
                   <w:r>
                     <w:rPr>
@@ -2735,32 +2734,25 @@
                   </w:pPr>
                   <w:r>
                     <w:rPr>
-                      <w:rFonts w:cs="Calibri"/>
                       <w:noProof/>
-                      <w:sz w:val="19"/>
-                      <w:szCs w:val="19"/>
                     </w:rPr>
                     <w:drawing>
-                      <wp:inline distT="0" distB="0" distL="0" distR="0" wp14:anchorId="19D79309" wp14:editId="053856E3">
+                      <wp:inline distT="0" distB="0" distL="0" distR="0" wp14:anchorId="47537689" wp14:editId="67F73724">
                         <wp:extent cx="457200" cy="457200"/>
                         <wp:effectExtent l="0" t="0" r="0" b="0"/>
-                        <wp:docPr id="7" name="Picture 7" descr="D:\Downloads\personal-website-qr.png">
-                          <a:hlinkClick xmlns:a="http://schemas.openxmlformats.org/drawingml/2006/main" r:id="rId12" tooltip="Go to Personal Website"/>
+                        <wp:docPr id="4" name="Picture 4" descr="qrcode">
+                          <a:hlinkClick xmlns:a="http://schemas.openxmlformats.org/drawingml/2006/main" r:id="rId17" tooltip="Go to my LinkedIn Profile"/>
                         </wp:docPr>
-                        <wp:cNvGraphicFramePr>
-                          <a:graphicFrameLocks xmlns:a="http://schemas.openxmlformats.org/drawingml/2006/main" noChangeAspect="1"/>
-                        </wp:cNvGraphicFramePr>
+                        <wp:cNvGraphicFramePr/>
                         <a:graphic xmlns:a="http://schemas.openxmlformats.org/drawingml/2006/main">
                           <a:graphicData uri="http://schemas.openxmlformats.org/drawingml/2006/picture">
                             <pic:pic xmlns:pic="http://schemas.openxmlformats.org/drawingml/2006/picture">
                               <pic:nvPicPr>
-                                <pic:cNvPr id="0" name="Picture 3" descr="D:\Downloads\personal-website-qr.png"/>
-                                <pic:cNvPicPr>
-                                  <a:picLocks noChangeAspect="1" noChangeArrowheads="1"/>
-                                </pic:cNvPicPr>
+                                <pic:cNvPr id="4" name="Picture 4" descr="qrcode"/>
+                                <pic:cNvPicPr/>
                               </pic:nvPicPr>
                               <pic:blipFill>
-                                <a:blip r:embed="rId18">
+                                <a:blip r:embed="rId18" cstate="print">
                                   <a:extLst>
                                     <a:ext uri="{28A0092B-C50C-407E-A947-70E740481C1C}">
                                       <a14:useLocalDpi xmlns:a14="http://schemas.microsoft.com/office/drawing/2010/main" val="0"/>
@@ -7799,7 +7791,7 @@
 </file>
 
 <file path=customXml/itemProps1.xml><?xml version="1.0" encoding="utf-8"?>
-<ds:datastoreItem xmlns:ds="http://schemas.openxmlformats.org/officeDocument/2006/customXml" ds:itemID="{FCAC6447-D647-46C8-A2B6-FF4F3871FF7F}">
+<ds:datastoreItem xmlns:ds="http://schemas.openxmlformats.org/officeDocument/2006/customXml" ds:itemID="{FDE2F510-B2A2-4684-A48F-B85D337323C4}">
   <ds:schemaRefs>
     <ds:schemaRef ds:uri="http://schemas.openxmlformats.org/officeDocument/2006/bibliography"/>
   </ds:schemaRefs>

</xml_diff>

<commit_message>
changed Austin Parks and Rec description
</commit_message>
<xml_diff>
--- a/Resume.docx
+++ b/Resume.docx
@@ -1706,7 +1706,7 @@
     </w:p>
     <w:p>
       <w:pPr>
-        <w:spacing w:after="0" w:line="192" w:lineRule="auto"/>
+        <w:spacing w:before="60" w:after="0" w:line="192" w:lineRule="auto"/>
         <w:ind w:left="720" w:firstLine="720"/>
         <w:rPr>
           <w:rFonts w:cs="Calibri"/>
@@ -1753,8 +1753,8 @@
     </w:p>
     <w:p>
       <w:pPr>
-        <w:spacing w:after="0" w:line="240" w:lineRule="auto"/>
-        <w:ind w:left="1440"/>
+        <w:spacing w:before="60" w:after="0" w:line="192" w:lineRule="auto"/>
+        <w:ind w:left="720" w:firstLine="720"/>
         <w:rPr>
           <w:rFonts w:cs="Calibri"/>
           <w:sz w:val="18"/>
@@ -1772,23 +1772,14 @@
     </w:p>
     <w:p>
       <w:pPr>
-        <w:spacing w:after="0" w:line="240" w:lineRule="auto"/>
-        <w:ind w:left="1440" w:hanging="1440"/>
-        <w:rPr>
-          <w:rFonts w:cs="Calibri"/>
-          <w:sz w:val="18"/>
-          <w:szCs w:val="18"/>
-        </w:rPr>
-      </w:pPr>
-      <w:r>
-        <w:rPr>
-          <w:rFonts w:cs="Calibri"/>
-          <w:b/>
-          <w:sz w:val="18"/>
-          <w:szCs w:val="18"/>
-        </w:rPr>
-        <w:tab/>
-      </w:r>
+        <w:spacing w:before="60" w:after="0" w:line="192" w:lineRule="auto"/>
+        <w:ind w:left="720" w:firstLine="720"/>
+        <w:rPr>
+          <w:rFonts w:cs="Calibri"/>
+          <w:sz w:val="18"/>
+          <w:szCs w:val="18"/>
+        </w:rPr>
+      </w:pPr>
       <w:r>
         <w:rPr>
           <w:rFonts w:cs="Calibri"/>
@@ -1800,88 +1791,119 @@
     </w:p>
     <w:p>
       <w:pPr>
-        <w:spacing w:after="0" w:line="240" w:lineRule="auto"/>
-        <w:ind w:left="1440" w:hanging="1440"/>
-        <w:rPr>
-          <w:rFonts w:cs="Calibri"/>
-          <w:sz w:val="18"/>
-          <w:szCs w:val="18"/>
-        </w:rPr>
-      </w:pPr>
-      <w:r>
-        <w:rPr>
-          <w:rFonts w:cs="Calibri"/>
-          <w:b/>
-          <w:sz w:val="18"/>
-          <w:szCs w:val="18"/>
-        </w:rPr>
-        <w:tab/>
-      </w:r>
-      <w:r>
-        <w:rPr>
-          <w:rFonts w:cs="Calibri"/>
-          <w:sz w:val="18"/>
-          <w:szCs w:val="18"/>
-        </w:rPr>
-        <w:t>Built two websites for the City of Austin to display pool and park data on a map</w:t>
+        <w:spacing w:before="60" w:after="0" w:line="192" w:lineRule="auto"/>
+        <w:ind w:left="720" w:firstLine="720"/>
+        <w:rPr>
+          <w:rFonts w:cs="Calibri"/>
+          <w:sz w:val="18"/>
+          <w:szCs w:val="18"/>
+        </w:rPr>
+      </w:pPr>
+      <w:r>
+        <w:rPr>
+          <w:rFonts w:cs="Calibri"/>
+          <w:sz w:val="18"/>
+          <w:szCs w:val="18"/>
+        </w:rPr>
+        <w:t xml:space="preserve">Built two websites for the City of Austin to display </w:t>
+      </w:r>
+      <w:r>
+        <w:rPr>
+          <w:rFonts w:cs="Calibri"/>
+          <w:sz w:val="18"/>
+          <w:szCs w:val="18"/>
+        </w:rPr>
+        <w:t xml:space="preserve">local </w:t>
+      </w:r>
+      <w:r>
+        <w:rPr>
+          <w:rFonts w:cs="Calibri"/>
+          <w:sz w:val="18"/>
+          <w:szCs w:val="18"/>
+        </w:rPr>
+        <w:t xml:space="preserve">pool and </w:t>
+      </w:r>
+      <w:r>
+        <w:rPr>
+          <w:rFonts w:cs="Calibri"/>
+          <w:sz w:val="18"/>
+          <w:szCs w:val="18"/>
+        </w:rPr>
+        <w:t>trail</w:t>
+      </w:r>
+      <w:r>
+        <w:rPr>
+          <w:rFonts w:cs="Calibri"/>
+          <w:sz w:val="18"/>
+          <w:szCs w:val="18"/>
+        </w:rPr>
+        <w:t xml:space="preserve"> data on a map</w:t>
       </w:r>
     </w:p>
     <w:p>
       <w:pPr>
-        <w:spacing w:after="0" w:line="240" w:lineRule="auto"/>
-        <w:ind w:left="1440"/>
-        <w:rPr>
-          <w:rFonts w:cs="Calibri"/>
-          <w:sz w:val="18"/>
-          <w:szCs w:val="18"/>
-        </w:rPr>
-      </w:pPr>
-      <w:r>
-        <w:rPr>
-          <w:rFonts w:cs="Calibri"/>
-          <w:sz w:val="18"/>
-          <w:szCs w:val="18"/>
-        </w:rPr>
-        <w:t>Wrote a Pascal Compiler to convert source Pascal code to executable assembly</w:t>
+        <w:spacing w:before="60" w:after="0" w:line="192" w:lineRule="auto"/>
+        <w:ind w:left="720" w:firstLine="720"/>
+        <w:rPr>
+          <w:rFonts w:cs="Calibri"/>
+          <w:sz w:val="18"/>
+          <w:szCs w:val="18"/>
+        </w:rPr>
+      </w:pPr>
+      <w:r>
+        <w:rPr>
+          <w:rFonts w:cs="Calibri"/>
+          <w:sz w:val="18"/>
+          <w:szCs w:val="18"/>
+        </w:rPr>
+        <w:t>Wrote a Pascal c</w:t>
+      </w:r>
+      <w:bookmarkStart w:id="0" w:name="_GoBack"/>
+      <w:bookmarkEnd w:id="0"/>
+      <w:r>
+        <w:rPr>
+          <w:rFonts w:cs="Calibri"/>
+          <w:sz w:val="18"/>
+          <w:szCs w:val="18"/>
+        </w:rPr>
+        <w:t>ompiler to convert source Pascal code to executable assembly</w:t>
       </w:r>
     </w:p>
     <w:p>
       <w:pPr>
-        <w:spacing w:after="0" w:line="240" w:lineRule="auto"/>
-        <w:ind w:left="1440" w:hanging="1440"/>
-        <w:rPr>
-          <w:rFonts w:cs="Calibri"/>
-          <w:sz w:val="18"/>
-          <w:szCs w:val="18"/>
-        </w:rPr>
-      </w:pPr>
-      <w:r>
-        <w:rPr>
-          <w:rFonts w:cs="Calibri"/>
-          <w:sz w:val="18"/>
-          <w:szCs w:val="18"/>
-        </w:rPr>
-        <w:tab/>
+        <w:spacing w:before="60" w:after="0" w:line="192" w:lineRule="auto"/>
+        <w:ind w:left="720" w:firstLine="720"/>
+        <w:rPr>
+          <w:rFonts w:cs="Calibri"/>
+          <w:sz w:val="18"/>
+          <w:szCs w:val="18"/>
+        </w:rPr>
+      </w:pPr>
+      <w:r>
+        <w:rPr>
+          <w:rFonts w:cs="Calibri"/>
+          <w:sz w:val="18"/>
+          <w:szCs w:val="18"/>
+        </w:rPr>
         <w:t>Created an operating system including threads, virtual memory and file systems</w:t>
       </w:r>
     </w:p>
     <w:p>
       <w:pPr>
-        <w:spacing w:after="0" w:line="240" w:lineRule="auto"/>
-        <w:ind w:left="1440" w:hanging="1440"/>
-        <w:rPr>
-          <w:rFonts w:cs="Calibri"/>
-          <w:sz w:val="18"/>
-          <w:szCs w:val="18"/>
-        </w:rPr>
-      </w:pPr>
-      <w:r>
-        <w:rPr>
-          <w:rFonts w:cs="Calibri"/>
-          <w:sz w:val="18"/>
-          <w:szCs w:val="18"/>
-        </w:rPr>
-        <w:tab/>
+        <w:spacing w:before="60" w:after="0" w:line="192" w:lineRule="auto"/>
+        <w:ind w:left="720" w:firstLine="720"/>
+        <w:rPr>
+          <w:rFonts w:cs="Calibri"/>
+          <w:sz w:val="18"/>
+          <w:szCs w:val="18"/>
+        </w:rPr>
+      </w:pPr>
+      <w:r>
+        <w:rPr>
+          <w:rFonts w:cs="Calibri"/>
+          <w:sz w:val="18"/>
+          <w:szCs w:val="18"/>
+        </w:rPr>
         <w:t xml:space="preserve">Developed </w:t>
       </w:r>
       <w:r>
@@ -1911,21 +1933,20 @@
     </w:p>
     <w:p>
       <w:pPr>
-        <w:spacing w:after="0" w:line="240" w:lineRule="auto"/>
-        <w:ind w:left="1440" w:hanging="1440"/>
-        <w:rPr>
-          <w:rFonts w:cs="Calibri"/>
-          <w:sz w:val="18"/>
-          <w:szCs w:val="18"/>
-        </w:rPr>
-      </w:pPr>
-      <w:r>
-        <w:rPr>
-          <w:rFonts w:cs="Calibri"/>
-          <w:sz w:val="18"/>
-          <w:szCs w:val="18"/>
-        </w:rPr>
-        <w:tab/>
+        <w:spacing w:before="60" w:after="0" w:line="192" w:lineRule="auto"/>
+        <w:ind w:left="720" w:firstLine="720"/>
+        <w:rPr>
+          <w:rFonts w:cs="Calibri"/>
+          <w:sz w:val="18"/>
+          <w:szCs w:val="18"/>
+        </w:rPr>
+      </w:pPr>
+      <w:r>
+        <w:rPr>
+          <w:rFonts w:cs="Calibri"/>
+          <w:sz w:val="18"/>
+          <w:szCs w:val="18"/>
+        </w:rPr>
         <w:t>Programmed Huffman Compression and extended encoding entropy with variable symbol size</w:t>
       </w:r>
     </w:p>
@@ -2254,18 +2275,7 @@
                       <w:szCs w:val="20"/>
                       <w:u w:val="none"/>
                     </w:rPr>
-                    <w:t>github.co</w:t>
-                  </w:r>
-                  <w:bookmarkStart w:id="0" w:name="_GoBack"/>
-                  <w:bookmarkEnd w:id="0"/>
-                  <w:r>
-                    <w:rPr>
-                      <w:rStyle w:val="Hyperlink"/>
-                      <w:sz w:val="20"/>
-                      <w:szCs w:val="20"/>
-                      <w:u w:val="none"/>
-                    </w:rPr>
-                    <w:t>m</w:t>
+                    <w:t>github.com</w:t>
                   </w:r>
                   <w:r>
                     <w:rPr>
@@ -7768,7 +7778,7 @@
 </file>
 
 <file path=customXml/itemProps1.xml><?xml version="1.0" encoding="utf-8"?>
-<ds:datastoreItem xmlns:ds="http://schemas.openxmlformats.org/officeDocument/2006/customXml" ds:itemID="{7BE68475-21A6-4B4C-A3A9-E7C2A7A84EBE}">
+<ds:datastoreItem xmlns:ds="http://schemas.openxmlformats.org/officeDocument/2006/customXml" ds:itemID="{ED71293C-63A2-4A00-8055-92C304AE8F64}">
   <ds:schemaRefs>
     <ds:schemaRef ds:uri="http://schemas.openxmlformats.org/officeDocument/2006/bibliography"/>
   </ds:schemaRefs>

</xml_diff>

<commit_message>
added more details to tableau
</commit_message>
<xml_diff>
--- a/Resume.docx
+++ b/Resume.docx
@@ -241,25 +241,7 @@
           <w:sz w:val="18"/>
           <w:szCs w:val="18"/>
         </w:rPr>
-        <w:t xml:space="preserve">Advised and Mentored the </w:t>
-      </w:r>
-      <w:proofErr w:type="spellStart"/>
-      <w:r>
-        <w:rPr>
-          <w:rFonts w:cs="Calibri"/>
-          <w:sz w:val="18"/>
-          <w:szCs w:val="18"/>
-        </w:rPr>
-        <w:t>TabX</w:t>
-      </w:r>
-      <w:proofErr w:type="spellEnd"/>
-      <w:r>
-        <w:rPr>
-          <w:rFonts w:cs="Calibri"/>
-          <w:sz w:val="18"/>
-          <w:szCs w:val="18"/>
-        </w:rPr>
-        <w:t xml:space="preserve"> team to ramp up on web development</w:t>
+        <w:t>Advised and Mentored the TabX team to ramp up on web development</w:t>
       </w:r>
     </w:p>
     <w:p>
@@ -425,7 +407,15 @@
           <w:sz w:val="18"/>
           <w:szCs w:val="18"/>
         </w:rPr>
-        <w:t>Presented for Tableau’s Browser Client Community (keyboard shortcuts, security, service workers, style, etc.)</w:t>
+        <w:t>Frequently p</w:t>
+      </w:r>
+      <w:r>
+        <w:rPr>
+          <w:rFonts w:cs="Calibri"/>
+          <w:sz w:val="18"/>
+          <w:szCs w:val="18"/>
+        </w:rPr>
+        <w:t>resented for Tableau’s Browser Client Community (keyboard shortcuts, security, service workers, style, etc.)</w:t>
       </w:r>
     </w:p>
     <w:p>
@@ -467,25 +457,15 @@
           <w:szCs w:val="18"/>
         </w:rPr>
         <w:tab/>
-        <w:t xml:space="preserve">Attended conferences such as </w:t>
-      </w:r>
-      <w:proofErr w:type="spellStart"/>
-      <w:r>
-        <w:rPr>
-          <w:rFonts w:cs="Calibri"/>
-          <w:sz w:val="18"/>
-          <w:szCs w:val="18"/>
-        </w:rPr>
-        <w:t>CppCon</w:t>
-      </w:r>
-      <w:proofErr w:type="spellEnd"/>
-      <w:r>
-        <w:rPr>
-          <w:rFonts w:cs="Calibri"/>
-          <w:sz w:val="18"/>
-          <w:szCs w:val="18"/>
-        </w:rPr>
-        <w:t xml:space="preserve"> and React Europe, presenting my learnings from each to the company</w:t>
+        <w:t xml:space="preserve">Attended conferences such as CppCon and React Europe, presenting learnings to </w:t>
+      </w:r>
+      <w:r>
+        <w:rPr>
+          <w:rFonts w:cs="Calibri"/>
+          <w:sz w:val="18"/>
+          <w:szCs w:val="18"/>
+        </w:rPr>
+        <w:t>Tabloids</w:t>
       </w:r>
     </w:p>
     <w:p>
@@ -527,7 +507,39 @@
           <w:szCs w:val="18"/>
         </w:rPr>
         <w:tab/>
-        <w:t>Added a Chrome Extension, Chrome as new Tab to use Tableau as a Chrome Extension</w:t>
+        <w:t>Added a Chrome Extension, Chrome as new Tab</w:t>
+      </w:r>
+      <w:r>
+        <w:rPr>
+          <w:rFonts w:cs="Calibri"/>
+          <w:sz w:val="18"/>
+          <w:szCs w:val="18"/>
+        </w:rPr>
+        <w:t>,</w:t>
+      </w:r>
+      <w:r>
+        <w:rPr>
+          <w:rFonts w:cs="Calibri"/>
+          <w:sz w:val="18"/>
+          <w:szCs w:val="18"/>
+        </w:rPr>
+        <w:t xml:space="preserve"> to use Tableau </w:t>
+      </w:r>
+      <w:r>
+        <w:rPr>
+          <w:rFonts w:cs="Calibri"/>
+          <w:sz w:val="18"/>
+          <w:szCs w:val="18"/>
+        </w:rPr>
+        <w:t>within</w:t>
+      </w:r>
+      <w:r>
+        <w:rPr>
+          <w:rFonts w:cs="Calibri"/>
+          <w:sz w:val="18"/>
+          <w:szCs w:val="18"/>
+        </w:rPr>
+        <w:t xml:space="preserve"> a Chrome Extension</w:t>
       </w:r>
     </w:p>
     <w:p>
@@ -631,7 +643,15 @@
           <w:sz w:val="18"/>
           <w:szCs w:val="18"/>
         </w:rPr>
-        <w:t>Data Move to the Web (partnership)</w:t>
+        <w:t>Data Move to the Web</w:t>
+      </w:r>
+      <w:r>
+        <w:rPr>
+          <w:rFonts w:cs="Calibri"/>
+          <w:sz w:val="18"/>
+          <w:szCs w:val="18"/>
+        </w:rPr>
+        <w:t xml:space="preserve"> Team</w:t>
       </w:r>
     </w:p>
     <w:p>
@@ -673,18 +693,8 @@
           <w:szCs w:val="18"/>
         </w:rPr>
         <w:tab/>
-        <w:t xml:space="preserve">Added the ability to connect to 27 key </w:t>
-      </w:r>
-      <w:proofErr w:type="spellStart"/>
-      <w:r>
-        <w:rPr>
-          <w:rFonts w:cs="Calibri"/>
-          <w:sz w:val="18"/>
-          <w:szCs w:val="18"/>
-        </w:rPr>
-        <w:t>datasources</w:t>
-      </w:r>
-      <w:proofErr w:type="spellEnd"/>
+        <w:t>Added the ability to connect to 27 key datasources</w:t>
+      </w:r>
     </w:p>
     <w:p>
       <w:pPr>
@@ -730,6 +740,8 @@
         </w:rPr>
         <w:t>eight figure contracts</w:t>
       </w:r>
+      <w:bookmarkStart w:id="0" w:name="_GoBack"/>
+      <w:bookmarkEnd w:id="0"/>
     </w:p>
     <w:p>
       <w:pPr>
@@ -862,25 +874,7 @@
           <w:szCs w:val="18"/>
         </w:rPr>
         <w:tab/>
-        <w:t xml:space="preserve">First usage of RSA for encryption in our </w:t>
-      </w:r>
-      <w:proofErr w:type="spellStart"/>
-      <w:r>
-        <w:rPr>
-          <w:rFonts w:cs="Calibri"/>
-          <w:sz w:val="18"/>
-          <w:szCs w:val="18"/>
-        </w:rPr>
-        <w:t>VizClient</w:t>
-      </w:r>
-      <w:proofErr w:type="spellEnd"/>
-      <w:r>
-        <w:rPr>
-          <w:rFonts w:cs="Calibri"/>
-          <w:sz w:val="18"/>
-          <w:szCs w:val="18"/>
-        </w:rPr>
-        <w:t xml:space="preserve"> code</w:t>
+        <w:t>First usage of RSA for encryption in our VizClient code</w:t>
       </w:r>
     </w:p>
     <w:p>
@@ -930,25 +924,7 @@
           <w:szCs w:val="18"/>
         </w:rPr>
         <w:tab/>
-        <w:t xml:space="preserve">Detected unsupported </w:t>
-      </w:r>
-      <w:proofErr w:type="spellStart"/>
-      <w:r>
-        <w:rPr>
-          <w:rFonts w:cs="Calibri"/>
-          <w:sz w:val="18"/>
-          <w:szCs w:val="18"/>
-        </w:rPr>
-        <w:t>datasources</w:t>
-      </w:r>
-      <w:proofErr w:type="spellEnd"/>
-      <w:r>
-        <w:rPr>
-          <w:rFonts w:cs="Calibri"/>
-          <w:sz w:val="18"/>
-          <w:szCs w:val="18"/>
-        </w:rPr>
-        <w:t xml:space="preserve"> and blocks users from interacting in yet-to-be-built areas</w:t>
+        <w:t>Detected unsupported datasources and blocks users from interacting in yet-to-be-built areas</w:t>
       </w:r>
     </w:p>
     <w:p>
@@ -977,25 +953,7 @@
           <w:szCs w:val="18"/>
         </w:rPr>
         <w:tab/>
-        <w:t xml:space="preserve">Detected broken </w:t>
-      </w:r>
-      <w:proofErr w:type="spellStart"/>
-      <w:r>
-        <w:rPr>
-          <w:rFonts w:cs="Calibri"/>
-          <w:sz w:val="18"/>
-          <w:szCs w:val="18"/>
-        </w:rPr>
-        <w:t>datasources</w:t>
-      </w:r>
-      <w:proofErr w:type="spellEnd"/>
-      <w:r>
-        <w:rPr>
-          <w:rFonts w:cs="Calibri"/>
-          <w:sz w:val="18"/>
-          <w:szCs w:val="18"/>
-        </w:rPr>
-        <w:t>, displaying a red bang in those scenarios</w:t>
+        <w:t>Partnered to build various features: joins, toggle referential integrity, broken datasource detection, etc.</w:t>
       </w:r>
     </w:p>
     <w:p>
@@ -1018,8 +976,6 @@
         <w:tab/>
         <w:t>Incorporated “Mini Whack-A-Moles” to increase product quality</w:t>
       </w:r>
-      <w:bookmarkStart w:id="0" w:name="_GoBack"/>
-      <w:bookmarkEnd w:id="0"/>
     </w:p>
     <w:tbl>
       <w:tblPr>
@@ -2715,16 +2671,14 @@
         </w:rPr>
         <w:t xml:space="preserve"> to scan and run hand-written code as part of a </w:t>
       </w:r>
-      <w:proofErr w:type="gramStart"/>
-      <w:r>
-        <w:rPr>
-          <w:rFonts w:cs="Calibri"/>
-          <w:sz w:val="18"/>
-          <w:szCs w:val="18"/>
-        </w:rPr>
-        <w:t>four person</w:t>
-      </w:r>
-      <w:proofErr w:type="gramEnd"/>
+      <w:r>
+        <w:rPr>
+          <w:rFonts w:cs="Calibri"/>
+          <w:sz w:val="18"/>
+          <w:szCs w:val="18"/>
+        </w:rPr>
+        <w:t>four-person</w:t>
+      </w:r>
       <w:r>
         <w:rPr>
           <w:rFonts w:cs="Calibri"/>
@@ -3024,7 +2978,23 @@
           <w:sz w:val="18"/>
           <w:szCs w:val="18"/>
         </w:rPr>
-        <w:t>Proficient in Java, JavaScript, C++, C, SQL, HTML5, CSS, JSON, XML, JSP</w:t>
+        <w:t xml:space="preserve">Proficient in </w:t>
+      </w:r>
+      <w:r>
+        <w:rPr>
+          <w:rFonts w:cs="Calibri"/>
+          <w:sz w:val="18"/>
+          <w:szCs w:val="18"/>
+        </w:rPr>
+        <w:t xml:space="preserve">C#, TypeScript, </w:t>
+      </w:r>
+      <w:r>
+        <w:rPr>
+          <w:rFonts w:cs="Calibri"/>
+          <w:sz w:val="18"/>
+          <w:szCs w:val="18"/>
+        </w:rPr>
+        <w:t>Java, JavaScript, C++, C, SQL, HTML5, CSS, JSON, XML, JSP</w:t>
       </w:r>
     </w:p>
     <w:p>
@@ -8819,7 +8789,7 @@
 </file>
 
 <file path=customXml/itemProps1.xml><?xml version="1.0" encoding="utf-8"?>
-<ds:datastoreItem xmlns:ds="http://schemas.openxmlformats.org/officeDocument/2006/customXml" ds:itemID="{49EC31EB-E7BD-4526-BF4B-BFC9FECCD3F9}">
+<ds:datastoreItem xmlns:ds="http://schemas.openxmlformats.org/officeDocument/2006/customXml" ds:itemID="{0AEE87A0-9C0E-4F3F-AA6B-F8DB9F3B5EC8}">
   <ds:schemaRefs>
     <ds:schemaRef ds:uri="http://schemas.openxmlformats.org/officeDocument/2006/bibliography"/>
   </ds:schemaRefs>

</xml_diff>

<commit_message>
added more details for tableau
</commit_message>
<xml_diff>
--- a/Resume.docx
+++ b/Resume.docx
@@ -241,7 +241,7 @@
           <w:sz w:val="18"/>
           <w:szCs w:val="18"/>
         </w:rPr>
-        <w:t>Advised and Mentored the TabX team to ramp up on web development</w:t>
+        <w:t>Scrum Master</w:t>
       </w:r>
     </w:p>
     <w:p>
@@ -262,7 +262,45 @@
           <w:szCs w:val="18"/>
         </w:rPr>
         <w:tab/>
-        <w:t>Mentored an intern</w:t>
+        <w:t>Security Champion</w:t>
+      </w:r>
+      <w:bookmarkStart w:id="0" w:name="_GoBack"/>
+      <w:bookmarkEnd w:id="0"/>
+    </w:p>
+    <w:p>
+      <w:pPr>
+        <w:spacing w:after="0" w:line="240" w:lineRule="auto"/>
+        <w:ind w:left="720" w:firstLine="720"/>
+        <w:contextualSpacing/>
+        <w:rPr>
+          <w:rFonts w:cs="Calibri"/>
+          <w:sz w:val="18"/>
+          <w:szCs w:val="18"/>
+        </w:rPr>
+      </w:pPr>
+      <w:r>
+        <w:rPr>
+          <w:rFonts w:cs="Calibri"/>
+          <w:sz w:val="18"/>
+          <w:szCs w:val="18"/>
+        </w:rPr>
+        <w:t xml:space="preserve">Advised and </w:t>
+      </w:r>
+      <w:r>
+        <w:rPr>
+          <w:rFonts w:cs="Calibri"/>
+          <w:sz w:val="18"/>
+          <w:szCs w:val="18"/>
+        </w:rPr>
+        <w:t>m</w:t>
+      </w:r>
+      <w:r>
+        <w:rPr>
+          <w:rFonts w:cs="Calibri"/>
+          <w:sz w:val="18"/>
+          <w:szCs w:val="18"/>
+        </w:rPr>
+        <w:t>entored the TabX team to ramp up on web development</w:t>
       </w:r>
     </w:p>
     <w:p>
@@ -283,7 +321,31 @@
           <w:szCs w:val="18"/>
         </w:rPr>
         <w:tab/>
-        <w:t>Built a keyboard shortcut platform</w:t>
+        <w:t>Mentor</w:t>
+      </w:r>
+      <w:r>
+        <w:rPr>
+          <w:rFonts w:cs="Calibri"/>
+          <w:sz w:val="18"/>
+          <w:szCs w:val="18"/>
+        </w:rPr>
+        <w:t xml:space="preserve"> for</w:t>
+      </w:r>
+      <w:r>
+        <w:rPr>
+          <w:rFonts w:cs="Calibri"/>
+          <w:sz w:val="18"/>
+          <w:szCs w:val="18"/>
+        </w:rPr>
+        <w:t xml:space="preserve"> an intern</w:t>
+      </w:r>
+      <w:r>
+        <w:rPr>
+          <w:rFonts w:cs="Calibri"/>
+          <w:sz w:val="18"/>
+          <w:szCs w:val="18"/>
+        </w:rPr>
+        <w:t xml:space="preserve"> on the team</w:t>
       </w:r>
     </w:p>
     <w:p>
@@ -304,16 +366,7 @@
           <w:szCs w:val="18"/>
         </w:rPr>
         <w:tab/>
-        <w:t xml:space="preserve"> </w:t>
-      </w:r>
-      <w:r>
-        <w:rPr>
-          <w:rFonts w:cs="Calibri"/>
-          <w:sz w:val="18"/>
-          <w:szCs w:val="18"/>
-        </w:rPr>
-        <w:tab/>
-        <w:t xml:space="preserve">65 new shortcuts used this platform across various teams </w:t>
+        <w:t>Built a keyboard shortcut platform</w:t>
       </w:r>
     </w:p>
     <w:p>
@@ -334,6 +387,7 @@
           <w:szCs w:val="18"/>
         </w:rPr>
         <w:tab/>
+        <w:t xml:space="preserve"> </w:t>
       </w:r>
       <w:r>
         <w:rPr>
@@ -342,7 +396,7 @@
           <w:szCs w:val="18"/>
         </w:rPr>
         <w:tab/>
-        <w:t>Within a few months tens of thousands of shortcuts were initiated by users</w:t>
+        <w:t xml:space="preserve">65 new shortcuts used this platform across various teams </w:t>
       </w:r>
     </w:p>
     <w:p>
@@ -363,23 +417,15 @@
           <w:szCs w:val="18"/>
         </w:rPr>
         <w:tab/>
-        <w:t>Added Cloud Connectors (Drop</w:t>
-      </w:r>
-      <w:r>
-        <w:rPr>
-          <w:rFonts w:cs="Calibri"/>
-          <w:sz w:val="18"/>
-          <w:szCs w:val="18"/>
-        </w:rPr>
-        <w:t>b</w:t>
-      </w:r>
-      <w:r>
-        <w:rPr>
-          <w:rFonts w:cs="Calibri"/>
-          <w:sz w:val="18"/>
-          <w:szCs w:val="18"/>
-        </w:rPr>
-        <w:t>ox and OneDrive) to the web</w:t>
+      </w:r>
+      <w:r>
+        <w:rPr>
+          <w:rFonts w:cs="Calibri"/>
+          <w:sz w:val="18"/>
+          <w:szCs w:val="18"/>
+        </w:rPr>
+        <w:tab/>
+        <w:t>Within a few months tens of thousands of shortcuts were initiated by users</w:t>
       </w:r>
     </w:p>
     <w:p>
@@ -400,22 +446,23 @@
           <w:szCs w:val="18"/>
         </w:rPr>
         <w:tab/>
-      </w:r>
-      <w:r>
-        <w:rPr>
-          <w:rFonts w:cs="Calibri"/>
-          <w:sz w:val="18"/>
-          <w:szCs w:val="18"/>
-        </w:rPr>
-        <w:t>Frequently p</w:t>
-      </w:r>
-      <w:r>
-        <w:rPr>
-          <w:rFonts w:cs="Calibri"/>
-          <w:sz w:val="18"/>
-          <w:szCs w:val="18"/>
-        </w:rPr>
-        <w:t>resented for Tableau’s Browser Client Community (keyboard shortcuts, security, service workers, style, etc.)</w:t>
+        <w:t>Added Cloud Connectors (Drop</w:t>
+      </w:r>
+      <w:r>
+        <w:rPr>
+          <w:rFonts w:cs="Calibri"/>
+          <w:sz w:val="18"/>
+          <w:szCs w:val="18"/>
+        </w:rPr>
+        <w:t>b</w:t>
+      </w:r>
+      <w:r>
+        <w:rPr>
+          <w:rFonts w:cs="Calibri"/>
+          <w:sz w:val="18"/>
+          <w:szCs w:val="18"/>
+        </w:rPr>
+        <w:t>ox and OneDrive) to the web</w:t>
       </w:r>
     </w:p>
     <w:p>
@@ -436,7 +483,22 @@
           <w:szCs w:val="18"/>
         </w:rPr>
         <w:tab/>
-        <w:t>Wrote scripts to auto-format the codebase to follow our style guidelines</w:t>
+      </w:r>
+      <w:r>
+        <w:rPr>
+          <w:rFonts w:cs="Calibri"/>
+          <w:sz w:val="18"/>
+          <w:szCs w:val="18"/>
+        </w:rPr>
+        <w:t>Frequently p</w:t>
+      </w:r>
+      <w:r>
+        <w:rPr>
+          <w:rFonts w:cs="Calibri"/>
+          <w:sz w:val="18"/>
+          <w:szCs w:val="18"/>
+        </w:rPr>
+        <w:t>resented for Tableau’s Browser Client Community (keyboard shortcuts, security, service workers, style, etc.)</w:t>
       </w:r>
     </w:p>
     <w:p>
@@ -457,15 +519,7 @@
           <w:szCs w:val="18"/>
         </w:rPr>
         <w:tab/>
-        <w:t xml:space="preserve">Attended conferences such as CppCon and React Europe, presenting learnings to </w:t>
-      </w:r>
-      <w:r>
-        <w:rPr>
-          <w:rFonts w:cs="Calibri"/>
-          <w:sz w:val="18"/>
-          <w:szCs w:val="18"/>
-        </w:rPr>
-        <w:t>Tabloids</w:t>
+        <w:t>Wrote scripts to auto-format the codebase to follow our style guidelines</w:t>
       </w:r>
     </w:p>
     <w:p>
@@ -486,7 +540,15 @@
           <w:szCs w:val="18"/>
         </w:rPr>
         <w:tab/>
-        <w:t>Found the most bugs in the company</w:t>
+        <w:t xml:space="preserve">Attended conferences such as CppCon and React Europe, presenting learnings to </w:t>
+      </w:r>
+      <w:r>
+        <w:rPr>
+          <w:rFonts w:cs="Calibri"/>
+          <w:sz w:val="18"/>
+          <w:szCs w:val="18"/>
+        </w:rPr>
+        <w:t>Tabloids</w:t>
       </w:r>
     </w:p>
     <w:p>
@@ -507,39 +569,7 @@
           <w:szCs w:val="18"/>
         </w:rPr>
         <w:tab/>
-        <w:t>Added a Chrome Extension, Chrome as new Tab</w:t>
-      </w:r>
-      <w:r>
-        <w:rPr>
-          <w:rFonts w:cs="Calibri"/>
-          <w:sz w:val="18"/>
-          <w:szCs w:val="18"/>
-        </w:rPr>
-        <w:t>,</w:t>
-      </w:r>
-      <w:r>
-        <w:rPr>
-          <w:rFonts w:cs="Calibri"/>
-          <w:sz w:val="18"/>
-          <w:szCs w:val="18"/>
-        </w:rPr>
-        <w:t xml:space="preserve"> to use Tableau </w:t>
-      </w:r>
-      <w:r>
-        <w:rPr>
-          <w:rFonts w:cs="Calibri"/>
-          <w:sz w:val="18"/>
-          <w:szCs w:val="18"/>
-        </w:rPr>
-        <w:t>within</w:t>
-      </w:r>
-      <w:r>
-        <w:rPr>
-          <w:rFonts w:cs="Calibri"/>
-          <w:sz w:val="18"/>
-          <w:szCs w:val="18"/>
-        </w:rPr>
-        <w:t xml:space="preserve"> a Chrome Extension</w:t>
+        <w:t>Found the most bugs in the company</w:t>
       </w:r>
     </w:p>
     <w:p>
@@ -560,7 +590,39 @@
           <w:szCs w:val="18"/>
         </w:rPr>
         <w:tab/>
-        <w:t>Adding Service Workers to the web</w:t>
+        <w:t>Added a Chrome Extension, Chrome as new Tab</w:t>
+      </w:r>
+      <w:r>
+        <w:rPr>
+          <w:rFonts w:cs="Calibri"/>
+          <w:sz w:val="18"/>
+          <w:szCs w:val="18"/>
+        </w:rPr>
+        <w:t>,</w:t>
+      </w:r>
+      <w:r>
+        <w:rPr>
+          <w:rFonts w:cs="Calibri"/>
+          <w:sz w:val="18"/>
+          <w:szCs w:val="18"/>
+        </w:rPr>
+        <w:t xml:space="preserve"> to use Tableau </w:t>
+      </w:r>
+      <w:r>
+        <w:rPr>
+          <w:rFonts w:cs="Calibri"/>
+          <w:sz w:val="18"/>
+          <w:szCs w:val="18"/>
+        </w:rPr>
+        <w:t>within</w:t>
+      </w:r>
+      <w:r>
+        <w:rPr>
+          <w:rFonts w:cs="Calibri"/>
+          <w:sz w:val="18"/>
+          <w:szCs w:val="18"/>
+        </w:rPr>
+        <w:t xml:space="preserve"> a Chrome Extension</w:t>
       </w:r>
     </w:p>
     <w:p>
@@ -581,7 +643,7 @@
           <w:szCs w:val="18"/>
         </w:rPr>
         <w:tab/>
-        <w:t>Adding an App Manifest to the web</w:t>
+        <w:t>Adding Service Workers to the web</w:t>
       </w:r>
     </w:p>
     <w:p>
@@ -602,7 +664,7 @@
           <w:szCs w:val="18"/>
         </w:rPr>
         <w:tab/>
-        <w:t>Wrote scripts to publish a code review, apply the changes to another server, start the server and update the review with a link</w:t>
+        <w:t>Adding an App Manifest to the web</w:t>
       </w:r>
     </w:p>
     <w:p>
@@ -623,7 +685,7 @@
           <w:szCs w:val="18"/>
         </w:rPr>
         <w:tab/>
-        <w:t>Interviewed customers on how they use Tableau Server and how the experience could be improved</w:t>
+        <w:t>Wrote scripts to publish a code review, apply the changes to another server, start the server and update the review with a link</w:t>
       </w:r>
     </w:p>
     <w:p>
@@ -643,15 +705,8 @@
           <w:sz w:val="18"/>
           <w:szCs w:val="18"/>
         </w:rPr>
-        <w:t>Data Move to the Web</w:t>
-      </w:r>
-      <w:r>
-        <w:rPr>
-          <w:rFonts w:cs="Calibri"/>
-          <w:sz w:val="18"/>
-          <w:szCs w:val="18"/>
-        </w:rPr>
-        <w:t xml:space="preserve"> Team</w:t>
+        <w:tab/>
+        <w:t>Interviewed customers on how they use Tableau Server and how the experience could be improved</w:t>
       </w:r>
     </w:p>
     <w:p>
@@ -671,8 +726,15 @@
           <w:sz w:val="18"/>
           <w:szCs w:val="18"/>
         </w:rPr>
-        <w:tab/>
-        <w:t>Partnered with the Data Move to the Web Team to enable critical data related features on the web</w:t>
+        <w:t>Data Move to the Web</w:t>
+      </w:r>
+      <w:r>
+        <w:rPr>
+          <w:rFonts w:cs="Calibri"/>
+          <w:sz w:val="18"/>
+          <w:szCs w:val="18"/>
+        </w:rPr>
+        <w:t xml:space="preserve"> Team</w:t>
       </w:r>
     </w:p>
     <w:p>
@@ -693,7 +755,7 @@
           <w:szCs w:val="18"/>
         </w:rPr>
         <w:tab/>
-        <w:t>Added the ability to connect to 27 key datasources</w:t>
+        <w:t>Partnered with the Data Move to the Web Team to enable critical data related features on the web</w:t>
       </w:r>
     </w:p>
     <w:p>
@@ -714,6 +776,27 @@
           <w:szCs w:val="18"/>
         </w:rPr>
         <w:tab/>
+        <w:t>Added the ability to connect to 27 key datasources</w:t>
+      </w:r>
+    </w:p>
+    <w:p>
+      <w:pPr>
+        <w:spacing w:after="0" w:line="240" w:lineRule="auto"/>
+        <w:ind w:firstLine="720"/>
+        <w:contextualSpacing/>
+        <w:rPr>
+          <w:rFonts w:cs="Calibri"/>
+          <w:sz w:val="18"/>
+          <w:szCs w:val="18"/>
+        </w:rPr>
+      </w:pPr>
+      <w:r>
+        <w:rPr>
+          <w:rFonts w:cs="Calibri"/>
+          <w:sz w:val="18"/>
+          <w:szCs w:val="18"/>
+        </w:rPr>
+        <w:tab/>
       </w:r>
       <w:r>
         <w:rPr>
@@ -740,8 +823,6 @@
         </w:rPr>
         <w:t>eight figure contracts</w:t>
       </w:r>
-      <w:bookmarkStart w:id="0" w:name="_GoBack"/>
-      <w:bookmarkEnd w:id="0"/>
     </w:p>
     <w:p>
       <w:pPr>
@@ -1092,7 +1173,7 @@
                 <w:tab w:val="left" w:pos="10080"/>
                 <w:tab w:val="right" w:pos="10800"/>
               </w:tabs>
-              <w:spacing w:before="60" w:after="0" w:line="192" w:lineRule="auto"/>
+              <w:spacing w:before="180" w:after="0" w:line="192" w:lineRule="auto"/>
               <w:jc w:val="right"/>
               <w:rPr>
                 <w:rFonts w:cs="Calibri"/>
@@ -1858,50 +1939,57 @@
           <w:sz w:val="18"/>
           <w:szCs w:val="18"/>
         </w:rPr>
-        <w:t>Featured inline comments, granular permissions and subscription updates to changes</w:t>
+        <w:t>Completed and in production 11 weeks ahead of anticipated completion</w:t>
       </w:r>
     </w:p>
     <w:p>
       <w:pPr>
+        <w:spacing w:before="20" w:after="0" w:line="240" w:lineRule="auto"/>
+        <w:ind w:firstLine="720"/>
+        <w:rPr>
+          <w:rFonts w:cs="Calibri"/>
+          <w:sz w:val="18"/>
+          <w:szCs w:val="18"/>
+        </w:rPr>
+      </w:pPr>
+      <w:r>
+        <w:rPr>
+          <w:rFonts w:cs="Calibri"/>
+          <w:sz w:val="18"/>
+          <w:szCs w:val="18"/>
+        </w:rPr>
+        <w:t>Unified Alerts</w:t>
+      </w:r>
+    </w:p>
+    <w:p>
+      <w:pPr>
         <w:spacing w:after="0" w:line="240" w:lineRule="auto"/>
         <w:ind w:left="720" w:firstLine="720"/>
-        <w:contextualSpacing/>
-        <w:rPr>
-          <w:rFonts w:cs="Calibri"/>
-          <w:sz w:val="18"/>
-          <w:szCs w:val="18"/>
-        </w:rPr>
-      </w:pPr>
-      <w:r>
-        <w:rPr>
-          <w:rFonts w:cs="Calibri"/>
-          <w:sz w:val="18"/>
-          <w:szCs w:val="18"/>
-        </w:rPr>
-        <w:t>Completed and in production 11 weeks ahead of anticipated completion</w:t>
+        <w:rPr>
+          <w:rFonts w:cs="Calibri"/>
+          <w:sz w:val="18"/>
+          <w:szCs w:val="18"/>
+        </w:rPr>
+      </w:pPr>
+      <w:r>
+        <w:rPr>
+          <w:rFonts w:cs="Calibri"/>
+          <w:sz w:val="18"/>
+          <w:szCs w:val="18"/>
+        </w:rPr>
+        <w:t xml:space="preserve">Aggregated emailed alerts asynchronously in real-time </w:t>
+      </w:r>
+      <w:r>
+        <w:rPr>
+          <w:rFonts w:cs="Calibri"/>
+          <w:sz w:val="18"/>
+          <w:szCs w:val="18"/>
+        </w:rPr>
+        <w:t>to unify disparate alert systems</w:t>
       </w:r>
     </w:p>
     <w:p>
       <w:pPr>
-        <w:spacing w:before="20" w:after="0" w:line="240" w:lineRule="auto"/>
-        <w:ind w:firstLine="720"/>
-        <w:rPr>
-          <w:rFonts w:cs="Calibri"/>
-          <w:sz w:val="18"/>
-          <w:szCs w:val="18"/>
-        </w:rPr>
-      </w:pPr>
-      <w:r>
-        <w:rPr>
-          <w:rFonts w:cs="Calibri"/>
-          <w:sz w:val="18"/>
-          <w:szCs w:val="18"/>
-        </w:rPr>
-        <w:t>Unified Alerts</w:t>
-      </w:r>
-    </w:p>
-    <w:p>
-      <w:pPr>
         <w:spacing w:after="0" w:line="240" w:lineRule="auto"/>
         <w:ind w:left="720" w:firstLine="720"/>
         <w:rPr>
@@ -1916,53 +2004,15 @@
           <w:sz w:val="18"/>
           <w:szCs w:val="18"/>
         </w:rPr>
-        <w:t xml:space="preserve">Aggregated emailed alerts asynchronously in real-time </w:t>
-      </w:r>
-      <w:r>
-        <w:rPr>
-          <w:rFonts w:cs="Calibri"/>
-          <w:sz w:val="18"/>
-          <w:szCs w:val="18"/>
-        </w:rPr>
-        <w:t>to unify disparate alert systems</w:t>
-      </w:r>
-    </w:p>
-    <w:p>
-      <w:pPr>
-        <w:spacing w:after="0" w:line="240" w:lineRule="auto"/>
-        <w:ind w:left="720" w:firstLine="720"/>
-        <w:rPr>
-          <w:rFonts w:cs="Calibri"/>
-          <w:sz w:val="18"/>
-          <w:szCs w:val="18"/>
-        </w:rPr>
-      </w:pPr>
-      <w:r>
-        <w:rPr>
-          <w:rFonts w:cs="Calibri"/>
-          <w:sz w:val="18"/>
-          <w:szCs w:val="18"/>
-        </w:rPr>
-        <w:t xml:space="preserve">Single-page web app using the MEAN stack </w:t>
-      </w:r>
-    </w:p>
-    <w:p>
-      <w:pPr>
-        <w:spacing w:after="0" w:line="240" w:lineRule="auto"/>
-        <w:ind w:left="720" w:firstLine="720"/>
-        <w:rPr>
-          <w:rFonts w:cs="Calibri"/>
-          <w:sz w:val="18"/>
-          <w:szCs w:val="18"/>
-        </w:rPr>
-      </w:pPr>
-      <w:r>
-        <w:rPr>
-          <w:rFonts w:cs="Calibri"/>
-          <w:sz w:val="18"/>
-          <w:szCs w:val="18"/>
-        </w:rPr>
-        <w:t xml:space="preserve">Featured </w:t>
+        <w:t>Single-page MEAN web app using</w:t>
+      </w:r>
+      <w:r>
+        <w:rPr>
+          <w:rFonts w:cs="Calibri"/>
+          <w:sz w:val="18"/>
+          <w:szCs w:val="18"/>
+        </w:rPr>
+        <w:t xml:space="preserve"> </w:t>
       </w:r>
       <w:r>
         <w:rPr>
@@ -1994,15 +2044,15 @@
           <w:sz w:val="18"/>
           <w:szCs w:val="18"/>
         </w:rPr>
-        <w:t>SSL, live chat, Asynchro</w:t>
-      </w:r>
-      <w:r>
-        <w:rPr>
-          <w:rFonts w:cs="Calibri"/>
-          <w:sz w:val="18"/>
-          <w:szCs w:val="18"/>
-        </w:rPr>
-        <w:t xml:space="preserve">nous JavaScript and JSON (AJAJ) and </w:t>
+        <w:t xml:space="preserve">SSL, live chat </w:t>
+      </w:r>
+      <w:r>
+        <w:rPr>
+          <w:rFonts w:cs="Calibri"/>
+          <w:sz w:val="18"/>
+          <w:szCs w:val="18"/>
+        </w:rPr>
+        <w:t xml:space="preserve">and </w:t>
       </w:r>
       <w:r>
         <w:rPr>
@@ -3031,7 +3081,23 @@
           <w:sz w:val="18"/>
           <w:szCs w:val="18"/>
         </w:rPr>
-        <w:t>Familiar with Shell Scripting, x86 Assembly, Lisp</w:t>
+        <w:t xml:space="preserve">Familiar with Shell Scripting, </w:t>
+      </w:r>
+      <w:r>
+        <w:rPr>
+          <w:rFonts w:cs="Calibri"/>
+          <w:sz w:val="18"/>
+          <w:szCs w:val="18"/>
+        </w:rPr>
+        <w:t xml:space="preserve">Python, </w:t>
+      </w:r>
+      <w:r>
+        <w:rPr>
+          <w:rFonts w:cs="Calibri"/>
+          <w:sz w:val="18"/>
+          <w:szCs w:val="18"/>
+        </w:rPr>
+        <w:t>x86 Assembly, Lisp</w:t>
       </w:r>
     </w:p>
     <w:p>
@@ -8789,7 +8855,7 @@
 </file>
 
 <file path=customXml/itemProps1.xml><?xml version="1.0" encoding="utf-8"?>
-<ds:datastoreItem xmlns:ds="http://schemas.openxmlformats.org/officeDocument/2006/customXml" ds:itemID="{0AEE87A0-9C0E-4F3F-AA6B-F8DB9F3B5EC8}">
+<ds:datastoreItem xmlns:ds="http://schemas.openxmlformats.org/officeDocument/2006/customXml" ds:itemID="{9564F4FC-0F0D-4BE4-8C62-007F7C8ACC2F}">
   <ds:schemaRefs>
     <ds:schemaRef ds:uri="http://schemas.openxmlformats.org/officeDocument/2006/bibliography"/>
   </ds:schemaRefs>

</xml_diff>

<commit_message>
added title to mttw
</commit_message>
<xml_diff>
--- a/Resume.docx
+++ b/Resume.docx
@@ -201,18 +201,18 @@
           <w:sz w:val="18"/>
           <w:szCs w:val="18"/>
         </w:rPr>
-        <w:t xml:space="preserve"> </w:t>
+        <w:t xml:space="preserve"> Team</w:t>
+      </w:r>
+      <w:r>
+        <w:rPr>
+          <w:rFonts w:cs="Calibri"/>
+          <w:sz w:val="18"/>
+          <w:szCs w:val="18"/>
+        </w:rPr>
+        <w:t xml:space="preserve"> – Full Stack Web Developer</w:t>
       </w:r>
       <w:bookmarkStart w:id="0" w:name="_GoBack"/>
       <w:bookmarkEnd w:id="0"/>
-      <w:r>
-        <w:rPr>
-          <w:rFonts w:cs="Calibri"/>
-          <w:sz w:val="18"/>
-          <w:szCs w:val="18"/>
-        </w:rPr>
-        <w:t>Team</w:t>
-      </w:r>
     </w:p>
     <w:p>
       <w:pPr>
@@ -1144,15 +1144,7 @@
           <w:sz w:val="18"/>
           <w:szCs w:val="18"/>
         </w:rPr>
-        <w:t xml:space="preserve"> using </w:t>
-      </w:r>
-      <w:r>
-        <w:rPr>
-          <w:rFonts w:cs="Calibri"/>
-          <w:sz w:val="18"/>
-          <w:szCs w:val="18"/>
-        </w:rPr>
-        <w:t>MongoDB, Express, AngularJS</w:t>
+        <w:t xml:space="preserve"> using MongoDB, Express, AngularJS</w:t>
       </w:r>
       <w:r>
         <w:rPr>
@@ -8402,7 +8394,7 @@
 </file>
 
 <file path=customXml/itemProps1.xml><?xml version="1.0" encoding="utf-8"?>
-<ds:datastoreItem xmlns:ds="http://schemas.openxmlformats.org/officeDocument/2006/customXml" ds:itemID="{5732A306-AA09-4F33-A70F-B37CE19387CA}">
+<ds:datastoreItem xmlns:ds="http://schemas.openxmlformats.org/officeDocument/2006/customXml" ds:itemID="{A9F0447A-2F91-4137-B177-7A1EE8D4A944}">
   <ds:schemaRefs>
     <ds:schemaRef ds:uri="http://schemas.openxmlformats.org/officeDocument/2006/bibliography"/>
   </ds:schemaRefs>

</xml_diff>

<commit_message>
updated alt text for QR codes
</commit_message>
<xml_diff>
--- a/Resume.docx
+++ b/Resume.docx
@@ -2002,8 +2002,6 @@
                 <w:rFonts w:cs="Calibri"/>
               </w:rPr>
             </w:pPr>
-            <w:bookmarkStart w:id="0" w:name="_GoBack"/>
-            <w:bookmarkEnd w:id="0"/>
             <w:r>
               <w:rPr>
                 <w:rFonts w:cs="Calibri"/>
@@ -2985,10 +2983,10 @@
                       <w:szCs w:val="19"/>
                     </w:rPr>
                     <w:drawing>
-                      <wp:inline distT="0" distB="0" distL="0" distR="0" wp14:anchorId="235074A7" wp14:editId="6097F0A6">
+                      <wp:inline distT="0" distB="0" distL="0" distR="0" wp14:anchorId="235074A7" wp14:editId="54F9486F">
                         <wp:extent cx="453224" cy="453224"/>
                         <wp:effectExtent l="0" t="0" r="4445" b="4445"/>
-                        <wp:docPr id="3" name="Picture 3" descr="C:\Users\sshadley.PAYPALCORP\Downloads\qr.png">
+                        <wp:docPr id="3" name="Picture 3" descr="GitHub Profile QR Code Link">
                           <a:hlinkClick xmlns:a="http://schemas.openxmlformats.org/drawingml/2006/main" r:id="rId13" tooltip="Go to my GitHub Profile"/>
                         </wp:docPr>
                         <wp:cNvGraphicFramePr>
@@ -3178,10 +3176,10 @@
                       <w:szCs w:val="19"/>
                     </w:rPr>
                     <w:drawing>
-                      <wp:inline distT="0" distB="0" distL="0" distR="0" wp14:anchorId="3404037F" wp14:editId="1906F6F5">
+                      <wp:inline distT="0" distB="0" distL="0" distR="0" wp14:anchorId="3404037F" wp14:editId="39585517">
                         <wp:extent cx="457200" cy="457200"/>
                         <wp:effectExtent l="0" t="0" r="0" b="0"/>
-                        <wp:docPr id="7" name="Picture 7" descr="D:\Downloads\personal-website-qr.png">
+                        <wp:docPr id="7" name="Picture 7" descr="Personal Website QR Code Link">
                           <a:hlinkClick xmlns:a="http://schemas.openxmlformats.org/drawingml/2006/main" r:id="rId12" tooltip="Go to Personal Website"/>
                         </wp:docPr>
                         <wp:cNvGraphicFramePr>
@@ -3371,15 +3369,16 @@
                       <w:szCs w:val="19"/>
                     </w:rPr>
                   </w:pPr>
+                  <w:bookmarkStart w:id="0" w:name="_GoBack"/>
                   <w:r>
                     <w:rPr>
                       <w:noProof/>
                     </w:rPr>
                     <w:drawing>
-                      <wp:inline distT="0" distB="0" distL="0" distR="0" wp14:anchorId="47537689" wp14:editId="67F73724">
+                      <wp:inline distT="0" distB="0" distL="0" distR="0" wp14:anchorId="47537689" wp14:editId="302B05FD">
                         <wp:extent cx="457200" cy="457200"/>
                         <wp:effectExtent l="0" t="0" r="0" b="0"/>
-                        <wp:docPr id="4" name="Picture 4" descr="qrcode">
+                        <wp:docPr id="4" name="Picture 4" descr="LinkedIn Profile QR Code Link">
                           <a:hlinkClick xmlns:a="http://schemas.openxmlformats.org/drawingml/2006/main" r:id="rId16" tooltip="Go to my LinkedIn Profile"/>
                         </wp:docPr>
                         <wp:cNvGraphicFramePr/>
@@ -3422,6 +3421,7 @@
                       </wp:inline>
                     </w:drawing>
                   </w:r>
+                  <w:bookmarkEnd w:id="0"/>
                 </w:p>
               </w:tc>
             </w:tr>
@@ -8446,7 +8446,7 @@
 </file>
 
 <file path=customXml/itemProps1.xml><?xml version="1.0" encoding="utf-8"?>
-<ds:datastoreItem xmlns:ds="http://schemas.openxmlformats.org/officeDocument/2006/customXml" ds:itemID="{A3161701-99C2-4386-B321-41DA8A74384D}">
+<ds:datastoreItem xmlns:ds="http://schemas.openxmlformats.org/officeDocument/2006/customXml" ds:itemID="{1F623DCA-45D0-4D89-98F8-602DDD6116D7}">
   <ds:schemaRefs>
     <ds:schemaRef ds:uri="http://schemas.openxmlformats.org/officeDocument/2006/bibliography"/>
   </ds:schemaRefs>

</xml_diff>

<commit_message>
reordered the tableau bullets
</commit_message>
<xml_diff>
--- a/Resume.docx
+++ b/Resume.docx
@@ -204,7 +204,31 @@
           <w:sz w:val="20"/>
           <w:szCs w:val="20"/>
         </w:rPr>
-        <w:t>, Scrum Master and Security Champion</w:t>
+        <w:t>, Scrum Master</w:t>
+      </w:r>
+      <w:r>
+        <w:rPr>
+          <w:rFonts w:cs="Calibri"/>
+          <w:sz w:val="20"/>
+          <w:szCs w:val="20"/>
+        </w:rPr>
+        <w:t xml:space="preserve">, </w:t>
+      </w:r>
+      <w:r>
+        <w:rPr>
+          <w:rFonts w:cs="Calibri"/>
+          <w:sz w:val="20"/>
+          <w:szCs w:val="20"/>
+        </w:rPr>
+        <w:t>Security Champion</w:t>
+      </w:r>
+      <w:r>
+        <w:rPr>
+          <w:rFonts w:cs="Calibri"/>
+          <w:sz w:val="20"/>
+          <w:szCs w:val="20"/>
+        </w:rPr>
+        <w:t xml:space="preserve"> and Foundational Advisory Board Member</w:t>
       </w:r>
     </w:p>
     <w:p>
@@ -218,98 +242,6 @@
           <w:szCs w:val="18"/>
         </w:rPr>
       </w:pPr>
-      <w:r>
-        <w:rPr>
-          <w:rFonts w:cs="Calibri"/>
-          <w:sz w:val="18"/>
-          <w:szCs w:val="18"/>
-        </w:rPr>
-        <w:t>Foundational Advisory Board member</w:t>
-      </w:r>
-    </w:p>
-    <w:p>
-      <w:pPr>
-        <w:spacing w:after="0" w:line="240" w:lineRule="auto"/>
-        <w:ind w:firstLine="720"/>
-        <w:contextualSpacing/>
-        <w:rPr>
-          <w:rFonts w:cs="Calibri"/>
-          <w:sz w:val="18"/>
-          <w:szCs w:val="18"/>
-        </w:rPr>
-      </w:pPr>
-      <w:r>
-        <w:rPr>
-          <w:rFonts w:cs="Calibri"/>
-          <w:sz w:val="18"/>
-          <w:szCs w:val="18"/>
-        </w:rPr>
-        <w:t>Mentored a team new to web development</w:t>
-      </w:r>
-      <w:r>
-        <w:rPr>
-          <w:rFonts w:cs="Calibri"/>
-          <w:sz w:val="18"/>
-          <w:szCs w:val="18"/>
-        </w:rPr>
-        <w:t xml:space="preserve"> </w:t>
-      </w:r>
-      <w:r>
-        <w:rPr>
-          <w:rFonts w:cs="Calibri"/>
-          <w:sz w:val="18"/>
-          <w:szCs w:val="18"/>
-        </w:rPr>
-        <w:t>as well as a</w:t>
-      </w:r>
-      <w:r>
-        <w:rPr>
-          <w:rFonts w:cs="Calibri"/>
-          <w:sz w:val="18"/>
-          <w:szCs w:val="18"/>
-        </w:rPr>
-        <w:t xml:space="preserve"> MttW</w:t>
-      </w:r>
-      <w:r>
-        <w:rPr>
-          <w:rFonts w:cs="Calibri"/>
-          <w:sz w:val="18"/>
-          <w:szCs w:val="18"/>
-        </w:rPr>
-        <w:t xml:space="preserve"> intern</w:t>
-      </w:r>
-    </w:p>
-    <w:p>
-      <w:pPr>
-        <w:spacing w:after="0" w:line="240" w:lineRule="auto"/>
-        <w:ind w:firstLine="720"/>
-        <w:contextualSpacing/>
-        <w:rPr>
-          <w:rFonts w:cs="Calibri"/>
-          <w:sz w:val="18"/>
-          <w:szCs w:val="18"/>
-        </w:rPr>
-      </w:pPr>
-      <w:r>
-        <w:rPr>
-          <w:rFonts w:cs="Calibri"/>
-          <w:sz w:val="18"/>
-          <w:szCs w:val="18"/>
-        </w:rPr>
-        <w:t>Frequent presenter for Tableau’s Browser Client Community</w:t>
-      </w:r>
-    </w:p>
-    <w:p>
-      <w:pPr>
-        <w:spacing w:after="0" w:line="240" w:lineRule="auto"/>
-        <w:ind w:firstLine="720"/>
-        <w:contextualSpacing/>
-        <w:rPr>
-          <w:rFonts w:cs="Calibri"/>
-          <w:sz w:val="18"/>
-          <w:szCs w:val="18"/>
-        </w:rPr>
-      </w:pPr>
       <w:bookmarkStart w:id="1" w:name="OLE_LINK2"/>
       <w:r>
         <w:rPr>
@@ -317,31 +249,7 @@
           <w:sz w:val="18"/>
           <w:szCs w:val="18"/>
         </w:rPr>
-        <w:t>Unblocked eight figure contracts by enabling creating</w:t>
-      </w:r>
-      <w:r>
-        <w:rPr>
-          <w:rFonts w:cs="Calibri"/>
-          <w:sz w:val="18"/>
-          <w:szCs w:val="18"/>
-        </w:rPr>
-        <w:t xml:space="preserve"> 27 key datasources from the web</w:t>
-      </w:r>
-      <w:r>
-        <w:rPr>
-          <w:rFonts w:cs="Calibri"/>
-          <w:sz w:val="18"/>
-          <w:szCs w:val="18"/>
-        </w:rPr>
-        <w:t xml:space="preserve"> which was</w:t>
-      </w:r>
-      <w:r>
-        <w:rPr>
-          <w:rFonts w:cs="Calibri"/>
-          <w:sz w:val="18"/>
-          <w:szCs w:val="18"/>
-        </w:rPr>
-        <w:t xml:space="preserve"> </w:t>
+        <w:t xml:space="preserve">Unblocked eight figure contracts by enabling creating 27 key datasources from the web which was </w:t>
       </w:r>
       <w:hyperlink r:id="rId8" w:anchor="ConnectWebData" w:history="1">
         <w:r>
@@ -355,6 +263,7 @@
           <w:t>marketed as the top release highlight</w:t>
         </w:r>
       </w:hyperlink>
+      <w:bookmarkEnd w:id="1"/>
     </w:p>
     <w:p>
       <w:pPr>
@@ -367,8 +276,6 @@
           <w:szCs w:val="18"/>
         </w:rPr>
       </w:pPr>
-      <w:bookmarkStart w:id="2" w:name="OLE_LINK1"/>
-      <w:bookmarkEnd w:id="1"/>
       <w:r>
         <w:rPr>
           <w:rFonts w:cs="Calibri"/>
@@ -427,23 +334,33 @@
           <w:sz w:val="18"/>
           <w:szCs w:val="18"/>
         </w:rPr>
-        <w:t xml:space="preserve">Enabled </w:t>
-      </w:r>
-      <w:r>
-        <w:rPr>
-          <w:rFonts w:cs="Calibri"/>
-          <w:sz w:val="18"/>
-          <w:szCs w:val="18"/>
-        </w:rPr>
-        <w:t>critical data related features on the web</w:t>
-      </w:r>
-      <w:r>
-        <w:rPr>
-          <w:rFonts w:cs="Calibri"/>
-          <w:sz w:val="18"/>
-          <w:szCs w:val="18"/>
-        </w:rPr>
-        <w:t xml:space="preserve"> such as viewing, editing and reconnecting to datasources on the web</w:t>
+        <w:t>Adding Service Workers and an App Manifest to make Tableau a PWA</w:t>
+      </w:r>
+      <w:r>
+        <w:rPr>
+          <w:rFonts w:cs="Calibri"/>
+          <w:sz w:val="18"/>
+          <w:szCs w:val="18"/>
+        </w:rPr>
+        <w:t xml:space="preserve"> with early results showing </w:t>
+      </w:r>
+      <w:proofErr w:type="gramStart"/>
+      <w:r>
+        <w:rPr>
+          <w:rFonts w:cs="Calibri"/>
+          <w:sz w:val="18"/>
+          <w:szCs w:val="18"/>
+        </w:rPr>
+        <w:t>36% page</w:t>
+      </w:r>
+      <w:proofErr w:type="gramEnd"/>
+      <w:r>
+        <w:rPr>
+          <w:rFonts w:cs="Calibri"/>
+          <w:sz w:val="18"/>
+          <w:szCs w:val="18"/>
+        </w:rPr>
+        <w:t xml:space="preserve"> load time decrease</w:t>
       </w:r>
     </w:p>
     <w:p>
@@ -457,18 +374,16 @@
           <w:szCs w:val="18"/>
         </w:rPr>
       </w:pPr>
-      <w:bookmarkStart w:id="3" w:name="OLE_LINK8"/>
-      <w:bookmarkStart w:id="4" w:name="OLE_LINK9"/>
-      <w:r>
-        <w:rPr>
-          <w:rFonts w:cs="Calibri"/>
-          <w:sz w:val="18"/>
-          <w:szCs w:val="18"/>
-        </w:rPr>
-        <w:t>Found and filed 624 unique defects in the first two years of working at Tableau</w:t>
-      </w:r>
-      <w:bookmarkEnd w:id="3"/>
-      <w:bookmarkEnd w:id="4"/>
+      <w:bookmarkStart w:id="2" w:name="_GoBack"/>
+      <w:bookmarkEnd w:id="2"/>
+      <w:r>
+        <w:rPr>
+          <w:rFonts w:cs="Calibri"/>
+          <w:sz w:val="18"/>
+          <w:szCs w:val="18"/>
+        </w:rPr>
+        <w:t>Enabled critical data related features on the web such as viewing, editing and reconnecting to datasources on the web</w:t>
+      </w:r>
     </w:p>
     <w:p>
       <w:pPr>
@@ -487,33 +402,39 @@
           <w:sz w:val="18"/>
           <w:szCs w:val="18"/>
         </w:rPr>
-        <w:t xml:space="preserve">Met with dozens of </w:t>
-      </w:r>
-      <w:r>
-        <w:rPr>
-          <w:rFonts w:cs="Calibri"/>
-          <w:sz w:val="18"/>
-          <w:szCs w:val="18"/>
-        </w:rPr>
-        <w:t>custo</w:t>
-      </w:r>
-      <w:bookmarkStart w:id="5" w:name="_GoBack"/>
-      <w:bookmarkEnd w:id="5"/>
-      <w:r>
-        <w:rPr>
-          <w:rFonts w:cs="Calibri"/>
-          <w:sz w:val="18"/>
-          <w:szCs w:val="18"/>
-        </w:rPr>
-        <w:t xml:space="preserve">mers </w:t>
-      </w:r>
-      <w:r>
-        <w:rPr>
-          <w:rFonts w:cs="Calibri"/>
-          <w:sz w:val="18"/>
-          <w:szCs w:val="18"/>
-        </w:rPr>
-        <w:t>to learn more about Tableau Server usage</w:t>
+        <w:t>Mentored a team new to web development</w:t>
+      </w:r>
+      <w:r>
+        <w:rPr>
+          <w:rFonts w:cs="Calibri"/>
+          <w:sz w:val="18"/>
+          <w:szCs w:val="18"/>
+        </w:rPr>
+        <w:t xml:space="preserve"> </w:t>
+      </w:r>
+      <w:r>
+        <w:rPr>
+          <w:rFonts w:cs="Calibri"/>
+          <w:sz w:val="18"/>
+          <w:szCs w:val="18"/>
+        </w:rPr>
+        <w:t>as well as a</w:t>
+      </w:r>
+      <w:r>
+        <w:rPr>
+          <w:rFonts w:cs="Calibri"/>
+          <w:sz w:val="18"/>
+          <w:szCs w:val="18"/>
+        </w:rPr>
+        <w:t xml:space="preserve"> MttW</w:t>
+      </w:r>
+      <w:r>
+        <w:rPr>
+          <w:rFonts w:cs="Calibri"/>
+          <w:sz w:val="18"/>
+          <w:szCs w:val="18"/>
+        </w:rPr>
+        <w:t xml:space="preserve"> intern</w:t>
       </w:r>
     </w:p>
     <w:p>
@@ -533,33 +454,68 @@
           <w:sz w:val="18"/>
           <w:szCs w:val="18"/>
         </w:rPr>
-        <w:t>Adding Service Workers and an App Manifest to the web to make Tableau a PWA</w:t>
-      </w:r>
-      <w:r>
-        <w:rPr>
-          <w:rFonts w:cs="Calibri"/>
-          <w:sz w:val="18"/>
-          <w:szCs w:val="18"/>
-        </w:rPr>
-        <w:t xml:space="preserve"> with early results showing </w:t>
-      </w:r>
-      <w:proofErr w:type="gramStart"/>
-      <w:r>
-        <w:rPr>
-          <w:rFonts w:cs="Calibri"/>
-          <w:sz w:val="18"/>
-          <w:szCs w:val="18"/>
-        </w:rPr>
-        <w:t>36% page</w:t>
-      </w:r>
-      <w:proofErr w:type="gramEnd"/>
-      <w:r>
-        <w:rPr>
-          <w:rFonts w:cs="Calibri"/>
-          <w:sz w:val="18"/>
-          <w:szCs w:val="18"/>
-        </w:rPr>
-        <w:t xml:space="preserve"> load time decrease</w:t>
+        <w:t>Frequent presenter for Tableau’s Browser Client Community</w:t>
+      </w:r>
+    </w:p>
+    <w:p>
+      <w:pPr>
+        <w:spacing w:after="0" w:line="240" w:lineRule="auto"/>
+        <w:ind w:firstLine="720"/>
+        <w:contextualSpacing/>
+        <w:rPr>
+          <w:rFonts w:cs="Calibri"/>
+          <w:sz w:val="18"/>
+          <w:szCs w:val="18"/>
+        </w:rPr>
+      </w:pPr>
+      <w:bookmarkStart w:id="3" w:name="OLE_LINK1"/>
+      <w:bookmarkStart w:id="4" w:name="OLE_LINK8"/>
+      <w:bookmarkStart w:id="5" w:name="OLE_LINK9"/>
+      <w:r>
+        <w:rPr>
+          <w:rFonts w:cs="Calibri"/>
+          <w:sz w:val="18"/>
+          <w:szCs w:val="18"/>
+        </w:rPr>
+        <w:t>Found and filed 624 unique defects in the first two years of working at Tableau</w:t>
+      </w:r>
+      <w:bookmarkEnd w:id="4"/>
+      <w:bookmarkEnd w:id="5"/>
+    </w:p>
+    <w:p>
+      <w:pPr>
+        <w:spacing w:after="0" w:line="240" w:lineRule="auto"/>
+        <w:ind w:firstLine="720"/>
+        <w:contextualSpacing/>
+        <w:rPr>
+          <w:rFonts w:cs="Calibri"/>
+          <w:sz w:val="18"/>
+          <w:szCs w:val="18"/>
+        </w:rPr>
+      </w:pPr>
+      <w:r>
+        <w:rPr>
+          <w:rFonts w:cs="Calibri"/>
+          <w:sz w:val="18"/>
+          <w:szCs w:val="18"/>
+        </w:rPr>
+        <w:t xml:space="preserve">Met with dozens of </w:t>
+      </w:r>
+      <w:r>
+        <w:rPr>
+          <w:rFonts w:cs="Calibri"/>
+          <w:sz w:val="18"/>
+          <w:szCs w:val="18"/>
+        </w:rPr>
+        <w:t xml:space="preserve">customers </w:t>
+      </w:r>
+      <w:r>
+        <w:rPr>
+          <w:rFonts w:cs="Calibri"/>
+          <w:sz w:val="18"/>
+          <w:szCs w:val="18"/>
+        </w:rPr>
+        <w:t>to learn more about Tableau Server usage</w:t>
       </w:r>
     </w:p>
     <w:tbl>
@@ -592,7 +548,7 @@
           <w:tcPr>
             <w:tcW w:w="6660" w:type="dxa"/>
           </w:tcPr>
-          <w:bookmarkEnd w:id="2"/>
+          <w:bookmarkEnd w:id="3"/>
           <w:p>
             <w:pPr>
               <w:tabs>
@@ -1528,22 +1484,6 @@
           <w:sz w:val="18"/>
           <w:szCs w:val="18"/>
         </w:rPr>
-        <w:t>Clickable Architecture</w:t>
-      </w:r>
-      <w:r>
-        <w:rPr>
-          <w:rFonts w:cs="Calibri"/>
-          <w:sz w:val="18"/>
-          <w:szCs w:val="18"/>
-        </w:rPr>
-        <w:t xml:space="preserve"> - </w:t>
-      </w:r>
-      <w:r>
-        <w:rPr>
-          <w:rFonts w:cs="Calibri"/>
-          <w:sz w:val="18"/>
-          <w:szCs w:val="18"/>
-        </w:rPr>
         <w:t>Converted images into live UML diagrams</w:t>
       </w:r>
       <w:r>
@@ -1581,22 +1521,6 @@
           <w:szCs w:val="18"/>
         </w:rPr>
       </w:pPr>
-      <w:r>
-        <w:rPr>
-          <w:rFonts w:cs="Calibri"/>
-          <w:sz w:val="18"/>
-          <w:szCs w:val="18"/>
-        </w:rPr>
-        <w:t>Unified Alerts</w:t>
-      </w:r>
-      <w:r>
-        <w:rPr>
-          <w:rFonts w:cs="Calibri"/>
-          <w:sz w:val="18"/>
-          <w:szCs w:val="18"/>
-        </w:rPr>
-        <w:t xml:space="preserve"> - </w:t>
-      </w:r>
       <w:r>
         <w:rPr>
           <w:rFonts w:cs="Calibri"/>
@@ -8491,7 +8415,7 @@
 </file>
 
 <file path=customXml/itemProps1.xml><?xml version="1.0" encoding="utf-8"?>
-<ds:datastoreItem xmlns:ds="http://schemas.openxmlformats.org/officeDocument/2006/customXml" ds:itemID="{A87CD217-D42A-4195-8764-22F2CB27CD9F}">
+<ds:datastoreItem xmlns:ds="http://schemas.openxmlformats.org/officeDocument/2006/customXml" ds:itemID="{ABB88655-9DAE-4B7F-94C7-907078C5E487}">
   <ds:schemaRefs>
     <ds:schemaRef ds:uri="http://schemas.openxmlformats.org/officeDocument/2006/bibliography"/>
   </ds:schemaRefs>

</xml_diff>

<commit_message>
added dates for senior software engineer
</commit_message>
<xml_diff>
--- a/Resume.docx
+++ b/Resume.docx
@@ -14,7 +14,7 @@
     <w:tbl>
       <w:tblPr>
         <w:tblStyle w:val="TableGrid"/>
-        <w:tblW w:w="10833" w:type="dxa"/>
+        <w:tblW w:w="6660" w:type="dxa"/>
         <w:tblBorders>
           <w:top w:val="none" w:sz="0" w:space="0" w:color="auto"/>
           <w:left w:val="none" w:sz="0" w:space="0" w:color="auto"/>
@@ -31,7 +31,6 @@
       </w:tblPr>
       <w:tblGrid>
         <w:gridCol w:w="6660"/>
-        <w:gridCol w:w="4173"/>
       </w:tblGrid>
       <w:tr>
         <w:trPr>
@@ -71,21 +70,7 @@
                 <w:rFonts w:cs="Calibri"/>
                 <w:b/>
               </w:rPr>
-              <w:t>Tableau</w:t>
-            </w:r>
-            <w:r>
-              <w:rPr>
-                <w:rFonts w:cs="Calibri"/>
-                <w:b/>
-              </w:rPr>
-              <w:t xml:space="preserve"> – Move to the Web</w:t>
-            </w:r>
-            <w:r>
-              <w:rPr>
-                <w:rFonts w:cs="Calibri"/>
-                <w:b/>
-              </w:rPr>
-              <w:t xml:space="preserve"> (MttW)</w:t>
+              <w:t>Tableau – Move to the Web (MttW)</w:t>
             </w:r>
             <w:r>
               <w:rPr>
@@ -113,47 +98,6 @@
             </w:r>
           </w:p>
         </w:tc>
-        <w:tc>
-          <w:tcPr>
-            <w:tcW w:w="4173" w:type="dxa"/>
-            <w:tcMar>
-              <w:left w:w="115" w:type="dxa"/>
-              <w:right w:w="0" w:type="dxa"/>
-            </w:tcMar>
-          </w:tcPr>
-          <w:p>
-            <w:pPr>
-              <w:tabs>
-                <w:tab w:val="left" w:pos="720"/>
-                <w:tab w:val="left" w:pos="1440"/>
-                <w:tab w:val="left" w:pos="2160"/>
-                <w:tab w:val="left" w:pos="2880"/>
-                <w:tab w:val="left" w:pos="3600"/>
-                <w:tab w:val="left" w:pos="4320"/>
-                <w:tab w:val="left" w:pos="5040"/>
-                <w:tab w:val="left" w:pos="5760"/>
-                <w:tab w:val="left" w:pos="6480"/>
-                <w:tab w:val="left" w:pos="7200"/>
-                <w:tab w:val="left" w:pos="7920"/>
-                <w:tab w:val="left" w:pos="8640"/>
-                <w:tab w:val="left" w:pos="9360"/>
-                <w:tab w:val="left" w:pos="10080"/>
-                <w:tab w:val="right" w:pos="10800"/>
-              </w:tabs>
-              <w:spacing w:before="60" w:after="0" w:line="192" w:lineRule="auto"/>
-              <w:jc w:val="right"/>
-              <w:rPr>
-                <w:rFonts w:cs="Calibri"/>
-              </w:rPr>
-            </w:pPr>
-            <w:r>
-              <w:rPr>
-                <w:rFonts w:cs="Calibri"/>
-              </w:rPr>
-              <w:t>September 2016 – Present</w:t>
-            </w:r>
-          </w:p>
-        </w:tc>
       </w:tr>
     </w:tbl>
     <w:p>
@@ -188,7 +132,106 @@
           <w:sz w:val="20"/>
           <w:szCs w:val="20"/>
         </w:rPr>
-        <w:t>Senior Software Engineer</w:t>
+        <w:t>Senior Software Enginee</w:t>
+      </w:r>
+      <w:r>
+        <w:rPr>
+          <w:rFonts w:cs="Calibri"/>
+          <w:sz w:val="20"/>
+          <w:szCs w:val="20"/>
+        </w:rPr>
+        <w:t>r</w:t>
+      </w:r>
+      <w:r>
+        <w:rPr>
+          <w:rFonts w:cs="Calibri"/>
+          <w:sz w:val="20"/>
+          <w:szCs w:val="20"/>
+        </w:rPr>
+        <w:tab/>
+      </w:r>
+      <w:r>
+        <w:rPr>
+          <w:rFonts w:cs="Calibri"/>
+          <w:sz w:val="20"/>
+          <w:szCs w:val="20"/>
+        </w:rPr>
+        <w:tab/>
+      </w:r>
+      <w:r>
+        <w:rPr>
+          <w:rFonts w:cs="Calibri"/>
+          <w:sz w:val="20"/>
+          <w:szCs w:val="20"/>
+        </w:rPr>
+        <w:tab/>
+      </w:r>
+      <w:r>
+        <w:rPr>
+          <w:rFonts w:cs="Calibri"/>
+          <w:sz w:val="20"/>
+          <w:szCs w:val="20"/>
+        </w:rPr>
+        <w:tab/>
+      </w:r>
+      <w:r>
+        <w:rPr>
+          <w:rFonts w:cs="Calibri"/>
+          <w:sz w:val="20"/>
+          <w:szCs w:val="20"/>
+        </w:rPr>
+        <w:tab/>
+      </w:r>
+      <w:r>
+        <w:rPr>
+          <w:rFonts w:cs="Calibri"/>
+          <w:sz w:val="20"/>
+          <w:szCs w:val="20"/>
+        </w:rPr>
+        <w:tab/>
+      </w:r>
+      <w:r>
+        <w:rPr>
+          <w:rFonts w:cs="Calibri"/>
+          <w:sz w:val="20"/>
+          <w:szCs w:val="20"/>
+        </w:rPr>
+        <w:tab/>
+      </w:r>
+      <w:r>
+        <w:rPr>
+          <w:rFonts w:cs="Calibri"/>
+          <w:sz w:val="20"/>
+          <w:szCs w:val="20"/>
+        </w:rPr>
+        <w:tab/>
+      </w:r>
+      <w:r>
+        <w:rPr>
+          <w:rFonts w:cs="Calibri"/>
+          <w:sz w:val="20"/>
+          <w:szCs w:val="20"/>
+        </w:rPr>
+        <w:tab/>
+      </w:r>
+      <w:r>
+        <w:rPr>
+          <w:rFonts w:cs="Calibri"/>
+          <w:sz w:val="20"/>
+          <w:szCs w:val="20"/>
+        </w:rPr>
+        <w:tab/>
+        <w:t xml:space="preserve">     </w:t>
+      </w:r>
+      <w:bookmarkStart w:id="1" w:name="_GoBack"/>
+      <w:bookmarkEnd w:id="1"/>
+      <w:r>
+        <w:rPr>
+          <w:rFonts w:cs="Calibri"/>
+          <w:sz w:val="20"/>
+          <w:szCs w:val="20"/>
+        </w:rPr>
+        <w:t>January 2019 – Present</w:t>
       </w:r>
     </w:p>
     <w:p>
@@ -568,8 +611,87 @@
         </w:rPr>
         <w:t>Software Engineer</w:t>
       </w:r>
-      <w:bookmarkStart w:id="1" w:name="_GoBack"/>
-      <w:bookmarkEnd w:id="1"/>
+      <w:r>
+        <w:rPr>
+          <w:rFonts w:cs="Calibri"/>
+          <w:sz w:val="20"/>
+          <w:szCs w:val="20"/>
+        </w:rPr>
+        <w:t xml:space="preserve"> </w:t>
+      </w:r>
+      <w:r>
+        <w:rPr>
+          <w:rFonts w:cs="Calibri"/>
+          <w:sz w:val="20"/>
+          <w:szCs w:val="20"/>
+        </w:rPr>
+        <w:tab/>
+      </w:r>
+      <w:r>
+        <w:rPr>
+          <w:rFonts w:cs="Calibri"/>
+          <w:sz w:val="20"/>
+          <w:szCs w:val="20"/>
+        </w:rPr>
+        <w:tab/>
+      </w:r>
+      <w:r>
+        <w:rPr>
+          <w:rFonts w:cs="Calibri"/>
+          <w:sz w:val="20"/>
+          <w:szCs w:val="20"/>
+        </w:rPr>
+        <w:tab/>
+      </w:r>
+      <w:r>
+        <w:rPr>
+          <w:rFonts w:cs="Calibri"/>
+          <w:sz w:val="20"/>
+          <w:szCs w:val="20"/>
+        </w:rPr>
+        <w:tab/>
+      </w:r>
+      <w:r>
+        <w:rPr>
+          <w:rFonts w:cs="Calibri"/>
+          <w:sz w:val="20"/>
+          <w:szCs w:val="20"/>
+        </w:rPr>
+        <w:tab/>
+      </w:r>
+      <w:r>
+        <w:rPr>
+          <w:rFonts w:cs="Calibri"/>
+          <w:sz w:val="20"/>
+          <w:szCs w:val="20"/>
+        </w:rPr>
+        <w:tab/>
+      </w:r>
+      <w:r>
+        <w:rPr>
+          <w:rFonts w:cs="Calibri"/>
+          <w:sz w:val="20"/>
+          <w:szCs w:val="20"/>
+        </w:rPr>
+        <w:tab/>
+      </w:r>
+      <w:r>
+        <w:rPr>
+          <w:rFonts w:cs="Calibri"/>
+          <w:sz w:val="20"/>
+          <w:szCs w:val="20"/>
+        </w:rPr>
+        <w:tab/>
+      </w:r>
+      <w:r>
+        <w:rPr>
+          <w:rFonts w:cs="Calibri"/>
+          <w:sz w:val="20"/>
+          <w:szCs w:val="20"/>
+        </w:rPr>
+        <w:tab/>
+        <w:t xml:space="preserve">     September 2016 – January 2019</w:t>
+      </w:r>
     </w:p>
     <w:bookmarkStart w:id="2" w:name="OLE_LINK2"/>
     <w:bookmarkStart w:id="3" w:name="_Hlk12119294"/>
@@ -9199,7 +9321,7 @@
 </file>
 
 <file path=customXml/itemProps1.xml><?xml version="1.0" encoding="utf-8"?>
-<ds:datastoreItem xmlns:ds="http://schemas.openxmlformats.org/officeDocument/2006/customXml" ds:itemID="{724D8A5E-59C2-4343-A865-5678F15A771E}">
+<ds:datastoreItem xmlns:ds="http://schemas.openxmlformats.org/officeDocument/2006/customXml" ds:itemID="{9610D290-0757-4DA9-8424-D047FD900C81}">
   <ds:schemaRefs>
     <ds:schemaRef ds:uri="http://schemas.openxmlformats.org/officeDocument/2006/bibliography"/>
   </ds:schemaRefs>

</xml_diff>

<commit_message>
deleted a few bullets; updated some numbers
</commit_message>
<xml_diff>
--- a/Resume.docx
+++ b/Resume.docx
@@ -221,17 +221,7 @@
           <w:szCs w:val="20"/>
         </w:rPr>
         <w:tab/>
-        <w:t xml:space="preserve">     </w:t>
-      </w:r>
-      <w:bookmarkStart w:id="1" w:name="_GoBack"/>
-      <w:bookmarkEnd w:id="1"/>
-      <w:r>
-        <w:rPr>
-          <w:rFonts w:cs="Calibri"/>
-          <w:sz w:val="20"/>
-          <w:szCs w:val="20"/>
-        </w:rPr>
-        <w:t>January 2019 – Present</w:t>
+        <w:t xml:space="preserve">     January 2019 – Present</w:t>
       </w:r>
     </w:p>
     <w:p>
@@ -390,7 +380,23 @@
           <w:sz w:val="18"/>
           <w:szCs w:val="18"/>
         </w:rPr>
-        <w:t>Created a system on Tableau Server to open the current workbook, retaining session edits, on Tableau Desktop</w:t>
+        <w:t xml:space="preserve">Created a system on Tableau Server to open the </w:t>
+      </w:r>
+      <w:r>
+        <w:rPr>
+          <w:rFonts w:cs="Calibri"/>
+          <w:sz w:val="18"/>
+          <w:szCs w:val="18"/>
+        </w:rPr>
+        <w:t xml:space="preserve">user’s </w:t>
+      </w:r>
+      <w:r>
+        <w:rPr>
+          <w:rFonts w:cs="Calibri"/>
+          <w:sz w:val="18"/>
+          <w:szCs w:val="18"/>
+        </w:rPr>
+        <w:t>current workbook, retaining session edits, on Tableau Desktop</w:t>
       </w:r>
     </w:p>
     <w:p>
@@ -410,7 +416,7 @@
           <w:sz w:val="18"/>
           <w:szCs w:val="18"/>
         </w:rPr>
-        <w:t>Lectured at the Lake Washington Institute of Technology on Big Data, Data Analytics and Tableau</w:t>
+        <w:t>Collaborated with Lake Washington Institute of Technology to add Tableau to the “Applications of Big Data” course</w:t>
       </w:r>
     </w:p>
     <w:p>
@@ -430,7 +436,7 @@
           <w:sz w:val="18"/>
           <w:szCs w:val="18"/>
         </w:rPr>
-        <w:t>Collaborated with the Lake Washington Institute of Technology to add Tableau to the “Applications of Big Data” course</w:t>
+        <w:t>Lectured at Lake Washington Institute of Technology on Big Data, Data Analytics and Tableau</w:t>
       </w:r>
     </w:p>
     <w:p>
@@ -693,8 +699,8 @@
         <w:t xml:space="preserve">     September 2016 – January 2019</w:t>
       </w:r>
     </w:p>
-    <w:bookmarkStart w:id="2" w:name="OLE_LINK2"/>
-    <w:bookmarkStart w:id="3" w:name="_Hlk12119294"/>
+    <w:bookmarkStart w:id="1" w:name="OLE_LINK2"/>
+    <w:bookmarkStart w:id="2" w:name="_Hlk12119294"/>
     <w:p>
       <w:pPr>
         <w:spacing w:after="0" w:line="240" w:lineRule="auto"/>
@@ -732,7 +738,7 @@
         </w:rPr>
         <w:fldChar w:fldCharType="separate"/>
       </w:r>
-      <w:bookmarkStart w:id="4" w:name="_Hlk12117705"/>
+      <w:bookmarkStart w:id="3" w:name="_Hlk12117705"/>
       <w:r>
         <w:rPr>
           <w:rStyle w:val="Hyperlink"/>
@@ -743,6 +749,28 @@
         </w:rPr>
         <w:t>Unblocked</w:t>
       </w:r>
+      <w:bookmarkEnd w:id="3"/>
+      <w:r>
+        <w:rPr>
+          <w:rStyle w:val="Hyperlink"/>
+          <w:rFonts w:cs="Calibri"/>
+          <w:sz w:val="18"/>
+          <w:szCs w:val="18"/>
+          <w:u w:val="none"/>
+        </w:rPr>
+        <w:t xml:space="preserve"> eight figure contracts by enabling creating </w:t>
+      </w:r>
+      <w:r>
+        <w:rPr>
+          <w:rStyle w:val="Hyperlink"/>
+          <w:rFonts w:cs="Calibri"/>
+          <w:sz w:val="18"/>
+          <w:szCs w:val="18"/>
+          <w:u w:val="none"/>
+        </w:rPr>
+        <w:t>31</w:t>
+      </w:r>
+      <w:bookmarkStart w:id="4" w:name="_GoBack"/>
       <w:bookmarkEnd w:id="4"/>
       <w:r>
         <w:rPr>
@@ -752,7 +780,7 @@
           <w:szCs w:val="18"/>
           <w:u w:val="none"/>
         </w:rPr>
-        <w:t xml:space="preserve"> eight figure contracts by enabling creating 27 key datasources from the web</w:t>
+        <w:t xml:space="preserve"> key datasources from the web</w:t>
       </w:r>
       <w:r>
         <w:rPr>
@@ -774,7 +802,7 @@
         </w:rPr>
         <w:t xml:space="preserve"> which was marketed as the top release highlight</w:t>
       </w:r>
-      <w:bookmarkEnd w:id="2"/>
+      <w:bookmarkEnd w:id="1"/>
     </w:p>
     <w:p>
       <w:pPr>
@@ -885,7 +913,27 @@
           <w:szCs w:val="18"/>
           <w:u w:val="none"/>
         </w:rPr>
-        <w:t xml:space="preserve"> 65 new shortcuts and </w:t>
+        <w:t xml:space="preserve"> </w:t>
+      </w:r>
+      <w:r>
+        <w:rPr>
+          <w:rStyle w:val="Hyperlink"/>
+          <w:rFonts w:cs="Calibri"/>
+          <w:sz w:val="18"/>
+          <w:szCs w:val="18"/>
+          <w:u w:val="none"/>
+        </w:rPr>
+        <w:t>81</w:t>
+      </w:r>
+      <w:r>
+        <w:rPr>
+          <w:rStyle w:val="Hyperlink"/>
+          <w:rFonts w:cs="Calibri"/>
+          <w:sz w:val="18"/>
+          <w:szCs w:val="18"/>
+          <w:u w:val="none"/>
+        </w:rPr>
+        <w:t xml:space="preserve"> new shortcuts and </w:t>
       </w:r>
       <w:r>
         <w:rPr>
@@ -1055,34 +1103,6 @@
           <w:szCs w:val="18"/>
         </w:rPr>
       </w:pPr>
-      <w:r>
-        <w:rPr>
-          <w:rFonts w:cs="Calibri"/>
-          <w:sz w:val="18"/>
-          <w:szCs w:val="18"/>
-        </w:rPr>
-        <w:t>Presented frequently</w:t>
-      </w:r>
-      <w:r>
-        <w:rPr>
-          <w:rFonts w:cs="Calibri"/>
-          <w:sz w:val="18"/>
-          <w:szCs w:val="18"/>
-        </w:rPr>
-        <w:t xml:space="preserve"> for Tableau’s Browser Client Community</w:t>
-      </w:r>
-    </w:p>
-    <w:p>
-      <w:pPr>
-        <w:spacing w:after="0" w:line="240" w:lineRule="auto"/>
-        <w:ind w:firstLine="720"/>
-        <w:contextualSpacing/>
-        <w:rPr>
-          <w:rFonts w:cs="Calibri"/>
-          <w:sz w:val="18"/>
-          <w:szCs w:val="18"/>
-        </w:rPr>
-      </w:pPr>
       <w:bookmarkStart w:id="5" w:name="OLE_LINK1"/>
       <w:r>
         <w:rPr>
@@ -1090,35 +1110,39 @@
           <w:sz w:val="18"/>
           <w:szCs w:val="18"/>
         </w:rPr>
-        <w:t>Interviewed</w:t>
-      </w:r>
-      <w:r>
-        <w:rPr>
-          <w:rFonts w:cs="Calibri"/>
-          <w:sz w:val="18"/>
-          <w:szCs w:val="18"/>
-        </w:rPr>
-        <w:t xml:space="preserve"> customers to learn more about Tableau Server usage</w:t>
-      </w:r>
-    </w:p>
-    <w:p>
-      <w:pPr>
-        <w:spacing w:after="0" w:line="240" w:lineRule="auto"/>
-        <w:ind w:firstLine="720"/>
-        <w:contextualSpacing/>
-        <w:rPr>
-          <w:rFonts w:cs="Calibri"/>
-          <w:sz w:val="18"/>
-          <w:szCs w:val="18"/>
-        </w:rPr>
-      </w:pPr>
-      <w:r>
-        <w:rPr>
-          <w:rFonts w:cs="Calibri"/>
-          <w:sz w:val="18"/>
-          <w:szCs w:val="18"/>
-        </w:rPr>
-        <w:t>Scrum Master and Security Champion</w:t>
+        <w:t>Scrum Master</w:t>
+      </w:r>
+      <w:r>
+        <w:rPr>
+          <w:rFonts w:cs="Calibri"/>
+          <w:sz w:val="18"/>
+          <w:szCs w:val="18"/>
+        </w:rPr>
+        <w:t xml:space="preserve"> (4/2/18 – 6/10/19)</w:t>
+      </w:r>
+      <w:r>
+        <w:rPr>
+          <w:rFonts w:cs="Calibri"/>
+          <w:sz w:val="18"/>
+          <w:szCs w:val="18"/>
+        </w:rPr>
+        <w:t xml:space="preserve"> and Security Champion</w:t>
+      </w:r>
+      <w:r>
+        <w:rPr>
+          <w:rFonts w:cs="Calibri"/>
+          <w:sz w:val="18"/>
+          <w:szCs w:val="18"/>
+        </w:rPr>
+        <w:t xml:space="preserve"> </w:t>
+      </w:r>
+      <w:r>
+        <w:rPr>
+          <w:rFonts w:cs="Calibri"/>
+          <w:sz w:val="18"/>
+          <w:szCs w:val="18"/>
+        </w:rPr>
+        <w:t>(1/1/18 – present)</w:t>
       </w:r>
     </w:p>
     <w:tbl>
@@ -1151,7 +1175,7 @@
           <w:tcPr>
             <w:tcW w:w="6660" w:type="dxa"/>
           </w:tcPr>
-          <w:bookmarkEnd w:id="3"/>
+          <w:bookmarkEnd w:id="2"/>
           <w:bookmarkEnd w:id="5"/>
           <w:p>
             <w:pPr>
@@ -2001,57 +2025,6 @@
               </w:r>
             </w:hyperlink>
           </w:p>
-          <w:p>
-            <w:pPr>
-              <w:spacing w:after="0" w:line="240" w:lineRule="auto"/>
-              <w:ind w:left="720"/>
-              <w:rPr>
-                <w:rFonts w:cs="Calibri"/>
-                <w:sz w:val="18"/>
-                <w:szCs w:val="18"/>
-              </w:rPr>
-            </w:pPr>
-            <w:r>
-              <w:rPr>
-                <w:rFonts w:cs="Calibri"/>
-                <w:sz w:val="18"/>
-                <w:szCs w:val="18"/>
-              </w:rPr>
-              <w:t xml:space="preserve">Led </w:t>
-            </w:r>
-            <w:r>
-              <w:rPr>
-                <w:rFonts w:cs="Calibri"/>
-                <w:sz w:val="18"/>
-                <w:szCs w:val="18"/>
-              </w:rPr>
-              <w:t>up</w:t>
-            </w:r>
-            <w:r>
-              <w:rPr>
-                <w:rFonts w:cs="Calibri"/>
-                <w:sz w:val="18"/>
-                <w:szCs w:val="18"/>
-              </w:rPr>
-              <w:t xml:space="preserve"> to three people during </w:t>
-            </w:r>
-            <w:r>
-              <w:rPr>
-                <w:rFonts w:cs="Calibri"/>
-                <w:sz w:val="18"/>
-                <w:szCs w:val="18"/>
-              </w:rPr>
-              <w:t xml:space="preserve">various </w:t>
-            </w:r>
-            <w:r>
-              <w:rPr>
-                <w:rFonts w:cs="Calibri"/>
-                <w:sz w:val="18"/>
-                <w:szCs w:val="18"/>
-              </w:rPr>
-              <w:t>development phases</w:t>
-            </w:r>
-          </w:p>
         </w:tc>
       </w:tr>
       <w:tr>
@@ -3612,7 +3585,6 @@
               </w:rPr>
             </w:pPr>
             <w:r>
-              <w:lastRenderedPageBreak/>
               <w:t xml:space="preserve">The </w:t>
             </w:r>
             <w:r>
@@ -3690,6 +3662,7 @@
         <w:spacing w:before="300"/>
       </w:pPr>
       <w:r>
+        <w:lastRenderedPageBreak/>
         <w:t>MORE INFORMATION</w:t>
       </w:r>
     </w:p>
@@ -9321,7 +9294,7 @@
 </file>
 
 <file path=customXml/itemProps1.xml><?xml version="1.0" encoding="utf-8"?>
-<ds:datastoreItem xmlns:ds="http://schemas.openxmlformats.org/officeDocument/2006/customXml" ds:itemID="{9610D290-0757-4DA9-8424-D047FD900C81}">
+<ds:datastoreItem xmlns:ds="http://schemas.openxmlformats.org/officeDocument/2006/customXml" ds:itemID="{737275C3-E11C-4EC0-93FF-814BF9E4EC7F}">
   <ds:schemaRefs>
     <ds:schemaRef ds:uri="http://schemas.openxmlformats.org/officeDocument/2006/bibliography"/>
   </ds:schemaRefs>

</xml_diff>

<commit_message>
deleted several more bullets
</commit_message>
<xml_diff>
--- a/Resume.docx
+++ b/Resume.docx
@@ -770,8 +770,6 @@
         </w:rPr>
         <w:t>31</w:t>
       </w:r>
-      <w:bookmarkStart w:id="4" w:name="_GoBack"/>
-      <w:bookmarkEnd w:id="4"/>
       <w:r>
         <w:rPr>
           <w:rStyle w:val="Hyperlink"/>
@@ -1103,7 +1101,7 @@
           <w:szCs w:val="18"/>
         </w:rPr>
       </w:pPr>
-      <w:bookmarkStart w:id="5" w:name="OLE_LINK1"/>
+      <w:bookmarkStart w:id="4" w:name="OLE_LINK1"/>
       <w:r>
         <w:rPr>
           <w:rFonts w:cs="Calibri"/>
@@ -1176,7 +1174,7 @@
             <w:tcW w:w="6660" w:type="dxa"/>
           </w:tcPr>
           <w:bookmarkEnd w:id="2"/>
-          <w:bookmarkEnd w:id="5"/>
+          <w:bookmarkEnd w:id="4"/>
           <w:p>
             <w:pPr>
               <w:tabs>
@@ -1448,7 +1446,55 @@
           <w:sz w:val="18"/>
           <w:szCs w:val="18"/>
         </w:rPr>
-        <w:t xml:space="preserve">Decided which technologies to use for our applications </w:t>
+        <w:t>Architected the</w:t>
+      </w:r>
+      <w:r>
+        <w:rPr>
+          <w:rFonts w:cs="Calibri"/>
+          <w:sz w:val="18"/>
+          <w:szCs w:val="18"/>
+        </w:rPr>
+        <w:t xml:space="preserve"> applications</w:t>
+      </w:r>
+      <w:r>
+        <w:rPr>
+          <w:rFonts w:cs="Calibri"/>
+          <w:sz w:val="18"/>
+          <w:szCs w:val="18"/>
+        </w:rPr>
+        <w:t>, including</w:t>
+      </w:r>
+      <w:r>
+        <w:rPr>
+          <w:rFonts w:cs="Calibri"/>
+          <w:sz w:val="18"/>
+          <w:szCs w:val="18"/>
+        </w:rPr>
+        <w:t xml:space="preserve"> </w:t>
+      </w:r>
+      <w:r>
+        <w:rPr>
+          <w:rFonts w:cs="Calibri"/>
+          <w:sz w:val="18"/>
+          <w:szCs w:val="18"/>
+        </w:rPr>
+        <w:t xml:space="preserve">deciding </w:t>
+      </w:r>
+      <w:r>
+        <w:rPr>
+          <w:rFonts w:cs="Calibri"/>
+          <w:sz w:val="18"/>
+          <w:szCs w:val="18"/>
+        </w:rPr>
+        <w:t>relevant</w:t>
+      </w:r>
+      <w:r>
+        <w:rPr>
+          <w:rFonts w:cs="Calibri"/>
+          <w:sz w:val="18"/>
+          <w:szCs w:val="18"/>
+        </w:rPr>
+        <w:t xml:space="preserve"> technologies </w:t>
       </w:r>
       <w:r>
         <w:rPr>
@@ -1472,7 +1518,7 @@
           <w:sz w:val="18"/>
           <w:szCs w:val="18"/>
         </w:rPr>
-        <w:t>ElasticSearch, Docker, TypeScript, Mocha</w:t>
+        <w:t>ElasticSearch, Docker, TypeScript</w:t>
       </w:r>
       <w:r>
         <w:rPr>
@@ -1488,15 +1534,7 @@
           <w:sz w:val="18"/>
           <w:szCs w:val="18"/>
         </w:rPr>
-        <w:t>JSDo</w:t>
-      </w:r>
-      <w:r>
-        <w:rPr>
-          <w:rFonts w:cs="Calibri"/>
-          <w:sz w:val="18"/>
-          <w:szCs w:val="18"/>
-        </w:rPr>
-        <w:t>c</w:t>
+        <w:t>Mocha</w:t>
       </w:r>
     </w:p>
     <w:p>
@@ -2005,11 +2043,21 @@
                   <w:szCs w:val="18"/>
                   <w:u w:val="none"/>
                 </w:rPr>
-                <w:t>enerating</w:t>
+                <w:t>eneratin</w:t>
               </w:r>
               <w:r>
                 <w:rPr>
                   <w:rStyle w:val="Hyperlink"/>
+                  <w:sz w:val="18"/>
+                  <w:szCs w:val="18"/>
+                  <w:u w:val="none"/>
+                </w:rPr>
+                <w:t>g</w:t>
+              </w:r>
+              <w:r>
+                <w:rPr>
+                  <w:rStyle w:val="Hyperlink"/>
+                  <w:u w:val="none"/>
                 </w:rPr>
                 <w:t xml:space="preserve"> </w:t>
               </w:r>
@@ -2021,7 +2069,17 @@
                   <w:szCs w:val="18"/>
                   <w:u w:val="none"/>
                 </w:rPr>
-                <w:t>100,000+ views</w:t>
+                <w:t>1</w:t>
+              </w:r>
+              <w:r>
+                <w:rPr>
+                  <w:rStyle w:val="Hyperlink"/>
+                  <w:rFonts w:cs="Calibri"/>
+                  <w:sz w:val="18"/>
+                  <w:szCs w:val="18"/>
+                  <w:u w:val="none"/>
+                </w:rPr>
+                <w:t>00,000+ views</w:t>
               </w:r>
             </w:hyperlink>
           </w:p>
@@ -3147,45 +3205,6 @@
           <w:sz w:val="18"/>
           <w:szCs w:val="18"/>
         </w:rPr>
-        <w:t xml:space="preserve">Built </w:t>
-      </w:r>
-      <w:hyperlink r:id="rId12" w:history="1">
-        <w:r>
-          <w:rPr>
-            <w:rStyle w:val="Hyperlink"/>
-            <w:rFonts w:cs="Calibri"/>
-            <w:sz w:val="18"/>
-            <w:szCs w:val="18"/>
-            <w:u w:val="none"/>
-          </w:rPr>
-          <w:t>a personal portfolio website</w:t>
-        </w:r>
-      </w:hyperlink>
-      <w:r>
-        <w:rPr>
-          <w:rFonts w:cs="Calibri"/>
-          <w:sz w:val="18"/>
-          <w:szCs w:val="18"/>
-        </w:rPr>
-        <w:t xml:space="preserve"> using Jekyll</w:t>
-      </w:r>
-    </w:p>
-    <w:p>
-      <w:pPr>
-        <w:spacing w:before="60" w:after="0" w:line="192" w:lineRule="auto"/>
-        <w:ind w:left="720" w:firstLine="720"/>
-        <w:rPr>
-          <w:rFonts w:cs="Calibri"/>
-          <w:sz w:val="18"/>
-          <w:szCs w:val="18"/>
-        </w:rPr>
-      </w:pPr>
-      <w:r>
-        <w:rPr>
-          <w:rFonts w:cs="Calibri"/>
-          <w:sz w:val="18"/>
-          <w:szCs w:val="18"/>
-        </w:rPr>
         <w:t xml:space="preserve">Built two websites for the City of Austin to display </w:t>
       </w:r>
       <w:r>
@@ -3219,52 +3238,6 @@
           <w:szCs w:val="18"/>
         </w:rPr>
         <w:t xml:space="preserve"> data on a map</w:t>
-      </w:r>
-    </w:p>
-    <w:p>
-      <w:pPr>
-        <w:spacing w:before="60" w:after="0" w:line="192" w:lineRule="auto"/>
-        <w:ind w:left="720" w:firstLine="720"/>
-        <w:rPr>
-          <w:rFonts w:cs="Calibri"/>
-          <w:sz w:val="18"/>
-          <w:szCs w:val="18"/>
-        </w:rPr>
-      </w:pPr>
-      <w:r>
-        <w:rPr>
-          <w:rFonts w:cs="Calibri"/>
-          <w:sz w:val="18"/>
-          <w:szCs w:val="18"/>
-        </w:rPr>
-        <w:t>Wrote a Pascal c</w:t>
-      </w:r>
-      <w:r>
-        <w:rPr>
-          <w:rFonts w:cs="Calibri"/>
-          <w:sz w:val="18"/>
-          <w:szCs w:val="18"/>
-        </w:rPr>
-        <w:t>ompiler to convert source Pascal code to executable assembly</w:t>
-      </w:r>
-    </w:p>
-    <w:p>
-      <w:pPr>
-        <w:spacing w:before="60" w:after="0" w:line="192" w:lineRule="auto"/>
-        <w:ind w:left="720" w:firstLine="720"/>
-        <w:rPr>
-          <w:rFonts w:cs="Calibri"/>
-          <w:sz w:val="18"/>
-          <w:szCs w:val="18"/>
-        </w:rPr>
-      </w:pPr>
-      <w:r>
-        <w:rPr>
-          <w:rFonts w:cs="Calibri"/>
-          <w:sz w:val="18"/>
-          <w:szCs w:val="18"/>
-        </w:rPr>
-        <w:t>Created an operating system including threads, virtual memory and file systems</w:t>
       </w:r>
     </w:p>
     <w:p>
@@ -3289,6 +3262,8 @@
           <w:szCs w:val="18"/>
         </w:rPr>
       </w:pPr>
+      <w:bookmarkStart w:id="5" w:name="_GoBack"/>
+      <w:bookmarkEnd w:id="5"/>
       <w:r>
         <w:rPr>
           <w:rFonts w:cs="Calibri"/>
@@ -3662,7 +3637,6 @@
         <w:spacing w:before="300"/>
       </w:pPr>
       <w:r>
-        <w:lastRenderedPageBreak/>
         <w:t>MORE INFORMATION</w:t>
       </w:r>
     </w:p>
@@ -3735,6 +3709,7 @@
                     <w:rPr>
                       <w:b/>
                     </w:rPr>
+                    <w:lastRenderedPageBreak/>
                     <w:fldChar w:fldCharType="begin"/>
                   </w:r>
                   <w:r>
@@ -3839,7 +3814,7 @@
                         <wp:extent cx="453224" cy="453224"/>
                         <wp:effectExtent l="0" t="0" r="4445" b="4445"/>
                         <wp:docPr id="3" name="Picture 3" descr="GitHub Profile QR Code Link">
-                          <a:hlinkClick xmlns:a="http://schemas.openxmlformats.org/drawingml/2006/main" r:id="rId13" tooltip="Go to my GitHub Profile"/>
+                          <a:hlinkClick xmlns:a="http://schemas.openxmlformats.org/drawingml/2006/main" r:id="rId12" tooltip="Go to my GitHub Profile"/>
                         </wp:docPr>
                         <wp:cNvGraphicFramePr>
                           <a:graphicFrameLocks xmlns:a="http://schemas.openxmlformats.org/drawingml/2006/main" noChangeAspect="1"/>
@@ -3854,7 +3829,7 @@
                                 </pic:cNvPicPr>
                               </pic:nvPicPr>
                               <pic:blipFill>
-                                <a:blip r:embed="rId14">
+                                <a:blip r:embed="rId13">
                                   <a:extLst>
                                     <a:ext uri="{28A0092B-C50C-407E-A947-70E740481C1C}">
                                       <a14:useLocalDpi xmlns:a14="http://schemas.microsoft.com/office/drawing/2010/main" val="0"/>
@@ -4032,7 +4007,7 @@
                         <wp:extent cx="457200" cy="457200"/>
                         <wp:effectExtent l="0" t="0" r="0" b="0"/>
                         <wp:docPr id="7" name="Picture 7" descr="Personal Website QR Code Link">
-                          <a:hlinkClick xmlns:a="http://schemas.openxmlformats.org/drawingml/2006/main" r:id="rId12" tooltip="Go to Personal Website"/>
+                          <a:hlinkClick xmlns:a="http://schemas.openxmlformats.org/drawingml/2006/main" r:id="rId14" tooltip="Go to Personal Website"/>
                         </wp:docPr>
                         <wp:cNvGraphicFramePr>
                           <a:graphicFrameLocks xmlns:a="http://schemas.openxmlformats.org/drawingml/2006/main" noChangeAspect="1"/>
@@ -9294,7 +9269,7 @@
 </file>
 
 <file path=customXml/itemProps1.xml><?xml version="1.0" encoding="utf-8"?>
-<ds:datastoreItem xmlns:ds="http://schemas.openxmlformats.org/officeDocument/2006/customXml" ds:itemID="{737275C3-E11C-4EC0-93FF-814BF9E4EC7F}">
+<ds:datastoreItem xmlns:ds="http://schemas.openxmlformats.org/officeDocument/2006/customXml" ds:itemID="{A6D0BDA5-43C8-4A70-8C82-AAA852927E33}">
   <ds:schemaRefs>
     <ds:schemaRef ds:uri="http://schemas.openxmlformats.org/officeDocument/2006/bibliography"/>
   </ds:schemaRefs>

</xml_diff>

<commit_message>
updated font size for tableau years
</commit_message>
<xml_diff>
--- a/Resume.docx
+++ b/Resume.docx
@@ -221,7 +221,15 @@
           <w:szCs w:val="20"/>
         </w:rPr>
         <w:tab/>
-        <w:t xml:space="preserve">     January 2019 – Present</w:t>
+        <w:t xml:space="preserve"> </w:t>
+      </w:r>
+      <w:bookmarkStart w:id="1" w:name="_GoBack"/>
+      <w:bookmarkEnd w:id="1"/>
+      <w:r>
+        <w:rPr>
+          <w:rFonts w:cs="Calibri"/>
+        </w:rPr>
+        <w:t>January 2019 – Present</w:t>
       </w:r>
     </w:p>
     <w:p>
@@ -695,12 +703,25 @@
           <w:sz w:val="20"/>
           <w:szCs w:val="20"/>
         </w:rPr>
+        <w:t xml:space="preserve">     </w:t>
+      </w:r>
+      <w:r>
+        <w:rPr>
+          <w:rFonts w:cs="Calibri"/>
+          <w:sz w:val="20"/>
+          <w:szCs w:val="20"/>
+        </w:rPr>
         <w:tab/>
-        <w:t xml:space="preserve">     September 2016 – January 2019</w:t>
+      </w:r>
+      <w:r>
+        <w:rPr>
+          <w:rFonts w:cs="Calibri"/>
+        </w:rPr>
+        <w:t>September 2016 – January 2019</w:t>
       </w:r>
     </w:p>
-    <w:bookmarkStart w:id="1" w:name="OLE_LINK2"/>
-    <w:bookmarkStart w:id="2" w:name="_Hlk12119294"/>
+    <w:bookmarkStart w:id="2" w:name="OLE_LINK2"/>
+    <w:bookmarkStart w:id="3" w:name="_Hlk12119294"/>
     <w:p>
       <w:pPr>
         <w:spacing w:after="0" w:line="240" w:lineRule="auto"/>
@@ -738,7 +759,7 @@
         </w:rPr>
         <w:fldChar w:fldCharType="separate"/>
       </w:r>
-      <w:bookmarkStart w:id="3" w:name="_Hlk12117705"/>
+      <w:bookmarkStart w:id="4" w:name="_Hlk12117705"/>
       <w:r>
         <w:rPr>
           <w:rStyle w:val="Hyperlink"/>
@@ -749,7 +770,7 @@
         </w:rPr>
         <w:t>Unblocked</w:t>
       </w:r>
-      <w:bookmarkEnd w:id="3"/>
+      <w:bookmarkEnd w:id="4"/>
       <w:r>
         <w:rPr>
           <w:rStyle w:val="Hyperlink"/>
@@ -800,7 +821,7 @@
         </w:rPr>
         <w:t xml:space="preserve"> which was marketed as the top release highlight</w:t>
       </w:r>
-      <w:bookmarkEnd w:id="1"/>
+      <w:bookmarkEnd w:id="2"/>
     </w:p>
     <w:p>
       <w:pPr>
@@ -1101,7 +1122,7 @@
           <w:szCs w:val="18"/>
         </w:rPr>
       </w:pPr>
-      <w:bookmarkStart w:id="4" w:name="OLE_LINK1"/>
+      <w:bookmarkStart w:id="5" w:name="OLE_LINK1"/>
       <w:r>
         <w:rPr>
           <w:rFonts w:cs="Calibri"/>
@@ -1173,8 +1194,8 @@
           <w:tcPr>
             <w:tcW w:w="6660" w:type="dxa"/>
           </w:tcPr>
-          <w:bookmarkEnd w:id="2"/>
-          <w:bookmarkEnd w:id="4"/>
+          <w:bookmarkEnd w:id="3"/>
+          <w:bookmarkEnd w:id="5"/>
           <w:p>
             <w:pPr>
               <w:tabs>
@@ -3262,8 +3283,6 @@
           <w:szCs w:val="18"/>
         </w:rPr>
       </w:pPr>
-      <w:bookmarkStart w:id="5" w:name="_GoBack"/>
-      <w:bookmarkEnd w:id="5"/>
       <w:r>
         <w:rPr>
           <w:rFonts w:cs="Calibri"/>
@@ -9269,7 +9288,7 @@
 </file>
 
 <file path=customXml/itemProps1.xml><?xml version="1.0" encoding="utf-8"?>
-<ds:datastoreItem xmlns:ds="http://schemas.openxmlformats.org/officeDocument/2006/customXml" ds:itemID="{A6D0BDA5-43C8-4A70-8C82-AAA852927E33}">
+<ds:datastoreItem xmlns:ds="http://schemas.openxmlformats.org/officeDocument/2006/customXml" ds:itemID="{9E9F647A-9818-4EA6-8D2E-AED6B73A593B}">
   <ds:schemaRefs>
     <ds:schemaRef ds:uri="http://schemas.openxmlformats.org/officeDocument/2006/bibliography"/>
   </ds:schemaRefs>

</xml_diff>

<commit_message>
deleted QR codes :(
</commit_message>
<xml_diff>
--- a/Resume.docx
+++ b/Resume.docx
@@ -1455,8 +1455,6 @@
         </w:rPr>
         <w:t xml:space="preserve">remote </w:t>
       </w:r>
-      <w:bookmarkStart w:id="5" w:name="_GoBack"/>
-      <w:bookmarkEnd w:id="5"/>
       <w:r>
         <w:rPr>
           <w:rFonts w:cs="Calibri"/>
@@ -3669,640 +3667,21 @@
     <w:p>
       <w:pPr>
         <w:pStyle w:val="Custom-CategoryTitle"/>
+        <w:pBdr>
+          <w:bottom w:val="none" w:sz="0" w:space="0" w:color="auto"/>
+        </w:pBdr>
         <w:spacing w:before="300"/>
-      </w:pPr>
-      <w:r>
-        <w:t>MORE INFORMATION</w:t>
-      </w:r>
-    </w:p>
-    <w:tbl>
-      <w:tblPr>
-        <w:tblStyle w:val="TableGrid"/>
-        <w:tblW w:w="0" w:type="auto"/>
-        <w:tblBorders>
-          <w:left w:val="none" w:sz="0" w:space="0" w:color="auto"/>
-          <w:bottom w:val="none" w:sz="0" w:space="0" w:color="auto"/>
-          <w:right w:val="none" w:sz="0" w:space="0" w:color="auto"/>
-          <w:insideH w:val="none" w:sz="0" w:space="0" w:color="auto"/>
-          <w:insideV w:val="none" w:sz="0" w:space="0" w:color="auto"/>
-        </w:tblBorders>
-        <w:tblLayout w:type="fixed"/>
-        <w:tblCellMar>
-          <w:left w:w="0" w:type="dxa"/>
-          <w:right w:w="0" w:type="dxa"/>
-        </w:tblCellMar>
-        <w:tblLook w:val="04A0" w:firstRow="1" w:lastRow="0" w:firstColumn="1" w:lastColumn="0" w:noHBand="0" w:noVBand="1"/>
-      </w:tblPr>
-      <w:tblGrid>
-        <w:gridCol w:w="3596"/>
-        <w:gridCol w:w="3597"/>
-        <w:gridCol w:w="3597"/>
-      </w:tblGrid>
-      <w:tr>
-        <w:tc>
-          <w:tcPr>
-            <w:tcW w:w="3596" w:type="dxa"/>
-          </w:tcPr>
-          <w:tbl>
-            <w:tblPr>
-              <w:tblStyle w:val="TableGrid"/>
-              <w:tblpPr w:vertAnchor="text" w:horzAnchor="margin" w:tblpY="1"/>
-              <w:tblOverlap w:val="never"/>
-              <w:tblW w:w="3200" w:type="dxa"/>
-              <w:tblBorders>
-                <w:top w:val="none" w:sz="0" w:space="0" w:color="auto"/>
-              </w:tblBorders>
-              <w:tblLayout w:type="fixed"/>
-              <w:tblLook w:val="04A0" w:firstRow="1" w:lastRow="0" w:firstColumn="1" w:lastColumn="0" w:noHBand="0" w:noVBand="1"/>
-            </w:tblPr>
-            <w:tblGrid>
-              <w:gridCol w:w="2163"/>
-              <w:gridCol w:w="1037"/>
-            </w:tblGrid>
-            <w:tr>
-              <w:trPr>
-                <w:trHeight w:val="329"/>
-              </w:trPr>
-              <w:tc>
-                <w:tcPr>
-                  <w:tcW w:w="2106" w:type="dxa"/>
-                  <w:vAlign w:val="center"/>
-                </w:tcPr>
-                <w:p>
-                  <w:pPr>
-                    <w:pStyle w:val="NoSpacing"/>
-                    <w:spacing w:after="0" w:line="240" w:lineRule="auto"/>
-                    <w:contextualSpacing/>
-                    <w:textboxTightWrap w:val="allLines"/>
-                    <w:rPr>
-                      <w:rStyle w:val="Hyperlink"/>
-                      <w:b/>
-                      <w:u w:val="none"/>
-                    </w:rPr>
-                  </w:pPr>
-                  <w:r>
-                    <w:rPr>
-                      <w:b/>
-                    </w:rPr>
-                    <w:lastRenderedPageBreak/>
-                    <w:fldChar w:fldCharType="begin"/>
-                  </w:r>
-                  <w:r>
-                    <w:rPr>
-                      <w:b/>
-                    </w:rPr>
-                    <w:instrText>HYPERLINK "https://github.com/spencer-shadley" \o "Go to GitHub Profile"</w:instrText>
-                  </w:r>
-                  <w:r>
-                    <w:rPr>
-                      <w:b/>
-                    </w:rPr>
-                    <w:fldChar w:fldCharType="separate"/>
-                  </w:r>
-                  <w:r>
-                    <w:rPr>
-                      <w:rStyle w:val="Hyperlink"/>
-                      <w:b/>
-                      <w:u w:val="none"/>
-                    </w:rPr>
-                    <w:t>GitHub Profile</w:t>
-                  </w:r>
-                </w:p>
-                <w:p>
-                  <w:pPr>
-                    <w:pStyle w:val="ListParagraph"/>
-                    <w:spacing w:after="0" w:line="240" w:lineRule="auto"/>
-                    <w:ind w:left="0"/>
-                    <w:contextualSpacing w:val="0"/>
-                    <w:rPr>
-                      <w:rFonts w:cs="Calibri"/>
-                      <w:sz w:val="20"/>
-                      <w:szCs w:val="20"/>
-                    </w:rPr>
-                  </w:pPr>
-                  <w:r>
-                    <w:rPr>
-                      <w:rStyle w:val="Hyperlink"/>
-                      <w:sz w:val="20"/>
-                      <w:szCs w:val="20"/>
-                      <w:u w:val="none"/>
-                    </w:rPr>
-                    <w:t>github.com</w:t>
-                  </w:r>
-                  <w:r>
-                    <w:rPr>
-                      <w:rStyle w:val="Hyperlink"/>
-                      <w:sz w:val="20"/>
-                      <w:szCs w:val="20"/>
-                      <w:u w:val="none"/>
-                    </w:rPr>
-                    <w:br/>
-                  </w:r>
-                  <w:r>
-                    <w:rPr>
-                      <w:rStyle w:val="Hyperlink"/>
-                      <w:sz w:val="20"/>
-                      <w:szCs w:val="20"/>
-                      <w:u w:val="none"/>
-                    </w:rPr>
-                    <w:t>/spencer-shadley</w:t>
-                  </w:r>
-                  <w:r>
-                    <w:rPr>
-                      <w:b/>
-                    </w:rPr>
-                    <w:fldChar w:fldCharType="end"/>
-                  </w:r>
-                </w:p>
-              </w:tc>
-              <w:tc>
-                <w:tcPr>
-                  <w:tcW w:w="1009" w:type="dxa"/>
-                  <w:tcMar>
-                    <w:top w:w="86" w:type="dxa"/>
-                    <w:left w:w="29" w:type="dxa"/>
-                    <w:bottom w:w="86" w:type="dxa"/>
-                    <w:right w:w="29" w:type="dxa"/>
-                  </w:tcMar>
-                  <w:tcFitText/>
-                  <w:vAlign w:val="center"/>
-                </w:tcPr>
-                <w:p>
-                  <w:pPr>
-                    <w:spacing w:after="0" w:line="240" w:lineRule="auto"/>
-                    <w:jc w:val="center"/>
-                    <w:rPr>
-                      <w:rFonts w:cs="Calibri"/>
-                      <w:sz w:val="19"/>
-                      <w:szCs w:val="19"/>
-                    </w:rPr>
-                  </w:pPr>
-                  <w:r>
-                    <w:rPr>
-                      <w:rFonts w:cs="Calibri"/>
-                      <w:noProof/>
-                      <w:sz w:val="19"/>
-                      <w:szCs w:val="19"/>
-                    </w:rPr>
-                    <w:drawing>
-                      <wp:inline distT="0" distB="0" distL="0" distR="0" wp14:anchorId="235074A7" wp14:editId="54F9486F">
-                        <wp:extent cx="453224" cy="453224"/>
-                        <wp:effectExtent l="0" t="0" r="4445" b="4445"/>
-                        <wp:docPr id="3" name="Picture 3" descr="GitHub Profile QR Code Link">
-                          <a:hlinkClick xmlns:a="http://schemas.openxmlformats.org/drawingml/2006/main" r:id="rId12" tooltip="Go to my GitHub Profile"/>
-                        </wp:docPr>
-                        <wp:cNvGraphicFramePr>
-                          <a:graphicFrameLocks xmlns:a="http://schemas.openxmlformats.org/drawingml/2006/main" noChangeAspect="1"/>
-                        </wp:cNvGraphicFramePr>
-                        <a:graphic xmlns:a="http://schemas.openxmlformats.org/drawingml/2006/main">
-                          <a:graphicData uri="http://schemas.openxmlformats.org/drawingml/2006/picture">
-                            <pic:pic xmlns:pic="http://schemas.openxmlformats.org/drawingml/2006/picture">
-                              <pic:nvPicPr>
-                                <pic:cNvPr id="0" name="Picture 3" descr="C:\Users\sshadley.PAYPALCORP\Downloads\qr.png"/>
-                                <pic:cNvPicPr>
-                                  <a:picLocks noChangeAspect="1" noChangeArrowheads="1"/>
-                                </pic:cNvPicPr>
-                              </pic:nvPicPr>
-                              <pic:blipFill>
-                                <a:blip r:embed="rId13">
-                                  <a:extLst>
-                                    <a:ext uri="{28A0092B-C50C-407E-A947-70E740481C1C}">
-                                      <a14:useLocalDpi xmlns:a14="http://schemas.microsoft.com/office/drawing/2010/main" val="0"/>
-                                    </a:ext>
-                                  </a:extLst>
-                                </a:blip>
-                                <a:srcRect/>
-                                <a:stretch>
-                                  <a:fillRect/>
-                                </a:stretch>
-                              </pic:blipFill>
-                              <pic:spPr bwMode="auto">
-                                <a:xfrm>
-                                  <a:off x="0" y="0"/>
-                                  <a:ext cx="453416" cy="453416"/>
-                                </a:xfrm>
-                                <a:prstGeom prst="rect">
-                                  <a:avLst/>
-                                </a:prstGeom>
-                                <a:noFill/>
-                                <a:ln>
-                                  <a:noFill/>
-                                </a:ln>
-                              </pic:spPr>
-                            </pic:pic>
-                          </a:graphicData>
-                        </a:graphic>
-                      </wp:inline>
-                    </w:drawing>
-                  </w:r>
-                </w:p>
-              </w:tc>
-            </w:tr>
-          </w:tbl>
-          <w:p/>
-        </w:tc>
-        <w:tc>
-          <w:tcPr>
-            <w:tcW w:w="3597" w:type="dxa"/>
-          </w:tcPr>
-          <w:tbl>
-            <w:tblPr>
-              <w:tblStyle w:val="TableGrid"/>
-              <w:tblpPr w:leftFromText="180" w:rightFromText="180" w:vertAnchor="text" w:horzAnchor="margin" w:tblpXSpec="center" w:tblpY="1"/>
-              <w:tblOverlap w:val="never"/>
-              <w:tblW w:w="3200" w:type="dxa"/>
-              <w:tblBorders>
-                <w:top w:val="none" w:sz="0" w:space="0" w:color="auto"/>
-              </w:tblBorders>
-              <w:tblLayout w:type="fixed"/>
-              <w:tblLook w:val="04A0" w:firstRow="1" w:lastRow="0" w:firstColumn="1" w:lastColumn="0" w:noHBand="0" w:noVBand="1"/>
-            </w:tblPr>
-            <w:tblGrid>
-              <w:gridCol w:w="2182"/>
-              <w:gridCol w:w="1018"/>
-            </w:tblGrid>
-            <w:tr>
-              <w:trPr>
-                <w:trHeight w:val="624"/>
-              </w:trPr>
-              <w:tc>
-                <w:tcPr>
-                  <w:tcW w:w="1944" w:type="dxa"/>
-                  <w:vAlign w:val="center"/>
-                </w:tcPr>
-                <w:p>
-                  <w:pPr>
-                    <w:pStyle w:val="NoSpacing"/>
-                    <w:spacing w:after="0" w:line="240" w:lineRule="auto"/>
-                    <w:contextualSpacing/>
-                    <w:textboxTightWrap w:val="allLines"/>
-                    <w:rPr>
-                      <w:rStyle w:val="Hyperlink"/>
-                      <w:b/>
-                      <w:u w:val="none"/>
-                    </w:rPr>
-                  </w:pPr>
-                  <w:r>
-                    <w:rPr>
-                      <w:b/>
-                    </w:rPr>
-                    <w:fldChar w:fldCharType="begin"/>
-                  </w:r>
-                  <w:r>
-                    <w:rPr>
-                      <w:b/>
-                    </w:rPr>
-                    <w:instrText>HYPERLINK "http://spencer-shadley.github.io/" \o "Go to Personal Website"</w:instrText>
-                  </w:r>
-                  <w:r>
-                    <w:rPr>
-                      <w:b/>
-                    </w:rPr>
-                    <w:fldChar w:fldCharType="separate"/>
-                  </w:r>
-                  <w:r>
-                    <w:rPr>
-                      <w:rStyle w:val="Hyperlink"/>
-                      <w:b/>
-                      <w:u w:val="none"/>
-                    </w:rPr>
-                    <w:t>Personal Website</w:t>
-                  </w:r>
-                </w:p>
-                <w:p>
-                  <w:pPr>
-                    <w:pStyle w:val="ListParagraph"/>
-                    <w:spacing w:after="0" w:line="240" w:lineRule="auto"/>
-                    <w:ind w:left="0"/>
-                    <w:contextualSpacing w:val="0"/>
-                    <w:rPr>
-                      <w:rFonts w:cs="Calibri"/>
-                      <w:sz w:val="20"/>
-                      <w:szCs w:val="20"/>
-                    </w:rPr>
-                  </w:pPr>
-                  <w:r>
-                    <w:rPr>
-                      <w:rStyle w:val="Hyperlink"/>
-                      <w:sz w:val="20"/>
-                      <w:szCs w:val="20"/>
-                      <w:u w:val="none"/>
-                    </w:rPr>
-                    <w:t>spencer-shadley</w:t>
-                  </w:r>
-                  <w:r>
-                    <w:rPr>
-                      <w:rStyle w:val="Hyperlink"/>
-                      <w:sz w:val="20"/>
-                      <w:szCs w:val="20"/>
-                      <w:u w:val="none"/>
-                    </w:rPr>
-                    <w:br/>
-                    <w:t>.github.io</w:t>
-                  </w:r>
-                  <w:r>
-                    <w:rPr>
-                      <w:b/>
-                    </w:rPr>
-                    <w:fldChar w:fldCharType="end"/>
-                  </w:r>
-                </w:p>
-              </w:tc>
-              <w:tc>
-                <w:tcPr>
-                  <w:tcW w:w="907" w:type="dxa"/>
-                  <w:tcMar>
-                    <w:top w:w="86" w:type="dxa"/>
-                    <w:left w:w="29" w:type="dxa"/>
-                    <w:bottom w:w="86" w:type="dxa"/>
-                    <w:right w:w="29" w:type="dxa"/>
-                  </w:tcMar>
-                  <w:tcFitText/>
-                  <w:vAlign w:val="center"/>
-                </w:tcPr>
-                <w:p>
-                  <w:pPr>
-                    <w:spacing w:after="0" w:line="240" w:lineRule="auto"/>
-                    <w:jc w:val="center"/>
-                    <w:rPr>
-                      <w:rFonts w:cs="Calibri"/>
-                      <w:sz w:val="19"/>
-                      <w:szCs w:val="19"/>
-                    </w:rPr>
-                  </w:pPr>
-                  <w:r>
-                    <w:rPr>
-                      <w:rFonts w:cs="Calibri"/>
-                      <w:noProof/>
-                      <w:sz w:val="19"/>
-                      <w:szCs w:val="19"/>
-                    </w:rPr>
-                    <w:drawing>
-                      <wp:inline distT="0" distB="0" distL="0" distR="0" wp14:anchorId="3404037F" wp14:editId="39585517">
-                        <wp:extent cx="457200" cy="457200"/>
-                        <wp:effectExtent l="0" t="0" r="0" b="0"/>
-                        <wp:docPr id="7" name="Picture 7" descr="Personal Website QR Code Link">
-                          <a:hlinkClick xmlns:a="http://schemas.openxmlformats.org/drawingml/2006/main" r:id="rId14" tooltip="Go to Personal Website"/>
-                        </wp:docPr>
-                        <wp:cNvGraphicFramePr>
-                          <a:graphicFrameLocks xmlns:a="http://schemas.openxmlformats.org/drawingml/2006/main" noChangeAspect="1"/>
-                        </wp:cNvGraphicFramePr>
-                        <a:graphic xmlns:a="http://schemas.openxmlformats.org/drawingml/2006/main">
-                          <a:graphicData uri="http://schemas.openxmlformats.org/drawingml/2006/picture">
-                            <pic:pic xmlns:pic="http://schemas.openxmlformats.org/drawingml/2006/picture">
-                              <pic:nvPicPr>
-                                <pic:cNvPr id="0" name="Picture 3" descr="D:\Downloads\personal-website-qr.png"/>
-                                <pic:cNvPicPr>
-                                  <a:picLocks noChangeAspect="1" noChangeArrowheads="1"/>
-                                </pic:cNvPicPr>
-                              </pic:nvPicPr>
-                              <pic:blipFill>
-                                <a:blip r:embed="rId15">
-                                  <a:extLst>
-                                    <a:ext uri="{28A0092B-C50C-407E-A947-70E740481C1C}">
-                                      <a14:useLocalDpi xmlns:a14="http://schemas.microsoft.com/office/drawing/2010/main" val="0"/>
-                                    </a:ext>
-                                  </a:extLst>
-                                </a:blip>
-                                <a:srcRect/>
-                                <a:stretch>
-                                  <a:fillRect/>
-                                </a:stretch>
-                              </pic:blipFill>
-                              <pic:spPr bwMode="auto">
-                                <a:xfrm>
-                                  <a:off x="0" y="0"/>
-                                  <a:ext cx="457200" cy="457200"/>
-                                </a:xfrm>
-                                <a:prstGeom prst="rect">
-                                  <a:avLst/>
-                                </a:prstGeom>
-                                <a:noFill/>
-                                <a:ln>
-                                  <a:noFill/>
-                                </a:ln>
-                              </pic:spPr>
-                            </pic:pic>
-                          </a:graphicData>
-                        </a:graphic>
-                      </wp:inline>
-                    </w:drawing>
-                  </w:r>
-                </w:p>
-              </w:tc>
-            </w:tr>
-          </w:tbl>
-          <w:p/>
-        </w:tc>
-        <w:tc>
-          <w:tcPr>
-            <w:tcW w:w="3597" w:type="dxa"/>
-          </w:tcPr>
-          <w:tbl>
-            <w:tblPr>
-              <w:tblStyle w:val="TableGrid"/>
-              <w:tblpPr w:leftFromText="180" w:rightFromText="180" w:vertAnchor="text" w:horzAnchor="margin" w:tblpXSpec="right" w:tblpY="1"/>
-              <w:tblOverlap w:val="never"/>
-              <w:tblW w:w="3200" w:type="dxa"/>
-              <w:tblBorders>
-                <w:top w:val="none" w:sz="0" w:space="0" w:color="auto"/>
-              </w:tblBorders>
-              <w:tblLayout w:type="fixed"/>
-              <w:tblLook w:val="04A0" w:firstRow="1" w:lastRow="0" w:firstColumn="1" w:lastColumn="0" w:noHBand="0" w:noVBand="1"/>
-            </w:tblPr>
-            <w:tblGrid>
-              <w:gridCol w:w="2182"/>
-              <w:gridCol w:w="1018"/>
-            </w:tblGrid>
-            <w:tr>
-              <w:trPr>
-                <w:trHeight w:val="642"/>
-              </w:trPr>
-              <w:tc>
-                <w:tcPr>
-                  <w:tcW w:w="2080" w:type="dxa"/>
-                  <w:vAlign w:val="center"/>
-                </w:tcPr>
-                <w:p>
-                  <w:pPr>
-                    <w:pStyle w:val="NoSpacing"/>
-                    <w:spacing w:after="0" w:line="240" w:lineRule="auto"/>
-                    <w:contextualSpacing/>
-                    <w:textboxTightWrap w:val="allLines"/>
-                    <w:rPr>
-                      <w:rStyle w:val="Hyperlink"/>
-                      <w:b/>
-                      <w:u w:val="none"/>
-                    </w:rPr>
-                  </w:pPr>
-                  <w:r>
-                    <w:rPr>
-                      <w:b/>
-                    </w:rPr>
-                    <w:fldChar w:fldCharType="begin"/>
-                  </w:r>
-                  <w:r>
-                    <w:rPr>
-                      <w:b/>
-                    </w:rPr>
-                    <w:instrText>HYPERLINK "https://www.linkedin.com/in/spencershadley" \o "Go to LinkedIn Profile"</w:instrText>
-                  </w:r>
-                  <w:r>
-                    <w:rPr>
-                      <w:b/>
-                    </w:rPr>
-                    <w:fldChar w:fldCharType="separate"/>
-                  </w:r>
-                  <w:r>
-                    <w:rPr>
-                      <w:rStyle w:val="Hyperlink"/>
-                      <w:b/>
-                      <w:u w:val="none"/>
-                    </w:rPr>
-                    <w:t>LinkedIn Profile</w:t>
-                  </w:r>
-                </w:p>
-                <w:p>
-                  <w:pPr>
-                    <w:pStyle w:val="ListParagraph"/>
-                    <w:spacing w:after="0" w:line="240" w:lineRule="auto"/>
-                    <w:ind w:left="0"/>
-                    <w:contextualSpacing w:val="0"/>
-                    <w:rPr>
-                      <w:rFonts w:cs="Calibri"/>
-                      <w:sz w:val="20"/>
-                      <w:szCs w:val="20"/>
-                    </w:rPr>
-                  </w:pPr>
-                  <w:r>
-                    <w:rPr>
-                      <w:rStyle w:val="Hyperlink"/>
-                      <w:sz w:val="20"/>
-                      <w:szCs w:val="20"/>
-                      <w:u w:val="none"/>
-                    </w:rPr>
-                    <w:t>linkedin.com</w:t>
-                  </w:r>
-                  <w:r>
-                    <w:rPr>
-                      <w:rStyle w:val="Hyperlink"/>
-                      <w:sz w:val="20"/>
-                      <w:szCs w:val="20"/>
-                      <w:u w:val="none"/>
-                    </w:rPr>
-                    <w:br/>
-                  </w:r>
-                  <w:r>
-                    <w:rPr>
-                      <w:rStyle w:val="Hyperlink"/>
-                      <w:sz w:val="20"/>
-                      <w:szCs w:val="20"/>
-                      <w:u w:val="none"/>
-                    </w:rPr>
-                    <w:t>/in/spencershadley</w:t>
-                  </w:r>
-                  <w:r>
-                    <w:rPr>
-                      <w:b/>
-                    </w:rPr>
-                    <w:fldChar w:fldCharType="end"/>
-                  </w:r>
-                </w:p>
-              </w:tc>
-              <w:tc>
-                <w:tcPr>
-                  <w:tcW w:w="970" w:type="dxa"/>
-                  <w:tcMar>
-                    <w:top w:w="86" w:type="dxa"/>
-                    <w:left w:w="29" w:type="dxa"/>
-                    <w:bottom w:w="86" w:type="dxa"/>
-                    <w:right w:w="29" w:type="dxa"/>
-                  </w:tcMar>
-                  <w:tcFitText/>
-                  <w:vAlign w:val="center"/>
-                </w:tcPr>
-                <w:p>
-                  <w:pPr>
-                    <w:spacing w:after="0" w:line="240" w:lineRule="auto"/>
-                    <w:jc w:val="center"/>
-                    <w:rPr>
-                      <w:rFonts w:cs="Calibri"/>
-                      <w:sz w:val="19"/>
-                      <w:szCs w:val="19"/>
-                    </w:rPr>
-                  </w:pPr>
-                  <w:r>
-                    <w:rPr>
-                      <w:noProof/>
-                    </w:rPr>
-                    <w:drawing>
-                      <wp:inline distT="0" distB="0" distL="0" distR="0" wp14:anchorId="47537689" wp14:editId="302B05FD">
-                        <wp:extent cx="457200" cy="457200"/>
-                        <wp:effectExtent l="0" t="0" r="0" b="0"/>
-                        <wp:docPr id="4" name="Picture 4" descr="LinkedIn Profile QR Code Link">
-                          <a:hlinkClick xmlns:a="http://schemas.openxmlformats.org/drawingml/2006/main" r:id="rId16" tooltip="Go to my LinkedIn Profile"/>
-                        </wp:docPr>
-                        <wp:cNvGraphicFramePr/>
-                        <a:graphic xmlns:a="http://schemas.openxmlformats.org/drawingml/2006/main">
-                          <a:graphicData uri="http://schemas.openxmlformats.org/drawingml/2006/picture">
-                            <pic:pic xmlns:pic="http://schemas.openxmlformats.org/drawingml/2006/picture">
-                              <pic:nvPicPr>
-                                <pic:cNvPr id="4" name="Picture 4" descr="qrcode"/>
-                                <pic:cNvPicPr/>
-                              </pic:nvPicPr>
-                              <pic:blipFill>
-                                <a:blip r:embed="rId17" cstate="print">
-                                  <a:extLst>
-                                    <a:ext uri="{28A0092B-C50C-407E-A947-70E740481C1C}">
-                                      <a14:useLocalDpi xmlns:a14="http://schemas.microsoft.com/office/drawing/2010/main" val="0"/>
-                                    </a:ext>
-                                  </a:extLst>
-                                </a:blip>
-                                <a:srcRect/>
-                                <a:stretch>
-                                  <a:fillRect/>
-                                </a:stretch>
-                              </pic:blipFill>
-                              <pic:spPr bwMode="auto">
-                                <a:xfrm>
-                                  <a:off x="0" y="0"/>
-                                  <a:ext cx="457200" cy="457200"/>
-                                </a:xfrm>
-                                <a:prstGeom prst="rect">
-                                  <a:avLst/>
-                                </a:prstGeom>
-                                <a:noFill/>
-                                <a:ln>
-                                  <a:noFill/>
-                                </a:ln>
-                              </pic:spPr>
-                            </pic:pic>
-                          </a:graphicData>
-                        </a:graphic>
-                      </wp:inline>
-                    </w:drawing>
-                  </w:r>
-                </w:p>
-              </w:tc>
-            </w:tr>
-          </w:tbl>
-          <w:p/>
-        </w:tc>
-      </w:tr>
+        <w:rPr>
+          <w:sz w:val="18"/>
+          <w:szCs w:val="18"/>
+        </w:rPr>
+      </w:pPr>
+      <w:bookmarkStart w:id="5" w:name="_GoBack"/>
       <w:bookmarkEnd w:id="0"/>
-    </w:tbl>
-    <w:p>
-      <w:pPr>
-        <w:spacing w:after="0" w:line="240" w:lineRule="auto"/>
-        <w:rPr>
-          <w:rFonts w:cs="Calibri"/>
-          <w:sz w:val="18"/>
-          <w:szCs w:val="18"/>
-        </w:rPr>
-      </w:pPr>
+      <w:bookmarkEnd w:id="5"/>
     </w:p>
     <w:sectPr>
-      <w:headerReference w:type="first" r:id="rId18"/>
+      <w:headerReference w:type="first" r:id="rId12"/>
       <w:pgSz w:w="12240" w:h="15840" w:code="1"/>
       <w:pgMar w:top="720" w:right="720" w:bottom="0" w:left="720" w:header="300" w:footer="0" w:gutter="0"/>
       <w:cols w:space="720"/>
@@ -9304,7 +8683,7 @@
 </file>
 
 <file path=customXml/itemProps1.xml><?xml version="1.0" encoding="utf-8"?>
-<ds:datastoreItem xmlns:ds="http://schemas.openxmlformats.org/officeDocument/2006/customXml" ds:itemID="{BB234527-42B7-47A1-B630-BAD261C02572}">
+<ds:datastoreItem xmlns:ds="http://schemas.openxmlformats.org/officeDocument/2006/customXml" ds:itemID="{90AC9F9A-AC7A-4342-BA0E-31C4729D8488}">
   <ds:schemaRefs>
     <ds:schemaRef ds:uri="http://schemas.openxmlformats.org/officeDocument/2006/bibliography"/>
   </ds:schemaRefs>

</xml_diff>

<commit_message>
re-ordered a few bullets
</commit_message>
<xml_diff>
--- a/Resume.docx
+++ b/Resume.docx
@@ -264,7 +264,23 @@
           <w:sz w:val="18"/>
           <w:szCs w:val="18"/>
         </w:rPr>
-        <w:t>Drove the decision to remove Internet Explorer support from all products, saving an estimated $8.3 million per year</w:t>
+        <w:t>Drove the decision to remove Internet Explorer support from all products,</w:t>
+      </w:r>
+      <w:r>
+        <w:rPr>
+          <w:rFonts w:cs="Calibri"/>
+          <w:sz w:val="18"/>
+          <w:szCs w:val="18"/>
+        </w:rPr>
+        <w:t xml:space="preserve"> estimated to save</w:t>
+      </w:r>
+      <w:r>
+        <w:rPr>
+          <w:rFonts w:cs="Calibri"/>
+          <w:sz w:val="18"/>
+          <w:szCs w:val="18"/>
+        </w:rPr>
+        <w:t xml:space="preserve"> $8.3 million per year</w:t>
       </w:r>
     </w:p>
     <w:p>
@@ -284,7 +300,7 @@
           <w:sz w:val="18"/>
           <w:szCs w:val="18"/>
         </w:rPr>
-        <w:t>Expanded keyboard shortcuts into a TypeScript module to be consumed in more of Tableau’s products</w:t>
+        <w:t>Partnered with several teams to fulfill ownership gaps, ultimately establishing a new team</w:t>
       </w:r>
     </w:p>
     <w:p>
@@ -304,7 +320,7 @@
           <w:sz w:val="18"/>
           <w:szCs w:val="18"/>
         </w:rPr>
-        <w:t>Partnered with several teams to fulfill ownership gaps, ultimately establishing a new team</w:t>
+        <w:t>Collaborated with Lake Washington Institute of Technology to add Tableau to the “Applications of Big Data” course</w:t>
       </w:r>
     </w:p>
     <w:p>
@@ -324,23 +340,7 @@
           <w:sz w:val="18"/>
           <w:szCs w:val="18"/>
         </w:rPr>
-        <w:t xml:space="preserve">Created a system on Tableau Server to open the </w:t>
-      </w:r>
-      <w:r>
-        <w:rPr>
-          <w:rFonts w:cs="Calibri"/>
-          <w:sz w:val="18"/>
-          <w:szCs w:val="18"/>
-        </w:rPr>
-        <w:t xml:space="preserve">user’s </w:t>
-      </w:r>
-      <w:r>
-        <w:rPr>
-          <w:rFonts w:cs="Calibri"/>
-          <w:sz w:val="18"/>
-          <w:szCs w:val="18"/>
-        </w:rPr>
-        <w:t>current workbook, retaining session edits, on Tableau Desktop</w:t>
+        <w:t>Lectured at Lake Washington Institute of Technology on Big Data, Data Analytics and Tableau</w:t>
       </w:r>
     </w:p>
     <w:p>
@@ -360,7 +360,23 @@
           <w:sz w:val="18"/>
           <w:szCs w:val="18"/>
         </w:rPr>
-        <w:t>Collaborated with Lake Washington Institute of Technology to add Tableau to the “Applications of Big Data” course</w:t>
+        <w:t>Mentored teams new to web development as well as a</w:t>
+      </w:r>
+      <w:r>
+        <w:rPr>
+          <w:rFonts w:cs="Calibri"/>
+          <w:sz w:val="18"/>
+          <w:szCs w:val="18"/>
+        </w:rPr>
+        <w:t xml:space="preserve">n </w:t>
+      </w:r>
+      <w:r>
+        <w:rPr>
+          <w:rFonts w:cs="Calibri"/>
+          <w:sz w:val="18"/>
+          <w:szCs w:val="18"/>
+        </w:rPr>
+        <w:t>intern</w:t>
       </w:r>
     </w:p>
     <w:p>
@@ -380,7 +396,7 @@
           <w:sz w:val="18"/>
           <w:szCs w:val="18"/>
         </w:rPr>
-        <w:t>Lectured at Lake Washington Institute of Technology on Big Data, Data Analytics and Tableau</w:t>
+        <w:t>Worked on various performance projects to improve page load time and interactions on the web</w:t>
       </w:r>
     </w:p>
     <w:p>
@@ -400,24 +416,26 @@
           <w:sz w:val="18"/>
           <w:szCs w:val="18"/>
         </w:rPr>
-        <w:t>Mentored teams new to web development as well as a</w:t>
-      </w:r>
-      <w:r>
-        <w:rPr>
-          <w:rFonts w:cs="Calibri"/>
-          <w:sz w:val="18"/>
-          <w:szCs w:val="18"/>
-        </w:rPr>
-        <w:t xml:space="preserve">n </w:t>
-      </w:r>
-      <w:r>
-        <w:rPr>
-          <w:rFonts w:cs="Calibri"/>
-          <w:sz w:val="18"/>
-          <w:szCs w:val="18"/>
-        </w:rPr>
-        <w:t>intern</w:t>
-      </w:r>
+        <w:t xml:space="preserve">Created a system on Tableau Server to open the </w:t>
+      </w:r>
+      <w:r>
+        <w:rPr>
+          <w:rFonts w:cs="Calibri"/>
+          <w:sz w:val="18"/>
+          <w:szCs w:val="18"/>
+        </w:rPr>
+        <w:t xml:space="preserve">user’s </w:t>
+      </w:r>
+      <w:r>
+        <w:rPr>
+          <w:rFonts w:cs="Calibri"/>
+          <w:sz w:val="18"/>
+          <w:szCs w:val="18"/>
+        </w:rPr>
+        <w:t>current workbook, retaining session edits, on Tableau Desktop</w:t>
+      </w:r>
+      <w:bookmarkStart w:id="1" w:name="_GoBack"/>
+      <w:bookmarkEnd w:id="1"/>
     </w:p>
     <w:p>
       <w:pPr>
@@ -436,17 +454,7 @@
           <w:sz w:val="18"/>
           <w:szCs w:val="18"/>
         </w:rPr>
-        <w:t>Worked on various performance projects</w:t>
-      </w:r>
-      <w:bookmarkStart w:id="1" w:name="_GoBack"/>
-      <w:bookmarkEnd w:id="1"/>
-      <w:r>
-        <w:rPr>
-          <w:rFonts w:cs="Calibri"/>
-          <w:sz w:val="18"/>
-          <w:szCs w:val="18"/>
-        </w:rPr>
-        <w:t xml:space="preserve"> to improve page load time and interactions on the web</w:t>
+        <w:t>Expanded keyboard shortcuts into a TypeScript module to be consumed in more of Tableau’s products</w:t>
       </w:r>
     </w:p>
     <w:p>
@@ -8622,7 +8630,7 @@
 </file>
 
 <file path=customXml/itemProps1.xml><?xml version="1.0" encoding="utf-8"?>
-<ds:datastoreItem xmlns:ds="http://schemas.openxmlformats.org/officeDocument/2006/customXml" ds:itemID="{13F15246-2BD7-48D4-9AB0-59C16CA15414}">
+<ds:datastoreItem xmlns:ds="http://schemas.openxmlformats.org/officeDocument/2006/customXml" ds:itemID="{7CFA8947-0F8E-4F8B-9902-68975EBBE50D}">
   <ds:schemaRefs>
     <ds:schemaRef ds:uri="http://schemas.openxmlformats.org/officeDocument/2006/bibliography"/>
   </ds:schemaRefs>

</xml_diff>

<commit_message>
switched from table dates to inlined dates
</commit_message>
<xml_diff>
--- a/Resume.docx
+++ b/Resume.docx
@@ -11,95 +11,6 @@
         <w:t>EXPERIENCE</w:t>
       </w:r>
     </w:p>
-    <w:tbl>
-      <w:tblPr>
-        <w:tblStyle w:val="TableGrid"/>
-        <w:tblW w:w="6660" w:type="dxa"/>
-        <w:tblBorders>
-          <w:top w:val="none" w:sz="0" w:space="0" w:color="auto"/>
-          <w:left w:val="none" w:sz="0" w:space="0" w:color="auto"/>
-          <w:bottom w:val="none" w:sz="0" w:space="0" w:color="auto"/>
-          <w:right w:val="none" w:sz="0" w:space="0" w:color="auto"/>
-          <w:insideH w:val="none" w:sz="0" w:space="0" w:color="auto"/>
-          <w:insideV w:val="none" w:sz="0" w:space="0" w:color="auto"/>
-        </w:tblBorders>
-        <w:tblCellMar>
-          <w:left w:w="0" w:type="dxa"/>
-          <w:right w:w="0" w:type="dxa"/>
-        </w:tblCellMar>
-        <w:tblLook w:val="04A0" w:firstRow="1" w:lastRow="0" w:firstColumn="1" w:lastColumn="0" w:noHBand="0" w:noVBand="1"/>
-      </w:tblPr>
-      <w:tblGrid>
-        <w:gridCol w:w="6660"/>
-      </w:tblGrid>
-      <w:tr>
-        <w:trPr>
-          <w:trHeight w:val="132"/>
-        </w:trPr>
-        <w:tc>
-          <w:tcPr>
-            <w:tcW w:w="6660" w:type="dxa"/>
-          </w:tcPr>
-          <w:p>
-            <w:pPr>
-              <w:tabs>
-                <w:tab w:val="left" w:pos="720"/>
-                <w:tab w:val="left" w:pos="1440"/>
-                <w:tab w:val="left" w:pos="2160"/>
-                <w:tab w:val="left" w:pos="2880"/>
-                <w:tab w:val="left" w:pos="3600"/>
-                <w:tab w:val="left" w:pos="4320"/>
-                <w:tab w:val="left" w:pos="5040"/>
-                <w:tab w:val="left" w:pos="5760"/>
-                <w:tab w:val="left" w:pos="6480"/>
-                <w:tab w:val="left" w:pos="7200"/>
-                <w:tab w:val="left" w:pos="7920"/>
-                <w:tab w:val="left" w:pos="8640"/>
-                <w:tab w:val="left" w:pos="9360"/>
-                <w:tab w:val="left" w:pos="10080"/>
-                <w:tab w:val="right" w:pos="10800"/>
-              </w:tabs>
-              <w:spacing w:before="60" w:after="0" w:line="192" w:lineRule="auto"/>
-              <w:rPr>
-                <w:rFonts w:cs="Calibri"/>
-                <w:b/>
-              </w:rPr>
-            </w:pPr>
-            <w:r>
-              <w:rPr>
-                <w:rFonts w:cs="Calibri"/>
-                <w:b/>
-              </w:rPr>
-              <w:t>Tableau – Move to the Web (MttW)</w:t>
-            </w:r>
-            <w:r>
-              <w:rPr>
-                <w:rFonts w:cs="Calibri"/>
-              </w:rPr>
-              <w:t xml:space="preserve">, </w:t>
-            </w:r>
-            <w:r>
-              <w:rPr>
-                <w:rFonts w:cs="Calibri"/>
-              </w:rPr>
-              <w:t>Seattle</w:t>
-            </w:r>
-            <w:r>
-              <w:rPr>
-                <w:rFonts w:cs="Calibri"/>
-              </w:rPr>
-              <w:t xml:space="preserve">, </w:t>
-            </w:r>
-            <w:r>
-              <w:rPr>
-                <w:rFonts w:cs="Calibri"/>
-              </w:rPr>
-              <w:t>WA</w:t>
-            </w:r>
-          </w:p>
-        </w:tc>
-      </w:tr>
-    </w:tbl>
     <w:p>
       <w:pPr>
         <w:tabs>
@@ -129,105 +40,88 @@
       <w:r>
         <w:rPr>
           <w:rFonts w:cs="Calibri"/>
-          <w:sz w:val="20"/>
-          <w:szCs w:val="20"/>
-        </w:rPr>
-        <w:t>Senior Software Enginee</w:t>
-      </w:r>
-      <w:r>
-        <w:rPr>
-          <w:rFonts w:cs="Calibri"/>
-          <w:sz w:val="20"/>
-          <w:szCs w:val="20"/>
-        </w:rPr>
-        <w:t>r</w:t>
-      </w:r>
-      <w:r>
-        <w:rPr>
-          <w:rFonts w:cs="Calibri"/>
-          <w:sz w:val="20"/>
-          <w:szCs w:val="20"/>
+          <w:b/>
+        </w:rPr>
+        <w:t>Tableau – Move to the Web</w:t>
+      </w:r>
+      <w:r>
+        <w:rPr>
+          <w:rFonts w:cs="Calibri"/>
+        </w:rPr>
+        <w:t xml:space="preserve">, </w:t>
+      </w:r>
+      <w:r>
+        <w:rPr>
+          <w:rFonts w:cs="Calibri"/>
+        </w:rPr>
+        <w:t>Seattle</w:t>
+      </w:r>
+      <w:r>
+        <w:rPr>
+          <w:rFonts w:cs="Calibri"/>
+        </w:rPr>
+        <w:t xml:space="preserve">, </w:t>
+      </w:r>
+      <w:r>
+        <w:rPr>
+          <w:rFonts w:cs="Calibri"/>
+        </w:rPr>
+        <w:t>WA</w:t>
+      </w:r>
+      <w:r>
+        <w:rPr>
+          <w:rFonts w:cs="Calibri"/>
+        </w:rPr>
+        <w:t xml:space="preserve"> </w:t>
+      </w:r>
+      <w:r>
+        <w:rPr>
+          <w:rFonts w:cs="Calibri"/>
         </w:rPr>
         <w:tab/>
       </w:r>
       <w:r>
         <w:rPr>
           <w:rFonts w:cs="Calibri"/>
-          <w:sz w:val="20"/>
-          <w:szCs w:val="20"/>
         </w:rPr>
         <w:tab/>
       </w:r>
       <w:r>
         <w:rPr>
           <w:rFonts w:cs="Calibri"/>
-          <w:sz w:val="20"/>
-          <w:szCs w:val="20"/>
         </w:rPr>
         <w:tab/>
       </w:r>
       <w:r>
         <w:rPr>
           <w:rFonts w:cs="Calibri"/>
-          <w:sz w:val="20"/>
-          <w:szCs w:val="20"/>
         </w:rPr>
         <w:tab/>
       </w:r>
       <w:r>
         <w:rPr>
           <w:rFonts w:cs="Calibri"/>
-          <w:sz w:val="20"/>
-          <w:szCs w:val="20"/>
         </w:rPr>
         <w:tab/>
       </w:r>
       <w:r>
         <w:rPr>
           <w:rFonts w:cs="Calibri"/>
-          <w:sz w:val="20"/>
-          <w:szCs w:val="20"/>
         </w:rPr>
         <w:tab/>
-      </w:r>
-      <w:r>
-        <w:rPr>
-          <w:rFonts w:cs="Calibri"/>
-          <w:sz w:val="20"/>
-          <w:szCs w:val="20"/>
-        </w:rPr>
-        <w:tab/>
-      </w:r>
-      <w:r>
-        <w:rPr>
-          <w:rFonts w:cs="Calibri"/>
-          <w:sz w:val="20"/>
-          <w:szCs w:val="20"/>
-        </w:rPr>
-        <w:tab/>
-      </w:r>
-      <w:r>
-        <w:rPr>
-          <w:rFonts w:cs="Calibri"/>
-          <w:sz w:val="20"/>
-          <w:szCs w:val="20"/>
-        </w:rPr>
-        <w:tab/>
-      </w:r>
-      <w:r>
-        <w:rPr>
-          <w:rFonts w:cs="Calibri"/>
-          <w:sz w:val="20"/>
-          <w:szCs w:val="20"/>
-        </w:rPr>
-        <w:tab/>
-        <w:t xml:space="preserve"> </w:t>
-      </w:r>
-      <w:r>
-        <w:rPr>
-          <w:rFonts w:cs="Calibri"/>
-        </w:rPr>
-        <w:t>January 2019 – Present</w:t>
+        <w:t xml:space="preserve">          September 2016 </w:t>
+      </w:r>
+      <w:r>
+        <w:rPr>
+          <w:rFonts w:cs="Calibri"/>
+        </w:rPr>
+        <w:t xml:space="preserve">– </w:t>
+      </w:r>
+      <w:r>
+        <w:rPr>
+          <w:rFonts w:cs="Calibri"/>
+        </w:rPr>
+        <w:t>Present</w:t>
       </w:r>
     </w:p>
     <w:p>
@@ -249,284 +143,44 @@
           <w:tab w:val="left" w:pos="10080"/>
           <w:tab w:val="right" w:pos="10800"/>
         </w:tabs>
-        <w:spacing w:before="60" w:after="0" w:line="192" w:lineRule="auto"/>
-        <w:ind w:left="720"/>
-        <w:contextualSpacing/>
-        <w:rPr>
-          <w:rFonts w:cs="Calibri"/>
-          <w:sz w:val="18"/>
-          <w:szCs w:val="18"/>
-        </w:rPr>
-      </w:pPr>
-      <w:r>
-        <w:rPr>
-          <w:rFonts w:cs="Calibri"/>
-          <w:sz w:val="18"/>
-          <w:szCs w:val="18"/>
-        </w:rPr>
-        <w:t>Drove the decision to remove Internet Explorer support from all products,</w:t>
-      </w:r>
-      <w:r>
-        <w:rPr>
-          <w:rFonts w:cs="Calibri"/>
-          <w:sz w:val="18"/>
-          <w:szCs w:val="18"/>
-        </w:rPr>
-        <w:t xml:space="preserve"> estimated to save</w:t>
-      </w:r>
-      <w:r>
-        <w:rPr>
-          <w:rFonts w:cs="Calibri"/>
-          <w:sz w:val="18"/>
-          <w:szCs w:val="18"/>
-        </w:rPr>
-        <w:t xml:space="preserve"> $8.3 million per year</w:t>
-      </w:r>
-    </w:p>
-    <w:p>
-      <w:pPr>
-        <w:spacing w:beforeLines="40" w:before="96" w:after="0" w:line="240" w:lineRule="auto"/>
-        <w:ind w:left="720"/>
-        <w:contextualSpacing/>
-        <w:rPr>
-          <w:rFonts w:cs="Calibri"/>
-          <w:sz w:val="18"/>
-          <w:szCs w:val="18"/>
-        </w:rPr>
-      </w:pPr>
-      <w:r>
-        <w:rPr>
-          <w:rFonts w:cs="Calibri"/>
-          <w:sz w:val="18"/>
-          <w:szCs w:val="18"/>
-        </w:rPr>
-        <w:t>Partnered with several teams to fulfill ownership gaps, ultimately establishing a new team</w:t>
-      </w:r>
-    </w:p>
-    <w:p>
-      <w:pPr>
-        <w:spacing w:beforeLines="40" w:before="96" w:after="0" w:line="240" w:lineRule="auto"/>
-        <w:ind w:left="720"/>
-        <w:contextualSpacing/>
-        <w:rPr>
-          <w:rFonts w:cs="Calibri"/>
-          <w:sz w:val="18"/>
-          <w:szCs w:val="18"/>
-        </w:rPr>
-      </w:pPr>
-      <w:r>
-        <w:rPr>
-          <w:rFonts w:cs="Calibri"/>
-          <w:sz w:val="18"/>
-          <w:szCs w:val="18"/>
-        </w:rPr>
-        <w:t>Collaborated with Lake Washington Institute of Technology to add Tableau to the “Applications of Big Data” course</w:t>
-      </w:r>
-    </w:p>
-    <w:p>
-      <w:pPr>
-        <w:spacing w:beforeLines="40" w:before="96" w:after="0" w:line="240" w:lineRule="auto"/>
-        <w:ind w:left="720"/>
-        <w:contextualSpacing/>
-        <w:rPr>
-          <w:rFonts w:cs="Calibri"/>
-          <w:sz w:val="18"/>
-          <w:szCs w:val="18"/>
-        </w:rPr>
-      </w:pPr>
-      <w:r>
-        <w:rPr>
-          <w:rFonts w:cs="Calibri"/>
-          <w:sz w:val="18"/>
-          <w:szCs w:val="18"/>
-        </w:rPr>
-        <w:t>Lectured at Lake Washington Institute of Technology on Big Data, Data Analytics and Tableau</w:t>
-      </w:r>
-    </w:p>
-    <w:p>
-      <w:pPr>
-        <w:spacing w:beforeLines="40" w:before="96" w:after="0" w:line="240" w:lineRule="auto"/>
-        <w:ind w:left="720"/>
-        <w:contextualSpacing/>
-        <w:rPr>
-          <w:rFonts w:cs="Calibri"/>
-          <w:sz w:val="18"/>
-          <w:szCs w:val="18"/>
-        </w:rPr>
-      </w:pPr>
-      <w:r>
-        <w:rPr>
-          <w:rFonts w:cs="Calibri"/>
-          <w:sz w:val="18"/>
-          <w:szCs w:val="18"/>
-        </w:rPr>
-        <w:t>Mentored teams new to web development as well as a</w:t>
-      </w:r>
-      <w:r>
-        <w:rPr>
-          <w:rFonts w:cs="Calibri"/>
-          <w:sz w:val="18"/>
-          <w:szCs w:val="18"/>
-        </w:rPr>
-        <w:t xml:space="preserve">n </w:t>
-      </w:r>
-      <w:r>
-        <w:rPr>
-          <w:rFonts w:cs="Calibri"/>
-          <w:sz w:val="18"/>
-          <w:szCs w:val="18"/>
-        </w:rPr>
-        <w:t>intern</w:t>
-      </w:r>
-    </w:p>
-    <w:p>
-      <w:pPr>
-        <w:spacing w:beforeLines="40" w:before="96" w:after="0" w:line="240" w:lineRule="auto"/>
-        <w:ind w:left="720"/>
-        <w:contextualSpacing/>
-        <w:rPr>
-          <w:rFonts w:cs="Calibri"/>
-          <w:sz w:val="18"/>
-          <w:szCs w:val="18"/>
-        </w:rPr>
-      </w:pPr>
-      <w:r>
-        <w:rPr>
-          <w:rFonts w:cs="Calibri"/>
-          <w:sz w:val="18"/>
-          <w:szCs w:val="18"/>
-        </w:rPr>
-        <w:t>Worked on various performance projects to improve page load time and interactions on the web</w:t>
-      </w:r>
-    </w:p>
-    <w:p>
-      <w:pPr>
-        <w:spacing w:beforeLines="40" w:before="96" w:after="0" w:line="240" w:lineRule="auto"/>
-        <w:ind w:left="720"/>
-        <w:contextualSpacing/>
-        <w:rPr>
-          <w:rFonts w:cs="Calibri"/>
-          <w:sz w:val="18"/>
-          <w:szCs w:val="18"/>
-        </w:rPr>
-      </w:pPr>
-      <w:r>
-        <w:rPr>
-          <w:rFonts w:cs="Calibri"/>
-          <w:sz w:val="18"/>
-          <w:szCs w:val="18"/>
-        </w:rPr>
-        <w:t xml:space="preserve">Created a system on Tableau Server to open the </w:t>
-      </w:r>
-      <w:r>
-        <w:rPr>
-          <w:rFonts w:cs="Calibri"/>
-          <w:sz w:val="18"/>
-          <w:szCs w:val="18"/>
-        </w:rPr>
-        <w:t xml:space="preserve">user’s </w:t>
-      </w:r>
-      <w:r>
-        <w:rPr>
-          <w:rFonts w:cs="Calibri"/>
-          <w:sz w:val="18"/>
-          <w:szCs w:val="18"/>
-        </w:rPr>
-        <w:t>current workbook, retaining session edits, on Tableau Desktop</w:t>
-      </w:r>
-      <w:bookmarkStart w:id="1" w:name="_GoBack"/>
-      <w:bookmarkEnd w:id="1"/>
-    </w:p>
-    <w:p>
-      <w:pPr>
-        <w:spacing w:beforeLines="40" w:before="96" w:after="0" w:line="240" w:lineRule="auto"/>
-        <w:ind w:left="720"/>
-        <w:contextualSpacing/>
-        <w:rPr>
-          <w:rFonts w:cs="Calibri"/>
-          <w:sz w:val="18"/>
-          <w:szCs w:val="18"/>
-        </w:rPr>
-      </w:pPr>
-      <w:r>
-        <w:rPr>
-          <w:rFonts w:cs="Calibri"/>
-          <w:sz w:val="18"/>
-          <w:szCs w:val="18"/>
-        </w:rPr>
-        <w:t>Expanded keyboard shortcuts into a TypeScript module to be consumed in more of Tableau’s products</w:t>
-      </w:r>
-    </w:p>
-    <w:p>
-      <w:pPr>
-        <w:spacing w:beforeLines="40" w:before="96" w:after="0" w:line="240" w:lineRule="auto"/>
-        <w:ind w:left="720"/>
-        <w:contextualSpacing/>
-        <w:rPr>
-          <w:rFonts w:cs="Calibri"/>
-          <w:sz w:val="18"/>
-          <w:szCs w:val="18"/>
-        </w:rPr>
-      </w:pPr>
-      <w:r>
-        <w:rPr>
-          <w:rFonts w:cs="Calibri"/>
-          <w:sz w:val="18"/>
-          <w:szCs w:val="18"/>
-        </w:rPr>
-        <w:t>Fostered the Browser Client Community</w:t>
-      </w:r>
-      <w:r>
-        <w:rPr>
-          <w:rFonts w:cs="Calibri"/>
-          <w:sz w:val="18"/>
-          <w:szCs w:val="18"/>
-        </w:rPr>
-        <w:t xml:space="preserve"> as the </w:t>
-      </w:r>
-      <w:r>
-        <w:rPr>
-          <w:rFonts w:cs="Calibri"/>
-          <w:sz w:val="18"/>
-          <w:szCs w:val="18"/>
-        </w:rPr>
-        <w:t>Browser Community of Practice Driver (3/15/19 – present)</w:t>
-      </w:r>
-    </w:p>
-    <w:p>
-      <w:pPr>
-        <w:spacing w:beforeLines="40" w:before="96" w:after="0" w:line="240" w:lineRule="auto"/>
-        <w:ind w:left="720"/>
-        <w:contextualSpacing/>
-        <w:rPr>
-          <w:rFonts w:cs="Calibri"/>
-          <w:sz w:val="18"/>
-          <w:szCs w:val="18"/>
-        </w:rPr>
-      </w:pPr>
-      <w:r>
-        <w:rPr>
-          <w:rFonts w:cs="Calibri"/>
-          <w:sz w:val="18"/>
-          <w:szCs w:val="18"/>
-        </w:rPr>
-        <w:t xml:space="preserve">Security Champion (1/1/18 – present), </w:t>
-      </w:r>
-      <w:r>
-        <w:rPr>
-          <w:rFonts w:cs="Calibri"/>
-          <w:sz w:val="18"/>
-          <w:szCs w:val="18"/>
-        </w:rPr>
-        <w:t xml:space="preserve">Foundational Advisory Board Member (1/1/18 – 6/10/19) and </w:t>
-      </w:r>
-      <w:r>
-        <w:rPr>
-          <w:rFonts w:cs="Calibri"/>
-          <w:sz w:val="18"/>
-          <w:szCs w:val="18"/>
-        </w:rPr>
-        <w:t>Scrum Master (4/2/18 – 6/10/19)</w:t>
+        <w:spacing w:after="0" w:line="192" w:lineRule="auto"/>
+        <w:rPr>
+          <w:rFonts w:cs="Calibri"/>
+          <w:sz w:val="20"/>
+          <w:szCs w:val="20"/>
+        </w:rPr>
+      </w:pPr>
+      <w:r>
+        <w:rPr>
+          <w:rFonts w:cs="Calibri"/>
+          <w:sz w:val="20"/>
+          <w:szCs w:val="20"/>
+        </w:rPr>
+        <w:t>Senior Software Enginee</w:t>
+      </w:r>
+      <w:r>
+        <w:rPr>
+          <w:rFonts w:cs="Calibri"/>
+          <w:sz w:val="20"/>
+          <w:szCs w:val="20"/>
+        </w:rPr>
+        <w:t>r</w:t>
+      </w:r>
+      <w:r>
+        <w:rPr>
+          <w:rFonts w:cs="Calibri"/>
+          <w:sz w:val="20"/>
+          <w:szCs w:val="20"/>
+        </w:rPr>
+        <w:t xml:space="preserve"> </w:t>
+      </w:r>
+      <w:r>
+        <w:rPr>
+          <w:rFonts w:cs="Calibri"/>
+          <w:sz w:val="20"/>
+          <w:szCs w:val="20"/>
+        </w:rPr>
+        <w:t>(January 2019 – Present)</w:t>
       </w:r>
     </w:p>
     <w:p>
@@ -548,222 +202,62 @@
           <w:tab w:val="left" w:pos="10080"/>
           <w:tab w:val="right" w:pos="10800"/>
         </w:tabs>
-        <w:spacing w:before="90" w:after="0" w:line="192" w:lineRule="auto"/>
-        <w:rPr>
-          <w:rFonts w:cs="Calibri"/>
-          <w:sz w:val="20"/>
-          <w:szCs w:val="20"/>
-        </w:rPr>
-      </w:pPr>
-      <w:r>
-        <w:rPr>
-          <w:rFonts w:cs="Calibri"/>
-          <w:sz w:val="20"/>
-          <w:szCs w:val="20"/>
-        </w:rPr>
-        <w:t>Software Engineer</w:t>
-      </w:r>
-      <w:r>
-        <w:rPr>
-          <w:rFonts w:cs="Calibri"/>
-          <w:sz w:val="20"/>
-          <w:szCs w:val="20"/>
-        </w:rPr>
-        <w:t xml:space="preserve"> </w:t>
-      </w:r>
-      <w:r>
-        <w:rPr>
-          <w:rFonts w:cs="Calibri"/>
-          <w:sz w:val="20"/>
-          <w:szCs w:val="20"/>
-        </w:rPr>
-        <w:tab/>
-      </w:r>
-      <w:r>
-        <w:rPr>
-          <w:rFonts w:cs="Calibri"/>
-          <w:sz w:val="20"/>
-          <w:szCs w:val="20"/>
-        </w:rPr>
-        <w:tab/>
-      </w:r>
-      <w:r>
-        <w:rPr>
-          <w:rFonts w:cs="Calibri"/>
-          <w:sz w:val="20"/>
-          <w:szCs w:val="20"/>
-        </w:rPr>
-        <w:tab/>
-      </w:r>
-      <w:r>
-        <w:rPr>
-          <w:rFonts w:cs="Calibri"/>
-          <w:sz w:val="20"/>
-          <w:szCs w:val="20"/>
-        </w:rPr>
-        <w:tab/>
-      </w:r>
-      <w:r>
-        <w:rPr>
-          <w:rFonts w:cs="Calibri"/>
-          <w:sz w:val="20"/>
-          <w:szCs w:val="20"/>
-        </w:rPr>
-        <w:tab/>
-      </w:r>
-      <w:r>
-        <w:rPr>
-          <w:rFonts w:cs="Calibri"/>
-          <w:sz w:val="20"/>
-          <w:szCs w:val="20"/>
-        </w:rPr>
-        <w:tab/>
-      </w:r>
-      <w:r>
-        <w:rPr>
-          <w:rFonts w:cs="Calibri"/>
-          <w:sz w:val="20"/>
-          <w:szCs w:val="20"/>
-        </w:rPr>
-        <w:tab/>
-      </w:r>
-      <w:r>
-        <w:rPr>
-          <w:rFonts w:cs="Calibri"/>
-          <w:sz w:val="20"/>
-          <w:szCs w:val="20"/>
-        </w:rPr>
-        <w:tab/>
-      </w:r>
-      <w:r>
-        <w:rPr>
-          <w:rFonts w:cs="Calibri"/>
-          <w:sz w:val="20"/>
-          <w:szCs w:val="20"/>
-        </w:rPr>
-        <w:t xml:space="preserve">     </w:t>
-      </w:r>
-      <w:r>
-        <w:rPr>
-          <w:rFonts w:cs="Calibri"/>
-          <w:sz w:val="20"/>
-          <w:szCs w:val="20"/>
-        </w:rPr>
-        <w:tab/>
-      </w:r>
-      <w:r>
-        <w:rPr>
-          <w:rFonts w:cs="Calibri"/>
-        </w:rPr>
-        <w:t>September 2016 – January 2019</w:t>
+        <w:spacing w:before="60" w:after="0" w:line="192" w:lineRule="auto"/>
+        <w:ind w:left="720"/>
+        <w:rPr>
+          <w:rFonts w:cs="Calibri"/>
+          <w:sz w:val="18"/>
+          <w:szCs w:val="18"/>
+        </w:rPr>
+      </w:pPr>
+      <w:r>
+        <w:rPr>
+          <w:rFonts w:cs="Calibri"/>
+          <w:sz w:val="18"/>
+          <w:szCs w:val="18"/>
+        </w:rPr>
+        <w:t>Drove the decision to remove Internet Explorer support from all products,</w:t>
+      </w:r>
+      <w:r>
+        <w:rPr>
+          <w:rFonts w:cs="Calibri"/>
+          <w:sz w:val="18"/>
+          <w:szCs w:val="18"/>
+        </w:rPr>
+        <w:t xml:space="preserve"> estimated to save</w:t>
+      </w:r>
+      <w:r>
+        <w:rPr>
+          <w:rFonts w:cs="Calibri"/>
+          <w:sz w:val="18"/>
+          <w:szCs w:val="18"/>
+        </w:rPr>
+        <w:t xml:space="preserve"> $8.3 million per year</w:t>
       </w:r>
     </w:p>
-    <w:bookmarkStart w:id="2" w:name="OLE_LINK2"/>
-    <w:bookmarkStart w:id="3" w:name="_Hlk12119294"/>
     <w:p>
       <w:pPr>
-        <w:spacing w:before="60" w:after="0" w:line="240" w:lineRule="auto"/>
+        <w:spacing w:beforeLines="40" w:before="96" w:after="0" w:line="240" w:lineRule="auto"/>
         <w:ind w:left="720"/>
         <w:contextualSpacing/>
         <w:rPr>
-          <w:rStyle w:val="Hyperlink"/>
-          <w:rFonts w:cs="Calibri"/>
-          <w:sz w:val="18"/>
-          <w:szCs w:val="18"/>
-          <w:u w:val="none"/>
-        </w:rPr>
-      </w:pPr>
-      <w:r>
-        <w:rPr>
-          <w:rFonts w:cs="Calibri"/>
-          <w:sz w:val="18"/>
-          <w:szCs w:val="18"/>
-        </w:rPr>
-        <w:fldChar w:fldCharType="begin"/>
-      </w:r>
-      <w:r>
-        <w:rPr>
-          <w:rFonts w:cs="Calibri"/>
-          <w:sz w:val="18"/>
-          <w:szCs w:val="18"/>
-        </w:rPr>
-        <w:instrText xml:space="preserve"> HYPERLINK "https://onlinehelp.tableau.com/current/pro/desktop/en-us/help.html" \l "creator_connect.html" </w:instrText>
-      </w:r>
-      <w:r>
-        <w:rPr>
-          <w:rFonts w:cs="Calibri"/>
-          <w:sz w:val="18"/>
-          <w:szCs w:val="18"/>
-        </w:rPr>
-        <w:fldChar w:fldCharType="separate"/>
-      </w:r>
-      <w:bookmarkStart w:id="4" w:name="_Hlk12117705"/>
-      <w:r>
-        <w:rPr>
-          <w:rStyle w:val="Hyperlink"/>
-          <w:rFonts w:cs="Calibri"/>
-          <w:sz w:val="18"/>
-          <w:szCs w:val="18"/>
-          <w:u w:val="none"/>
-        </w:rPr>
-        <w:t>Unblocked</w:t>
-      </w:r>
-      <w:bookmarkEnd w:id="4"/>
-      <w:r>
-        <w:rPr>
-          <w:rStyle w:val="Hyperlink"/>
-          <w:rFonts w:cs="Calibri"/>
-          <w:sz w:val="18"/>
-          <w:szCs w:val="18"/>
-          <w:u w:val="none"/>
-        </w:rPr>
-        <w:t xml:space="preserve"> eight figure contracts by enabling creating </w:t>
-      </w:r>
-      <w:r>
-        <w:rPr>
-          <w:rStyle w:val="Hyperlink"/>
-          <w:rFonts w:cs="Calibri"/>
-          <w:sz w:val="18"/>
-          <w:szCs w:val="18"/>
-          <w:u w:val="none"/>
-        </w:rPr>
-        <w:t>31</w:t>
-      </w:r>
-      <w:r>
-        <w:rPr>
-          <w:rStyle w:val="Hyperlink"/>
-          <w:rFonts w:cs="Calibri"/>
-          <w:sz w:val="18"/>
-          <w:szCs w:val="18"/>
-          <w:u w:val="none"/>
-        </w:rPr>
-        <w:t xml:space="preserve"> key datasources from the web</w:t>
-      </w:r>
-      <w:r>
-        <w:rPr>
-          <w:rStyle w:val="Hyperlink"/>
-          <w:rFonts w:cs="Calibri"/>
-          <w:sz w:val="18"/>
-          <w:szCs w:val="18"/>
-          <w:u w:val="none"/>
-        </w:rPr>
-        <w:t>,</w:t>
-      </w:r>
-      <w:r>
-        <w:rPr>
-          <w:rStyle w:val="Hyperlink"/>
-          <w:rFonts w:cs="Calibri"/>
-          <w:sz w:val="18"/>
-          <w:szCs w:val="18"/>
-          <w:u w:val="none"/>
-        </w:rPr>
-        <w:t xml:space="preserve"> which was marketed as the top release highlight</w:t>
-      </w:r>
-      <w:bookmarkEnd w:id="2"/>
+          <w:rFonts w:cs="Calibri"/>
+          <w:sz w:val="18"/>
+          <w:szCs w:val="18"/>
+        </w:rPr>
+      </w:pPr>
+      <w:r>
+        <w:rPr>
+          <w:rFonts w:cs="Calibri"/>
+          <w:sz w:val="18"/>
+          <w:szCs w:val="18"/>
+        </w:rPr>
+        <w:t>Partnered with several teams to fulfill ownership gaps, ultimately establishing a new team</w:t>
+      </w:r>
     </w:p>
     <w:p>
       <w:pPr>
-        <w:spacing w:before="40" w:after="0" w:line="240" w:lineRule="auto"/>
+        <w:spacing w:beforeLines="40" w:before="96" w:after="0" w:line="240" w:lineRule="auto"/>
         <w:ind w:left="720"/>
         <w:contextualSpacing/>
         <w:rPr>
@@ -778,144 +272,32 @@
           <w:sz w:val="18"/>
           <w:szCs w:val="18"/>
         </w:rPr>
-        <w:fldChar w:fldCharType="end"/>
-      </w:r>
-      <w:r>
-        <w:rPr>
-          <w:rFonts w:cs="Calibri"/>
-          <w:sz w:val="18"/>
-          <w:szCs w:val="18"/>
-        </w:rPr>
-        <w:t>Integrated</w:t>
-      </w:r>
-      <w:r>
-        <w:rPr>
-          <w:rFonts w:cs="Calibri"/>
-          <w:sz w:val="18"/>
-          <w:szCs w:val="18"/>
-        </w:rPr>
-        <w:t xml:space="preserve"> Service Workers and an App Manifest to make Tableau a PWA</w:t>
-      </w:r>
-      <w:r>
-        <w:rPr>
-          <w:rFonts w:cs="Calibri"/>
-          <w:sz w:val="18"/>
-          <w:szCs w:val="18"/>
-        </w:rPr>
-        <w:t xml:space="preserve"> with early results showing a page load time decrease of 36%</w:t>
+        <w:t>Collaborated with Lake Washington Institute of Technology to add Tableau to the “Applications of Big Data” course</w:t>
       </w:r>
     </w:p>
     <w:p>
       <w:pPr>
-        <w:spacing w:before="40" w:after="0" w:line="240" w:lineRule="auto"/>
+        <w:spacing w:beforeLines="40" w:before="96" w:after="0" w:line="240" w:lineRule="auto"/>
         <w:ind w:left="720"/>
         <w:contextualSpacing/>
         <w:rPr>
-          <w:rStyle w:val="Hyperlink"/>
-          <w:rFonts w:cs="Calibri"/>
-          <w:sz w:val="18"/>
-          <w:szCs w:val="18"/>
-          <w:u w:val="none"/>
-        </w:rPr>
-      </w:pPr>
-      <w:r>
-        <w:rPr>
-          <w:rFonts w:cs="Calibri"/>
-          <w:sz w:val="18"/>
-          <w:szCs w:val="18"/>
-        </w:rPr>
-        <w:fldChar w:fldCharType="begin"/>
-      </w:r>
-      <w:r>
-        <w:rPr>
-          <w:rFonts w:cs="Calibri"/>
-          <w:sz w:val="18"/>
-          <w:szCs w:val="18"/>
-        </w:rPr>
-        <w:instrText xml:space="preserve"> HYPERLINK "https://onlinehelp.tableau.com/current/pro/desktop/en-us/shortcut.html" </w:instrText>
-      </w:r>
-      <w:r>
-        <w:rPr>
-          <w:rFonts w:cs="Calibri"/>
-          <w:sz w:val="18"/>
-          <w:szCs w:val="18"/>
-        </w:rPr>
-        <w:fldChar w:fldCharType="separate"/>
-      </w:r>
-      <w:r>
-        <w:rPr>
-          <w:rStyle w:val="Hyperlink"/>
-          <w:rFonts w:cs="Calibri"/>
-          <w:sz w:val="18"/>
-          <w:szCs w:val="18"/>
-          <w:u w:val="none"/>
-        </w:rPr>
-        <w:t xml:space="preserve">Built a platform for creating keyboard shortcuts which was used </w:t>
-      </w:r>
-      <w:r>
-        <w:rPr>
-          <w:rStyle w:val="Hyperlink"/>
-          <w:rFonts w:cs="Calibri"/>
-          <w:sz w:val="18"/>
-          <w:szCs w:val="18"/>
-          <w:u w:val="none"/>
-        </w:rPr>
-        <w:t>to add</w:t>
-      </w:r>
-      <w:r>
-        <w:rPr>
-          <w:rStyle w:val="Hyperlink"/>
-          <w:rFonts w:cs="Calibri"/>
-          <w:sz w:val="18"/>
-          <w:szCs w:val="18"/>
-          <w:u w:val="none"/>
-        </w:rPr>
-        <w:t xml:space="preserve"> </w:t>
-      </w:r>
-      <w:r>
-        <w:rPr>
-          <w:rStyle w:val="Hyperlink"/>
-          <w:rFonts w:cs="Calibri"/>
-          <w:sz w:val="18"/>
-          <w:szCs w:val="18"/>
-          <w:u w:val="none"/>
-        </w:rPr>
-        <w:t>81</w:t>
-      </w:r>
-      <w:r>
-        <w:rPr>
-          <w:rStyle w:val="Hyperlink"/>
-          <w:rFonts w:cs="Calibri"/>
-          <w:sz w:val="18"/>
-          <w:szCs w:val="18"/>
-          <w:u w:val="none"/>
-        </w:rPr>
-        <w:t xml:space="preserve"> new shortcuts and </w:t>
-      </w:r>
-      <w:r>
-        <w:rPr>
-          <w:rStyle w:val="Hyperlink"/>
-          <w:rFonts w:cs="Calibri"/>
-          <w:sz w:val="18"/>
-          <w:szCs w:val="18"/>
-          <w:u w:val="none"/>
-        </w:rPr>
-        <w:t>initiated</w:t>
-      </w:r>
-      <w:r>
-        <w:rPr>
-          <w:rStyle w:val="Hyperlink"/>
-          <w:rFonts w:cs="Calibri"/>
-          <w:sz w:val="18"/>
-          <w:szCs w:val="18"/>
-          <w:u w:val="none"/>
-        </w:rPr>
-        <w:t xml:space="preserve"> 100,000+ times by customers</w:t>
+          <w:rFonts w:cs="Calibri"/>
+          <w:sz w:val="18"/>
+          <w:szCs w:val="18"/>
+        </w:rPr>
+      </w:pPr>
+      <w:r>
+        <w:rPr>
+          <w:rFonts w:cs="Calibri"/>
+          <w:sz w:val="18"/>
+          <w:szCs w:val="18"/>
+        </w:rPr>
+        <w:t>Lectured at Lake Washington Institute of Technology on Big Data, Data Analytics and Tableau</w:t>
       </w:r>
     </w:p>
     <w:p>
       <w:pPr>
-        <w:spacing w:before="40" w:after="0" w:line="240" w:lineRule="auto"/>
+        <w:spacing w:beforeLines="40" w:before="96" w:after="0" w:line="240" w:lineRule="auto"/>
         <w:ind w:left="720"/>
         <w:contextualSpacing/>
         <w:rPr>
@@ -930,76 +312,28 @@
           <w:sz w:val="18"/>
           <w:szCs w:val="18"/>
         </w:rPr>
-        <w:fldChar w:fldCharType="end"/>
-      </w:r>
-      <w:r>
-        <w:rPr>
-          <w:rFonts w:cs="Calibri"/>
-          <w:sz w:val="18"/>
-          <w:szCs w:val="18"/>
-        </w:rPr>
-        <w:t xml:space="preserve">Represented web developers </w:t>
-      </w:r>
-      <w:r>
-        <w:rPr>
-          <w:rFonts w:cs="Calibri"/>
-          <w:sz w:val="18"/>
-          <w:szCs w:val="18"/>
-        </w:rPr>
-        <w:t>on the Foundational Advisory Board</w:t>
-      </w:r>
-      <w:r>
-        <w:rPr>
-          <w:rFonts w:cs="Calibri"/>
-          <w:sz w:val="18"/>
-          <w:szCs w:val="18"/>
-        </w:rPr>
-        <w:t xml:space="preserve">, discussing </w:t>
-      </w:r>
-      <w:r>
-        <w:rPr>
-          <w:rFonts w:cs="Calibri"/>
-          <w:sz w:val="18"/>
-          <w:szCs w:val="18"/>
-        </w:rPr>
-        <w:t>potential</w:t>
-      </w:r>
-      <w:r>
-        <w:rPr>
-          <w:rFonts w:cs="Calibri"/>
-          <w:sz w:val="18"/>
-          <w:szCs w:val="18"/>
-        </w:rPr>
-        <w:t xml:space="preserve"> technologies </w:t>
-      </w:r>
-      <w:r>
-        <w:rPr>
-          <w:rFonts w:cs="Calibri"/>
-          <w:sz w:val="18"/>
-          <w:szCs w:val="18"/>
-        </w:rPr>
-        <w:t xml:space="preserve">and infrastructure </w:t>
-      </w:r>
-      <w:r>
-        <w:rPr>
-          <w:rFonts w:cs="Calibri"/>
-          <w:sz w:val="18"/>
-          <w:szCs w:val="18"/>
-        </w:rPr>
-        <w:t xml:space="preserve">to </w:t>
-      </w:r>
-      <w:r>
-        <w:rPr>
-          <w:rFonts w:cs="Calibri"/>
-          <w:sz w:val="18"/>
-          <w:szCs w:val="18"/>
-        </w:rPr>
-        <w:t>adopt</w:t>
+        <w:t>Mentored teams new to web development as well as a</w:t>
+      </w:r>
+      <w:r>
+        <w:rPr>
+          <w:rFonts w:cs="Calibri"/>
+          <w:sz w:val="18"/>
+          <w:szCs w:val="18"/>
+        </w:rPr>
+        <w:t xml:space="preserve">n </w:t>
+      </w:r>
+      <w:r>
+        <w:rPr>
+          <w:rFonts w:cs="Calibri"/>
+          <w:sz w:val="18"/>
+          <w:szCs w:val="18"/>
+        </w:rPr>
+        <w:t>intern</w:t>
       </w:r>
     </w:p>
     <w:p>
       <w:pPr>
-        <w:spacing w:before="40" w:after="0" w:line="240" w:lineRule="auto"/>
+        <w:spacing w:beforeLines="40" w:before="96" w:after="0" w:line="240" w:lineRule="auto"/>
         <w:ind w:left="720"/>
         <w:contextualSpacing/>
         <w:rPr>
@@ -1014,44 +348,22 @@
           <w:sz w:val="18"/>
           <w:szCs w:val="18"/>
         </w:rPr>
-        <w:t>Mentored a team new to web development</w:t>
-      </w:r>
-      <w:r>
-        <w:rPr>
-          <w:rFonts w:cs="Calibri"/>
-          <w:sz w:val="18"/>
-          <w:szCs w:val="18"/>
-        </w:rPr>
-        <w:t xml:space="preserve"> </w:t>
-      </w:r>
-      <w:r>
-        <w:rPr>
-          <w:rFonts w:cs="Calibri"/>
-          <w:sz w:val="18"/>
-          <w:szCs w:val="18"/>
-        </w:rPr>
-        <w:t>as well as a</w:t>
-      </w:r>
-      <w:r>
-        <w:rPr>
-          <w:rFonts w:cs="Calibri"/>
-          <w:sz w:val="18"/>
-          <w:szCs w:val="18"/>
-        </w:rPr>
-        <w:t xml:space="preserve"> MttW</w:t>
-      </w:r>
-      <w:r>
-        <w:rPr>
-          <w:rFonts w:cs="Calibri"/>
-          <w:sz w:val="18"/>
-          <w:szCs w:val="18"/>
-        </w:rPr>
-        <w:t xml:space="preserve"> intern</w:t>
+        <w:t>Worked on various performance projects to im</w:t>
+      </w:r>
+      <w:bookmarkStart w:id="1" w:name="_GoBack"/>
+      <w:bookmarkEnd w:id="1"/>
+      <w:r>
+        <w:rPr>
+          <w:rFonts w:cs="Calibri"/>
+          <w:sz w:val="18"/>
+          <w:szCs w:val="18"/>
+        </w:rPr>
+        <w:t>prove page load time and interactions on the web</w:t>
       </w:r>
     </w:p>
     <w:p>
       <w:pPr>
-        <w:spacing w:before="40" w:after="0" w:line="240" w:lineRule="auto"/>
+        <w:spacing w:beforeLines="40" w:before="96" w:after="0" w:line="240" w:lineRule="auto"/>
         <w:ind w:left="720"/>
         <w:contextualSpacing/>
         <w:rPr>
@@ -1060,191 +372,123 @@
           <w:szCs w:val="18"/>
         </w:rPr>
       </w:pPr>
-      <w:bookmarkStart w:id="5" w:name="OLE_LINK1"/>
-      <w:r>
-        <w:rPr>
-          <w:rFonts w:cs="Calibri"/>
-          <w:sz w:val="18"/>
-          <w:szCs w:val="18"/>
-        </w:rPr>
-        <w:t>Scrum Master</w:t>
-      </w:r>
-      <w:r>
-        <w:rPr>
-          <w:rFonts w:cs="Calibri"/>
-          <w:sz w:val="18"/>
-          <w:szCs w:val="18"/>
-        </w:rPr>
-        <w:t xml:space="preserve"> (4/2/18 – 6/10/19)</w:t>
-      </w:r>
-      <w:r>
-        <w:rPr>
-          <w:rFonts w:cs="Calibri"/>
-          <w:sz w:val="18"/>
-          <w:szCs w:val="18"/>
-        </w:rPr>
-        <w:t xml:space="preserve"> and Security Champion</w:t>
-      </w:r>
-      <w:r>
-        <w:rPr>
-          <w:rFonts w:cs="Calibri"/>
-          <w:sz w:val="18"/>
-          <w:szCs w:val="18"/>
-        </w:rPr>
-        <w:t xml:space="preserve"> (1/1/18 – present)</w:t>
+      <w:r>
+        <w:rPr>
+          <w:rFonts w:cs="Calibri"/>
+          <w:sz w:val="18"/>
+          <w:szCs w:val="18"/>
+        </w:rPr>
+        <w:t xml:space="preserve">Created a system on Tableau Server to open the </w:t>
+      </w:r>
+      <w:r>
+        <w:rPr>
+          <w:rFonts w:cs="Calibri"/>
+          <w:sz w:val="18"/>
+          <w:szCs w:val="18"/>
+        </w:rPr>
+        <w:t xml:space="preserve">user’s </w:t>
+      </w:r>
+      <w:r>
+        <w:rPr>
+          <w:rFonts w:cs="Calibri"/>
+          <w:sz w:val="18"/>
+          <w:szCs w:val="18"/>
+        </w:rPr>
+        <w:t>current workbook, retaining session edits, on Tableau Desktop</w:t>
       </w:r>
     </w:p>
-    <w:tbl>
-      <w:tblPr>
-        <w:tblStyle w:val="TableGrid"/>
-        <w:tblW w:w="10833" w:type="dxa"/>
-        <w:tblBorders>
-          <w:top w:val="none" w:sz="0" w:space="0" w:color="auto"/>
-          <w:left w:val="none" w:sz="0" w:space="0" w:color="auto"/>
-          <w:bottom w:val="none" w:sz="0" w:space="0" w:color="auto"/>
-          <w:right w:val="none" w:sz="0" w:space="0" w:color="auto"/>
-          <w:insideH w:val="none" w:sz="0" w:space="0" w:color="auto"/>
-          <w:insideV w:val="none" w:sz="0" w:space="0" w:color="auto"/>
-        </w:tblBorders>
-        <w:tblCellMar>
-          <w:left w:w="0" w:type="dxa"/>
-          <w:right w:w="0" w:type="dxa"/>
-        </w:tblCellMar>
-        <w:tblLook w:val="04A0" w:firstRow="1" w:lastRow="0" w:firstColumn="1" w:lastColumn="0" w:noHBand="0" w:noVBand="1"/>
-      </w:tblPr>
-      <w:tblGrid>
-        <w:gridCol w:w="6660"/>
-        <w:gridCol w:w="4173"/>
-      </w:tblGrid>
-      <w:tr>
-        <w:trPr>
-          <w:trHeight w:val="132"/>
-        </w:trPr>
-        <w:tc>
-          <w:tcPr>
-            <w:tcW w:w="6660" w:type="dxa"/>
-          </w:tcPr>
-          <w:bookmarkEnd w:id="3"/>
-          <w:bookmarkEnd w:id="5"/>
-          <w:p>
-            <w:pPr>
-              <w:tabs>
-                <w:tab w:val="left" w:pos="720"/>
-                <w:tab w:val="left" w:pos="1440"/>
-                <w:tab w:val="left" w:pos="2160"/>
-                <w:tab w:val="left" w:pos="2880"/>
-                <w:tab w:val="left" w:pos="3600"/>
-                <w:tab w:val="left" w:pos="4320"/>
-                <w:tab w:val="left" w:pos="5040"/>
-                <w:tab w:val="left" w:pos="5760"/>
-                <w:tab w:val="left" w:pos="6480"/>
-                <w:tab w:val="left" w:pos="7200"/>
-                <w:tab w:val="left" w:pos="7920"/>
-                <w:tab w:val="left" w:pos="8640"/>
-                <w:tab w:val="left" w:pos="9360"/>
-                <w:tab w:val="left" w:pos="10080"/>
-                <w:tab w:val="right" w:pos="10800"/>
-              </w:tabs>
-              <w:spacing w:before="180" w:after="0" w:line="192" w:lineRule="auto"/>
-              <w:rPr>
-                <w:rFonts w:cs="Calibri"/>
-                <w:b/>
-              </w:rPr>
-            </w:pPr>
-            <w:r>
-              <w:rPr>
-                <w:rFonts w:cs="Calibri"/>
-                <w:b/>
-              </w:rPr>
-              <w:t>Bizler</w:t>
-            </w:r>
-            <w:r>
-              <w:rPr>
-                <w:rFonts w:cs="Calibri"/>
-              </w:rPr>
-              <w:t xml:space="preserve">, </w:t>
-            </w:r>
-            <w:r>
-              <w:rPr>
-                <w:rFonts w:cs="Calibri"/>
-              </w:rPr>
-              <w:t>Austin</w:t>
-            </w:r>
-            <w:r>
-              <w:rPr>
-                <w:rFonts w:cs="Calibri"/>
-              </w:rPr>
-              <w:t xml:space="preserve">, </w:t>
-            </w:r>
-            <w:r>
-              <w:rPr>
-                <w:rFonts w:cs="Calibri"/>
-              </w:rPr>
-              <w:t>TX</w:t>
-            </w:r>
-          </w:p>
-        </w:tc>
-        <w:tc>
-          <w:tcPr>
-            <w:tcW w:w="4173" w:type="dxa"/>
-            <w:tcMar>
-              <w:left w:w="115" w:type="dxa"/>
-              <w:right w:w="0" w:type="dxa"/>
-            </w:tcMar>
-          </w:tcPr>
-          <w:p>
-            <w:pPr>
-              <w:tabs>
-                <w:tab w:val="left" w:pos="720"/>
-                <w:tab w:val="left" w:pos="1440"/>
-                <w:tab w:val="left" w:pos="2160"/>
-                <w:tab w:val="left" w:pos="2880"/>
-                <w:tab w:val="left" w:pos="3600"/>
-                <w:tab w:val="left" w:pos="4320"/>
-                <w:tab w:val="left" w:pos="5040"/>
-                <w:tab w:val="left" w:pos="5760"/>
-                <w:tab w:val="left" w:pos="6480"/>
-                <w:tab w:val="left" w:pos="7200"/>
-                <w:tab w:val="left" w:pos="7920"/>
-                <w:tab w:val="left" w:pos="8640"/>
-                <w:tab w:val="left" w:pos="9360"/>
-                <w:tab w:val="left" w:pos="10080"/>
-                <w:tab w:val="right" w:pos="10800"/>
-              </w:tabs>
-              <w:spacing w:before="180" w:after="0" w:line="192" w:lineRule="auto"/>
-              <w:jc w:val="center"/>
-              <w:rPr>
-                <w:rFonts w:cs="Calibri"/>
-              </w:rPr>
-            </w:pPr>
-            <w:r>
-              <w:rPr>
-                <w:rFonts w:cs="Calibri"/>
-              </w:rPr>
-              <w:t xml:space="preserve">                         </w:t>
-            </w:r>
-            <w:r>
-              <w:rPr>
-                <w:rFonts w:cs="Calibri"/>
-              </w:rPr>
-              <w:t>February 2016</w:t>
-            </w:r>
-            <w:r>
-              <w:rPr>
-                <w:rFonts w:cs="Calibri"/>
-              </w:rPr>
-              <w:t xml:space="preserve"> – </w:t>
-            </w:r>
-            <w:r>
-              <w:rPr>
-                <w:rFonts w:cs="Calibri"/>
-              </w:rPr>
-              <w:t>February 2017</w:t>
-            </w:r>
-          </w:p>
-        </w:tc>
-      </w:tr>
-    </w:tbl>
+    <w:p>
+      <w:pPr>
+        <w:spacing w:beforeLines="40" w:before="96" w:after="0" w:line="240" w:lineRule="auto"/>
+        <w:ind w:left="720"/>
+        <w:contextualSpacing/>
+        <w:rPr>
+          <w:rFonts w:cs="Calibri"/>
+          <w:sz w:val="18"/>
+          <w:szCs w:val="18"/>
+        </w:rPr>
+      </w:pPr>
+      <w:r>
+        <w:rPr>
+          <w:rFonts w:cs="Calibri"/>
+          <w:sz w:val="18"/>
+          <w:szCs w:val="18"/>
+        </w:rPr>
+        <w:t>Expanded keyboard shortcuts into a TypeScript module to be consumed in more of Tableau’s products</w:t>
+      </w:r>
+    </w:p>
+    <w:p>
+      <w:pPr>
+        <w:spacing w:beforeLines="40" w:before="96" w:after="0" w:line="240" w:lineRule="auto"/>
+        <w:ind w:left="720"/>
+        <w:contextualSpacing/>
+        <w:rPr>
+          <w:rFonts w:cs="Calibri"/>
+          <w:sz w:val="18"/>
+          <w:szCs w:val="18"/>
+        </w:rPr>
+      </w:pPr>
+      <w:r>
+        <w:rPr>
+          <w:rFonts w:cs="Calibri"/>
+          <w:sz w:val="18"/>
+          <w:szCs w:val="18"/>
+        </w:rPr>
+        <w:t>Fostered the Browser Client Community</w:t>
+      </w:r>
+      <w:r>
+        <w:rPr>
+          <w:rFonts w:cs="Calibri"/>
+          <w:sz w:val="18"/>
+          <w:szCs w:val="18"/>
+        </w:rPr>
+        <w:t xml:space="preserve"> as the </w:t>
+      </w:r>
+      <w:r>
+        <w:rPr>
+          <w:rFonts w:cs="Calibri"/>
+          <w:sz w:val="18"/>
+          <w:szCs w:val="18"/>
+        </w:rPr>
+        <w:t>Browser Community of Practice Driver (3/15/19 – present)</w:t>
+      </w:r>
+    </w:p>
+    <w:p>
+      <w:pPr>
+        <w:spacing w:beforeLines="40" w:before="96" w:after="0" w:line="240" w:lineRule="auto"/>
+        <w:ind w:left="720"/>
+        <w:contextualSpacing/>
+        <w:rPr>
+          <w:rFonts w:cs="Calibri"/>
+          <w:sz w:val="18"/>
+          <w:szCs w:val="18"/>
+        </w:rPr>
+      </w:pPr>
+      <w:r>
+        <w:rPr>
+          <w:rFonts w:cs="Calibri"/>
+          <w:sz w:val="18"/>
+          <w:szCs w:val="18"/>
+        </w:rPr>
+        <w:t xml:space="preserve">Security Champion (1/1/18 – present), </w:t>
+      </w:r>
+      <w:r>
+        <w:rPr>
+          <w:rFonts w:cs="Calibri"/>
+          <w:sz w:val="18"/>
+          <w:szCs w:val="18"/>
+        </w:rPr>
+        <w:t xml:space="preserve">Foundational Advisory Board Member (1/1/18 – 6/10/19) and </w:t>
+      </w:r>
+      <w:r>
+        <w:rPr>
+          <w:rFonts w:cs="Calibri"/>
+          <w:sz w:val="18"/>
+          <w:szCs w:val="18"/>
+        </w:rPr>
+        <w:t>Scrum Master (4/2/18 – 6/10/19)</w:t>
+      </w:r>
+    </w:p>
     <w:p>
       <w:pPr>
         <w:tabs>
@@ -1264,6 +508,628 @@
           <w:tab w:val="left" w:pos="10080"/>
           <w:tab w:val="right" w:pos="10800"/>
         </w:tabs>
+        <w:spacing w:before="90" w:after="0" w:line="192" w:lineRule="auto"/>
+        <w:rPr>
+          <w:rFonts w:cs="Calibri"/>
+          <w:sz w:val="20"/>
+          <w:szCs w:val="20"/>
+        </w:rPr>
+      </w:pPr>
+      <w:r>
+        <w:rPr>
+          <w:rFonts w:cs="Calibri"/>
+          <w:sz w:val="20"/>
+          <w:szCs w:val="20"/>
+        </w:rPr>
+        <w:t>Software Engineer</w:t>
+      </w:r>
+      <w:r>
+        <w:rPr>
+          <w:rFonts w:cs="Calibri"/>
+          <w:sz w:val="20"/>
+          <w:szCs w:val="20"/>
+        </w:rPr>
+        <w:t xml:space="preserve"> (</w:t>
+      </w:r>
+      <w:r>
+        <w:rPr>
+          <w:rFonts w:cs="Calibri"/>
+          <w:sz w:val="20"/>
+          <w:szCs w:val="20"/>
+        </w:rPr>
+        <w:t>September 2016 – January 2019</w:t>
+      </w:r>
+      <w:r>
+        <w:rPr>
+          <w:rFonts w:cs="Calibri"/>
+          <w:sz w:val="20"/>
+          <w:szCs w:val="20"/>
+        </w:rPr>
+        <w:t>)</w:t>
+      </w:r>
+    </w:p>
+    <w:bookmarkStart w:id="2" w:name="OLE_LINK2"/>
+    <w:bookmarkStart w:id="3" w:name="_Hlk12119294"/>
+    <w:p>
+      <w:pPr>
+        <w:spacing w:before="60" w:after="0" w:line="240" w:lineRule="auto"/>
+        <w:ind w:left="720"/>
+        <w:contextualSpacing/>
+        <w:rPr>
+          <w:rStyle w:val="Hyperlink"/>
+          <w:rFonts w:cs="Calibri"/>
+          <w:sz w:val="18"/>
+          <w:szCs w:val="18"/>
+          <w:u w:val="none"/>
+        </w:rPr>
+      </w:pPr>
+      <w:r>
+        <w:rPr>
+          <w:rFonts w:cs="Calibri"/>
+          <w:sz w:val="18"/>
+          <w:szCs w:val="18"/>
+        </w:rPr>
+        <w:fldChar w:fldCharType="begin"/>
+      </w:r>
+      <w:r>
+        <w:rPr>
+          <w:rFonts w:cs="Calibri"/>
+          <w:sz w:val="18"/>
+          <w:szCs w:val="18"/>
+        </w:rPr>
+        <w:instrText xml:space="preserve"> HYPERLINK "https://onlinehelp.tableau.com/current/pro/desktop/en-us/help.html" \l "creator_connect.html" </w:instrText>
+      </w:r>
+      <w:r>
+        <w:rPr>
+          <w:rFonts w:cs="Calibri"/>
+          <w:sz w:val="18"/>
+          <w:szCs w:val="18"/>
+        </w:rPr>
+        <w:fldChar w:fldCharType="separate"/>
+      </w:r>
+      <w:bookmarkStart w:id="4" w:name="_Hlk12117705"/>
+      <w:r>
+        <w:rPr>
+          <w:rStyle w:val="Hyperlink"/>
+          <w:rFonts w:cs="Calibri"/>
+          <w:sz w:val="18"/>
+          <w:szCs w:val="18"/>
+          <w:u w:val="none"/>
+        </w:rPr>
+        <w:t>Unblocked</w:t>
+      </w:r>
+      <w:bookmarkEnd w:id="4"/>
+      <w:r>
+        <w:rPr>
+          <w:rStyle w:val="Hyperlink"/>
+          <w:rFonts w:cs="Calibri"/>
+          <w:sz w:val="18"/>
+          <w:szCs w:val="18"/>
+          <w:u w:val="none"/>
+        </w:rPr>
+        <w:t xml:space="preserve"> eight figure contracts by enabling creating </w:t>
+      </w:r>
+      <w:r>
+        <w:rPr>
+          <w:rStyle w:val="Hyperlink"/>
+          <w:rFonts w:cs="Calibri"/>
+          <w:sz w:val="18"/>
+          <w:szCs w:val="18"/>
+          <w:u w:val="none"/>
+        </w:rPr>
+        <w:t>31</w:t>
+      </w:r>
+      <w:r>
+        <w:rPr>
+          <w:rStyle w:val="Hyperlink"/>
+          <w:rFonts w:cs="Calibri"/>
+          <w:sz w:val="18"/>
+          <w:szCs w:val="18"/>
+          <w:u w:val="none"/>
+        </w:rPr>
+        <w:t xml:space="preserve"> key datasources from the web</w:t>
+      </w:r>
+      <w:r>
+        <w:rPr>
+          <w:rStyle w:val="Hyperlink"/>
+          <w:rFonts w:cs="Calibri"/>
+          <w:sz w:val="18"/>
+          <w:szCs w:val="18"/>
+          <w:u w:val="none"/>
+        </w:rPr>
+        <w:t>,</w:t>
+      </w:r>
+      <w:r>
+        <w:rPr>
+          <w:rStyle w:val="Hyperlink"/>
+          <w:rFonts w:cs="Calibri"/>
+          <w:sz w:val="18"/>
+          <w:szCs w:val="18"/>
+          <w:u w:val="none"/>
+        </w:rPr>
+        <w:t xml:space="preserve"> which was marketed as the top release highlight</w:t>
+      </w:r>
+      <w:bookmarkEnd w:id="2"/>
+    </w:p>
+    <w:p>
+      <w:pPr>
+        <w:spacing w:before="40" w:after="0" w:line="240" w:lineRule="auto"/>
+        <w:ind w:left="720"/>
+        <w:contextualSpacing/>
+        <w:rPr>
+          <w:rFonts w:cs="Calibri"/>
+          <w:sz w:val="18"/>
+          <w:szCs w:val="18"/>
+        </w:rPr>
+      </w:pPr>
+      <w:r>
+        <w:rPr>
+          <w:rFonts w:cs="Calibri"/>
+          <w:sz w:val="18"/>
+          <w:szCs w:val="18"/>
+        </w:rPr>
+        <w:fldChar w:fldCharType="end"/>
+      </w:r>
+      <w:r>
+        <w:rPr>
+          <w:rFonts w:cs="Calibri"/>
+          <w:sz w:val="18"/>
+          <w:szCs w:val="18"/>
+        </w:rPr>
+        <w:t>Integrated</w:t>
+      </w:r>
+      <w:r>
+        <w:rPr>
+          <w:rFonts w:cs="Calibri"/>
+          <w:sz w:val="18"/>
+          <w:szCs w:val="18"/>
+        </w:rPr>
+        <w:t xml:space="preserve"> Service Workers and an App Manifest to make Tableau a PWA</w:t>
+      </w:r>
+      <w:r>
+        <w:rPr>
+          <w:rFonts w:cs="Calibri"/>
+          <w:sz w:val="18"/>
+          <w:szCs w:val="18"/>
+        </w:rPr>
+        <w:t xml:space="preserve"> with early results showing a page load time decrease of 36%</w:t>
+      </w:r>
+    </w:p>
+    <w:p>
+      <w:pPr>
+        <w:spacing w:before="40" w:after="0" w:line="240" w:lineRule="auto"/>
+        <w:ind w:left="720"/>
+        <w:contextualSpacing/>
+        <w:rPr>
+          <w:rStyle w:val="Hyperlink"/>
+          <w:rFonts w:cs="Calibri"/>
+          <w:sz w:val="18"/>
+          <w:szCs w:val="18"/>
+          <w:u w:val="none"/>
+        </w:rPr>
+      </w:pPr>
+      <w:r>
+        <w:rPr>
+          <w:rFonts w:cs="Calibri"/>
+          <w:sz w:val="18"/>
+          <w:szCs w:val="18"/>
+        </w:rPr>
+        <w:fldChar w:fldCharType="begin"/>
+      </w:r>
+      <w:r>
+        <w:rPr>
+          <w:rFonts w:cs="Calibri"/>
+          <w:sz w:val="18"/>
+          <w:szCs w:val="18"/>
+        </w:rPr>
+        <w:instrText xml:space="preserve"> HYPERLINK "https://onlinehelp.tableau.com/current/pro/desktop/en-us/shortcut.html" </w:instrText>
+      </w:r>
+      <w:r>
+        <w:rPr>
+          <w:rFonts w:cs="Calibri"/>
+          <w:sz w:val="18"/>
+          <w:szCs w:val="18"/>
+        </w:rPr>
+        <w:fldChar w:fldCharType="separate"/>
+      </w:r>
+      <w:r>
+        <w:rPr>
+          <w:rStyle w:val="Hyperlink"/>
+          <w:rFonts w:cs="Calibri"/>
+          <w:sz w:val="18"/>
+          <w:szCs w:val="18"/>
+          <w:u w:val="none"/>
+        </w:rPr>
+        <w:t xml:space="preserve">Built a platform for creating keyboard shortcuts which was used </w:t>
+      </w:r>
+      <w:r>
+        <w:rPr>
+          <w:rStyle w:val="Hyperlink"/>
+          <w:rFonts w:cs="Calibri"/>
+          <w:sz w:val="18"/>
+          <w:szCs w:val="18"/>
+          <w:u w:val="none"/>
+        </w:rPr>
+        <w:t>to add</w:t>
+      </w:r>
+      <w:r>
+        <w:rPr>
+          <w:rStyle w:val="Hyperlink"/>
+          <w:rFonts w:cs="Calibri"/>
+          <w:sz w:val="18"/>
+          <w:szCs w:val="18"/>
+          <w:u w:val="none"/>
+        </w:rPr>
+        <w:t xml:space="preserve"> </w:t>
+      </w:r>
+      <w:r>
+        <w:rPr>
+          <w:rStyle w:val="Hyperlink"/>
+          <w:rFonts w:cs="Calibri"/>
+          <w:sz w:val="18"/>
+          <w:szCs w:val="18"/>
+          <w:u w:val="none"/>
+        </w:rPr>
+        <w:t>81</w:t>
+      </w:r>
+      <w:r>
+        <w:rPr>
+          <w:rStyle w:val="Hyperlink"/>
+          <w:rFonts w:cs="Calibri"/>
+          <w:sz w:val="18"/>
+          <w:szCs w:val="18"/>
+          <w:u w:val="none"/>
+        </w:rPr>
+        <w:t xml:space="preserve"> new shortcuts and </w:t>
+      </w:r>
+      <w:r>
+        <w:rPr>
+          <w:rStyle w:val="Hyperlink"/>
+          <w:rFonts w:cs="Calibri"/>
+          <w:sz w:val="18"/>
+          <w:szCs w:val="18"/>
+          <w:u w:val="none"/>
+        </w:rPr>
+        <w:t>initiated</w:t>
+      </w:r>
+      <w:r>
+        <w:rPr>
+          <w:rStyle w:val="Hyperlink"/>
+          <w:rFonts w:cs="Calibri"/>
+          <w:sz w:val="18"/>
+          <w:szCs w:val="18"/>
+          <w:u w:val="none"/>
+        </w:rPr>
+        <w:t xml:space="preserve"> 100,000+ times by customers</w:t>
+      </w:r>
+    </w:p>
+    <w:p>
+      <w:pPr>
+        <w:spacing w:before="40" w:after="0" w:line="240" w:lineRule="auto"/>
+        <w:ind w:left="720"/>
+        <w:contextualSpacing/>
+        <w:rPr>
+          <w:rFonts w:cs="Calibri"/>
+          <w:sz w:val="18"/>
+          <w:szCs w:val="18"/>
+        </w:rPr>
+      </w:pPr>
+      <w:r>
+        <w:rPr>
+          <w:rFonts w:cs="Calibri"/>
+          <w:sz w:val="18"/>
+          <w:szCs w:val="18"/>
+        </w:rPr>
+        <w:fldChar w:fldCharType="end"/>
+      </w:r>
+      <w:r>
+        <w:rPr>
+          <w:rFonts w:cs="Calibri"/>
+          <w:sz w:val="18"/>
+          <w:szCs w:val="18"/>
+        </w:rPr>
+        <w:t xml:space="preserve">Represented web developers </w:t>
+      </w:r>
+      <w:r>
+        <w:rPr>
+          <w:rFonts w:cs="Calibri"/>
+          <w:sz w:val="18"/>
+          <w:szCs w:val="18"/>
+        </w:rPr>
+        <w:t>on the Foundational Advisory Board</w:t>
+      </w:r>
+      <w:r>
+        <w:rPr>
+          <w:rFonts w:cs="Calibri"/>
+          <w:sz w:val="18"/>
+          <w:szCs w:val="18"/>
+        </w:rPr>
+        <w:t xml:space="preserve">, discussing </w:t>
+      </w:r>
+      <w:r>
+        <w:rPr>
+          <w:rFonts w:cs="Calibri"/>
+          <w:sz w:val="18"/>
+          <w:szCs w:val="18"/>
+        </w:rPr>
+        <w:t>potential</w:t>
+      </w:r>
+      <w:r>
+        <w:rPr>
+          <w:rFonts w:cs="Calibri"/>
+          <w:sz w:val="18"/>
+          <w:szCs w:val="18"/>
+        </w:rPr>
+        <w:t xml:space="preserve"> technologies </w:t>
+      </w:r>
+      <w:r>
+        <w:rPr>
+          <w:rFonts w:cs="Calibri"/>
+          <w:sz w:val="18"/>
+          <w:szCs w:val="18"/>
+        </w:rPr>
+        <w:t xml:space="preserve">and infrastructure </w:t>
+      </w:r>
+      <w:r>
+        <w:rPr>
+          <w:rFonts w:cs="Calibri"/>
+          <w:sz w:val="18"/>
+          <w:szCs w:val="18"/>
+        </w:rPr>
+        <w:t xml:space="preserve">to </w:t>
+      </w:r>
+      <w:r>
+        <w:rPr>
+          <w:rFonts w:cs="Calibri"/>
+          <w:sz w:val="18"/>
+          <w:szCs w:val="18"/>
+        </w:rPr>
+        <w:t>adopt</w:t>
+      </w:r>
+    </w:p>
+    <w:p>
+      <w:pPr>
+        <w:spacing w:before="40" w:after="0" w:line="240" w:lineRule="auto"/>
+        <w:ind w:left="720"/>
+        <w:contextualSpacing/>
+        <w:rPr>
+          <w:rFonts w:cs="Calibri"/>
+          <w:sz w:val="18"/>
+          <w:szCs w:val="18"/>
+        </w:rPr>
+      </w:pPr>
+      <w:r>
+        <w:rPr>
+          <w:rFonts w:cs="Calibri"/>
+          <w:sz w:val="18"/>
+          <w:szCs w:val="18"/>
+        </w:rPr>
+        <w:t>Mentored a team new to web development</w:t>
+      </w:r>
+      <w:r>
+        <w:rPr>
+          <w:rFonts w:cs="Calibri"/>
+          <w:sz w:val="18"/>
+          <w:szCs w:val="18"/>
+        </w:rPr>
+        <w:t xml:space="preserve"> </w:t>
+      </w:r>
+      <w:r>
+        <w:rPr>
+          <w:rFonts w:cs="Calibri"/>
+          <w:sz w:val="18"/>
+          <w:szCs w:val="18"/>
+        </w:rPr>
+        <w:t>as well as a</w:t>
+      </w:r>
+      <w:r>
+        <w:rPr>
+          <w:rFonts w:cs="Calibri"/>
+          <w:sz w:val="18"/>
+          <w:szCs w:val="18"/>
+        </w:rPr>
+        <w:t xml:space="preserve">n </w:t>
+      </w:r>
+      <w:r>
+        <w:rPr>
+          <w:rFonts w:cs="Calibri"/>
+          <w:sz w:val="18"/>
+          <w:szCs w:val="18"/>
+        </w:rPr>
+        <w:t>intern</w:t>
+      </w:r>
+    </w:p>
+    <w:p>
+      <w:pPr>
+        <w:spacing w:before="40" w:after="0" w:line="240" w:lineRule="auto"/>
+        <w:ind w:left="720"/>
+        <w:contextualSpacing/>
+        <w:rPr>
+          <w:rFonts w:cs="Calibri"/>
+          <w:sz w:val="18"/>
+          <w:szCs w:val="18"/>
+        </w:rPr>
+      </w:pPr>
+      <w:bookmarkStart w:id="5" w:name="OLE_LINK1"/>
+      <w:r>
+        <w:rPr>
+          <w:rFonts w:cs="Calibri"/>
+          <w:sz w:val="18"/>
+          <w:szCs w:val="18"/>
+        </w:rPr>
+        <w:t>Scrum Master</w:t>
+      </w:r>
+      <w:r>
+        <w:rPr>
+          <w:rFonts w:cs="Calibri"/>
+          <w:sz w:val="18"/>
+          <w:szCs w:val="18"/>
+        </w:rPr>
+        <w:t xml:space="preserve"> (4/2/18 – 6/10/19)</w:t>
+      </w:r>
+      <w:r>
+        <w:rPr>
+          <w:rFonts w:cs="Calibri"/>
+          <w:sz w:val="18"/>
+          <w:szCs w:val="18"/>
+        </w:rPr>
+        <w:t xml:space="preserve"> and Security Champion</w:t>
+      </w:r>
+      <w:r>
+        <w:rPr>
+          <w:rFonts w:cs="Calibri"/>
+          <w:sz w:val="18"/>
+          <w:szCs w:val="18"/>
+        </w:rPr>
+        <w:t xml:space="preserve"> (1/1/18 – present)</w:t>
+      </w:r>
+    </w:p>
+    <w:bookmarkEnd w:id="3"/>
+    <w:bookmarkEnd w:id="5"/>
+    <w:p>
+      <w:pPr>
+        <w:tabs>
+          <w:tab w:val="left" w:pos="720"/>
+          <w:tab w:val="left" w:pos="1440"/>
+          <w:tab w:val="left" w:pos="2160"/>
+          <w:tab w:val="left" w:pos="2880"/>
+          <w:tab w:val="left" w:pos="3600"/>
+          <w:tab w:val="left" w:pos="4320"/>
+          <w:tab w:val="left" w:pos="5040"/>
+          <w:tab w:val="left" w:pos="5760"/>
+          <w:tab w:val="left" w:pos="6480"/>
+          <w:tab w:val="left" w:pos="7200"/>
+          <w:tab w:val="left" w:pos="7920"/>
+          <w:tab w:val="left" w:pos="8640"/>
+          <w:tab w:val="left" w:pos="9360"/>
+          <w:tab w:val="left" w:pos="10080"/>
+          <w:tab w:val="right" w:pos="10800"/>
+        </w:tabs>
+        <w:spacing w:before="180" w:after="0" w:line="192" w:lineRule="auto"/>
+        <w:rPr>
+          <w:rFonts w:cs="Calibri"/>
+          <w:sz w:val="20"/>
+          <w:szCs w:val="20"/>
+        </w:rPr>
+      </w:pPr>
+      <w:r>
+        <w:rPr>
+          <w:rFonts w:cs="Calibri"/>
+          <w:b/>
+        </w:rPr>
+        <w:t>Bizler</w:t>
+      </w:r>
+      <w:r>
+        <w:rPr>
+          <w:rFonts w:cs="Calibri"/>
+        </w:rPr>
+        <w:t xml:space="preserve">, </w:t>
+      </w:r>
+      <w:r>
+        <w:rPr>
+          <w:rFonts w:cs="Calibri"/>
+        </w:rPr>
+        <w:t>Austin</w:t>
+      </w:r>
+      <w:r>
+        <w:rPr>
+          <w:rFonts w:cs="Calibri"/>
+        </w:rPr>
+        <w:t xml:space="preserve">, </w:t>
+      </w:r>
+      <w:r>
+        <w:rPr>
+          <w:rFonts w:cs="Calibri"/>
+        </w:rPr>
+        <w:t>TX</w:t>
+      </w:r>
+      <w:r>
+        <w:rPr>
+          <w:rFonts w:cs="Calibri"/>
+        </w:rPr>
+        <w:t xml:space="preserve"> </w:t>
+      </w:r>
+      <w:r>
+        <w:rPr>
+          <w:rFonts w:cs="Calibri"/>
+        </w:rPr>
+        <w:tab/>
+      </w:r>
+      <w:r>
+        <w:rPr>
+          <w:rFonts w:cs="Calibri"/>
+        </w:rPr>
+        <w:tab/>
+      </w:r>
+      <w:r>
+        <w:rPr>
+          <w:rFonts w:cs="Calibri"/>
+        </w:rPr>
+        <w:tab/>
+      </w:r>
+      <w:r>
+        <w:rPr>
+          <w:rFonts w:cs="Calibri"/>
+        </w:rPr>
+        <w:tab/>
+      </w:r>
+      <w:r>
+        <w:rPr>
+          <w:rFonts w:cs="Calibri"/>
+        </w:rPr>
+        <w:tab/>
+      </w:r>
+      <w:r>
+        <w:rPr>
+          <w:rFonts w:cs="Calibri"/>
+        </w:rPr>
+        <w:tab/>
+      </w:r>
+      <w:r>
+        <w:rPr>
+          <w:rFonts w:cs="Calibri"/>
+        </w:rPr>
+        <w:tab/>
+      </w:r>
+      <w:r>
+        <w:rPr>
+          <w:rFonts w:cs="Calibri"/>
+        </w:rPr>
+        <w:tab/>
+      </w:r>
+      <w:r>
+        <w:rPr>
+          <w:rFonts w:cs="Calibri"/>
+        </w:rPr>
+        <w:tab/>
+        <w:t xml:space="preserve"> </w:t>
+      </w:r>
+      <w:r>
+        <w:rPr>
+          <w:rFonts w:cs="Calibri"/>
+        </w:rPr>
+        <w:t>February 2016 – February 2017</w:t>
+      </w:r>
+    </w:p>
+    <w:p>
+      <w:pPr>
+        <w:tabs>
+          <w:tab w:val="left" w:pos="720"/>
+          <w:tab w:val="left" w:pos="1440"/>
+          <w:tab w:val="left" w:pos="2160"/>
+          <w:tab w:val="left" w:pos="2880"/>
+          <w:tab w:val="left" w:pos="3600"/>
+          <w:tab w:val="left" w:pos="4320"/>
+          <w:tab w:val="left" w:pos="5040"/>
+          <w:tab w:val="left" w:pos="5760"/>
+          <w:tab w:val="left" w:pos="6480"/>
+          <w:tab w:val="left" w:pos="7200"/>
+          <w:tab w:val="left" w:pos="7920"/>
+          <w:tab w:val="left" w:pos="8640"/>
+          <w:tab w:val="left" w:pos="9360"/>
+          <w:tab w:val="left" w:pos="10080"/>
+          <w:tab w:val="right" w:pos="10800"/>
+        </w:tabs>
         <w:spacing w:after="0" w:line="192" w:lineRule="auto"/>
         <w:rPr>
           <w:rFonts w:cs="Calibri"/>
@@ -1624,671 +1490,454 @@
         <w:t xml:space="preserve"> user experience, flows and desired features</w:t>
       </w:r>
     </w:p>
-    <w:tbl>
-      <w:tblPr>
-        <w:tblStyle w:val="TableGrid"/>
-        <w:tblW w:w="16080" w:type="dxa"/>
-        <w:tblBorders>
-          <w:top w:val="none" w:sz="0" w:space="0" w:color="auto"/>
-          <w:left w:val="none" w:sz="0" w:space="0" w:color="auto"/>
-          <w:bottom w:val="none" w:sz="0" w:space="0" w:color="auto"/>
-          <w:right w:val="none" w:sz="0" w:space="0" w:color="auto"/>
-          <w:insideH w:val="none" w:sz="0" w:space="0" w:color="auto"/>
-          <w:insideV w:val="none" w:sz="0" w:space="0" w:color="auto"/>
-        </w:tblBorders>
-        <w:tblCellMar>
-          <w:left w:w="0" w:type="dxa"/>
-          <w:right w:w="0" w:type="dxa"/>
-        </w:tblCellMar>
-        <w:tblLook w:val="04A0" w:firstRow="1" w:lastRow="0" w:firstColumn="1" w:lastColumn="0" w:noHBand="0" w:noVBand="1"/>
-      </w:tblPr>
-      <w:tblGrid>
-        <w:gridCol w:w="10833"/>
-        <w:gridCol w:w="5247"/>
-      </w:tblGrid>
-      <w:tr>
-        <w:trPr>
-          <w:trHeight w:val="303"/>
-        </w:trPr>
-        <w:tc>
-          <w:tcPr>
-            <w:tcW w:w="16080" w:type="dxa"/>
-            <w:gridSpan w:val="2"/>
-          </w:tcPr>
-          <w:tbl>
-            <w:tblPr>
-              <w:tblStyle w:val="TableGrid"/>
-              <w:tblW w:w="16080" w:type="dxa"/>
-              <w:tblBorders>
-                <w:top w:val="none" w:sz="0" w:space="0" w:color="auto"/>
-                <w:left w:val="none" w:sz="0" w:space="0" w:color="auto"/>
-                <w:bottom w:val="none" w:sz="0" w:space="0" w:color="auto"/>
-                <w:right w:val="none" w:sz="0" w:space="0" w:color="auto"/>
-                <w:insideH w:val="none" w:sz="0" w:space="0" w:color="auto"/>
-                <w:insideV w:val="none" w:sz="0" w:space="0" w:color="auto"/>
-              </w:tblBorders>
-              <w:tblCellMar>
-                <w:left w:w="0" w:type="dxa"/>
-                <w:right w:w="0" w:type="dxa"/>
-              </w:tblCellMar>
-              <w:tblLook w:val="04A0" w:firstRow="1" w:lastRow="0" w:firstColumn="1" w:lastColumn="0" w:noHBand="0" w:noVBand="1"/>
-            </w:tblPr>
-            <w:tblGrid>
-              <w:gridCol w:w="8040"/>
-              <w:gridCol w:w="8040"/>
-            </w:tblGrid>
-            <w:tr>
-              <w:trPr>
-                <w:trHeight w:val="45"/>
-              </w:trPr>
-              <w:tc>
-                <w:tcPr>
-                  <w:tcW w:w="8040" w:type="dxa"/>
-                </w:tcPr>
-                <w:p>
-                  <w:pPr>
-                    <w:tabs>
-                      <w:tab w:val="left" w:pos="720"/>
-                      <w:tab w:val="left" w:pos="1440"/>
-                      <w:tab w:val="left" w:pos="2160"/>
-                      <w:tab w:val="left" w:pos="2880"/>
-                      <w:tab w:val="left" w:pos="3600"/>
-                      <w:tab w:val="left" w:pos="4320"/>
-                      <w:tab w:val="left" w:pos="5040"/>
-                      <w:tab w:val="left" w:pos="5760"/>
-                      <w:tab w:val="left" w:pos="6480"/>
-                      <w:tab w:val="left" w:pos="7200"/>
-                      <w:tab w:val="left" w:pos="7920"/>
-                      <w:tab w:val="left" w:pos="8640"/>
-                      <w:tab w:val="left" w:pos="9360"/>
-                      <w:tab w:val="left" w:pos="10080"/>
-                      <w:tab w:val="right" w:pos="10800"/>
-                    </w:tabs>
-                    <w:spacing w:before="180" w:after="0" w:line="192" w:lineRule="auto"/>
-                    <w:rPr>
-                      <w:rFonts w:cs="Calibri"/>
-                      <w:b/>
-                    </w:rPr>
-                  </w:pPr>
-                  <w:r>
-                    <w:rPr>
-                      <w:rFonts w:cs="Calibri"/>
-                      <w:b/>
-                    </w:rPr>
-                    <w:t>Android &gt; Apple Company</w:t>
-                  </w:r>
-                  <w:r>
-                    <w:rPr>
-                      <w:rFonts w:cs="Calibri"/>
-                    </w:rPr>
-                    <w:t xml:space="preserve">, </w:t>
-                  </w:r>
-                  <w:r>
-                    <w:rPr>
-                      <w:rFonts w:cs="Calibri"/>
-                    </w:rPr>
-                    <w:t>Austin</w:t>
-                  </w:r>
-                  <w:r>
-                    <w:rPr>
-                      <w:rFonts w:cs="Calibri"/>
-                    </w:rPr>
-                    <w:t xml:space="preserve">, </w:t>
-                  </w:r>
-                  <w:r>
-                    <w:rPr>
-                      <w:rFonts w:cs="Calibri"/>
-                    </w:rPr>
-                    <w:t>TX</w:t>
-                  </w:r>
-                </w:p>
-              </w:tc>
-              <w:tc>
-                <w:tcPr>
-                  <w:tcW w:w="8040" w:type="dxa"/>
-                </w:tcPr>
-                <w:p>
-                  <w:pPr>
-                    <w:tabs>
-                      <w:tab w:val="left" w:pos="720"/>
-                      <w:tab w:val="left" w:pos="1440"/>
-                      <w:tab w:val="left" w:pos="2160"/>
-                      <w:tab w:val="left" w:pos="2880"/>
-                      <w:tab w:val="left" w:pos="3600"/>
-                      <w:tab w:val="left" w:pos="4320"/>
-                      <w:tab w:val="left" w:pos="5040"/>
-                      <w:tab w:val="left" w:pos="5760"/>
-                      <w:tab w:val="left" w:pos="6480"/>
-                      <w:tab w:val="left" w:pos="7200"/>
-                      <w:tab w:val="left" w:pos="7920"/>
-                      <w:tab w:val="left" w:pos="8640"/>
-                      <w:tab w:val="left" w:pos="9360"/>
-                      <w:tab w:val="left" w:pos="10080"/>
-                      <w:tab w:val="right" w:pos="10800"/>
-                    </w:tabs>
-                    <w:spacing w:before="180" w:after="0" w:line="192" w:lineRule="auto"/>
-                    <w:rPr>
-                      <w:rFonts w:cs="Calibri"/>
-                      <w:b/>
-                    </w:rPr>
-                  </w:pPr>
-                  <w:r>
-                    <w:rPr>
-                      <w:rFonts w:cs="Calibri"/>
-                    </w:rPr>
-                    <w:t xml:space="preserve">   </w:t>
-                  </w:r>
-                  <w:r>
-                    <w:rPr>
-                      <w:rFonts w:cs="Calibri"/>
-                    </w:rPr>
-                    <w:t>August 2011 – February 2016</w:t>
-                  </w:r>
-                </w:p>
-              </w:tc>
-            </w:tr>
-          </w:tbl>
-          <w:p>
-            <w:pPr>
-              <w:tabs>
-                <w:tab w:val="left" w:pos="720"/>
-                <w:tab w:val="left" w:pos="1440"/>
-                <w:tab w:val="left" w:pos="2160"/>
-                <w:tab w:val="left" w:pos="2880"/>
-                <w:tab w:val="left" w:pos="3600"/>
-                <w:tab w:val="left" w:pos="4320"/>
-                <w:tab w:val="left" w:pos="5040"/>
-                <w:tab w:val="left" w:pos="5760"/>
-                <w:tab w:val="left" w:pos="6480"/>
-                <w:tab w:val="left" w:pos="7200"/>
-                <w:tab w:val="left" w:pos="7920"/>
-                <w:tab w:val="left" w:pos="8640"/>
-                <w:tab w:val="left" w:pos="9360"/>
-                <w:tab w:val="left" w:pos="10080"/>
-                <w:tab w:val="right" w:pos="10800"/>
-              </w:tabs>
-              <w:spacing w:after="0" w:line="192" w:lineRule="auto"/>
-              <w:rPr>
-                <w:rFonts w:cs="Calibri"/>
-                <w:sz w:val="20"/>
-                <w:szCs w:val="20"/>
-              </w:rPr>
-            </w:pPr>
-            <w:r>
-              <w:rPr>
-                <w:rFonts w:cs="Calibri"/>
-                <w:sz w:val="20"/>
-                <w:szCs w:val="20"/>
-              </w:rPr>
-              <w:t>Founder and</w:t>
-            </w:r>
-            <w:r>
-              <w:rPr>
-                <w:rFonts w:cs="Calibri"/>
-                <w:sz w:val="20"/>
-                <w:szCs w:val="20"/>
-              </w:rPr>
-              <w:t xml:space="preserve"> CEO</w:t>
-            </w:r>
-          </w:p>
-          <w:p>
-            <w:pPr>
-              <w:spacing w:before="60" w:after="0" w:line="240" w:lineRule="auto"/>
-              <w:ind w:left="720"/>
-              <w:contextualSpacing/>
-              <w:rPr>
-                <w:rFonts w:cs="Calibri"/>
-                <w:sz w:val="18"/>
-                <w:szCs w:val="18"/>
-              </w:rPr>
-            </w:pPr>
-            <w:r>
-              <w:rPr>
-                <w:rFonts w:cs="Calibri"/>
-                <w:sz w:val="18"/>
-                <w:szCs w:val="18"/>
-              </w:rPr>
-              <w:t>Develop</w:t>
-            </w:r>
-            <w:r>
-              <w:rPr>
-                <w:rFonts w:cs="Calibri"/>
-                <w:sz w:val="18"/>
-                <w:szCs w:val="18"/>
-              </w:rPr>
-              <w:t>ed</w:t>
-            </w:r>
-            <w:r>
-              <w:rPr>
-                <w:rFonts w:cs="Calibri"/>
-                <w:sz w:val="18"/>
-                <w:szCs w:val="18"/>
-              </w:rPr>
-              <w:t xml:space="preserve"> mobile applications for Android and Blackberry</w:t>
-            </w:r>
-            <w:r>
-              <w:rPr>
-                <w:rFonts w:cs="Calibri"/>
-                <w:sz w:val="18"/>
-                <w:szCs w:val="18"/>
-              </w:rPr>
-              <w:t xml:space="preserve"> across </w:t>
-            </w:r>
-            <w:r>
-              <w:rPr>
-                <w:rFonts w:cs="Calibri"/>
-                <w:sz w:val="18"/>
-                <w:szCs w:val="18"/>
-              </w:rPr>
-              <w:t>in various stores</w:t>
-            </w:r>
-          </w:p>
-          <w:p>
-            <w:pPr>
-              <w:spacing w:before="40" w:after="0" w:line="240" w:lineRule="auto"/>
-              <w:ind w:left="720"/>
-              <w:contextualSpacing/>
-              <w:rPr>
-                <w:rFonts w:cs="Calibri"/>
-                <w:sz w:val="18"/>
-                <w:szCs w:val="18"/>
-              </w:rPr>
-            </w:pPr>
-            <w:r>
-              <w:rPr>
-                <w:rFonts w:cs="Calibri"/>
-                <w:sz w:val="18"/>
-                <w:szCs w:val="18"/>
-              </w:rPr>
-              <w:t xml:space="preserve">Received </w:t>
-            </w:r>
-            <w:r>
-              <w:rPr>
-                <w:rFonts w:cs="Calibri"/>
-                <w:sz w:val="18"/>
-                <w:szCs w:val="18"/>
-              </w:rPr>
-              <w:t>100,000+ total downloads</w:t>
-            </w:r>
-            <w:r>
-              <w:rPr>
-                <w:rFonts w:cs="Calibri"/>
-                <w:sz w:val="18"/>
-                <w:szCs w:val="18"/>
-              </w:rPr>
-              <w:t xml:space="preserve"> </w:t>
-            </w:r>
-            <w:r>
-              <w:rPr>
-                <w:rFonts w:cs="Calibri"/>
-                <w:sz w:val="18"/>
-                <w:szCs w:val="18"/>
-              </w:rPr>
-              <w:t xml:space="preserve">and </w:t>
-            </w:r>
-            <w:r>
-              <w:rPr>
-                <w:rFonts w:cs="Calibri"/>
-                <w:sz w:val="18"/>
-                <w:szCs w:val="18"/>
-              </w:rPr>
-              <w:t>selected</w:t>
-            </w:r>
-            <w:r>
-              <w:rPr>
-                <w:rFonts w:cs="Calibri"/>
-                <w:sz w:val="18"/>
-                <w:szCs w:val="18"/>
-              </w:rPr>
-              <w:t xml:space="preserve"> as Amazon’s “Free App of the Day”</w:t>
-            </w:r>
-          </w:p>
-          <w:p>
-            <w:pPr>
-              <w:spacing w:before="40" w:after="0" w:line="240" w:lineRule="auto"/>
-              <w:ind w:left="720"/>
-              <w:contextualSpacing/>
-              <w:rPr>
-                <w:rFonts w:cs="Calibri"/>
-                <w:sz w:val="18"/>
-                <w:szCs w:val="18"/>
-              </w:rPr>
-            </w:pPr>
-            <w:hyperlink r:id="rId8" w:history="1">
-              <w:r>
-                <w:rPr>
-                  <w:rStyle w:val="Hyperlink"/>
-                  <w:rFonts w:cs="Calibri"/>
-                  <w:sz w:val="18"/>
-                  <w:szCs w:val="18"/>
-                  <w:u w:val="none"/>
-                </w:rPr>
-                <w:t>C</w:t>
-              </w:r>
-              <w:r>
-                <w:rPr>
-                  <w:rStyle w:val="Hyperlink"/>
-                  <w:sz w:val="18"/>
-                  <w:szCs w:val="18"/>
-                  <w:u w:val="none"/>
-                </w:rPr>
-                <w:t>reated</w:t>
-              </w:r>
-              <w:r>
-                <w:rPr>
-                  <w:rStyle w:val="Hyperlink"/>
-                  <w:rFonts w:cs="Calibri"/>
-                  <w:sz w:val="18"/>
-                  <w:szCs w:val="18"/>
-                  <w:u w:val="none"/>
-                </w:rPr>
-                <w:t xml:space="preserve"> a free website for teaching Android development</w:t>
-              </w:r>
-              <w:r>
-                <w:rPr>
-                  <w:rStyle w:val="Hyperlink"/>
-                  <w:rFonts w:cs="Calibri"/>
-                  <w:sz w:val="18"/>
-                  <w:szCs w:val="18"/>
-                  <w:u w:val="none"/>
-                </w:rPr>
-                <w:t>,</w:t>
-              </w:r>
-              <w:r>
-                <w:rPr>
-                  <w:rStyle w:val="Hyperlink"/>
-                  <w:rFonts w:cs="Calibri"/>
-                  <w:sz w:val="18"/>
-                  <w:szCs w:val="18"/>
-                  <w:u w:val="none"/>
-                </w:rPr>
-                <w:t xml:space="preserve"> </w:t>
-              </w:r>
-              <w:r>
-                <w:rPr>
-                  <w:rStyle w:val="Hyperlink"/>
-                  <w:rFonts w:cs="Calibri"/>
-                  <w:sz w:val="18"/>
-                  <w:szCs w:val="18"/>
-                  <w:u w:val="none"/>
-                </w:rPr>
-                <w:t>g</w:t>
-              </w:r>
-              <w:r>
-                <w:rPr>
-                  <w:rStyle w:val="Hyperlink"/>
-                  <w:sz w:val="18"/>
-                  <w:szCs w:val="18"/>
-                  <w:u w:val="none"/>
-                </w:rPr>
-                <w:t>eneratin</w:t>
-              </w:r>
-              <w:r>
-                <w:rPr>
-                  <w:rStyle w:val="Hyperlink"/>
-                  <w:sz w:val="18"/>
-                  <w:szCs w:val="18"/>
-                  <w:u w:val="none"/>
-                </w:rPr>
-                <w:t>g</w:t>
-              </w:r>
-              <w:r>
-                <w:rPr>
-                  <w:rStyle w:val="Hyperlink"/>
-                  <w:u w:val="none"/>
-                </w:rPr>
-                <w:t xml:space="preserve"> </w:t>
-              </w:r>
-              <w:r>
-                <w:rPr>
-                  <w:rStyle w:val="Hyperlink"/>
-                  <w:rFonts w:cs="Calibri"/>
-                  <w:sz w:val="18"/>
-                  <w:szCs w:val="18"/>
-                  <w:u w:val="none"/>
-                </w:rPr>
-                <w:t>1</w:t>
-              </w:r>
-              <w:r>
-                <w:rPr>
-                  <w:rStyle w:val="Hyperlink"/>
-                  <w:rFonts w:cs="Calibri"/>
-                  <w:sz w:val="18"/>
-                  <w:szCs w:val="18"/>
-                  <w:u w:val="none"/>
-                </w:rPr>
-                <w:t>00,000+ views</w:t>
-              </w:r>
-            </w:hyperlink>
-          </w:p>
-        </w:tc>
-      </w:tr>
-      <w:tr>
-        <w:trPr>
-          <w:trHeight w:val="45"/>
-        </w:trPr>
-        <w:tc>
-          <w:tcPr>
-            <w:tcW w:w="10833" w:type="dxa"/>
-          </w:tcPr>
-          <w:tbl>
-            <w:tblPr>
-              <w:tblStyle w:val="TableGrid"/>
-              <w:tblW w:w="10833" w:type="dxa"/>
-              <w:tblBorders>
-                <w:top w:val="none" w:sz="0" w:space="0" w:color="auto"/>
-                <w:left w:val="none" w:sz="0" w:space="0" w:color="auto"/>
-                <w:bottom w:val="none" w:sz="0" w:space="0" w:color="auto"/>
-                <w:right w:val="none" w:sz="0" w:space="0" w:color="auto"/>
-                <w:insideH w:val="none" w:sz="0" w:space="0" w:color="auto"/>
-                <w:insideV w:val="none" w:sz="0" w:space="0" w:color="auto"/>
-              </w:tblBorders>
-              <w:tblCellMar>
-                <w:left w:w="0" w:type="dxa"/>
-                <w:right w:w="0" w:type="dxa"/>
-              </w:tblCellMar>
-              <w:tblLook w:val="04A0" w:firstRow="1" w:lastRow="0" w:firstColumn="1" w:lastColumn="0" w:noHBand="0" w:noVBand="1"/>
-            </w:tblPr>
-            <w:tblGrid>
-              <w:gridCol w:w="8213"/>
-              <w:gridCol w:w="2620"/>
-            </w:tblGrid>
-            <w:tr>
-              <w:trPr>
-                <w:trHeight w:val="45"/>
-              </w:trPr>
-              <w:tc>
-                <w:tcPr>
-                  <w:tcW w:w="8213" w:type="dxa"/>
-                </w:tcPr>
-                <w:p>
-                  <w:pPr>
-                    <w:tabs>
-                      <w:tab w:val="left" w:pos="720"/>
-                      <w:tab w:val="left" w:pos="1440"/>
-                      <w:tab w:val="left" w:pos="2160"/>
-                      <w:tab w:val="left" w:pos="2880"/>
-                      <w:tab w:val="left" w:pos="3600"/>
-                      <w:tab w:val="left" w:pos="4013"/>
-                      <w:tab w:val="left" w:pos="6219"/>
-                    </w:tabs>
-                    <w:spacing w:before="180" w:after="0" w:line="192" w:lineRule="auto"/>
-                    <w:rPr>
-                      <w:rFonts w:cs="Calibri"/>
-                      <w:b/>
-                    </w:rPr>
-                  </w:pPr>
-                  <w:r>
-                    <w:rPr>
-                      <w:rFonts w:cs="Calibri"/>
-                      <w:b/>
-                    </w:rPr>
-                    <w:t xml:space="preserve">PayPal – </w:t>
-                  </w:r>
-                  <w:r>
-                    <w:rPr>
-                      <w:rFonts w:cs="Calibri"/>
-                      <w:b/>
-                    </w:rPr>
-                    <w:t>Global Op</w:t>
-                  </w:r>
-                  <w:r>
-                    <w:rPr>
-                      <w:rFonts w:cs="Calibri"/>
-                      <w:b/>
-                    </w:rPr>
-                    <w:t>eration</w:t>
-                  </w:r>
-                  <w:r>
-                    <w:rPr>
-                      <w:rFonts w:cs="Calibri"/>
-                      <w:b/>
-                    </w:rPr>
-                    <w:t>s Architecture Team</w:t>
-                  </w:r>
-                  <w:r>
-                    <w:rPr>
-                      <w:rFonts w:cs="Calibri"/>
-                    </w:rPr>
-                    <w:t xml:space="preserve">, </w:t>
-                  </w:r>
-                  <w:r>
-                    <w:rPr>
-                      <w:rFonts w:cs="Calibri"/>
-                    </w:rPr>
-                    <w:t>Austin</w:t>
-                  </w:r>
-                  <w:r>
-                    <w:rPr>
-                      <w:rFonts w:cs="Calibri"/>
-                    </w:rPr>
-                    <w:t xml:space="preserve">, </w:t>
-                  </w:r>
-                  <w:r>
-                    <w:rPr>
-                      <w:rFonts w:cs="Calibri"/>
-                    </w:rPr>
-                    <w:t>TX</w:t>
-                  </w:r>
-                  <w:r>
-                    <w:rPr>
-                      <w:rFonts w:cs="Calibri"/>
-                    </w:rPr>
-                    <w:tab/>
-                  </w:r>
-                  <w:r>
-                    <w:rPr>
-                      <w:rFonts w:cs="Calibri"/>
-                    </w:rPr>
-                    <w:tab/>
-                  </w:r>
-                </w:p>
-              </w:tc>
-              <w:tc>
-                <w:tcPr>
-                  <w:tcW w:w="2620" w:type="dxa"/>
-                  <w:tcMar>
-                    <w:left w:w="115" w:type="dxa"/>
-                    <w:right w:w="0" w:type="dxa"/>
-                  </w:tcMar>
-                </w:tcPr>
-                <w:p>
-                  <w:pPr>
-                    <w:tabs>
-                      <w:tab w:val="left" w:pos="720"/>
-                      <w:tab w:val="left" w:pos="1440"/>
-                      <w:tab w:val="left" w:pos="2160"/>
-                      <w:tab w:val="left" w:pos="2880"/>
-                      <w:tab w:val="left" w:pos="3600"/>
-                      <w:tab w:val="left" w:pos="4320"/>
-                      <w:tab w:val="left" w:pos="5040"/>
-                      <w:tab w:val="left" w:pos="5760"/>
-                      <w:tab w:val="left" w:pos="6480"/>
-                      <w:tab w:val="left" w:pos="7200"/>
-                      <w:tab w:val="left" w:pos="7920"/>
-                      <w:tab w:val="left" w:pos="8640"/>
-                      <w:tab w:val="left" w:pos="9360"/>
-                      <w:tab w:val="left" w:pos="10080"/>
-                      <w:tab w:val="right" w:pos="10800"/>
-                    </w:tabs>
-                    <w:spacing w:before="180" w:after="0" w:line="192" w:lineRule="auto"/>
-                    <w:jc w:val="center"/>
-                    <w:rPr>
-                      <w:rFonts w:cs="Calibri"/>
-                    </w:rPr>
-                  </w:pPr>
-                  <w:r>
-                    <w:rPr>
-                      <w:rFonts w:cs="Calibri"/>
-                    </w:rPr>
-                    <w:t xml:space="preserve">     May 2015 – August 2015</w:t>
-                  </w:r>
-                </w:p>
-              </w:tc>
-            </w:tr>
-          </w:tbl>
-          <w:p>
-            <w:pPr>
-              <w:tabs>
-                <w:tab w:val="left" w:pos="720"/>
-                <w:tab w:val="left" w:pos="1440"/>
-                <w:tab w:val="left" w:pos="2160"/>
-                <w:tab w:val="left" w:pos="2880"/>
-                <w:tab w:val="left" w:pos="3600"/>
-                <w:tab w:val="left" w:pos="4013"/>
-                <w:tab w:val="left" w:pos="6219"/>
-              </w:tabs>
-              <w:spacing w:before="180" w:after="0" w:line="192" w:lineRule="auto"/>
-              <w:rPr>
-                <w:rFonts w:cs="Calibri"/>
-                <w:b/>
-              </w:rPr>
-            </w:pPr>
-          </w:p>
-        </w:tc>
-        <w:tc>
-          <w:tcPr>
-            <w:tcW w:w="5247" w:type="dxa"/>
-            <w:tcMar>
-              <w:left w:w="115" w:type="dxa"/>
-              <w:right w:w="0" w:type="dxa"/>
-            </w:tcMar>
-          </w:tcPr>
-          <w:p>
-            <w:pPr>
-              <w:tabs>
-                <w:tab w:val="left" w:pos="720"/>
-                <w:tab w:val="left" w:pos="1440"/>
-                <w:tab w:val="left" w:pos="2160"/>
-                <w:tab w:val="left" w:pos="2880"/>
-                <w:tab w:val="left" w:pos="3600"/>
-                <w:tab w:val="left" w:pos="4320"/>
-                <w:tab w:val="left" w:pos="5040"/>
-                <w:tab w:val="left" w:pos="5760"/>
-                <w:tab w:val="left" w:pos="6480"/>
-                <w:tab w:val="left" w:pos="7200"/>
-                <w:tab w:val="left" w:pos="7920"/>
-                <w:tab w:val="left" w:pos="8640"/>
-                <w:tab w:val="left" w:pos="9360"/>
-                <w:tab w:val="left" w:pos="10080"/>
-                <w:tab w:val="right" w:pos="10800"/>
-              </w:tabs>
-              <w:spacing w:before="180" w:after="0" w:line="192" w:lineRule="auto"/>
-              <w:jc w:val="right"/>
-              <w:rPr>
-                <w:rFonts w:cs="Calibri"/>
-              </w:rPr>
-            </w:pPr>
-            <w:r>
-              <w:rPr>
-                <w:rFonts w:cs="Calibri"/>
-              </w:rPr>
-              <w:t>May 2015 – August 2015</w:t>
-            </w:r>
-          </w:p>
-        </w:tc>
-      </w:tr>
-    </w:tbl>
+    <w:p>
+      <w:pPr>
+        <w:tabs>
+          <w:tab w:val="left" w:pos="720"/>
+          <w:tab w:val="left" w:pos="1440"/>
+          <w:tab w:val="left" w:pos="2160"/>
+          <w:tab w:val="left" w:pos="2880"/>
+          <w:tab w:val="left" w:pos="3600"/>
+          <w:tab w:val="left" w:pos="4320"/>
+          <w:tab w:val="left" w:pos="5040"/>
+          <w:tab w:val="left" w:pos="5760"/>
+          <w:tab w:val="left" w:pos="6480"/>
+          <w:tab w:val="left" w:pos="7200"/>
+          <w:tab w:val="left" w:pos="7920"/>
+          <w:tab w:val="left" w:pos="8640"/>
+          <w:tab w:val="left" w:pos="9360"/>
+          <w:tab w:val="left" w:pos="10080"/>
+          <w:tab w:val="right" w:pos="10800"/>
+        </w:tabs>
+        <w:spacing w:before="180" w:after="0" w:line="192" w:lineRule="auto"/>
+        <w:rPr>
+          <w:rFonts w:cs="Calibri"/>
+          <w:b/>
+        </w:rPr>
+      </w:pPr>
+      <w:r>
+        <w:rPr>
+          <w:rFonts w:cs="Calibri"/>
+          <w:b/>
+        </w:rPr>
+        <w:t>Android &gt; Apple Company</w:t>
+      </w:r>
+      <w:r>
+        <w:rPr>
+          <w:rFonts w:cs="Calibri"/>
+        </w:rPr>
+        <w:t xml:space="preserve">, </w:t>
+      </w:r>
+      <w:r>
+        <w:rPr>
+          <w:rFonts w:cs="Calibri"/>
+        </w:rPr>
+        <w:t>Austin</w:t>
+      </w:r>
+      <w:r>
+        <w:rPr>
+          <w:rFonts w:cs="Calibri"/>
+        </w:rPr>
+        <w:t xml:space="preserve">, </w:t>
+      </w:r>
+      <w:r>
+        <w:rPr>
+          <w:rFonts w:cs="Calibri"/>
+        </w:rPr>
+        <w:t xml:space="preserve">TX </w:t>
+      </w:r>
+      <w:r>
+        <w:rPr>
+          <w:rFonts w:cs="Calibri"/>
+        </w:rPr>
+        <w:tab/>
+        <w:t xml:space="preserve"> </w:t>
+      </w:r>
+      <w:r>
+        <w:rPr>
+          <w:rFonts w:cs="Calibri"/>
+        </w:rPr>
+        <w:tab/>
+      </w:r>
+      <w:r>
+        <w:rPr>
+          <w:rFonts w:cs="Calibri"/>
+        </w:rPr>
+        <w:tab/>
+      </w:r>
+      <w:r>
+        <w:rPr>
+          <w:rFonts w:cs="Calibri"/>
+        </w:rPr>
+        <w:tab/>
+      </w:r>
+      <w:r>
+        <w:rPr>
+          <w:rFonts w:cs="Calibri"/>
+        </w:rPr>
+        <w:tab/>
+      </w:r>
+      <w:r>
+        <w:rPr>
+          <w:rFonts w:cs="Calibri"/>
+        </w:rPr>
+        <w:tab/>
+      </w:r>
+      <w:r>
+        <w:rPr>
+          <w:rFonts w:cs="Calibri"/>
+        </w:rPr>
+        <w:tab/>
+        <w:t xml:space="preserve">     </w:t>
+      </w:r>
+      <w:r>
+        <w:rPr>
+          <w:rFonts w:cs="Calibri"/>
+        </w:rPr>
+        <w:t>August 2011 – February 2016</w:t>
+      </w:r>
+    </w:p>
+    <w:p>
+      <w:pPr>
+        <w:tabs>
+          <w:tab w:val="left" w:pos="720"/>
+          <w:tab w:val="left" w:pos="1440"/>
+          <w:tab w:val="left" w:pos="2160"/>
+          <w:tab w:val="left" w:pos="2880"/>
+          <w:tab w:val="left" w:pos="3600"/>
+          <w:tab w:val="left" w:pos="4320"/>
+          <w:tab w:val="left" w:pos="5040"/>
+          <w:tab w:val="left" w:pos="5760"/>
+          <w:tab w:val="left" w:pos="6480"/>
+          <w:tab w:val="left" w:pos="7200"/>
+          <w:tab w:val="left" w:pos="7920"/>
+          <w:tab w:val="left" w:pos="8640"/>
+          <w:tab w:val="left" w:pos="9360"/>
+          <w:tab w:val="left" w:pos="10080"/>
+          <w:tab w:val="right" w:pos="10800"/>
+        </w:tabs>
+        <w:spacing w:after="0" w:line="192" w:lineRule="auto"/>
+        <w:rPr>
+          <w:rFonts w:cs="Calibri"/>
+          <w:sz w:val="20"/>
+          <w:szCs w:val="20"/>
+        </w:rPr>
+      </w:pPr>
+      <w:r>
+        <w:rPr>
+          <w:rFonts w:cs="Calibri"/>
+          <w:sz w:val="20"/>
+          <w:szCs w:val="20"/>
+        </w:rPr>
+        <w:t>Founder and</w:t>
+      </w:r>
+      <w:r>
+        <w:rPr>
+          <w:rFonts w:cs="Calibri"/>
+          <w:sz w:val="20"/>
+          <w:szCs w:val="20"/>
+        </w:rPr>
+        <w:t xml:space="preserve"> CEO</w:t>
+      </w:r>
+    </w:p>
+    <w:p>
+      <w:pPr>
+        <w:spacing w:before="60" w:after="0" w:line="240" w:lineRule="auto"/>
+        <w:ind w:left="720"/>
+        <w:contextualSpacing/>
+        <w:rPr>
+          <w:rFonts w:cs="Calibri"/>
+          <w:sz w:val="18"/>
+          <w:szCs w:val="18"/>
+        </w:rPr>
+      </w:pPr>
+      <w:r>
+        <w:rPr>
+          <w:rFonts w:cs="Calibri"/>
+          <w:sz w:val="18"/>
+          <w:szCs w:val="18"/>
+        </w:rPr>
+        <w:t>Develop</w:t>
+      </w:r>
+      <w:r>
+        <w:rPr>
+          <w:rFonts w:cs="Calibri"/>
+          <w:sz w:val="18"/>
+          <w:szCs w:val="18"/>
+        </w:rPr>
+        <w:t>ed</w:t>
+      </w:r>
+      <w:r>
+        <w:rPr>
+          <w:rFonts w:cs="Calibri"/>
+          <w:sz w:val="18"/>
+          <w:szCs w:val="18"/>
+        </w:rPr>
+        <w:t xml:space="preserve"> mobile applications for Android and Blackberry</w:t>
+      </w:r>
+      <w:r>
+        <w:rPr>
+          <w:rFonts w:cs="Calibri"/>
+          <w:sz w:val="18"/>
+          <w:szCs w:val="18"/>
+        </w:rPr>
+        <w:t xml:space="preserve"> across in various stores</w:t>
+      </w:r>
+    </w:p>
+    <w:p>
+      <w:pPr>
+        <w:spacing w:before="40" w:after="0" w:line="240" w:lineRule="auto"/>
+        <w:ind w:left="720"/>
+        <w:contextualSpacing/>
+        <w:rPr>
+          <w:rFonts w:cs="Calibri"/>
+          <w:sz w:val="18"/>
+          <w:szCs w:val="18"/>
+        </w:rPr>
+      </w:pPr>
+      <w:r>
+        <w:rPr>
+          <w:rFonts w:cs="Calibri"/>
+          <w:sz w:val="18"/>
+          <w:szCs w:val="18"/>
+        </w:rPr>
+        <w:t>Received 100,000+ total downloads and selected as Amazon’s “Free App of the Day”</w:t>
+      </w:r>
+    </w:p>
+    <w:p>
+      <w:pPr>
+        <w:spacing w:before="40" w:after="0" w:line="240" w:lineRule="auto"/>
+        <w:ind w:firstLine="720"/>
+        <w:contextualSpacing/>
+        <w:rPr>
+          <w:rFonts w:cs="Calibri"/>
+          <w:sz w:val="18"/>
+          <w:szCs w:val="18"/>
+        </w:rPr>
+      </w:pPr>
+      <w:hyperlink r:id="rId8" w:history="1">
+        <w:r>
+          <w:rPr>
+            <w:rStyle w:val="Hyperlink"/>
+            <w:rFonts w:cs="Calibri"/>
+            <w:sz w:val="18"/>
+            <w:szCs w:val="18"/>
+            <w:u w:val="none"/>
+          </w:rPr>
+          <w:t>C</w:t>
+        </w:r>
+        <w:r>
+          <w:rPr>
+            <w:rStyle w:val="Hyperlink"/>
+            <w:sz w:val="18"/>
+            <w:szCs w:val="18"/>
+            <w:u w:val="none"/>
+          </w:rPr>
+          <w:t>reated</w:t>
+        </w:r>
+        <w:r>
+          <w:rPr>
+            <w:rStyle w:val="Hyperlink"/>
+            <w:rFonts w:cs="Calibri"/>
+            <w:sz w:val="18"/>
+            <w:szCs w:val="18"/>
+            <w:u w:val="none"/>
+          </w:rPr>
+          <w:t xml:space="preserve"> a free website for teaching Android development</w:t>
+        </w:r>
+        <w:r>
+          <w:rPr>
+            <w:rStyle w:val="Hyperlink"/>
+            <w:rFonts w:cs="Calibri"/>
+            <w:sz w:val="18"/>
+            <w:szCs w:val="18"/>
+            <w:u w:val="none"/>
+          </w:rPr>
+          <w:t>,</w:t>
+        </w:r>
+        <w:r>
+          <w:rPr>
+            <w:rStyle w:val="Hyperlink"/>
+            <w:rFonts w:cs="Calibri"/>
+            <w:sz w:val="18"/>
+            <w:szCs w:val="18"/>
+            <w:u w:val="none"/>
+          </w:rPr>
+          <w:t xml:space="preserve"> g</w:t>
+        </w:r>
+        <w:r>
+          <w:rPr>
+            <w:rStyle w:val="Hyperlink"/>
+            <w:sz w:val="18"/>
+            <w:szCs w:val="18"/>
+            <w:u w:val="none"/>
+          </w:rPr>
+          <w:t>eneratin</w:t>
+        </w:r>
+        <w:r>
+          <w:rPr>
+            <w:rStyle w:val="Hyperlink"/>
+            <w:sz w:val="18"/>
+            <w:szCs w:val="18"/>
+            <w:u w:val="none"/>
+          </w:rPr>
+          <w:t>g</w:t>
+        </w:r>
+        <w:r>
+          <w:rPr>
+            <w:rStyle w:val="Hyperlink"/>
+            <w:u w:val="none"/>
+          </w:rPr>
+          <w:t xml:space="preserve"> </w:t>
+        </w:r>
+        <w:r>
+          <w:rPr>
+            <w:rStyle w:val="Hyperlink"/>
+            <w:rFonts w:cs="Calibri"/>
+            <w:sz w:val="18"/>
+            <w:szCs w:val="18"/>
+            <w:u w:val="none"/>
+          </w:rPr>
+          <w:t>1</w:t>
+        </w:r>
+        <w:r>
+          <w:rPr>
+            <w:rStyle w:val="Hyperlink"/>
+            <w:rFonts w:cs="Calibri"/>
+            <w:sz w:val="18"/>
+            <w:szCs w:val="18"/>
+            <w:u w:val="none"/>
+          </w:rPr>
+          <w:t>00,000+ views</w:t>
+        </w:r>
+      </w:hyperlink>
+    </w:p>
+    <w:p>
+      <w:pPr>
+        <w:tabs>
+          <w:tab w:val="left" w:pos="720"/>
+          <w:tab w:val="left" w:pos="1440"/>
+          <w:tab w:val="left" w:pos="2160"/>
+          <w:tab w:val="left" w:pos="2880"/>
+          <w:tab w:val="left" w:pos="3600"/>
+          <w:tab w:val="left" w:pos="4320"/>
+          <w:tab w:val="left" w:pos="5040"/>
+          <w:tab w:val="left" w:pos="5760"/>
+          <w:tab w:val="left" w:pos="6480"/>
+          <w:tab w:val="left" w:pos="7200"/>
+          <w:tab w:val="left" w:pos="7920"/>
+          <w:tab w:val="left" w:pos="8640"/>
+          <w:tab w:val="left" w:pos="9360"/>
+          <w:tab w:val="left" w:pos="10080"/>
+          <w:tab w:val="right" w:pos="10800"/>
+        </w:tabs>
+        <w:spacing w:before="180" w:after="0" w:line="192" w:lineRule="auto"/>
+        <w:rPr>
+          <w:rFonts w:cs="Calibri"/>
+        </w:rPr>
+      </w:pPr>
+      <w:r>
+        <w:rPr>
+          <w:rFonts w:cs="Calibri"/>
+          <w:b/>
+        </w:rPr>
+        <w:t xml:space="preserve">PayPal – </w:t>
+      </w:r>
+      <w:r>
+        <w:rPr>
+          <w:rFonts w:cs="Calibri"/>
+          <w:b/>
+        </w:rPr>
+        <w:t>Global Op</w:t>
+      </w:r>
+      <w:r>
+        <w:rPr>
+          <w:rFonts w:cs="Calibri"/>
+          <w:b/>
+        </w:rPr>
+        <w:t>eration</w:t>
+      </w:r>
+      <w:r>
+        <w:rPr>
+          <w:rFonts w:cs="Calibri"/>
+          <w:b/>
+        </w:rPr>
+        <w:t>s Architecture Team</w:t>
+      </w:r>
+      <w:r>
+        <w:rPr>
+          <w:rFonts w:cs="Calibri"/>
+        </w:rPr>
+        <w:t xml:space="preserve">, </w:t>
+      </w:r>
+      <w:r>
+        <w:rPr>
+          <w:rFonts w:cs="Calibri"/>
+        </w:rPr>
+        <w:t>Austin</w:t>
+      </w:r>
+      <w:r>
+        <w:rPr>
+          <w:rFonts w:cs="Calibri"/>
+        </w:rPr>
+        <w:t xml:space="preserve">, </w:t>
+      </w:r>
+      <w:r>
+        <w:rPr>
+          <w:rFonts w:cs="Calibri"/>
+        </w:rPr>
+        <w:t>TX</w:t>
+      </w:r>
+      <w:r>
+        <w:rPr>
+          <w:rFonts w:cs="Calibri"/>
+        </w:rPr>
+        <w:t xml:space="preserve"> </w:t>
+      </w:r>
+      <w:r>
+        <w:rPr>
+          <w:rFonts w:cs="Calibri"/>
+        </w:rPr>
+        <w:t xml:space="preserve">     </w:t>
+      </w:r>
+      <w:r>
+        <w:rPr>
+          <w:rFonts w:cs="Calibri"/>
+        </w:rPr>
+        <w:tab/>
+      </w:r>
+      <w:r>
+        <w:rPr>
+          <w:rFonts w:cs="Calibri"/>
+        </w:rPr>
+        <w:tab/>
+      </w:r>
+      <w:r>
+        <w:rPr>
+          <w:rFonts w:cs="Calibri"/>
+        </w:rPr>
+        <w:tab/>
+      </w:r>
+      <w:r>
+        <w:rPr>
+          <w:rFonts w:cs="Calibri"/>
+        </w:rPr>
+        <w:tab/>
+        <w:t xml:space="preserve">             </w:t>
+      </w:r>
+      <w:r>
+        <w:rPr>
+          <w:rFonts w:cs="Calibri"/>
+        </w:rPr>
+        <w:t>May 2015 – August 2015</w:t>
+      </w:r>
+      <w:r>
+        <w:rPr>
+          <w:rFonts w:cs="Calibri"/>
+        </w:rPr>
+        <w:tab/>
+      </w:r>
+    </w:p>
     <w:p>
       <w:pPr>
         <w:tabs>
@@ -2493,154 +2142,91 @@
         <w:t>responsive design</w:t>
       </w:r>
     </w:p>
-    <w:tbl>
-      <w:tblPr>
-        <w:tblStyle w:val="TableGrid"/>
-        <w:tblW w:w="10833" w:type="dxa"/>
-        <w:tblBorders>
-          <w:top w:val="none" w:sz="0" w:space="0" w:color="auto"/>
-          <w:left w:val="none" w:sz="0" w:space="0" w:color="auto"/>
-          <w:bottom w:val="none" w:sz="0" w:space="0" w:color="auto"/>
-          <w:right w:val="none" w:sz="0" w:space="0" w:color="auto"/>
-          <w:insideH w:val="none" w:sz="0" w:space="0" w:color="auto"/>
-          <w:insideV w:val="none" w:sz="0" w:space="0" w:color="auto"/>
-        </w:tblBorders>
-        <w:tblCellMar>
-          <w:left w:w="0" w:type="dxa"/>
-          <w:right w:w="0" w:type="dxa"/>
-        </w:tblCellMar>
-        <w:tblLook w:val="04A0" w:firstRow="1" w:lastRow="0" w:firstColumn="1" w:lastColumn="0" w:noHBand="0" w:noVBand="1"/>
-      </w:tblPr>
-      <w:tblGrid>
-        <w:gridCol w:w="8213"/>
-        <w:gridCol w:w="2620"/>
-      </w:tblGrid>
-      <w:tr>
-        <w:trPr>
-          <w:trHeight w:val="45"/>
-        </w:trPr>
-        <w:tc>
-          <w:tcPr>
-            <w:tcW w:w="8213" w:type="dxa"/>
-          </w:tcPr>
-          <w:p>
-            <w:pPr>
-              <w:tabs>
-                <w:tab w:val="left" w:pos="720"/>
-                <w:tab w:val="left" w:pos="1440"/>
-                <w:tab w:val="left" w:pos="2160"/>
-                <w:tab w:val="left" w:pos="2880"/>
-                <w:tab w:val="left" w:pos="3600"/>
-                <w:tab w:val="left" w:pos="4013"/>
-                <w:tab w:val="left" w:pos="6219"/>
-              </w:tabs>
-              <w:spacing w:before="180" w:after="0" w:line="192" w:lineRule="auto"/>
-              <w:rPr>
-                <w:rFonts w:cs="Calibri"/>
-                <w:b/>
-              </w:rPr>
-            </w:pPr>
-            <w:r>
-              <w:rPr>
-                <w:rFonts w:cs="Calibri"/>
-                <w:b/>
-              </w:rPr>
-              <w:t xml:space="preserve">IBM – </w:t>
-            </w:r>
-            <w:r>
-              <w:rPr>
-                <w:rFonts w:cs="Calibri"/>
-                <w:b/>
-              </w:rPr>
-              <w:t>InfoSphere Master Data Management</w:t>
-            </w:r>
-            <w:r>
-              <w:rPr>
-                <w:rFonts w:cs="Calibri"/>
-              </w:rPr>
-              <w:t xml:space="preserve">, </w:t>
-            </w:r>
-            <w:r>
-              <w:rPr>
-                <w:rFonts w:cs="Calibri"/>
-              </w:rPr>
-              <w:t>Austin</w:t>
-            </w:r>
-            <w:r>
-              <w:rPr>
-                <w:rFonts w:cs="Calibri"/>
-              </w:rPr>
-              <w:t xml:space="preserve">, </w:t>
-            </w:r>
-            <w:r>
-              <w:rPr>
-                <w:rFonts w:cs="Calibri"/>
-              </w:rPr>
-              <w:t>TX</w:t>
-            </w:r>
-            <w:r>
-              <w:rPr>
-                <w:rFonts w:cs="Calibri"/>
-              </w:rPr>
-              <w:tab/>
-            </w:r>
-            <w:r>
-              <w:rPr>
-                <w:rFonts w:cs="Calibri"/>
-              </w:rPr>
-              <w:tab/>
-            </w:r>
-          </w:p>
-        </w:tc>
-        <w:tc>
-          <w:tcPr>
-            <w:tcW w:w="2620" w:type="dxa"/>
-            <w:tcMar>
-              <w:left w:w="115" w:type="dxa"/>
-              <w:right w:w="0" w:type="dxa"/>
-            </w:tcMar>
-          </w:tcPr>
-          <w:p>
-            <w:pPr>
-              <w:tabs>
-                <w:tab w:val="left" w:pos="720"/>
-                <w:tab w:val="left" w:pos="1440"/>
-                <w:tab w:val="left" w:pos="2160"/>
-                <w:tab w:val="left" w:pos="2880"/>
-                <w:tab w:val="left" w:pos="3600"/>
-                <w:tab w:val="left" w:pos="4320"/>
-                <w:tab w:val="left" w:pos="5040"/>
-                <w:tab w:val="left" w:pos="5760"/>
-                <w:tab w:val="left" w:pos="6480"/>
-                <w:tab w:val="left" w:pos="7200"/>
-                <w:tab w:val="left" w:pos="7920"/>
-                <w:tab w:val="left" w:pos="8640"/>
-                <w:tab w:val="left" w:pos="9360"/>
-                <w:tab w:val="left" w:pos="10080"/>
-                <w:tab w:val="right" w:pos="10800"/>
-              </w:tabs>
-              <w:spacing w:before="180" w:after="0" w:line="192" w:lineRule="auto"/>
-              <w:jc w:val="center"/>
-              <w:rPr>
-                <w:rFonts w:cs="Calibri"/>
-              </w:rPr>
-            </w:pPr>
-            <w:r>
-              <w:rPr>
-                <w:rFonts w:cs="Calibri"/>
-              </w:rPr>
-              <w:t xml:space="preserve">     </w:t>
-            </w:r>
-            <w:r>
-              <w:rPr>
-                <w:rFonts w:cs="Calibri"/>
-              </w:rPr>
-              <w:t>May 2014 – August 2014</w:t>
-            </w:r>
-          </w:p>
-        </w:tc>
-      </w:tr>
-    </w:tbl>
+    <w:p>
+      <w:pPr>
+        <w:spacing w:before="180" w:after="0" w:line="192" w:lineRule="auto"/>
+        <w:rPr>
+          <w:rFonts w:cs="Calibri"/>
+          <w:sz w:val="20"/>
+          <w:szCs w:val="20"/>
+        </w:rPr>
+      </w:pPr>
+      <w:r>
+        <w:rPr>
+          <w:rFonts w:cs="Calibri"/>
+          <w:b/>
+        </w:rPr>
+        <w:t xml:space="preserve">IBM – </w:t>
+      </w:r>
+      <w:r>
+        <w:rPr>
+          <w:rFonts w:cs="Calibri"/>
+          <w:b/>
+        </w:rPr>
+        <w:t>InfoSphere Master Data Management</w:t>
+      </w:r>
+      <w:r>
+        <w:rPr>
+          <w:rFonts w:cs="Calibri"/>
+        </w:rPr>
+        <w:t xml:space="preserve">, </w:t>
+      </w:r>
+      <w:r>
+        <w:rPr>
+          <w:rFonts w:cs="Calibri"/>
+        </w:rPr>
+        <w:t>Austin</w:t>
+      </w:r>
+      <w:r>
+        <w:rPr>
+          <w:rFonts w:cs="Calibri"/>
+        </w:rPr>
+        <w:t xml:space="preserve">, </w:t>
+      </w:r>
+      <w:r>
+        <w:rPr>
+          <w:rFonts w:cs="Calibri"/>
+        </w:rPr>
+        <w:t>TX</w:t>
+      </w:r>
+      <w:r>
+        <w:rPr>
+          <w:rFonts w:cs="Calibri"/>
+        </w:rPr>
+        <w:t xml:space="preserve"> </w:t>
+      </w:r>
+      <w:r>
+        <w:rPr>
+          <w:rFonts w:cs="Calibri"/>
+        </w:rPr>
+        <w:tab/>
+      </w:r>
+      <w:r>
+        <w:rPr>
+          <w:rFonts w:cs="Calibri"/>
+        </w:rPr>
+        <w:tab/>
+      </w:r>
+      <w:r>
+        <w:rPr>
+          <w:rFonts w:cs="Calibri"/>
+        </w:rPr>
+        <w:tab/>
+      </w:r>
+      <w:r>
+        <w:rPr>
+          <w:rFonts w:cs="Calibri"/>
+        </w:rPr>
+        <w:tab/>
+        <w:t xml:space="preserve">             </w:t>
+      </w:r>
+      <w:r>
+        <w:rPr>
+          <w:rFonts w:cs="Calibri"/>
+        </w:rPr>
+        <w:t>May 2014 – August 2014</w:t>
+      </w:r>
+    </w:p>
     <w:p>
       <w:pPr>
         <w:spacing w:after="0" w:line="192" w:lineRule="auto"/>
@@ -2736,149 +2322,77 @@
         <w:t xml:space="preserve"> Reference Data as a Service</w:t>
       </w:r>
     </w:p>
-    <w:tbl>
-      <w:tblPr>
-        <w:tblStyle w:val="TableGrid"/>
-        <w:tblW w:w="10833" w:type="dxa"/>
-        <w:tblBorders>
-          <w:top w:val="none" w:sz="0" w:space="0" w:color="auto"/>
-          <w:left w:val="none" w:sz="0" w:space="0" w:color="auto"/>
-          <w:bottom w:val="none" w:sz="0" w:space="0" w:color="auto"/>
-          <w:right w:val="none" w:sz="0" w:space="0" w:color="auto"/>
-          <w:insideH w:val="none" w:sz="0" w:space="0" w:color="auto"/>
-          <w:insideV w:val="none" w:sz="0" w:space="0" w:color="auto"/>
-        </w:tblBorders>
-        <w:tblCellMar>
-          <w:left w:w="0" w:type="dxa"/>
-          <w:right w:w="0" w:type="dxa"/>
-        </w:tblCellMar>
-        <w:tblLook w:val="04A0" w:firstRow="1" w:lastRow="0" w:firstColumn="1" w:lastColumn="0" w:noHBand="0" w:noVBand="1"/>
-      </w:tblPr>
-      <w:tblGrid>
-        <w:gridCol w:w="5940"/>
-        <w:gridCol w:w="4893"/>
-      </w:tblGrid>
-      <w:tr>
-        <w:trPr>
-          <w:trHeight w:val="45"/>
-        </w:trPr>
-        <w:tc>
-          <w:tcPr>
-            <w:tcW w:w="5940" w:type="dxa"/>
-          </w:tcPr>
-          <w:p>
-            <w:pPr>
-              <w:tabs>
-                <w:tab w:val="left" w:pos="720"/>
-                <w:tab w:val="left" w:pos="1440"/>
-                <w:tab w:val="left" w:pos="2160"/>
-                <w:tab w:val="left" w:pos="2880"/>
-                <w:tab w:val="left" w:pos="3600"/>
-                <w:tab w:val="left" w:pos="4320"/>
-                <w:tab w:val="left" w:pos="5040"/>
-                <w:tab w:val="left" w:pos="5760"/>
-                <w:tab w:val="left" w:pos="6480"/>
-                <w:tab w:val="left" w:pos="7200"/>
-                <w:tab w:val="left" w:pos="7920"/>
-                <w:tab w:val="left" w:pos="8640"/>
-                <w:tab w:val="left" w:pos="9360"/>
-                <w:tab w:val="left" w:pos="10080"/>
-                <w:tab w:val="right" w:pos="10800"/>
-              </w:tabs>
-              <w:spacing w:before="180" w:after="0" w:line="192" w:lineRule="auto"/>
-              <w:rPr>
-                <w:rFonts w:cs="Calibri"/>
-                <w:b/>
-              </w:rPr>
-            </w:pPr>
-            <w:r>
-              <w:rPr>
-                <w:rFonts w:cs="Calibri"/>
-                <w:b/>
-              </w:rPr>
-              <w:t>Garland Independent School District</w:t>
-            </w:r>
-            <w:r>
-              <w:rPr>
-                <w:rFonts w:cs="Calibri"/>
-              </w:rPr>
-              <w:t xml:space="preserve">, </w:t>
-            </w:r>
-            <w:r>
-              <w:rPr>
-                <w:rFonts w:cs="Calibri"/>
-              </w:rPr>
-              <w:t>Garland</w:t>
-            </w:r>
-            <w:r>
-              <w:rPr>
-                <w:rFonts w:cs="Calibri"/>
-              </w:rPr>
-              <w:t xml:space="preserve">, </w:t>
-            </w:r>
-            <w:r>
-              <w:rPr>
-                <w:rFonts w:cs="Calibri"/>
-              </w:rPr>
-              <w:t>TX</w:t>
-            </w:r>
-          </w:p>
-        </w:tc>
-        <w:tc>
-          <w:tcPr>
-            <w:tcW w:w="4893" w:type="dxa"/>
-            <w:tcMar>
-              <w:left w:w="115" w:type="dxa"/>
-              <w:right w:w="0" w:type="dxa"/>
-            </w:tcMar>
-          </w:tcPr>
-          <w:p>
-            <w:pPr>
-              <w:tabs>
-                <w:tab w:val="left" w:pos="720"/>
-                <w:tab w:val="left" w:pos="1440"/>
-                <w:tab w:val="left" w:pos="2160"/>
-                <w:tab w:val="left" w:pos="2880"/>
-                <w:tab w:val="left" w:pos="3600"/>
-                <w:tab w:val="left" w:pos="4320"/>
-                <w:tab w:val="left" w:pos="5040"/>
-                <w:tab w:val="left" w:pos="5760"/>
-                <w:tab w:val="left" w:pos="6480"/>
-                <w:tab w:val="left" w:pos="7200"/>
-                <w:tab w:val="left" w:pos="7920"/>
-                <w:tab w:val="left" w:pos="8640"/>
-                <w:tab w:val="left" w:pos="9360"/>
-                <w:tab w:val="left" w:pos="10080"/>
-                <w:tab w:val="right" w:pos="10800"/>
-              </w:tabs>
-              <w:spacing w:before="180" w:after="0" w:line="192" w:lineRule="auto"/>
-              <w:jc w:val="right"/>
-              <w:rPr>
-                <w:rFonts w:cs="Calibri"/>
-              </w:rPr>
-            </w:pPr>
-            <w:r>
-              <w:rPr>
-                <w:rFonts w:cs="Calibri"/>
-              </w:rPr>
-              <w:t>May 201</w:t>
-            </w:r>
-            <w:r>
-              <w:rPr>
-                <w:rFonts w:cs="Calibri"/>
-              </w:rPr>
-              <w:t>2</w:t>
-            </w:r>
-            <w:r>
-              <w:rPr>
-                <w:rFonts w:cs="Calibri"/>
-              </w:rPr>
-              <w:t xml:space="preserve"> – August 2013</w:t>
-            </w:r>
-          </w:p>
-        </w:tc>
-      </w:tr>
-    </w:tbl>
+    <w:p>
+      <w:pPr>
+        <w:tabs>
+          <w:tab w:val="left" w:pos="2548"/>
+          <w:tab w:val="left" w:pos="6880"/>
+        </w:tabs>
+        <w:spacing w:before="180" w:after="0" w:line="192" w:lineRule="auto"/>
+        <w:rPr>
+          <w:rFonts w:cs="Calibri"/>
+          <w:sz w:val="20"/>
+          <w:szCs w:val="20"/>
+        </w:rPr>
+      </w:pPr>
+      <w:r>
+        <w:rPr>
+          <w:rFonts w:cs="Calibri"/>
+          <w:b/>
+        </w:rPr>
+        <w:t>Garland Independent School District</w:t>
+      </w:r>
+      <w:r>
+        <w:rPr>
+          <w:rFonts w:cs="Calibri"/>
+        </w:rPr>
+        <w:t xml:space="preserve">, </w:t>
+      </w:r>
+      <w:r>
+        <w:rPr>
+          <w:rFonts w:cs="Calibri"/>
+        </w:rPr>
+        <w:t>Garland</w:t>
+      </w:r>
+      <w:r>
+        <w:rPr>
+          <w:rFonts w:cs="Calibri"/>
+        </w:rPr>
+        <w:t xml:space="preserve">, </w:t>
+      </w:r>
+      <w:r>
+        <w:rPr>
+          <w:rFonts w:cs="Calibri"/>
+        </w:rPr>
+        <w:t>T</w:t>
+      </w:r>
+      <w:r>
+        <w:rPr>
+          <w:rFonts w:cs="Calibri"/>
+        </w:rPr>
+        <w:t>X</w:t>
+      </w:r>
+      <w:r>
+        <w:rPr>
+          <w:rFonts w:cs="Calibri"/>
+        </w:rPr>
+        <w:tab/>
+        <w:t xml:space="preserve">             </w:t>
+      </w:r>
+      <w:r>
+        <w:rPr>
+          <w:rFonts w:cs="Calibri"/>
+        </w:rPr>
+        <w:tab/>
+        <w:t xml:space="preserve">             </w:t>
+      </w:r>
+      <w:r>
+        <w:rPr>
+          <w:rFonts w:cs="Calibri"/>
+        </w:rPr>
+        <w:t>May 2012 – August 2013</w:t>
+      </w:r>
+    </w:p>
     <w:p>
       <w:pPr>
         <w:tabs>
@@ -8051,6 +7565,7 @@
   <w:style w:type="character" w:default="1" w:styleId="DefaultParagraphFont">
     <w:name w:val="Default Paragraph Font"/>
     <w:uiPriority w:val="1"/>
+    <w:semiHidden/>
     <w:unhideWhenUsed/>
   </w:style>
   <w:style w:type="table" w:default="1" w:styleId="TableNormal">
@@ -8630,7 +8145,7 @@
 </file>
 
 <file path=customXml/itemProps1.xml><?xml version="1.0" encoding="utf-8"?>
-<ds:datastoreItem xmlns:ds="http://schemas.openxmlformats.org/officeDocument/2006/customXml" ds:itemID="{7CFA8947-0F8E-4F8B-9902-68975EBBE50D}">
+<ds:datastoreItem xmlns:ds="http://schemas.openxmlformats.org/officeDocument/2006/customXml" ds:itemID="{50E4A78D-D49E-421F-BC9E-4724E598EB54}">
   <ds:schemaRefs>
     <ds:schemaRef ds:uri="http://schemas.openxmlformats.org/officeDocument/2006/bibliography"/>
   </ds:schemaRefs>

</xml_diff>

<commit_message>
more updates to tableau bullets
</commit_message>
<xml_diff>
--- a/Resume.docx
+++ b/Resume.docx
@@ -387,17 +387,7 @@
           <w:sz w:val="18"/>
           <w:szCs w:val="18"/>
         </w:rPr>
-        <w:t>internal</w:t>
-      </w:r>
-      <w:bookmarkStart w:id="1" w:name="_GoBack"/>
-      <w:bookmarkEnd w:id="1"/>
-      <w:r>
-        <w:rPr>
-          <w:rFonts w:cs="Calibri"/>
-          <w:sz w:val="18"/>
-          <w:szCs w:val="18"/>
-        </w:rPr>
-        <w:t xml:space="preserve"> transitions</w:t>
+        <w:t>internal transitions</w:t>
       </w:r>
       <w:r>
         <w:rPr>
@@ -619,8 +609,8 @@
         <w:t>)</w:t>
       </w:r>
     </w:p>
-    <w:bookmarkStart w:id="2" w:name="OLE_LINK2"/>
-    <w:bookmarkStart w:id="3" w:name="_Hlk12119294"/>
+    <w:bookmarkStart w:id="1" w:name="OLE_LINK2"/>
+    <w:bookmarkStart w:id="2" w:name="_Hlk12119294"/>
     <w:p>
       <w:pPr>
         <w:spacing w:before="40" w:after="0" w:line="240" w:lineRule="auto"/>
@@ -658,7 +648,7 @@
         </w:rPr>
         <w:fldChar w:fldCharType="separate"/>
       </w:r>
-      <w:bookmarkStart w:id="4" w:name="_Hlk12117705"/>
+      <w:bookmarkStart w:id="3" w:name="_Hlk12117705"/>
       <w:r>
         <w:rPr>
           <w:rStyle w:val="Hyperlink"/>
@@ -669,7 +659,7 @@
         </w:rPr>
         <w:t>Unblocked</w:t>
       </w:r>
-      <w:bookmarkEnd w:id="4"/>
+      <w:bookmarkEnd w:id="3"/>
       <w:r>
         <w:rPr>
           <w:rStyle w:val="Hyperlink"/>
@@ -720,7 +710,7 @@
         </w:rPr>
         <w:t xml:space="preserve"> which was marketed as the top release highlight</w:t>
       </w:r>
-      <w:bookmarkEnd w:id="2"/>
+      <w:bookmarkEnd w:id="1"/>
     </w:p>
     <w:p>
       <w:pPr>
@@ -1015,31 +1005,7 @@
           <w:sz w:val="18"/>
           <w:szCs w:val="18"/>
         </w:rPr>
-        <w:t>Mentored a team new to web development</w:t>
-      </w:r>
-      <w:r>
-        <w:rPr>
-          <w:rFonts w:cs="Calibri"/>
-          <w:sz w:val="18"/>
-          <w:szCs w:val="18"/>
-        </w:rPr>
-        <w:t xml:space="preserve"> </w:t>
-      </w:r>
-      <w:r>
-        <w:rPr>
-          <w:rFonts w:cs="Calibri"/>
-          <w:sz w:val="18"/>
-          <w:szCs w:val="18"/>
-        </w:rPr>
-        <w:t>as well as intern</w:t>
-      </w:r>
-      <w:r>
-        <w:rPr>
-          <w:rFonts w:cs="Calibri"/>
-          <w:sz w:val="18"/>
-          <w:szCs w:val="18"/>
-        </w:rPr>
-        <w:t>s</w:t>
+        <w:t>Implemented various feature parity gaps between Tableau Server and Tableau Desktop</w:t>
       </w:r>
     </w:p>
     <w:p>
@@ -1053,42 +1019,34 @@
           <w:szCs w:val="18"/>
         </w:rPr>
       </w:pPr>
-      <w:bookmarkStart w:id="5" w:name="OLE_LINK1"/>
-      <w:r>
-        <w:rPr>
-          <w:rFonts w:cs="Calibri"/>
-          <w:sz w:val="18"/>
-          <w:szCs w:val="18"/>
-        </w:rPr>
-        <w:t>Scrum Master</w:t>
-      </w:r>
-      <w:r>
-        <w:rPr>
-          <w:rFonts w:cs="Calibri"/>
-          <w:sz w:val="18"/>
-          <w:szCs w:val="18"/>
-        </w:rPr>
-        <w:t xml:space="preserve"> (4/2/18 – 6/10/19)</w:t>
-      </w:r>
-      <w:r>
-        <w:rPr>
-          <w:rFonts w:cs="Calibri"/>
-          <w:sz w:val="18"/>
-          <w:szCs w:val="18"/>
-        </w:rPr>
-        <w:t xml:space="preserve"> and Security Champion</w:t>
-      </w:r>
-      <w:r>
-        <w:rPr>
-          <w:rFonts w:cs="Calibri"/>
-          <w:sz w:val="18"/>
-          <w:szCs w:val="18"/>
-        </w:rPr>
-        <w:t xml:space="preserve"> (1/1/18 – present)</w:t>
+      <w:r>
+        <w:rPr>
+          <w:rFonts w:cs="Calibri"/>
+          <w:sz w:val="18"/>
+          <w:szCs w:val="18"/>
+        </w:rPr>
+        <w:t>Mentored a team new to web development as well as</w:t>
+      </w:r>
+      <w:r>
+        <w:rPr>
+          <w:rFonts w:cs="Calibri"/>
+          <w:sz w:val="18"/>
+          <w:szCs w:val="18"/>
+        </w:rPr>
+        <w:t xml:space="preserve"> two</w:t>
+      </w:r>
+      <w:bookmarkStart w:id="4" w:name="_GoBack"/>
+      <w:bookmarkEnd w:id="4"/>
+      <w:r>
+        <w:rPr>
+          <w:rFonts w:cs="Calibri"/>
+          <w:sz w:val="18"/>
+          <w:szCs w:val="18"/>
+        </w:rPr>
+        <w:t xml:space="preserve"> interns</w:t>
       </w:r>
     </w:p>
-    <w:bookmarkEnd w:id="3"/>
-    <w:bookmarkEnd w:id="5"/>
+    <w:bookmarkEnd w:id="2"/>
     <w:p>
       <w:pPr>
         <w:tabs>
@@ -8188,7 +8146,7 @@
 </file>
 
 <file path=customXml/itemProps1.xml><?xml version="1.0" encoding="utf-8"?>
-<ds:datastoreItem xmlns:ds="http://schemas.openxmlformats.org/officeDocument/2006/customXml" ds:itemID="{BCDE91CA-803F-47F3-B19C-48D6FCD435E8}">
+<ds:datastoreItem xmlns:ds="http://schemas.openxmlformats.org/officeDocument/2006/customXml" ds:itemID="{56147CE6-C6C0-4A72-A1DD-2F72578C4F03}">
   <ds:schemaRefs>
     <ds:schemaRef ds:uri="http://schemas.openxmlformats.org/officeDocument/2006/bibliography"/>
   </ds:schemaRefs>

</xml_diff>

<commit_message>
moved around bullets to better balance resume
</commit_message>
<xml_diff>
--- a/Resume.docx
+++ b/Resume.docx
@@ -48,6 +48,15 @@
       <w:r>
         <w:rPr>
           <w:rFonts w:cs="Calibri"/>
+          <w:b/>
+        </w:rPr>
+        <w:t xml:space="preserve"> Team</w:t>
+      </w:r>
+      <w:bookmarkStart w:id="1" w:name="_GoBack"/>
+      <w:bookmarkEnd w:id="1"/>
+      <w:r>
+        <w:rPr>
+          <w:rFonts w:cs="Calibri"/>
         </w:rPr>
         <w:t xml:space="preserve">, </w:t>
       </w:r>
@@ -205,16 +214,7 @@
           <w:sz w:val="18"/>
           <w:szCs w:val="18"/>
         </w:rPr>
-        <w:t xml:space="preserve">Drove the </w:t>
-      </w:r>
-      <w:bookmarkStart w:id="1" w:name="_GoBack"/>
-      <w:bookmarkEnd w:id="1"/>
-      <w:r>
-        <w:rPr>
-          <w:sz w:val="18"/>
-          <w:szCs w:val="18"/>
-        </w:rPr>
-        <w:t>decision to remove Internet Explorer support from all products, estimated to save $8.3 million per year</w:t>
+        <w:t>Drove the decision to remove Internet Explorer support from all products, estimated to save $8.3 million per year</w:t>
       </w:r>
     </w:p>
     <w:p>
@@ -235,14 +235,7 @@
           <w:sz w:val="18"/>
           <w:szCs w:val="18"/>
         </w:rPr>
-        <w:t xml:space="preserve">Partnered with several teams to fulfill ownership gaps, ultimately establishing </w:t>
-      </w:r>
-      <w:r>
-        <w:rPr>
-          <w:sz w:val="18"/>
-          <w:szCs w:val="18"/>
-        </w:rPr>
-        <w:t>new teams to improve long-term strategy</w:t>
+        <w:t>Mentored several teams new to web development and created new resources to improve internal transitions to web development</w:t>
       </w:r>
     </w:p>
     <w:p>
@@ -263,35 +256,28 @@
           <w:sz w:val="18"/>
           <w:szCs w:val="18"/>
         </w:rPr>
-        <w:t xml:space="preserve">Collaborated with Lake Washington Institute of Technology </w:t>
-      </w:r>
-      <w:r>
-        <w:rPr>
-          <w:sz w:val="18"/>
-          <w:szCs w:val="18"/>
-        </w:rPr>
-        <w:t xml:space="preserve">(LWTech) </w:t>
-      </w:r>
-      <w:r>
-        <w:rPr>
-          <w:sz w:val="18"/>
-          <w:szCs w:val="18"/>
-        </w:rPr>
-        <w:t>to add Tableau to the “</w:t>
-      </w:r>
-      <w:r>
-        <w:rPr>
-          <w:sz w:val="18"/>
-          <w:szCs w:val="18"/>
-        </w:rPr>
-        <w:t>Big Data Applications</w:t>
-      </w:r>
-      <w:r>
-        <w:rPr>
-          <w:sz w:val="18"/>
-          <w:szCs w:val="18"/>
-        </w:rPr>
-        <w:t>” course</w:t>
+        <w:t xml:space="preserve">Partnered with </w:t>
+      </w:r>
+      <w:r>
+        <w:rPr>
+          <w:sz w:val="18"/>
+          <w:szCs w:val="18"/>
+        </w:rPr>
+        <w:t>multiple</w:t>
+      </w:r>
+      <w:r>
+        <w:rPr>
+          <w:sz w:val="18"/>
+          <w:szCs w:val="18"/>
+        </w:rPr>
+        <w:t xml:space="preserve"> teams to fulfill ownership gaps, ultimately establishing </w:t>
+      </w:r>
+      <w:r>
+        <w:rPr>
+          <w:sz w:val="18"/>
+          <w:szCs w:val="18"/>
+        </w:rPr>
+        <w:t>new teams to improve long-term strategy</w:t>
       </w:r>
     </w:p>
     <w:p>
@@ -312,35 +298,7 @@
           <w:sz w:val="18"/>
           <w:szCs w:val="18"/>
         </w:rPr>
-        <w:t>Guest l</w:t>
-      </w:r>
-      <w:r>
-        <w:rPr>
-          <w:sz w:val="18"/>
-          <w:szCs w:val="18"/>
-        </w:rPr>
-        <w:t xml:space="preserve">ectured at </w:t>
-      </w:r>
-      <w:r>
-        <w:rPr>
-          <w:sz w:val="18"/>
-          <w:szCs w:val="18"/>
-        </w:rPr>
-        <w:t>LWTech</w:t>
-      </w:r>
-      <w:r>
-        <w:rPr>
-          <w:sz w:val="18"/>
-          <w:szCs w:val="18"/>
-        </w:rPr>
-        <w:t xml:space="preserve"> on Big Data, Data Analytics and Tableau</w:t>
-      </w:r>
-      <w:r>
-        <w:rPr>
-          <w:sz w:val="18"/>
-          <w:szCs w:val="18"/>
-        </w:rPr>
-        <w:t xml:space="preserve"> for the Spring 2019 “Big Data Applications” course</w:t>
+        <w:t>Created a system on Tableau Server to open the user’s current work on the web, retaining unsaved changes, on Tableau Desktop</w:t>
       </w:r>
     </w:p>
     <w:p>
@@ -361,42 +319,42 @@
           <w:sz w:val="18"/>
           <w:szCs w:val="18"/>
         </w:rPr>
-        <w:t xml:space="preserve">Mentored </w:t>
-      </w:r>
-      <w:r>
-        <w:rPr>
-          <w:sz w:val="18"/>
-          <w:szCs w:val="18"/>
-        </w:rPr>
-        <w:t xml:space="preserve">several </w:t>
-      </w:r>
-      <w:r>
-        <w:rPr>
-          <w:sz w:val="18"/>
-          <w:szCs w:val="18"/>
-        </w:rPr>
-        <w:t>teams new to web development</w:t>
-      </w:r>
-      <w:r>
-        <w:rPr>
-          <w:sz w:val="18"/>
-          <w:szCs w:val="18"/>
-        </w:rPr>
-        <w:t xml:space="preserve"> and created new resources to improve </w:t>
-      </w:r>
-      <w:r>
-        <w:rPr>
-          <w:sz w:val="18"/>
-          <w:szCs w:val="18"/>
-        </w:rPr>
-        <w:t>internal transitions</w:t>
-      </w:r>
-      <w:r>
-        <w:rPr>
-          <w:sz w:val="18"/>
-          <w:szCs w:val="18"/>
-        </w:rPr>
-        <w:t xml:space="preserve"> to web development</w:t>
+        <w:t>Rewrote</w:t>
+      </w:r>
+      <w:r>
+        <w:rPr>
+          <w:sz w:val="18"/>
+          <w:szCs w:val="18"/>
+        </w:rPr>
+        <w:t xml:space="preserve"> keyboard shortcuts </w:t>
+      </w:r>
+      <w:r>
+        <w:rPr>
+          <w:sz w:val="18"/>
+          <w:szCs w:val="18"/>
+        </w:rPr>
+        <w:t xml:space="preserve">system as </w:t>
+      </w:r>
+      <w:r>
+        <w:rPr>
+          <w:sz w:val="18"/>
+          <w:szCs w:val="18"/>
+        </w:rPr>
+        <w:t xml:space="preserve">a TypeScript module to </w:t>
+      </w:r>
+      <w:r>
+        <w:rPr>
+          <w:sz w:val="18"/>
+          <w:szCs w:val="18"/>
+        </w:rPr>
+        <w:t xml:space="preserve">enable consuming it </w:t>
+      </w:r>
+      <w:r>
+        <w:rPr>
+          <w:sz w:val="18"/>
+          <w:szCs w:val="18"/>
+        </w:rPr>
+        <w:t>in more of Tableau’s products</w:t>
       </w:r>
     </w:p>
     <w:p>
@@ -417,98 +375,7 @@
           <w:sz w:val="18"/>
           <w:szCs w:val="18"/>
         </w:rPr>
-        <w:t>Created a system on Tableau Server to open the user’s current work on the web, retaining unsaved changes, on Tableau Desktop</w:t>
-      </w:r>
-    </w:p>
-    <w:p>
-      <w:pPr>
-        <w:pStyle w:val="ListParagraph"/>
-        <w:numPr>
-          <w:ilvl w:val="0"/>
-          <w:numId w:val="36"/>
-        </w:numPr>
-        <w:spacing w:after="0" w:line="240" w:lineRule="auto"/>
-        <w:rPr>
-          <w:sz w:val="18"/>
-          <w:szCs w:val="18"/>
-        </w:rPr>
-      </w:pPr>
-      <w:r>
-        <w:rPr>
-          <w:sz w:val="18"/>
-          <w:szCs w:val="18"/>
-        </w:rPr>
-        <w:t>Rewrote</w:t>
-      </w:r>
-      <w:r>
-        <w:rPr>
-          <w:sz w:val="18"/>
-          <w:szCs w:val="18"/>
-        </w:rPr>
-        <w:t xml:space="preserve"> keyboard shortcuts </w:t>
-      </w:r>
-      <w:r>
-        <w:rPr>
-          <w:sz w:val="18"/>
-          <w:szCs w:val="18"/>
-        </w:rPr>
-        <w:t xml:space="preserve">system as </w:t>
-      </w:r>
-      <w:r>
-        <w:rPr>
-          <w:sz w:val="18"/>
-          <w:szCs w:val="18"/>
-        </w:rPr>
-        <w:t xml:space="preserve">a TypeScript module to </w:t>
-      </w:r>
-      <w:r>
-        <w:rPr>
-          <w:sz w:val="18"/>
-          <w:szCs w:val="18"/>
-        </w:rPr>
-        <w:t xml:space="preserve">enable consuming it </w:t>
-      </w:r>
-      <w:r>
-        <w:rPr>
-          <w:sz w:val="18"/>
-          <w:szCs w:val="18"/>
-        </w:rPr>
-        <w:t>in more of Tableau’s products</w:t>
-      </w:r>
-    </w:p>
-    <w:p>
-      <w:pPr>
-        <w:pStyle w:val="ListParagraph"/>
-        <w:numPr>
-          <w:ilvl w:val="0"/>
-          <w:numId w:val="36"/>
-        </w:numPr>
-        <w:spacing w:after="0" w:line="240" w:lineRule="auto"/>
-        <w:rPr>
-          <w:sz w:val="18"/>
-          <w:szCs w:val="18"/>
-        </w:rPr>
-      </w:pPr>
-      <w:r>
-        <w:rPr>
-          <w:sz w:val="18"/>
-          <w:szCs w:val="18"/>
-        </w:rPr>
-        <w:t>Fostered the Browser Client Community</w:t>
-      </w:r>
-      <w:r>
-        <w:rPr>
-          <w:sz w:val="18"/>
-          <w:szCs w:val="18"/>
-        </w:rPr>
-        <w:t xml:space="preserve"> as the </w:t>
-      </w:r>
-      <w:r>
-        <w:rPr>
-          <w:sz w:val="18"/>
-          <w:szCs w:val="18"/>
-        </w:rPr>
-        <w:t>Browser Community of Practice Driver (3/15/19 – present)</w:t>
+        <w:t>Fostered the Browser Client Community as the Browser Community of Practice Driver</w:t>
       </w:r>
     </w:p>
     <w:p>
@@ -994,7 +861,21 @@
           <w:sz w:val="18"/>
           <w:szCs w:val="18"/>
         </w:rPr>
-        <w:t>Security Champion (1/1/18 – present), Foundational Advisory Board Member (1/1/18 – 6/10/19) and Scrum Master (4/2/18 – 6/10/19)</w:t>
+        <w:t>Scrum Master (4/2/18 – 6/10/19)</w:t>
+      </w:r>
+      <w:r>
+        <w:rPr>
+          <w:sz w:val="18"/>
+          <w:szCs w:val="18"/>
+        </w:rPr>
+        <w:t xml:space="preserve"> and </w:t>
+      </w:r>
+      <w:r>
+        <w:rPr>
+          <w:sz w:val="18"/>
+          <w:szCs w:val="18"/>
+        </w:rPr>
+        <w:t>Security Champion (1/1/18 – present)</w:t>
       </w:r>
     </w:p>
     <w:bookmarkEnd w:id="2"/>
@@ -2366,9 +2247,8 @@
     </w:p>
     <w:p>
       <w:pPr>
-        <w:spacing w:before="60" w:after="0" w:line="192" w:lineRule="auto"/>
-        <w:rPr>
-          <w:rFonts w:cs="Calibri"/>
+        <w:spacing w:before="60" w:after="0" w:line="240" w:lineRule="auto"/>
+        <w:rPr>
           <w:sz w:val="18"/>
           <w:szCs w:val="18"/>
         </w:rPr>
@@ -2400,6 +2280,78 @@
         </w:rPr>
         <w:tab/>
       </w:r>
+      <w:r>
+        <w:rPr>
+          <w:rFonts w:cs="Calibri"/>
+          <w:b/>
+          <w:sz w:val="18"/>
+          <w:szCs w:val="18"/>
+        </w:rPr>
+        <w:t>•</w:t>
+      </w:r>
+      <w:r>
+        <w:rPr>
+          <w:rFonts w:cs="Calibri"/>
+          <w:b/>
+          <w:sz w:val="18"/>
+          <w:szCs w:val="18"/>
+        </w:rPr>
+        <w:t xml:space="preserve">   </w:t>
+      </w:r>
+      <w:r>
+        <w:rPr>
+          <w:sz w:val="18"/>
+          <w:szCs w:val="18"/>
+        </w:rPr>
+        <w:t>Collaborated with Lake Washington Institute of Technology (LWTech) to add Tableau to the “Big Data Applications” course</w:t>
+      </w:r>
+    </w:p>
+    <w:p>
+      <w:pPr>
+        <w:spacing w:after="0" w:line="240" w:lineRule="auto"/>
+        <w:ind w:left="720" w:firstLine="720"/>
+        <w:rPr>
+          <w:sz w:val="18"/>
+          <w:szCs w:val="18"/>
+        </w:rPr>
+      </w:pPr>
+      <w:r>
+        <w:rPr>
+          <w:rFonts w:cs="Calibri"/>
+          <w:b/>
+          <w:sz w:val="18"/>
+          <w:szCs w:val="18"/>
+        </w:rPr>
+        <w:t>•</w:t>
+      </w:r>
+      <w:r>
+        <w:rPr>
+          <w:rFonts w:cs="Calibri"/>
+          <w:b/>
+          <w:sz w:val="18"/>
+          <w:szCs w:val="18"/>
+        </w:rPr>
+        <w:t xml:space="preserve">   </w:t>
+      </w:r>
+      <w:r>
+        <w:rPr>
+          <w:sz w:val="18"/>
+          <w:szCs w:val="18"/>
+        </w:rPr>
+        <w:t>Guest lectured at LWTech on Big Data, Data Analytics and Tableau for the Spring 2019 “Big Data Applications” course</w:t>
+      </w:r>
+    </w:p>
+    <w:p>
+      <w:pPr>
+        <w:spacing w:after="0" w:line="240" w:lineRule="auto"/>
+        <w:ind w:left="720" w:firstLine="720"/>
+        <w:rPr>
+          <w:rFonts w:cs="Calibri"/>
+          <w:b/>
+          <w:sz w:val="18"/>
+          <w:szCs w:val="18"/>
+        </w:rPr>
+      </w:pPr>
       <w:r>
         <w:rPr>
           <w:rFonts w:cs="Calibri"/>
@@ -2427,33 +2379,13 @@
             <w:szCs w:val="18"/>
             <w:u w:val="none"/>
           </w:rPr>
-          <w:t xml:space="preserve">Created </w:t>
-        </w:r>
-        <w:r>
-          <w:rPr>
-            <w:rStyle w:val="Hyperlink"/>
-            <w:rFonts w:cs="Calibri"/>
-            <w:sz w:val="18"/>
-            <w:szCs w:val="18"/>
-            <w:u w:val="none"/>
-          </w:rPr>
-          <w:t xml:space="preserve">a </w:t>
-        </w:r>
-        <w:r>
-          <w:rPr>
-            <w:rStyle w:val="Hyperlink"/>
-            <w:rFonts w:cs="Calibri"/>
-            <w:sz w:val="18"/>
-            <w:szCs w:val="18"/>
-            <w:u w:val="none"/>
-          </w:rPr>
-          <w:t>visualization of anime data based on scraped information from MyAnimeList.net</w:t>
+          <w:t>Created a visualization of anime data based on scraped information from MyAnimeList.net</w:t>
         </w:r>
       </w:hyperlink>
     </w:p>
     <w:p>
       <w:pPr>
-        <w:spacing w:before="40" w:after="0" w:line="192" w:lineRule="auto"/>
+        <w:spacing w:after="0" w:line="240" w:lineRule="auto"/>
         <w:ind w:left="720" w:firstLine="720"/>
         <w:rPr>
           <w:rFonts w:cs="Calibri"/>
@@ -2526,7 +2458,7 @@
     </w:p>
     <w:p>
       <w:pPr>
-        <w:spacing w:before="40" w:after="0" w:line="192" w:lineRule="auto"/>
+        <w:spacing w:after="0" w:line="240" w:lineRule="auto"/>
         <w:ind w:left="720" w:firstLine="720"/>
         <w:rPr>
           <w:rFonts w:cs="Calibri"/>
@@ -2615,7 +2547,7 @@
     </w:p>
     <w:p>
       <w:pPr>
-        <w:spacing w:before="40" w:after="0" w:line="192" w:lineRule="auto"/>
+        <w:spacing w:after="0" w:line="240" w:lineRule="auto"/>
         <w:ind w:left="720" w:firstLine="720"/>
         <w:rPr>
           <w:rFonts w:cs="Calibri"/>
@@ -7255,7 +7187,7 @@
         <w:rFonts w:ascii="Symbol" w:hAnsi="Symbol" w:hint="default"/>
       </w:rPr>
     </w:lvl>
-    <w:lvl w:ilvl="1" w:tplc="04090003" w:tentative="1">
+    <w:lvl w:ilvl="1" w:tplc="04090003">
       <w:start w:val="1"/>
       <w:numFmt w:val="bullet"/>
       <w:lvlText w:val="o"/>
@@ -9190,7 +9122,7 @@
 </file>
 
 <file path=customXml/itemProps1.xml><?xml version="1.0" encoding="utf-8"?>
-<ds:datastoreItem xmlns:ds="http://schemas.openxmlformats.org/officeDocument/2006/customXml" ds:itemID="{52FFFAE6-9576-4C74-860F-62A9A1B9C6A0}">
+<ds:datastoreItem xmlns:ds="http://schemas.openxmlformats.org/officeDocument/2006/customXml" ds:itemID="{C2F62B10-C7AE-4AAA-87C7-1460A2987814}">
   <ds:schemaRefs>
     <ds:schemaRef ds:uri="http://schemas.openxmlformats.org/officeDocument/2006/bibliography"/>
   </ds:schemaRefs>

</xml_diff>